<commit_message>
[#924] Runafluid documentation / CPO Input / updated
</commit_message>
<xml_diff>
--- a/doc/runafluid-specification.docx
+++ b/doc/runafluid-specification.docx
@@ -47,7 +47,7 @@
         <w:t>Version 0.</w:t>
       </w:r>
       <w:r>
-        <w:t>8</w:t>
+        <w:t>9</w:t>
       </w:r>
     </w:p>
     <w:p>
@@ -81,10 +81,16 @@
         <w:t>1</w:t>
       </w:r>
       <w:r>
-        <w:t>5</w:t>
-      </w:r>
-      <w:r>
-        <w:t>. February 2016.</w:t>
+        <w:t>7</w:t>
+      </w:r>
+      <w:r>
+        <w:t xml:space="preserve">. </w:t>
+      </w:r>
+      <w:r>
+        <w:t>March</w:t>
+      </w:r>
+      <w:r>
+        <w:t xml:space="preserve"> 2016.</w:t>
       </w:r>
     </w:p>
     <w:p>
@@ -2854,6 +2860,89 @@
             <w:tcBorders>
               <w:top w:val="single" w:sz="6" w:space="0" w:color="000000"/>
               <w:left w:val="single" w:sz="12" w:space="0" w:color="000000"/>
+              <w:bottom w:val="single" w:sz="6" w:space="0" w:color="000000"/>
+            </w:tcBorders>
+            <w:shd w:val="clear" w:color="auto" w:fill="auto"/>
+          </w:tcPr>
+          <w:p>
+            <w:pPr>
+              <w:snapToGrid w:val="0"/>
+              <w:spacing w:before="40" w:after="40"/>
+            </w:pPr>
+            <w:r>
+              <w:t>AM</w:t>
+            </w:r>
+          </w:p>
+        </w:tc>
+        <w:tc>
+          <w:tcPr>
+            <w:tcW w:w="1353" w:type="dxa"/>
+            <w:tcBorders>
+              <w:top w:val="single" w:sz="6" w:space="0" w:color="000000"/>
+              <w:left w:val="single" w:sz="6" w:space="0" w:color="000000"/>
+              <w:bottom w:val="single" w:sz="6" w:space="0" w:color="000000"/>
+            </w:tcBorders>
+            <w:shd w:val="clear" w:color="auto" w:fill="auto"/>
+          </w:tcPr>
+          <w:p>
+            <w:pPr>
+              <w:snapToGrid w:val="0"/>
+              <w:spacing w:before="40" w:after="40"/>
+            </w:pPr>
+            <w:r>
+              <w:t>2016-02-15</w:t>
+            </w:r>
+          </w:p>
+        </w:tc>
+        <w:tc>
+          <w:tcPr>
+            <w:tcW w:w="4771" w:type="dxa"/>
+            <w:tcBorders>
+              <w:top w:val="single" w:sz="6" w:space="0" w:color="000000"/>
+              <w:left w:val="single" w:sz="6" w:space="0" w:color="000000"/>
+              <w:bottom w:val="single" w:sz="6" w:space="0" w:color="000000"/>
+            </w:tcBorders>
+            <w:shd w:val="clear" w:color="auto" w:fill="auto"/>
+          </w:tcPr>
+          <w:p>
+            <w:pPr>
+              <w:snapToGrid w:val="0"/>
+              <w:spacing w:before="40" w:after="40"/>
+            </w:pPr>
+            <w:r>
+              <w:t>Mistyping fixed in h(alpha,Z)</w:t>
+            </w:r>
+          </w:p>
+        </w:tc>
+        <w:tc>
+          <w:tcPr>
+            <w:tcW w:w="2299" w:type="dxa"/>
+            <w:tcBorders>
+              <w:top w:val="single" w:sz="6" w:space="0" w:color="000000"/>
+              <w:left w:val="single" w:sz="6" w:space="0" w:color="000000"/>
+              <w:bottom w:val="single" w:sz="6" w:space="0" w:color="000000"/>
+              <w:right w:val="single" w:sz="12" w:space="0" w:color="000000"/>
+            </w:tcBorders>
+            <w:shd w:val="clear" w:color="auto" w:fill="auto"/>
+          </w:tcPr>
+          <w:p>
+            <w:pPr>
+              <w:snapToGrid w:val="0"/>
+              <w:spacing w:before="40" w:after="40"/>
+            </w:pPr>
+            <w:r>
+              <w:t>0.8</w:t>
+            </w:r>
+          </w:p>
+        </w:tc>
+      </w:tr>
+      <w:tr>
+        <w:tc>
+          <w:tcPr>
+            <w:tcW w:w="2160" w:type="dxa"/>
+            <w:tcBorders>
+              <w:top w:val="single" w:sz="6" w:space="0" w:color="000000"/>
+              <w:left w:val="single" w:sz="12" w:space="0" w:color="000000"/>
               <w:bottom w:val="single" w:sz="12" w:space="0" w:color="000000"/>
             </w:tcBorders>
             <w:shd w:val="clear" w:color="auto" w:fill="auto"/>
@@ -2884,7 +2973,7 @@
               <w:spacing w:before="40" w:after="40"/>
             </w:pPr>
             <w:r>
-              <w:t>2016-02-15</w:t>
+              <w:t>2016-03-17</w:t>
             </w:r>
           </w:p>
         </w:tc>
@@ -2904,7 +2993,7 @@
               <w:spacing w:before="40" w:after="40"/>
             </w:pPr>
             <w:r>
-              <w:t>Mistyping fixed in h(alpha,Z)</w:t>
+              <w:t>CPO Input updated</w:t>
             </w:r>
           </w:p>
         </w:tc>
@@ -2925,7 +3014,7 @@
               <w:spacing w:before="40" w:after="40"/>
             </w:pPr>
             <w:r>
-              <w:t>0.8</w:t>
+              <w:t>0.9</w:t>
             </w:r>
           </w:p>
         </w:tc>
@@ -5886,43 +5975,46 @@
       <w:r>
         <w:t xml:space="preserve">Here </w:t>
       </w:r>
+      <w:hyperlink r:id="rId20" w:history="1">
+        <w:r>
+          <w:rPr>
+            <w:rStyle w:val="Hiperhivatkozs"/>
+            <w:rFonts w:ascii="Courier New" w:hAnsi="Courier New" w:cs="Courier New"/>
+          </w:rPr>
+          <w:t>distsource_identifier</w:t>
+        </w:r>
+      </w:hyperlink>
+      <w:r>
+        <w:t xml:space="preserve"> number “</w:t>
+      </w:r>
       <w:r>
         <w:rPr>
           <w:rFonts w:ascii="Courier New" w:hAnsi="Courier New" w:cs="Courier New"/>
         </w:rPr>
-        <w:t>distsource_identifier</w:t>
-      </w:r>
-      <w:r>
-        <w:t xml:space="preserve"> number “</w:t>
+        <w:t>7</w:t>
+      </w:r>
+      <w:r>
+        <w:t xml:space="preserve"> “of </w:t>
       </w:r>
       <w:r>
         <w:rPr>
           <w:rFonts w:ascii="Courier New" w:hAnsi="Courier New" w:cs="Courier New"/>
         </w:rPr>
-        <w:t>7</w:t>
-      </w:r>
-      <w:r>
-        <w:t xml:space="preserve"> “of </w:t>
+        <w:t>distri_vec</w:t>
+      </w:r>
+      <w:r>
+        <w:t xml:space="preserve"> refers to the “runaway” distribution as listed in </w:t>
       </w:r>
       <w:r>
         <w:rPr>
           <w:rFonts w:ascii="Courier New" w:hAnsi="Courier New" w:cs="Courier New"/>
         </w:rPr>
-        <w:t>distri_vec</w:t>
-      </w:r>
-      <w:r>
-        <w:t xml:space="preserve"> refers to the “runaway” distribution as listed in </w:t>
-      </w:r>
-      <w:r>
-        <w:rPr>
-          <w:rFonts w:ascii="Courier New" w:hAnsi="Courier New" w:cs="Courier New"/>
-        </w:rPr>
         <w:t>distsource_types</w:t>
       </w:r>
       <w:r>
         <w:t xml:space="preserve">, as described at </w:t>
       </w:r>
-      <w:hyperlink r:id="rId20" w:history="1">
+      <w:hyperlink r:id="rId21" w:history="1">
         <w:r>
           <w:rPr>
             <w:rStyle w:val="Hiperhivatkozs"/>
@@ -5933,7 +6025,7 @@
       <w:r>
         <w:t xml:space="preserve"> linked from the </w:t>
       </w:r>
-      <w:hyperlink r:id="rId21" w:history="1">
+      <w:hyperlink r:id="rId22" w:history="1">
         <w:r>
           <w:rPr>
             <w:rStyle w:val="Hiperhivatkozs"/>
@@ -5943,13 +6035,6 @@
       </w:hyperlink>
       <w:r>
         <w:t xml:space="preserve">. </w:t>
-      </w:r>
-      <w:r>
-        <w:rPr>
-          <w:b/>
-          <w:color w:val="FF0000"/>
-        </w:rPr>
-        <w:t>Use of this has to be clarified!</w:t>
       </w:r>
     </w:p>
     <w:p>
@@ -8301,7 +8386,7 @@
                     <pic:cNvPicPr/>
                   </pic:nvPicPr>
                   <pic:blipFill>
-                    <a:blip r:embed="rId22"/>
+                    <a:blip r:embed="rId23"/>
                     <a:stretch>
                       <a:fillRect/>
                     </a:stretch>
@@ -10636,7 +10721,7 @@
                     </pic:cNvPicPr>
                   </pic:nvPicPr>
                   <pic:blipFill>
-                    <a:blip r:embed="rId23" cstate="print">
+                    <a:blip r:embed="rId24" cstate="print">
                       <a:extLst>
                         <a:ext uri="{28A0092B-C50C-407E-A947-70E740481C1C}">
                           <a14:useLocalDpi xmlns:lc="http://schemas.openxmlformats.org/drawingml/2006/lockedCanvas" xmlns="" xmlns:a14="http://schemas.microsoft.com/office/drawing/2010/main" xmlns:p="http://schemas.openxmlformats.org/presentationml/2006/main" xmlns:w="http://schemas.openxmlformats.org/wordprocessingml/2006/main" xmlns:w10="urn:schemas-microsoft-com:office:word" xmlns:v="urn:schemas-microsoft-com:vml" xmlns:o="urn:schemas-microsoft-com:office:office" val="0"/>
@@ -11947,7 +12032,7 @@
                     <pic:cNvPicPr/>
                   </pic:nvPicPr>
                   <pic:blipFill>
-                    <a:blip r:embed="rId24"/>
+                    <a:blip r:embed="rId25"/>
                     <a:stretch>
                       <a:fillRect/>
                     </a:stretch>
@@ -12038,7 +12123,19 @@
         <w:rPr>
           <w:i w:val="0"/>
         </w:rPr>
-        <w:t xml:space="preserve"> electric field</w:t>
+        <w:t xml:space="preserve"> </w:t>
+      </w:r>
+      <w:r>
+        <w:rPr>
+          <w:i w:val="0"/>
+        </w:rPr>
+        <w:t xml:space="preserve">threshold </w:t>
+      </w:r>
+      <w:r>
+        <w:rPr>
+          <w:i w:val="0"/>
+        </w:rPr>
+        <w:t>electric field</w:t>
       </w:r>
     </w:p>
     <w:p>
@@ -13480,7 +13577,7 @@
                     </pic:cNvPicPr>
                   </pic:nvPicPr>
                   <pic:blipFill>
-                    <a:blip r:embed="rId25" cstate="print">
+                    <a:blip r:embed="rId26" cstate="print">
                       <a:extLst>
                         <a:ext uri="{28A0092B-C50C-407E-A947-70E740481C1C}">
                           <a14:useLocalDpi xmlns:lc="http://schemas.openxmlformats.org/drawingml/2006/lockedCanvas" xmlns="" xmlns:a14="http://schemas.microsoft.com/office/drawing/2010/main" xmlns:p="http://schemas.openxmlformats.org/presentationml/2006/main" xmlns:w="http://schemas.openxmlformats.org/wordprocessingml/2006/main" xmlns:w10="urn:schemas-microsoft-com:office:word" xmlns:v="urn:schemas-microsoft-com:vml" xmlns:o="urn:schemas-microsoft-com:office:office" val="0"/>
@@ -14360,7 +14457,7 @@
                     </pic:cNvPicPr>
                   </pic:nvPicPr>
                   <pic:blipFill>
-                    <a:blip r:embed="rId26" cstate="print">
+                    <a:blip r:embed="rId27" cstate="print">
                       <a:extLst>
                         <a:ext uri="{28A0092B-C50C-407E-A947-70E740481C1C}">
                           <a14:useLocalDpi xmlns:lc="http://schemas.openxmlformats.org/drawingml/2006/lockedCanvas" xmlns="" xmlns:a14="http://schemas.microsoft.com/office/drawing/2010/main" xmlns:p="http://schemas.openxmlformats.org/presentationml/2006/main" xmlns:w="http://schemas.openxmlformats.org/wordprocessingml/2006/main" xmlns:w10="urn:schemas-microsoft-com:office:word" xmlns:v="urn:schemas-microsoft-com:vml" xmlns:o="urn:schemas-microsoft-com:office:office" val="0"/>
@@ -16254,12 +16351,12 @@
       </w:pPr>
     </w:p>
     <w:sectPr>
-      <w:headerReference w:type="even" r:id="rId27"/>
-      <w:headerReference w:type="default" r:id="rId28"/>
-      <w:footerReference w:type="even" r:id="rId29"/>
-      <w:footerReference w:type="default" r:id="rId30"/>
-      <w:headerReference w:type="first" r:id="rId31"/>
-      <w:footerReference w:type="first" r:id="rId32"/>
+      <w:headerReference w:type="even" r:id="rId28"/>
+      <w:headerReference w:type="default" r:id="rId29"/>
+      <w:footerReference w:type="even" r:id="rId30"/>
+      <w:footerReference w:type="default" r:id="rId31"/>
+      <w:headerReference w:type="first" r:id="rId32"/>
+      <w:footerReference w:type="first" r:id="rId33"/>
       <w:pgSz w:w="12240" w:h="15840"/>
       <w:pgMar w:top="1440" w:right="1296" w:bottom="1440" w:left="1296" w:header="720" w:footer="720" w:gutter="0"/>
       <w:pgNumType w:start="1"/>
@@ -16385,7 +16482,7 @@
         <w:rPr>
           <w:noProof/>
         </w:rPr>
-        <w:t>ii</w:t>
+        <w:t>iii</w:t>
       </w:r>
     </w:fldSimple>
   </w:p>
@@ -16435,7 +16532,7 @@
         <w:rPr>
           <w:noProof/>
         </w:rPr>
-        <w:t>18</w:t>
+        <w:t>6</w:t>
       </w:r>
     </w:fldSimple>
   </w:p>

</xml_diff>

<commit_message>
[#924] Runafluid documentation / CPO elements / updated
</commit_message>
<xml_diff>
--- a/doc/runafluid-specification.docx
+++ b/doc/runafluid-specification.docx
@@ -1517,7 +1517,7 @@
           <w:rPr>
             <w:noProof/>
           </w:rPr>
-          <w:t>12</w:t>
+          <w:t>11</w:t>
         </w:r>
         <w:r>
           <w:rPr>
@@ -1578,7 +1578,7 @@
           <w:rPr>
             <w:noProof/>
           </w:rPr>
-          <w:t>15</w:t>
+          <w:t>14</w:t>
         </w:r>
         <w:r>
           <w:rPr>
@@ -1657,7 +1657,7 @@
           <w:rPr>
             <w:noProof/>
           </w:rPr>
-          <w:t>17</w:t>
+          <w:t>16</w:t>
         </w:r>
         <w:r>
           <w:rPr>
@@ -1718,7 +1718,7 @@
           <w:rPr>
             <w:noProof/>
           </w:rPr>
-          <w:t>17</w:t>
+          <w:t>16</w:t>
         </w:r>
         <w:r>
           <w:rPr>
@@ -1779,7 +1779,7 @@
           <w:rPr>
             <w:noProof/>
           </w:rPr>
-          <w:t>17</w:t>
+          <w:t>16</w:t>
         </w:r>
         <w:r>
           <w:rPr>
@@ -1840,7 +1840,7 @@
           <w:rPr>
             <w:noProof/>
           </w:rPr>
-          <w:t>17</w:t>
+          <w:t>16</w:t>
         </w:r>
         <w:r>
           <w:rPr>
@@ -1901,7 +1901,7 @@
           <w:rPr>
             <w:noProof/>
           </w:rPr>
-          <w:t>17</w:t>
+          <w:t>16</w:t>
         </w:r>
         <w:r>
           <w:rPr>
@@ -1962,7 +1962,7 @@
           <w:rPr>
             <w:noProof/>
           </w:rPr>
-          <w:t>17</w:t>
+          <w:t>16</w:t>
         </w:r>
         <w:r>
           <w:rPr>
@@ -2041,7 +2041,7 @@
           <w:rPr>
             <w:noProof/>
           </w:rPr>
-          <w:t>17</w:t>
+          <w:t>16</w:t>
         </w:r>
         <w:r>
           <w:rPr>
@@ -2120,7 +2120,7 @@
           <w:rPr>
             <w:noProof/>
           </w:rPr>
-          <w:t>19</w:t>
+          <w:t>18</w:t>
         </w:r>
         <w:r>
           <w:rPr>
@@ -2995,6 +2995,9 @@
             <w:r>
               <w:t>CPO Input updated</w:t>
             </w:r>
+            <w:r>
+              <w:t xml:space="preserve"> &amp; CPO elements edited</w:t>
+            </w:r>
           </w:p>
         </w:tc>
         <w:tc>
@@ -5807,7 +5810,23 @@
                 <w:color w:val="000000"/>
                 <w:szCs w:val="24"/>
               </w:rPr>
-              <w:t>equilibrium[time]/profiles_1d/b_av[r]</w:t>
+              <w:t>equilibrium[time]/</w:t>
+            </w:r>
+            <w:r>
+              <w:rPr>
+                <w:rFonts w:ascii="Thorndale" w:hAnsi="Thorndale" w:cs="Thorndale"/>
+                <w:color w:val="000000"/>
+                <w:szCs w:val="24"/>
+              </w:rPr>
+              <w:t>profiles_1d</w:t>
+            </w:r>
+            <w:r>
+              <w:rPr>
+                <w:rFonts w:ascii="Thorndale" w:hAnsi="Thorndale" w:cs="Thorndale"/>
+                <w:color w:val="000000"/>
+                <w:szCs w:val="24"/>
+              </w:rPr>
+              <w:t>/b_av[r]</w:t>
             </w:r>
           </w:p>
         </w:tc>
@@ -5930,7 +5949,23 @@
                 <w:color w:val="000000"/>
                 <w:szCs w:val="24"/>
               </w:rPr>
-              <w:t>distribution[time]/distri_vec[7]/profiles_1D/state/dens[r]</w:t>
+              <w:t>distribution[time]/distri_vec[7]/</w:t>
+            </w:r>
+            <w:r>
+              <w:rPr>
+                <w:rFonts w:ascii="Thorndale" w:hAnsi="Thorndale" w:cs="Thorndale"/>
+                <w:color w:val="000000"/>
+                <w:szCs w:val="24"/>
+              </w:rPr>
+              <w:t>profiles_1d</w:t>
+            </w:r>
+            <w:r>
+              <w:rPr>
+                <w:rFonts w:ascii="Thorndale" w:hAnsi="Thorndale" w:cs="Thorndale"/>
+                <w:color w:val="000000"/>
+                <w:szCs w:val="24"/>
+              </w:rPr>
+              <w:t>/state/dens[r]</w:t>
             </w:r>
           </w:p>
         </w:tc>
@@ -6342,7 +6377,23 @@
                 <w:color w:val="000000"/>
                 <w:szCs w:val="24"/>
               </w:rPr>
-              <w:t>distribution[time]/distri_vec[7]/profiles_1D/state/dens[r]</w:t>
+              <w:t>distribution[time]/distri_vec[7]/</w:t>
+            </w:r>
+            <w:r>
+              <w:rPr>
+                <w:rFonts w:ascii="Thorndale" w:hAnsi="Thorndale" w:cs="Thorndale"/>
+                <w:color w:val="000000"/>
+                <w:szCs w:val="24"/>
+              </w:rPr>
+              <w:t>profiles_1d</w:t>
+            </w:r>
+            <w:r>
+              <w:rPr>
+                <w:rFonts w:ascii="Thorndale" w:hAnsi="Thorndale" w:cs="Thorndale"/>
+                <w:color w:val="000000"/>
+                <w:szCs w:val="24"/>
+              </w:rPr>
+              <w:t>/state/dens[r]</w:t>
             </w:r>
           </w:p>
         </w:tc>
@@ -6434,7 +6485,23 @@
                 <w:color w:val="000000"/>
                 <w:szCs w:val="24"/>
               </w:rPr>
-              <w:t>distribution[time]/distri_vec[7]/profiles_1D/state/current[r]</w:t>
+              <w:t>distribution[time]/distri_vec[7]/</w:t>
+            </w:r>
+            <w:r>
+              <w:rPr>
+                <w:rFonts w:ascii="Thorndale" w:hAnsi="Thorndale" w:cs="Thorndale"/>
+                <w:color w:val="000000"/>
+                <w:szCs w:val="24"/>
+              </w:rPr>
+              <w:t>profiles_1d</w:t>
+            </w:r>
+            <w:r>
+              <w:rPr>
+                <w:rFonts w:ascii="Thorndale" w:hAnsi="Thorndale" w:cs="Thorndale"/>
+                <w:color w:val="000000"/>
+                <w:szCs w:val="24"/>
+              </w:rPr>
+              <w:t>/state/current[r]</w:t>
             </w:r>
           </w:p>
         </w:tc>
@@ -6526,7 +6593,31 @@
                 <w:color w:val="000000"/>
                 <w:szCs w:val="24"/>
               </w:rPr>
-              <w:t>distribution[time]/distri_vec[7]/profiles_1D_geometry</w:t>
+              <w:t>distribution[time]/distri_vec[7]/</w:t>
+            </w:r>
+            <w:r>
+              <w:rPr>
+                <w:rFonts w:ascii="Thorndale" w:hAnsi="Thorndale" w:cs="Thorndale"/>
+                <w:color w:val="000000"/>
+                <w:szCs w:val="24"/>
+              </w:rPr>
+              <w:t>profiles_1d</w:t>
+            </w:r>
+            <w:r>
+              <w:rPr>
+                <w:rFonts w:ascii="Thorndale" w:hAnsi="Thorndale" w:cs="Thorndale"/>
+                <w:color w:val="000000"/>
+                <w:szCs w:val="24"/>
+              </w:rPr>
+              <w:t>/</w:t>
+            </w:r>
+            <w:r>
+              <w:rPr>
+                <w:rFonts w:ascii="Thorndale" w:hAnsi="Thorndale" w:cs="Thorndale"/>
+                <w:color w:val="000000"/>
+                <w:szCs w:val="24"/>
+              </w:rPr>
+              <w:t>geometry</w:t>
             </w:r>
           </w:p>
         </w:tc>
@@ -6757,7 +6848,23 @@
                 <w:color w:val="000000"/>
                 <w:szCs w:val="24"/>
               </w:rPr>
-              <w:t>distribution[time]/distri_vec[7]/profiles_1D/state/dens[r]</w:t>
+              <w:t>distribution[time]/distri_vec[7]/</w:t>
+            </w:r>
+            <w:r>
+              <w:rPr>
+                <w:rFonts w:ascii="Thorndale" w:hAnsi="Thorndale" w:cs="Thorndale"/>
+                <w:color w:val="000000"/>
+                <w:szCs w:val="24"/>
+              </w:rPr>
+              <w:t>profiles_1d</w:t>
+            </w:r>
+            <w:r>
+              <w:rPr>
+                <w:rFonts w:ascii="Thorndale" w:hAnsi="Thorndale" w:cs="Thorndale"/>
+                <w:color w:val="000000"/>
+                <w:szCs w:val="24"/>
+              </w:rPr>
+              <w:t>/state/dens[r]</w:t>
             </w:r>
           </w:p>
         </w:tc>
@@ -6842,7 +6949,23 @@
                 <w:color w:val="000000"/>
                 <w:szCs w:val="24"/>
               </w:rPr>
-              <w:t>distribution[time]/distri_vec[7]/profiles_1D/state/current[r]</w:t>
+              <w:t>distribution[time]/distri_vec[7]/</w:t>
+            </w:r>
+            <w:r>
+              <w:rPr>
+                <w:rFonts w:ascii="Thorndale" w:hAnsi="Thorndale" w:cs="Thorndale"/>
+                <w:color w:val="000000"/>
+                <w:szCs w:val="24"/>
+              </w:rPr>
+              <w:t>profiles_1d</w:t>
+            </w:r>
+            <w:r>
+              <w:rPr>
+                <w:rFonts w:ascii="Thorndale" w:hAnsi="Thorndale" w:cs="Thorndale"/>
+                <w:color w:val="000000"/>
+                <w:szCs w:val="24"/>
+              </w:rPr>
+              <w:t>/state/current[r]</w:t>
             </w:r>
           </w:p>
         </w:tc>
@@ -6926,7 +7049,31 @@
                 <w:color w:val="000000"/>
                 <w:szCs w:val="24"/>
               </w:rPr>
-              <w:t>distribution[time]/distri_vec[7]/profiles_1D_geometry</w:t>
+              <w:t>distribution[time]/distri_vec[7]/</w:t>
+            </w:r>
+            <w:r>
+              <w:rPr>
+                <w:rFonts w:ascii="Thorndale" w:hAnsi="Thorndale" w:cs="Thorndale"/>
+                <w:color w:val="000000"/>
+                <w:szCs w:val="24"/>
+              </w:rPr>
+              <w:t>profiles_1d</w:t>
+            </w:r>
+            <w:r>
+              <w:rPr>
+                <w:rFonts w:ascii="Thorndale" w:hAnsi="Thorndale" w:cs="Thorndale"/>
+                <w:color w:val="000000"/>
+                <w:szCs w:val="24"/>
+              </w:rPr>
+              <w:t>/</w:t>
+            </w:r>
+            <w:r>
+              <w:rPr>
+                <w:rFonts w:ascii="Thorndale" w:hAnsi="Thorndale" w:cs="Thorndale"/>
+                <w:color w:val="000000"/>
+                <w:szCs w:val="24"/>
+              </w:rPr>
+              <w:t>geometry</w:t>
             </w:r>
           </w:p>
         </w:tc>
@@ -16532,7 +16679,7 @@
         <w:rPr>
           <w:noProof/>
         </w:rPr>
-        <w:t>6</w:t>
+        <w:t>7</w:t>
       </w:r>
     </w:fldSimple>
   </w:p>

</xml_diff>

<commit_message>
[#923] Documentation minor corrections
</commit_message>
<xml_diff>
--- a/doc/runafluid-specification.docx
+++ b/doc/runafluid-specification.docx
@@ -3414,7 +3414,26 @@
         <w:rPr>
           <w:i w:val="0"/>
         </w:rPr>
-        <w:t xml:space="preserve">) software module. The module is developed and deployed in the European Transport Solver (ETS) framework maintained by the Code Development for Integrated Modelling Project (ITM) of the </w:t>
+        <w:t xml:space="preserve">) software module. The module is developed and deployed in the European Transport Solver (ETS) framework maintained by the </w:t>
+      </w:r>
+      <w:bookmarkStart w:id="8" w:name="_GoBack"/>
+      <w:r>
+        <w:rPr>
+          <w:i w:val="0"/>
+        </w:rPr>
+        <w:t>Code Development for Integrated Modelling Project (</w:t>
+      </w:r>
+      <w:r>
+        <w:rPr>
+          <w:i w:val="0"/>
+        </w:rPr>
+        <w:t>EU-IM</w:t>
+      </w:r>
+      <w:r>
+        <w:rPr>
+          <w:i w:val="0"/>
+        </w:rPr>
+        <w:t xml:space="preserve">) of the </w:t>
       </w:r>
       <w:proofErr w:type="spellStart"/>
       <w:r>
@@ -3444,20 +3463,21 @@
         </w:rPr>
         <w:t>).</w:t>
       </w:r>
+      <w:bookmarkEnd w:id="8"/>
     </w:p>
     <w:p>
       <w:pPr>
         <w:pStyle w:val="Cmsor2"/>
       </w:pPr>
-      <w:bookmarkStart w:id="8" w:name="__RefHeading___Toc441230974"/>
-      <w:bookmarkStart w:id="9" w:name="__RefHeading__158_1693480392"/>
-      <w:bookmarkStart w:id="10" w:name="_Toc442878126"/>
-      <w:bookmarkEnd w:id="8"/>
+      <w:bookmarkStart w:id="9" w:name="__RefHeading___Toc441230974"/>
+      <w:bookmarkStart w:id="10" w:name="__RefHeading__158_1693480392"/>
+      <w:bookmarkStart w:id="11" w:name="_Toc442878126"/>
       <w:bookmarkEnd w:id="9"/>
+      <w:bookmarkEnd w:id="10"/>
       <w:r>
         <w:t>Document Conventions</w:t>
       </w:r>
-      <w:bookmarkEnd w:id="10"/>
+      <w:bookmarkEnd w:id="11"/>
     </w:p>
     <w:p>
       <w:pPr>
@@ -3488,15 +3508,15 @@
       <w:pPr>
         <w:pStyle w:val="Cmsor2"/>
       </w:pPr>
-      <w:bookmarkStart w:id="11" w:name="__RefHeading___Toc441230975"/>
-      <w:bookmarkStart w:id="12" w:name="__RefHeading__160_1693480392"/>
-      <w:bookmarkStart w:id="13" w:name="_Toc442878127"/>
-      <w:bookmarkEnd w:id="11"/>
+      <w:bookmarkStart w:id="12" w:name="__RefHeading___Toc441230975"/>
+      <w:bookmarkStart w:id="13" w:name="__RefHeading__160_1693480392"/>
+      <w:bookmarkStart w:id="14" w:name="_Toc442878127"/>
       <w:bookmarkEnd w:id="12"/>
+      <w:bookmarkEnd w:id="13"/>
       <w:r>
         <w:t>Intended Audience and Reading Suggestions</w:t>
       </w:r>
-      <w:bookmarkEnd w:id="13"/>
+      <w:bookmarkEnd w:id="14"/>
     </w:p>
     <w:p>
       <w:pPr>
@@ -3522,12 +3542,24 @@
         <w:rPr>
           <w:i w:val="0"/>
         </w:rPr>
-        <w:t xml:space="preserve">This Software Requirements Specification (SRS) document is intended for ITM/ETS/H&amp;CD workflow developers, and developers of </w:t>
+        <w:t xml:space="preserve">This Software Requirements Specification (SRS) document is intended for </w:t>
       </w:r>
       <w:r>
         <w:rPr>
           <w:i w:val="0"/>
         </w:rPr>
+        <w:t>EU-IM</w:t>
+      </w:r>
+      <w:r>
+        <w:rPr>
+          <w:i w:val="0"/>
+        </w:rPr>
+        <w:t xml:space="preserve">/ETS/H&amp;CD workflow developers, and developers of </w:t>
+      </w:r>
+      <w:r>
+        <w:rPr>
+          <w:i w:val="0"/>
+        </w:rPr>
         <w:t xml:space="preserve">the </w:t>
       </w:r>
       <w:r>
@@ -3593,15 +3625,15 @@
       <w:pPr>
         <w:pStyle w:val="Cmsor2"/>
       </w:pPr>
-      <w:bookmarkStart w:id="14" w:name="__RefHeading___Toc441230976"/>
-      <w:bookmarkStart w:id="15" w:name="__RefHeading__162_1693480392"/>
-      <w:bookmarkStart w:id="16" w:name="_Toc442878128"/>
-      <w:bookmarkEnd w:id="14"/>
+      <w:bookmarkStart w:id="15" w:name="__RefHeading___Toc441230976"/>
+      <w:bookmarkStart w:id="16" w:name="__RefHeading__162_1693480392"/>
+      <w:bookmarkStart w:id="17" w:name="_Toc442878128"/>
       <w:bookmarkEnd w:id="15"/>
+      <w:bookmarkEnd w:id="16"/>
       <w:r>
         <w:t>Product Scope</w:t>
       </w:r>
-      <w:bookmarkEnd w:id="16"/>
+      <w:bookmarkEnd w:id="17"/>
     </w:p>
     <w:p>
       <w:pPr>
@@ -3696,16 +3728,16 @@
       <w:pPr>
         <w:pStyle w:val="Cmsor2"/>
       </w:pPr>
-      <w:bookmarkStart w:id="17" w:name="__RefHeading___Toc441230977"/>
-      <w:bookmarkStart w:id="18" w:name="__RefHeading__164_1693480392"/>
-      <w:bookmarkStart w:id="19" w:name="_Toc442878129"/>
-      <w:bookmarkEnd w:id="17"/>
+      <w:bookmarkStart w:id="18" w:name="__RefHeading___Toc441230977"/>
+      <w:bookmarkStart w:id="19" w:name="__RefHeading__164_1693480392"/>
+      <w:bookmarkStart w:id="20" w:name="_Toc442878129"/>
       <w:bookmarkEnd w:id="18"/>
+      <w:bookmarkEnd w:id="19"/>
       <w:r>
         <w:lastRenderedPageBreak/>
         <w:t>References</w:t>
       </w:r>
-      <w:bookmarkEnd w:id="19"/>
+      <w:bookmarkEnd w:id="20"/>
     </w:p>
     <w:p>
       <w:pPr>
@@ -3809,7 +3841,19 @@
         <w:rPr>
           <w:i w:val="0"/>
         </w:rPr>
-        <w:t xml:space="preserve">Runaway Fluid is maintained under the ITM-TF Collaborative Software Development Environment using </w:t>
+        <w:t xml:space="preserve">Runaway Fluid is maintained under the </w:t>
+      </w:r>
+      <w:r>
+        <w:rPr>
+          <w:i w:val="0"/>
+        </w:rPr>
+        <w:t>EU-IM</w:t>
+      </w:r>
+      <w:r>
+        <w:rPr>
+          <w:i w:val="0"/>
+        </w:rPr>
+        <w:t xml:space="preserve"> Collaborative Software Development Environment using </w:t>
       </w:r>
       <w:proofErr w:type="spellStart"/>
       <w:r>
@@ -3935,29 +3979,29 @@
       <w:pPr>
         <w:pStyle w:val="Cmsor1"/>
       </w:pPr>
-      <w:bookmarkStart w:id="20" w:name="__RefHeading___Toc441230978"/>
-      <w:bookmarkStart w:id="21" w:name="__RefHeading__42_1693480392"/>
-      <w:bookmarkStart w:id="22" w:name="_Toc442878130"/>
-      <w:bookmarkEnd w:id="20"/>
+      <w:bookmarkStart w:id="21" w:name="__RefHeading___Toc441230978"/>
+      <w:bookmarkStart w:id="22" w:name="__RefHeading__42_1693480392"/>
+      <w:bookmarkStart w:id="23" w:name="_Toc442878130"/>
       <w:bookmarkEnd w:id="21"/>
+      <w:bookmarkEnd w:id="22"/>
       <w:r>
         <w:t>Overall Description</w:t>
       </w:r>
-      <w:bookmarkEnd w:id="22"/>
+      <w:bookmarkEnd w:id="23"/>
     </w:p>
     <w:p>
       <w:pPr>
         <w:pStyle w:val="Cmsor2"/>
       </w:pPr>
-      <w:bookmarkStart w:id="23" w:name="__RefHeading___Toc441230979"/>
-      <w:bookmarkStart w:id="24" w:name="__RefHeading__166_1693480392"/>
-      <w:bookmarkStart w:id="25" w:name="_Toc442878131"/>
-      <w:bookmarkEnd w:id="23"/>
+      <w:bookmarkStart w:id="24" w:name="__RefHeading___Toc441230979"/>
+      <w:bookmarkStart w:id="25" w:name="__RefHeading__166_1693480392"/>
+      <w:bookmarkStart w:id="26" w:name="_Toc442878131"/>
       <w:bookmarkEnd w:id="24"/>
+      <w:bookmarkEnd w:id="25"/>
       <w:r>
         <w:t>Product Perspective</w:t>
       </w:r>
-      <w:bookmarkEnd w:id="25"/>
+      <w:bookmarkEnd w:id="26"/>
     </w:p>
     <w:p>
       <w:pPr>
@@ -3983,22 +4027,34 @@
         <w:rPr>
           <w:i w:val="0"/>
         </w:rPr>
-        <w:t>Runaway Fluid module implements an ITM Kepler actor.</w:t>
+        <w:t xml:space="preserve">Runaway Fluid module implements an </w:t>
+      </w:r>
+      <w:r>
+        <w:rPr>
+          <w:i w:val="0"/>
+        </w:rPr>
+        <w:t>EU-IM</w:t>
+      </w:r>
+      <w:r>
+        <w:rPr>
+          <w:i w:val="0"/>
+        </w:rPr>
+        <w:t xml:space="preserve"> Kepler actor.</w:t>
       </w:r>
     </w:p>
     <w:p>
       <w:pPr>
         <w:pStyle w:val="Cmsor2"/>
       </w:pPr>
-      <w:bookmarkStart w:id="26" w:name="__RefHeading___Toc441230980"/>
-      <w:bookmarkStart w:id="27" w:name="__RefHeading__168_1693480392"/>
-      <w:bookmarkStart w:id="28" w:name="_Toc442878132"/>
-      <w:bookmarkEnd w:id="26"/>
+      <w:bookmarkStart w:id="27" w:name="__RefHeading___Toc441230980"/>
+      <w:bookmarkStart w:id="28" w:name="__RefHeading__168_1693480392"/>
+      <w:bookmarkStart w:id="29" w:name="_Toc442878132"/>
       <w:bookmarkEnd w:id="27"/>
+      <w:bookmarkEnd w:id="28"/>
       <w:r>
         <w:t>Product Functions</w:t>
       </w:r>
-      <w:bookmarkEnd w:id="28"/>
+      <w:bookmarkEnd w:id="29"/>
     </w:p>
     <w:p>
       <w:pPr>
@@ -4118,15 +4174,15 @@
       <w:pPr>
         <w:pStyle w:val="Cmsor2"/>
       </w:pPr>
-      <w:bookmarkStart w:id="29" w:name="__RefHeading___Toc441230981"/>
-      <w:bookmarkStart w:id="30" w:name="__RefHeading__170_1693480392"/>
-      <w:bookmarkStart w:id="31" w:name="_Toc442878133"/>
-      <w:bookmarkEnd w:id="29"/>
+      <w:bookmarkStart w:id="30" w:name="__RefHeading___Toc441230981"/>
+      <w:bookmarkStart w:id="31" w:name="__RefHeading__170_1693480392"/>
+      <w:bookmarkStart w:id="32" w:name="_Toc442878133"/>
       <w:bookmarkEnd w:id="30"/>
+      <w:bookmarkEnd w:id="31"/>
       <w:r>
         <w:t>User Classes and Characteristics</w:t>
       </w:r>
-      <w:bookmarkEnd w:id="31"/>
+      <w:bookmarkEnd w:id="32"/>
     </w:p>
     <w:p>
       <w:pPr>
@@ -4159,15 +4215,15 @@
       <w:pPr>
         <w:pStyle w:val="Cmsor2"/>
       </w:pPr>
-      <w:bookmarkStart w:id="32" w:name="__RefHeading___Toc441230982"/>
-      <w:bookmarkStart w:id="33" w:name="__RefHeading__172_1693480392"/>
-      <w:bookmarkStart w:id="34" w:name="_Toc442878134"/>
-      <w:bookmarkEnd w:id="32"/>
+      <w:bookmarkStart w:id="33" w:name="__RefHeading___Toc441230982"/>
+      <w:bookmarkStart w:id="34" w:name="__RefHeading__172_1693480392"/>
+      <w:bookmarkStart w:id="35" w:name="_Toc442878134"/>
       <w:bookmarkEnd w:id="33"/>
+      <w:bookmarkEnd w:id="34"/>
       <w:r>
         <w:t>Operating Environment</w:t>
       </w:r>
-      <w:bookmarkEnd w:id="34"/>
+      <w:bookmarkEnd w:id="35"/>
     </w:p>
     <w:p>
       <w:pPr>
@@ -4274,10 +4330,10 @@
           <w:iCs/>
         </w:rPr>
       </w:pPr>
-      <w:bookmarkStart w:id="35" w:name="__RefHeading__103_56999456"/>
-      <w:bookmarkStart w:id="36" w:name="__RefHeading__77_56999456"/>
-      <w:bookmarkEnd w:id="35"/>
+      <w:bookmarkStart w:id="36" w:name="__RefHeading__103_56999456"/>
+      <w:bookmarkStart w:id="37" w:name="__RefHeading__77_56999456"/>
       <w:bookmarkEnd w:id="36"/>
+      <w:bookmarkEnd w:id="37"/>
       <w:r>
         <w:t xml:space="preserve">Enabler workflow – </w:t>
       </w:r>
@@ -4359,8 +4415,8 @@
       <w:pPr>
         <w:pStyle w:val="Cmsor3"/>
       </w:pPr>
-      <w:bookmarkStart w:id="37" w:name="__RefHeading__105_56999456"/>
-      <w:bookmarkEnd w:id="37"/>
+      <w:bookmarkStart w:id="38" w:name="__RefHeading__105_56999456"/>
+      <w:bookmarkEnd w:id="38"/>
       <w:proofErr w:type="spellStart"/>
       <w:r>
         <w:t>Demultiplexer</w:t>
@@ -5076,8 +5132,8 @@
           <w:szCs w:val="22"/>
         </w:rPr>
       </w:pPr>
-      <w:bookmarkStart w:id="38" w:name="__RefHeading__107_56999456"/>
-      <w:bookmarkEnd w:id="38"/>
+      <w:bookmarkStart w:id="39" w:name="__RefHeading__107_56999456"/>
+      <w:bookmarkEnd w:id="39"/>
       <w:r>
         <w:rPr>
           <w:rFonts w:ascii="Arial" w:hAnsi="Arial" w:cs="Arial"/>
@@ -5592,15 +5648,15 @@
       <w:pPr>
         <w:pStyle w:val="Cmsor2"/>
       </w:pPr>
-      <w:bookmarkStart w:id="39" w:name="__RefHeading___Toc441230983"/>
-      <w:bookmarkStart w:id="40" w:name="__RefHeading__174_1693480392"/>
-      <w:bookmarkStart w:id="41" w:name="_Toc442878135"/>
-      <w:bookmarkEnd w:id="39"/>
+      <w:bookmarkStart w:id="40" w:name="__RefHeading___Toc441230983"/>
+      <w:bookmarkStart w:id="41" w:name="__RefHeading__174_1693480392"/>
+      <w:bookmarkStart w:id="42" w:name="_Toc442878135"/>
       <w:bookmarkEnd w:id="40"/>
+      <w:bookmarkEnd w:id="41"/>
       <w:r>
         <w:t>Design and Implementation Constraints</w:t>
       </w:r>
-      <w:bookmarkEnd w:id="41"/>
+      <w:bookmarkEnd w:id="42"/>
     </w:p>
     <w:p>
       <w:pPr>
@@ -5831,15 +5887,15 @@
       <w:pPr>
         <w:pStyle w:val="Cmsor2"/>
       </w:pPr>
-      <w:bookmarkStart w:id="42" w:name="__RefHeading___Toc441230984"/>
-      <w:bookmarkStart w:id="43" w:name="__RefHeading__176_1693480392"/>
-      <w:bookmarkStart w:id="44" w:name="_Toc442878136"/>
-      <w:bookmarkEnd w:id="42"/>
+      <w:bookmarkStart w:id="43" w:name="__RefHeading___Toc441230984"/>
+      <w:bookmarkStart w:id="44" w:name="__RefHeading__176_1693480392"/>
+      <w:bookmarkStart w:id="45" w:name="_Toc442878136"/>
       <w:bookmarkEnd w:id="43"/>
+      <w:bookmarkEnd w:id="44"/>
       <w:r>
         <w:t>User Documentation</w:t>
       </w:r>
-      <w:bookmarkEnd w:id="44"/>
+      <w:bookmarkEnd w:id="45"/>
     </w:p>
     <w:p>
       <w:pPr>
@@ -5864,10 +5920,10 @@
           <w:i w:val="0"/>
         </w:rPr>
       </w:pPr>
-      <w:bookmarkStart w:id="45" w:name="__RefHeading___Toc441230985"/>
-      <w:bookmarkStart w:id="46" w:name="__RefHeading__178_1693480392"/>
-      <w:bookmarkEnd w:id="45"/>
+      <w:bookmarkStart w:id="46" w:name="__RefHeading___Toc441230985"/>
+      <w:bookmarkStart w:id="47" w:name="__RefHeading__178_1693480392"/>
       <w:bookmarkEnd w:id="46"/>
+      <w:bookmarkEnd w:id="47"/>
       <w:r>
         <w:rPr>
           <w:i w:val="0"/>
@@ -5926,11 +5982,11 @@
       <w:pPr>
         <w:pStyle w:val="Cmsor2"/>
       </w:pPr>
-      <w:bookmarkStart w:id="47" w:name="_Toc442878137"/>
+      <w:bookmarkStart w:id="48" w:name="_Toc442878137"/>
       <w:r>
         <w:t>Assumptions and Dependencies</w:t>
       </w:r>
-      <w:bookmarkEnd w:id="47"/>
+      <w:bookmarkEnd w:id="48"/>
     </w:p>
     <w:p>
       <w:pPr>
@@ -5972,29 +6028,29 @@
       <w:pPr>
         <w:pStyle w:val="Cmsor1"/>
       </w:pPr>
-      <w:bookmarkStart w:id="48" w:name="__RefHeading___Toc441230986"/>
-      <w:bookmarkStart w:id="49" w:name="__RefHeading__44_1693480392"/>
-      <w:bookmarkStart w:id="50" w:name="_Toc442878138"/>
-      <w:bookmarkEnd w:id="48"/>
+      <w:bookmarkStart w:id="49" w:name="__RefHeading___Toc441230986"/>
+      <w:bookmarkStart w:id="50" w:name="__RefHeading__44_1693480392"/>
+      <w:bookmarkStart w:id="51" w:name="_Toc442878138"/>
       <w:bookmarkEnd w:id="49"/>
+      <w:bookmarkEnd w:id="50"/>
       <w:r>
         <w:t>External Interface Requirements</w:t>
       </w:r>
-      <w:bookmarkEnd w:id="50"/>
+      <w:bookmarkEnd w:id="51"/>
     </w:p>
     <w:p>
       <w:pPr>
         <w:pStyle w:val="Cmsor2"/>
       </w:pPr>
-      <w:bookmarkStart w:id="51" w:name="__RefHeading___Toc441230987"/>
-      <w:bookmarkStart w:id="52" w:name="__RefHeading__180_1693480392"/>
-      <w:bookmarkStart w:id="53" w:name="_Toc442878139"/>
-      <w:bookmarkEnd w:id="51"/>
+      <w:bookmarkStart w:id="52" w:name="__RefHeading___Toc441230987"/>
+      <w:bookmarkStart w:id="53" w:name="__RefHeading__180_1693480392"/>
+      <w:bookmarkStart w:id="54" w:name="_Toc442878139"/>
       <w:bookmarkEnd w:id="52"/>
+      <w:bookmarkEnd w:id="53"/>
       <w:r>
         <w:t>User Interfaces</w:t>
       </w:r>
-      <w:bookmarkEnd w:id="53"/>
+      <w:bookmarkEnd w:id="54"/>
     </w:p>
     <w:p>
       <w:pPr>
@@ -6011,15 +6067,15 @@
       <w:pPr>
         <w:pStyle w:val="Cmsor2"/>
       </w:pPr>
-      <w:bookmarkStart w:id="54" w:name="__RefHeading___Toc441230988"/>
-      <w:bookmarkStart w:id="55" w:name="__RefHeading__182_1693480392"/>
-      <w:bookmarkStart w:id="56" w:name="_Toc442878140"/>
-      <w:bookmarkEnd w:id="54"/>
+      <w:bookmarkStart w:id="55" w:name="__RefHeading___Toc441230988"/>
+      <w:bookmarkStart w:id="56" w:name="__RefHeading__182_1693480392"/>
+      <w:bookmarkStart w:id="57" w:name="_Toc442878140"/>
       <w:bookmarkEnd w:id="55"/>
+      <w:bookmarkEnd w:id="56"/>
       <w:r>
         <w:t>Hardware Interfaces</w:t>
       </w:r>
-      <w:bookmarkEnd w:id="56"/>
+      <w:bookmarkEnd w:id="57"/>
     </w:p>
     <w:p>
       <w:pPr>
@@ -6043,15 +6099,15 @@
       <w:pPr>
         <w:pStyle w:val="Cmsor2"/>
       </w:pPr>
-      <w:bookmarkStart w:id="57" w:name="__RefHeading___Toc441230989"/>
-      <w:bookmarkStart w:id="58" w:name="__RefHeading__184_1693480392"/>
-      <w:bookmarkStart w:id="59" w:name="_Toc442878141"/>
-      <w:bookmarkEnd w:id="57"/>
+      <w:bookmarkStart w:id="58" w:name="__RefHeading___Toc441230989"/>
+      <w:bookmarkStart w:id="59" w:name="__RefHeading__184_1693480392"/>
+      <w:bookmarkStart w:id="60" w:name="_Toc442878141"/>
       <w:bookmarkEnd w:id="58"/>
+      <w:bookmarkEnd w:id="59"/>
       <w:r>
         <w:t>Software Interfaces</w:t>
       </w:r>
-      <w:bookmarkEnd w:id="59"/>
+      <w:bookmarkEnd w:id="60"/>
     </w:p>
     <w:p>
       <w:pPr>
@@ -6077,8 +6133,8 @@
           <w:sz w:val="22"/>
         </w:rPr>
       </w:pPr>
-      <w:bookmarkStart w:id="60" w:name="__RefHeading__123_56999456"/>
-      <w:bookmarkEnd w:id="60"/>
+      <w:bookmarkStart w:id="61" w:name="__RefHeading__123_56999456"/>
+      <w:bookmarkEnd w:id="61"/>
       <w:r>
         <w:t>CPO Input</w:t>
       </w:r>
@@ -7348,17 +7404,17 @@
           <w:sz w:val="22"/>
         </w:rPr>
       </w:pPr>
-      <w:bookmarkStart w:id="61" w:name="__RefHeading__125_56999456"/>
-      <w:bookmarkEnd w:id="61"/>
+      <w:bookmarkStart w:id="62" w:name="__RefHeading__125_56999456"/>
+      <w:bookmarkEnd w:id="62"/>
       <w:r>
         <w:t>Output</w:t>
       </w:r>
     </w:p>
     <w:p>
-      <w:bookmarkStart w:id="62" w:name="__RefHeading___Toc441230990"/>
-      <w:bookmarkStart w:id="63" w:name="__RefHeading__186_1693480392"/>
-      <w:bookmarkEnd w:id="62"/>
+      <w:bookmarkStart w:id="63" w:name="__RefHeading___Toc441230990"/>
+      <w:bookmarkStart w:id="64" w:name="__RefHeading__186_1693480392"/>
       <w:bookmarkEnd w:id="63"/>
+      <w:bookmarkEnd w:id="64"/>
       <w:r>
         <w:rPr>
           <w:rFonts w:ascii="Arial" w:hAnsi="Arial" w:cs="Arial"/>
@@ -9497,11 +9553,11 @@
       <w:pPr>
         <w:pStyle w:val="Cmsor2"/>
       </w:pPr>
-      <w:bookmarkStart w:id="64" w:name="_Toc442878142"/>
+      <w:bookmarkStart w:id="65" w:name="_Toc442878142"/>
       <w:r>
         <w:t>Communications Interfaces</w:t>
       </w:r>
-      <w:bookmarkEnd w:id="64"/>
+      <w:bookmarkEnd w:id="65"/>
     </w:p>
     <w:p>
       <w:pPr>
@@ -9535,16 +9591,16 @@
           <w:color w:val="999999"/>
         </w:rPr>
       </w:pPr>
-      <w:bookmarkStart w:id="65" w:name="__RefHeading___Toc441230991"/>
-      <w:bookmarkStart w:id="66" w:name="__RefHeading__46_1693480392"/>
-      <w:bookmarkStart w:id="67" w:name="_Toc442878143"/>
-      <w:bookmarkEnd w:id="65"/>
+      <w:bookmarkStart w:id="66" w:name="__RefHeading___Toc441230991"/>
+      <w:bookmarkStart w:id="67" w:name="__RefHeading__46_1693480392"/>
+      <w:bookmarkStart w:id="68" w:name="_Toc442878143"/>
       <w:bookmarkEnd w:id="66"/>
+      <w:bookmarkEnd w:id="67"/>
       <w:r>
         <w:lastRenderedPageBreak/>
         <w:t>System Features</w:t>
       </w:r>
-      <w:bookmarkEnd w:id="67"/>
+      <w:bookmarkEnd w:id="68"/>
     </w:p>
     <w:p>
       <w:pPr>
@@ -9563,16 +9619,16 @@
         <w:pStyle w:val="requirement"/>
         <w:spacing w:line="240" w:lineRule="auto"/>
       </w:pPr>
-      <w:bookmarkStart w:id="68" w:name="__RefHeading___Toc441230992"/>
-      <w:bookmarkStart w:id="69" w:name="__RefHeading__188_1693480392"/>
-      <w:bookmarkEnd w:id="68"/>
+      <w:bookmarkStart w:id="69" w:name="__RefHeading___Toc441230992"/>
+      <w:bookmarkStart w:id="70" w:name="__RefHeading__188_1693480392"/>
       <w:bookmarkEnd w:id="69"/>
+      <w:bookmarkEnd w:id="70"/>
     </w:p>
     <w:p>
       <w:pPr>
         <w:pStyle w:val="Cmsor2"/>
       </w:pPr>
-      <w:bookmarkStart w:id="70" w:name="_Toc442878144"/>
+      <w:bookmarkStart w:id="71" w:name="_Toc442878144"/>
       <w:proofErr w:type="spellStart"/>
       <w:r>
         <w:t>Dreicer</w:t>
@@ -9581,7 +9637,7 @@
       <w:r>
         <w:t xml:space="preserve"> generation rate</w:t>
       </w:r>
-      <w:bookmarkEnd w:id="70"/>
+      <w:bookmarkEnd w:id="71"/>
     </w:p>
     <w:p/>
     <w:p>
@@ -10229,8 +10285,8 @@
         <w:pStyle w:val="Cmsor3"/>
         <w:spacing w:before="0" w:after="0" w:line="240" w:lineRule="auto"/>
       </w:pPr>
-      <w:bookmarkStart w:id="71" w:name="__RefHeading__141_569994561"/>
-      <w:bookmarkEnd w:id="71"/>
+      <w:bookmarkStart w:id="72" w:name="__RefHeading__141_569994561"/>
+      <w:bookmarkEnd w:id="72"/>
       <w:r>
         <w:t>Description and Priority</w:t>
       </w:r>
@@ -10299,8 +10355,8 @@
         <w:pStyle w:val="Cmsor3"/>
         <w:spacing w:before="0" w:after="0" w:line="240" w:lineRule="auto"/>
       </w:pPr>
-      <w:bookmarkStart w:id="72" w:name="__RefHeading__143_569994561"/>
-      <w:bookmarkEnd w:id="72"/>
+      <w:bookmarkStart w:id="73" w:name="__RefHeading__143_569994561"/>
+      <w:bookmarkEnd w:id="73"/>
       <w:r>
         <w:lastRenderedPageBreak/>
         <w:t>Stimulus/Response Sequences</w:t>
@@ -10349,8 +10405,8 @@
         <w:pStyle w:val="Cmsor3"/>
         <w:spacing w:before="0" w:after="0" w:line="240" w:lineRule="auto"/>
       </w:pPr>
-      <w:bookmarkStart w:id="73" w:name="__RefHeading__145_569994561"/>
-      <w:bookmarkEnd w:id="73"/>
+      <w:bookmarkStart w:id="74" w:name="__RefHeading__145_569994561"/>
+      <w:bookmarkEnd w:id="74"/>
       <w:r>
         <w:t>Functional Requirements</w:t>
       </w:r>
@@ -12841,19 +12897,19 @@
       <w:pPr>
         <w:pStyle w:val="Cmsor2"/>
       </w:pPr>
-      <w:bookmarkStart w:id="74" w:name="_Toc442878145"/>
+      <w:bookmarkStart w:id="75" w:name="_Toc442878145"/>
       <w:r>
         <w:lastRenderedPageBreak/>
         <w:t>Avalanche generation rate</w:t>
       </w:r>
-      <w:bookmarkEnd w:id="74"/>
+      <w:bookmarkEnd w:id="75"/>
     </w:p>
     <w:p>
       <w:pPr>
         <w:pStyle w:val="Cmsor3"/>
       </w:pPr>
-      <w:bookmarkStart w:id="75" w:name="__RefHeading__141_5699945611"/>
-      <w:bookmarkEnd w:id="75"/>
+      <w:bookmarkStart w:id="76" w:name="__RefHeading__141_5699945611"/>
+      <w:bookmarkEnd w:id="76"/>
       <w:r>
         <w:t>Description and Priority</w:t>
       </w:r>
@@ -14072,8 +14128,8 @@
         <w:pStyle w:val="Cmsor3"/>
         <w:spacing w:line="240" w:lineRule="auto"/>
       </w:pPr>
-      <w:bookmarkStart w:id="76" w:name="__RefHeading__143_5699945611"/>
-      <w:bookmarkEnd w:id="76"/>
+      <w:bookmarkStart w:id="77" w:name="__RefHeading__143_5699945611"/>
+      <w:bookmarkEnd w:id="77"/>
       <w:r>
         <w:lastRenderedPageBreak/>
         <w:t>Stimulus/Response Sequences</w:t>
@@ -14094,8 +14150,8 @@
         <w:pStyle w:val="Cmsor3"/>
         <w:spacing w:line="240" w:lineRule="atLeast"/>
       </w:pPr>
-      <w:bookmarkStart w:id="77" w:name="__RefHeading__145_5699945611"/>
-      <w:bookmarkEnd w:id="77"/>
+      <w:bookmarkStart w:id="78" w:name="__RefHeading__145_5699945611"/>
+      <w:bookmarkEnd w:id="78"/>
       <w:r>
         <w:t>Functional Requirements</w:t>
       </w:r>
@@ -15678,12 +15734,12 @@
       <w:pPr>
         <w:pStyle w:val="Cmsor2"/>
       </w:pPr>
-      <w:bookmarkStart w:id="78" w:name="_Toc442878146"/>
+      <w:bookmarkStart w:id="79" w:name="_Toc442878146"/>
       <w:r>
         <w:lastRenderedPageBreak/>
         <w:t>Loss mechanism</w:t>
       </w:r>
-      <w:bookmarkEnd w:id="78"/>
+      <w:bookmarkEnd w:id="79"/>
       <w:r>
         <w:t xml:space="preserve"> (not yet be implemented)</w:t>
       </w:r>
@@ -16411,8 +16467,6 @@
       <w:pPr>
         <w:spacing w:line="240" w:lineRule="auto"/>
       </w:pPr>
-      <w:bookmarkStart w:id="79" w:name="_GoBack"/>
-      <w:bookmarkEnd w:id="79"/>
     </w:p>
     <w:p>
       <w:pPr>
@@ -19455,7 +19509,7 @@
       <w:rPr>
         <w:noProof/>
       </w:rPr>
-      <w:t>6</w:t>
+      <w:t>17</w:t>
     </w:r>
     <w:r>
       <w:rPr>
@@ -21695,7 +21749,7 @@
 </file>
 
 <file path=customXml/itemProps1.xml><?xml version="1.0" encoding="utf-8"?>
-<ds:datastoreItem xmlns:ds="http://schemas.openxmlformats.org/officeDocument/2006/customXml" ds:itemID="{1312B118-37B3-4527-915E-DB161F8AC2C3}">
+<ds:datastoreItem xmlns:ds="http://schemas.openxmlformats.org/officeDocument/2006/customXml" ds:itemID="{BB6A1184-6D02-41B4-B073-CE3C82129B9F}">
   <ds:schemaRefs>
     <ds:schemaRef ds:uri="http://schemas.openxmlformats.org/officeDocument/2006/bibliography"/>
   </ds:schemaRefs>

</xml_diff>

<commit_message>
[#923] Documentation updated (1.3) | CPO input and output updated
</commit_message>
<xml_diff>
--- a/doc/runafluid-specification.docx
+++ b/doc/runafluid-specification.docx
@@ -1,6 +1,6 @@
 
 <file path=word/document.xml><?xml version="1.0" encoding="utf-8"?>
-<w:document xmlns:wpc="http://schemas.microsoft.com/office/word/2010/wordprocessingCanvas" xmlns:mc="http://schemas.openxmlformats.org/markup-compatibility/2006" xmlns:o="urn:schemas-microsoft-com:office:office" xmlns:r="http://schemas.openxmlformats.org/officeDocument/2006/relationships" xmlns:m="http://schemas.openxmlformats.org/officeDocument/2006/math" xmlns:v="urn:schemas-microsoft-com:vml" xmlns:wp14="http://schemas.microsoft.com/office/word/2010/wordprocessingDrawing" xmlns:wp="http://schemas.openxmlformats.org/drawingml/2006/wordprocessingDrawing" xmlns:w10="urn:schemas-microsoft-com:office:word" xmlns:w="http://schemas.openxmlformats.org/wordprocessingml/2006/main" xmlns:w14="http://schemas.microsoft.com/office/word/2010/wordml" xmlns:w15="http://schemas.microsoft.com/office/word/2012/wordml" xmlns:wpg="http://schemas.microsoft.com/office/word/2010/wordprocessingGroup" xmlns:wpi="http://schemas.microsoft.com/office/word/2010/wordprocessingInk" xmlns:wne="http://schemas.microsoft.com/office/word/2006/wordml" xmlns:wps="http://schemas.microsoft.com/office/word/2010/wordprocessingShape" mc:Ignorable="w14 w15 wp14">
+<w:document xmlns:ve="http://schemas.openxmlformats.org/markup-compatibility/2006" xmlns:o="urn:schemas-microsoft-com:office:office" xmlns:r="http://schemas.openxmlformats.org/officeDocument/2006/relationships" xmlns:m="http://schemas.openxmlformats.org/officeDocument/2006/math" xmlns:v="urn:schemas-microsoft-com:vml" xmlns:wp="http://schemas.openxmlformats.org/drawingml/2006/wordprocessingDrawing" xmlns:w10="urn:schemas-microsoft-com:office:word" xmlns:w="http://schemas.openxmlformats.org/wordprocessingml/2006/main" xmlns:wne="http://schemas.microsoft.com/office/word/2006/wordml">
   <w:background w:color="FFFFFF"/>
   <w:body>
     <w:p>
@@ -24,14 +24,12 @@
         <w:pStyle w:val="Cmsor"/>
         <w:spacing w:before="0" w:after="400"/>
       </w:pPr>
-      <w:proofErr w:type="gramStart"/>
       <w:r>
         <w:rPr>
           <w:sz w:val="40"/>
         </w:rPr>
         <w:t>for</w:t>
       </w:r>
-      <w:proofErr w:type="gramEnd"/>
     </w:p>
     <w:p>
       <w:pPr>
@@ -52,7 +50,7 @@
         <w:t>1.</w:t>
       </w:r>
       <w:r>
-        <w:t>2</w:t>
+        <w:t>3</w:t>
       </w:r>
     </w:p>
     <w:p>
@@ -60,21 +58,8 @@
         <w:pStyle w:val="ByLine"/>
       </w:pPr>
       <w:r>
-        <w:t xml:space="preserve">Prepared by Gergő Pokol and </w:t>
-      </w:r>
-      <w:proofErr w:type="spellStart"/>
-      <w:r>
-        <w:t>Mátyás</w:t>
-      </w:r>
-      <w:proofErr w:type="spellEnd"/>
-      <w:r>
-        <w:t xml:space="preserve"> </w:t>
-      </w:r>
-      <w:proofErr w:type="spellStart"/>
-      <w:r>
-        <w:t>Aradi</w:t>
-      </w:r>
-      <w:proofErr w:type="spellEnd"/>
+        <w:t>Prepared by Gergő Pokol and MátyásAradi</w:t>
+      </w:r>
     </w:p>
     <w:p>
       <w:pPr>
@@ -96,13 +81,16 @@
         </w:sectPr>
       </w:pPr>
       <w:r>
-        <w:t>16</w:t>
+        <w:t>1</w:t>
       </w:r>
       <w:r>
         <w:t xml:space="preserve">. </w:t>
       </w:r>
       <w:r>
-        <w:t>June</w:t>
+        <w:t>Ju</w:t>
+      </w:r>
+      <w:r>
+        <w:t>ly</w:t>
       </w:r>
       <w:r>
         <w:t xml:space="preserve"> 2016.</w:t>
@@ -2195,7 +2183,7 @@
         <w:tblW w:w="10583" w:type="dxa"/>
         <w:tblInd w:w="-360" w:type="dxa"/>
         <w:tblLayout w:type="fixed"/>
-        <w:tblLook w:val="0000" w:firstRow="0" w:lastRow="0" w:firstColumn="0" w:lastColumn="0" w:noHBand="0" w:noVBand="0"/>
+        <w:tblLook w:val="0000"/>
       </w:tblPr>
       <w:tblGrid>
         <w:gridCol w:w="2160"/>
@@ -2939,15 +2927,7 @@
               <w:spacing w:before="40" w:after="40"/>
             </w:pPr>
             <w:r>
-              <w:t>Mistyping fixed in h(</w:t>
-            </w:r>
-            <w:proofErr w:type="spellStart"/>
-            <w:r>
-              <w:t>alpha,Z</w:t>
-            </w:r>
-            <w:proofErr w:type="spellEnd"/>
-            <w:r>
-              <w:t>)</w:t>
+              <w:t>Mistyping fixed in h(alpha,Z)</w:t>
             </w:r>
           </w:p>
         </w:tc>
@@ -3033,7 +3013,7 @@
               <w:t>CPO Input updated</w:t>
             </w:r>
             <w:r>
-              <w:t xml:space="preserve"> &amp; CPO elements edited</w:t>
+              <w:t>&amp; CPO elements edited</w:t>
             </w:r>
           </w:p>
         </w:tc>
@@ -3232,6 +3212,92 @@
             <w:tcBorders>
               <w:top w:val="single" w:sz="6" w:space="0" w:color="000000"/>
               <w:left w:val="single" w:sz="12" w:space="0" w:color="000000"/>
+              <w:bottom w:val="single" w:sz="6" w:space="0" w:color="000000"/>
+            </w:tcBorders>
+            <w:shd w:val="clear" w:color="auto" w:fill="auto"/>
+          </w:tcPr>
+          <w:p>
+            <w:pPr>
+              <w:snapToGrid w:val="0"/>
+              <w:spacing w:before="40" w:after="40"/>
+            </w:pPr>
+            <w:r>
+              <w:t>PG</w:t>
+            </w:r>
+          </w:p>
+        </w:tc>
+        <w:tc>
+          <w:tcPr>
+            <w:tcW w:w="1353" w:type="dxa"/>
+            <w:tcBorders>
+              <w:top w:val="single" w:sz="6" w:space="0" w:color="000000"/>
+              <w:left w:val="single" w:sz="6" w:space="0" w:color="000000"/>
+              <w:bottom w:val="single" w:sz="6" w:space="0" w:color="000000"/>
+            </w:tcBorders>
+            <w:shd w:val="clear" w:color="auto" w:fill="auto"/>
+          </w:tcPr>
+          <w:p>
+            <w:pPr>
+              <w:snapToGrid w:val="0"/>
+              <w:spacing w:before="40" w:after="40"/>
+            </w:pPr>
+            <w:r>
+              <w:t>2016-06-16</w:t>
+            </w:r>
+          </w:p>
+        </w:tc>
+        <w:tc>
+          <w:tcPr>
+            <w:tcW w:w="4771" w:type="dxa"/>
+            <w:tcBorders>
+              <w:top w:val="single" w:sz="6" w:space="0" w:color="000000"/>
+              <w:left w:val="single" w:sz="6" w:space="0" w:color="000000"/>
+              <w:bottom w:val="single" w:sz="6" w:space="0" w:color="000000"/>
+            </w:tcBorders>
+            <w:shd w:val="clear" w:color="auto" w:fill="auto"/>
+          </w:tcPr>
+          <w:p>
+            <w:pPr>
+              <w:snapToGrid w:val="0"/>
+              <w:spacing w:before="40" w:after="40"/>
+            </w:pPr>
+            <w:r>
+              <w:t>Update to present status</w:t>
+            </w:r>
+            <w:r>
+              <w:t>, scope corrected</w:t>
+            </w:r>
+          </w:p>
+        </w:tc>
+        <w:tc>
+          <w:tcPr>
+            <w:tcW w:w="2299" w:type="dxa"/>
+            <w:tcBorders>
+              <w:top w:val="single" w:sz="6" w:space="0" w:color="000000"/>
+              <w:left w:val="single" w:sz="6" w:space="0" w:color="000000"/>
+              <w:bottom w:val="single" w:sz="6" w:space="0" w:color="000000"/>
+              <w:right w:val="single" w:sz="12" w:space="0" w:color="000000"/>
+            </w:tcBorders>
+            <w:shd w:val="clear" w:color="auto" w:fill="auto"/>
+          </w:tcPr>
+          <w:p>
+            <w:pPr>
+              <w:snapToGrid w:val="0"/>
+              <w:spacing w:before="40" w:after="40"/>
+            </w:pPr>
+            <w:r>
+              <w:t>1.2</w:t>
+            </w:r>
+          </w:p>
+        </w:tc>
+      </w:tr>
+      <w:tr>
+        <w:tc>
+          <w:tcPr>
+            <w:tcW w:w="2160" w:type="dxa"/>
+            <w:tcBorders>
+              <w:top w:val="single" w:sz="6" w:space="0" w:color="000000"/>
+              <w:left w:val="single" w:sz="12" w:space="0" w:color="000000"/>
               <w:bottom w:val="single" w:sz="12" w:space="0" w:color="000000"/>
             </w:tcBorders>
             <w:shd w:val="clear" w:color="auto" w:fill="auto"/>
@@ -3242,7 +3308,7 @@
               <w:spacing w:before="40" w:after="40"/>
             </w:pPr>
             <w:r>
-              <w:t>PG</w:t>
+              <w:t>AM</w:t>
             </w:r>
           </w:p>
         </w:tc>
@@ -3262,7 +3328,7 @@
               <w:spacing w:before="40" w:after="40"/>
             </w:pPr>
             <w:r>
-              <w:t>2016-06-16</w:t>
+              <w:t>2016-07-01</w:t>
             </w:r>
           </w:p>
         </w:tc>
@@ -3282,10 +3348,7 @@
               <w:spacing w:before="40" w:after="40"/>
             </w:pPr>
             <w:r>
-              <w:t>Update to present status</w:t>
-            </w:r>
-            <w:r>
-              <w:t>, scope corrected</w:t>
+              <w:t>CPO input and output updated</w:t>
             </w:r>
           </w:p>
         </w:tc>
@@ -3306,7 +3369,7 @@
               <w:spacing w:before="40" w:after="40"/>
             </w:pPr>
             <w:r>
-              <w:t>1.2</w:t>
+              <w:t>1.3</w:t>
             </w:r>
           </w:p>
         </w:tc>
@@ -3366,9 +3429,6 @@
       </w:r>
       <w:bookmarkEnd w:id="6"/>
       <w:bookmarkEnd w:id="7"/>
-      <w:r>
-        <w:t xml:space="preserve"> </w:t>
-      </w:r>
     </w:p>
     <w:p>
       <w:pPr>
@@ -3400,54 +3460,26 @@
         <w:rPr>
           <w:i w:val="0"/>
         </w:rPr>
-        <w:t>This document specifies software requirements of the Runaway Fluid (</w:t>
-      </w:r>
-      <w:proofErr w:type="spellStart"/>
+        <w:t xml:space="preserve">This document specifies software requirements of the Runaway Fluid (runafluid) software module. The module is developed and deployed in the European Transport Solver (ETS) framework maintained by the </w:t>
+      </w:r>
+      <w:bookmarkStart w:id="8" w:name="_GoBack"/>
       <w:r>
         <w:rPr>
           <w:i w:val="0"/>
         </w:rPr>
-        <w:t>runafluid</w:t>
-      </w:r>
-      <w:proofErr w:type="spellEnd"/>
+        <w:t>Code Development for Integrated Modelling Project (</w:t>
+      </w:r>
       <w:r>
         <w:rPr>
           <w:i w:val="0"/>
         </w:rPr>
-        <w:t xml:space="preserve">) software module. The module is developed and deployed in the European Transport Solver (ETS) framework maintained by the </w:t>
-      </w:r>
-      <w:bookmarkStart w:id="8" w:name="_GoBack"/>
+        <w:t>EU-IM</w:t>
+      </w:r>
       <w:r>
         <w:rPr>
           <w:i w:val="0"/>
         </w:rPr>
-        <w:t>Code Development for Integrated Modelling Project (</w:t>
-      </w:r>
-      <w:r>
-        <w:rPr>
-          <w:i w:val="0"/>
-        </w:rPr>
-        <w:t>EU-IM</w:t>
-      </w:r>
-      <w:r>
-        <w:rPr>
-          <w:i w:val="0"/>
-        </w:rPr>
-        <w:t xml:space="preserve">) of the </w:t>
-      </w:r>
-      <w:proofErr w:type="spellStart"/>
-      <w:r>
-        <w:rPr>
-          <w:i w:val="0"/>
-        </w:rPr>
-        <w:t>EUROfusion</w:t>
-      </w:r>
-      <w:proofErr w:type="spellEnd"/>
-      <w:r>
-        <w:rPr>
-          <w:i w:val="0"/>
-        </w:rPr>
-        <w:t xml:space="preserve"> consortium (</w:t>
+        <w:t>) of the EUROfusion consortium (</w:t>
       </w:r>
       <w:hyperlink r:id="rId12" w:history="1">
         <w:r>
@@ -3487,21 +3519,7 @@
         <w:rPr>
           <w:color w:val="999999"/>
         </w:rPr>
-        <w:t xml:space="preserve">&lt;Describe any standards or typographical conventions that were followed when writing this SRS, such as fonts or highlighting that have special significance. For example, state whether </w:t>
-      </w:r>
-      <w:proofErr w:type="gramStart"/>
-      <w:r>
-        <w:rPr>
-          <w:color w:val="999999"/>
-        </w:rPr>
-        <w:t>priorities  for</w:t>
-      </w:r>
-      <w:proofErr w:type="gramEnd"/>
-      <w:r>
-        <w:rPr>
-          <w:color w:val="999999"/>
-        </w:rPr>
-        <w:t xml:space="preserve"> higher-level requirements are assumed to be inherited by detailed requirements, or whether every requirement statement is to have its own priority.&gt;</w:t>
+        <w:t>&lt;Describe any standards or typographical conventions that were followed when writing this SRS, such as fonts or highlighting that have special significance. For example, state whether priorities  for higher-level requirements are assumed to be inherited by detailed requirements, or whether every requirement statement is to have its own priority.&gt;</w:t>
       </w:r>
     </w:p>
     <w:p>
@@ -3566,59 +3584,31 @@
         <w:rPr>
           <w:i w:val="0"/>
         </w:rPr>
-        <w:t>Runaway Fluid (</w:t>
-      </w:r>
-      <w:proofErr w:type="spellStart"/>
+        <w:t>Runaway Fluid (R</w:t>
+      </w:r>
       <w:r>
         <w:rPr>
           <w:i w:val="0"/>
         </w:rPr>
-        <w:t>R</w:t>
+        <w:t>unafluid)</w:t>
       </w:r>
       <w:r>
         <w:rPr>
           <w:i w:val="0"/>
         </w:rPr>
-        <w:t>unafluid</w:t>
-      </w:r>
-      <w:proofErr w:type="spellEnd"/>
+        <w:t xml:space="preserve"> module. The</w:t>
+      </w:r>
       <w:r>
         <w:rPr>
           <w:i w:val="0"/>
         </w:rPr>
-        <w:t>)</w:t>
+        <w:t xml:space="preserve"> document describes the module R</w:t>
       </w:r>
       <w:r>
         <w:rPr>
           <w:i w:val="0"/>
         </w:rPr>
-        <w:t xml:space="preserve"> module. The</w:t>
-      </w:r>
-      <w:r>
-        <w:rPr>
-          <w:i w:val="0"/>
-        </w:rPr>
-        <w:t xml:space="preserve"> document describes the module </w:t>
-      </w:r>
-      <w:proofErr w:type="spellStart"/>
-      <w:r>
-        <w:rPr>
-          <w:i w:val="0"/>
-        </w:rPr>
-        <w:t>R</w:t>
-      </w:r>
-      <w:r>
-        <w:rPr>
-          <w:i w:val="0"/>
-        </w:rPr>
-        <w:t>unafluid</w:t>
-      </w:r>
-      <w:proofErr w:type="spellEnd"/>
-      <w:r>
-        <w:rPr>
-          <w:i w:val="0"/>
-        </w:rPr>
-        <w:t>, laying out functional and non-functional requirements. Purpose, overview of the module, interfaces, and CPO objects used, constraints, assumptions and dependencies, functional requirements are contained in this documentation.</w:t>
+        <w:t>unafluid, laying out functional and non-functional requirements. Purpose, overview of the module, interfaces, and CPO objects used, constraints, assumptions and dependencies, functional requirements are contained in this documentation.</w:t>
       </w:r>
     </w:p>
     <w:p>
@@ -3659,33 +3649,13 @@
         <w:rPr>
           <w:i w:val="0"/>
         </w:rPr>
-        <w:t>The Runaway Fluid (</w:t>
-      </w:r>
-      <w:proofErr w:type="spellStart"/>
+        <w:t xml:space="preserve">The Runaway Fluid (Runafluid) project supplies a simulator module assembled as a Kepler workflow actor, which is capable of </w:t>
+      </w:r>
       <w:r>
         <w:rPr>
           <w:i w:val="0"/>
         </w:rPr>
-        <w:t>Runafluid</w:t>
-      </w:r>
-      <w:proofErr w:type="spellEnd"/>
-      <w:r>
-        <w:rPr>
-          <w:i w:val="0"/>
-        </w:rPr>
-        <w:t xml:space="preserve">) project supplies a simulator module assembled as a Kepler workflow actor, which is capable of </w:t>
-      </w:r>
-      <w:r>
-        <w:rPr>
-          <w:i w:val="0"/>
-        </w:rPr>
         <w:t>simulating the generation of runaway electron current with some constrains using analytical formulas that exhibit a perturbative treatment of runaway electrons with respect to the bulk electron population.</w:t>
-      </w:r>
-      <w:r>
-        <w:rPr>
-          <w:i w:val="0"/>
-        </w:rPr>
-        <w:t xml:space="preserve"> </w:t>
       </w:r>
       <w:r>
         <w:rPr>
@@ -3853,94 +3823,66 @@
         <w:rPr>
           <w:i w:val="0"/>
         </w:rPr>
-        <w:t xml:space="preserve"> Collaborative Software Development Environment using </w:t>
-      </w:r>
-      <w:proofErr w:type="spellStart"/>
+        <w:t xml:space="preserve"> Collaborative Software Development Environment using Gforge. The project documentation is accessible via </w:t>
+      </w:r>
+      <w:hyperlink r:id="rId15" w:history="1">
+        <w:r>
+          <w:rPr>
+            <w:rStyle w:val="Hiperhivatkozs"/>
+          </w:rPr>
+          <w:t>http://gforge.efda-itm.eu/gf/project/runafluid/</w:t>
+        </w:r>
+      </w:hyperlink>
       <w:r>
         <w:rPr>
           <w:i w:val="0"/>
         </w:rPr>
-        <w:t>Gforge</w:t>
-      </w:r>
-      <w:proofErr w:type="spellEnd"/>
+        <w:t xml:space="preserve">. Source code is stored in the SVN repository </w:t>
+      </w:r>
+      <w:hyperlink r:id="rId16" w:history="1">
+        <w:r>
+          <w:rPr>
+            <w:rStyle w:val="Hiperhivatkozs"/>
+          </w:rPr>
+          <w:t>https://gforge.efda-itm.eu/svn/runafluid</w:t>
+        </w:r>
+      </w:hyperlink>
       <w:r>
         <w:rPr>
           <w:i w:val="0"/>
         </w:rPr>
-        <w:t xml:space="preserve">. The project documentation is accessible via </w:t>
-      </w:r>
-      <w:hyperlink r:id="rId15" w:history="1">
-        <w:r>
-          <w:rPr>
-            <w:rStyle w:val="Hiperhivatkozs"/>
-          </w:rPr>
-          <w:t>http://gforge.efda-itm.eu/gf/project/runafluid/</w:t>
-        </w:r>
-      </w:hyperlink>
-      <w:r>
+        <w:t>.</w:t>
+      </w:r>
+    </w:p>
+    <w:p>
+      <w:pPr>
+        <w:pStyle w:val="template"/>
+      </w:pPr>
+    </w:p>
+    <w:p>
+      <w:pPr>
+        <w:pStyle w:val="template"/>
         <w:rPr>
           <w:i w:val="0"/>
         </w:rPr>
-        <w:t xml:space="preserve">. Source code is stored in the SVN repository </w:t>
-      </w:r>
-      <w:hyperlink r:id="rId16" w:history="1">
-        <w:r>
-          <w:rPr>
-            <w:rStyle w:val="Hiperhivatkozs"/>
-          </w:rPr>
-          <w:t>https://gforge.efda-itm.eu/svn/runafluid</w:t>
-        </w:r>
-      </w:hyperlink>
+      </w:pPr>
       <w:r>
         <w:rPr>
           <w:i w:val="0"/>
         </w:rPr>
-        <w:t>.</w:t>
-      </w:r>
-    </w:p>
-    <w:p>
-      <w:pPr>
-        <w:pStyle w:val="template"/>
-      </w:pPr>
-    </w:p>
-    <w:p>
-      <w:pPr>
-        <w:pStyle w:val="template"/>
+        <w:t>Analytical formula used to determine the critical electric field is based on the work of A. Stahl et </w:t>
+      </w:r>
+      <w:r>
         <w:rPr>
           <w:i w:val="0"/>
         </w:rPr>
-      </w:pPr>
+        <w:t>al [7</w:t>
+      </w:r>
       <w:r>
         <w:rPr>
           <w:i w:val="0"/>
         </w:rPr>
-        <w:t>Analytical formula used to determine the critical electric field is based on the work of A. Stahl et </w:t>
-      </w:r>
-      <w:r>
-        <w:rPr>
-          <w:i w:val="0"/>
-        </w:rPr>
-        <w:t>al [7</w:t>
-      </w:r>
-      <w:r>
-        <w:rPr>
-          <w:i w:val="0"/>
-        </w:rPr>
-        <w:t xml:space="preserve">]. The method of calculating </w:t>
-      </w:r>
-      <w:proofErr w:type="spellStart"/>
-      <w:r>
-        <w:rPr>
-          <w:i w:val="0"/>
-        </w:rPr>
-        <w:t>Dreicer</w:t>
-      </w:r>
-      <w:proofErr w:type="spellEnd"/>
-      <w:r>
-        <w:rPr>
-          <w:i w:val="0"/>
-        </w:rPr>
-        <w:t xml:space="preserve"> runaway generation growth rate stems from the article of J. W. Connor et al [</w:t>
+        <w:t>]. The method of calculating Dreicer runaway generation growth rate stems from the article of J. W. Connor et al [</w:t>
       </w:r>
       <w:r>
         <w:rPr>
@@ -4138,21 +4080,7 @@
           <w:i w:val="0"/>
         </w:rPr>
         <w:lastRenderedPageBreak/>
-        <w:t xml:space="preserve">Indicate if the runaway density exceeds a preset fraction of electron density (currently 1%), that might </w:t>
-      </w:r>
-      <w:proofErr w:type="spellStart"/>
-      <w:r>
-        <w:rPr>
-          <w:i w:val="0"/>
-        </w:rPr>
-        <w:t>effect</w:t>
-      </w:r>
-      <w:proofErr w:type="spellEnd"/>
-      <w:r>
-        <w:rPr>
-          <w:i w:val="0"/>
-        </w:rPr>
-        <w:t xml:space="preserve"> the stability of the workflow.</w:t>
+        <w:t>Indicate if the runaway density exceeds a preset fraction of electron density (currently 1%), that might effect the stability of the workflow.</w:t>
       </w:r>
     </w:p>
     <w:p>
@@ -4277,49 +4205,7 @@
         <w:rPr>
           <w:i w:val="0"/>
         </w:rPr>
-        <w:t xml:space="preserve">In H&amp;CD, Runaway Fluid module is embedded into a three layers deep </w:t>
-      </w:r>
-      <w:proofErr w:type="spellStart"/>
-      <w:r>
-        <w:rPr>
-          <w:i w:val="0"/>
-        </w:rPr>
-        <w:t>subworkflow</w:t>
-      </w:r>
-      <w:proofErr w:type="spellEnd"/>
-      <w:r>
-        <w:rPr>
-          <w:i w:val="0"/>
-        </w:rPr>
-        <w:t xml:space="preserve"> structure represented by composite actors. The </w:t>
-      </w:r>
-      <w:proofErr w:type="spellStart"/>
-      <w:r>
-        <w:rPr>
-          <w:i w:val="0"/>
-        </w:rPr>
-        <w:t>subworkflows</w:t>
-      </w:r>
-      <w:proofErr w:type="spellEnd"/>
-      <w:r>
-        <w:rPr>
-          <w:i w:val="0"/>
-        </w:rPr>
-        <w:t xml:space="preserve"> introduced in the composite actors have a specific function and structure. These </w:t>
-      </w:r>
-      <w:proofErr w:type="spellStart"/>
-      <w:r>
-        <w:rPr>
-          <w:i w:val="0"/>
-        </w:rPr>
-        <w:t>subworkflows</w:t>
-      </w:r>
-      <w:proofErr w:type="spellEnd"/>
-      <w:r>
-        <w:rPr>
-          <w:i w:val="0"/>
-        </w:rPr>
-        <w:t xml:space="preserve"> are discussed in the following subsections.</w:t>
+        <w:t>In H&amp;CD, Runaway Fluid module is embedded into a three layers deep subworkflow structure represented by composite actors. The subworkflows introduced in the composite actors have a specific function and structure. These subworkflows are discussed in the following subsections.</w:t>
       </w:r>
     </w:p>
     <w:p>
@@ -4378,37 +4264,7 @@
         <w:rPr>
           <w:i w:val="0"/>
         </w:rPr>
-        <w:t>Enabler workflow is contained in composite actor named “Runaway fluid”. Its aim is to control the execution of the “RUNAFLUID” actor. Execution can be enabled or disabled using the workflow parameter “</w:t>
-      </w:r>
-      <w:proofErr w:type="spellStart"/>
-      <w:r>
-        <w:rPr>
-          <w:i w:val="0"/>
-        </w:rPr>
-        <w:t>use_runaway_fluid</w:t>
-      </w:r>
-      <w:proofErr w:type="spellEnd"/>
-      <w:r>
-        <w:rPr>
-          <w:i w:val="0"/>
-        </w:rPr>
-        <w:t xml:space="preserve">”. Setting this </w:t>
-      </w:r>
-      <w:proofErr w:type="spellStart"/>
-      <w:proofErr w:type="gramStart"/>
-      <w:r>
-        <w:rPr>
-          <w:i w:val="0"/>
-        </w:rPr>
-        <w:t>boolean</w:t>
-      </w:r>
-      <w:proofErr w:type="spellEnd"/>
-      <w:proofErr w:type="gramEnd"/>
-      <w:r>
-        <w:rPr>
-          <w:i w:val="0"/>
-        </w:rPr>
-        <w:t xml:space="preserve"> parameter to true enables the “RUNAFLUID” actor.</w:t>
+        <w:t>Enabler workflow is contained in composite actor named “Runaway fluid”. Its aim is to control the execution of the “RUNAFLUID” actor. Execution can be enabled or disabled using the workflow parameter “use_runaway_fluid”. Setting this boolean parameter to true enables the “RUNAFLUID” actor.</w:t>
       </w:r>
     </w:p>
     <w:p>
@@ -4417,13 +4273,8 @@
       </w:pPr>
       <w:bookmarkStart w:id="38" w:name="__RefHeading__105_56999456"/>
       <w:bookmarkEnd w:id="38"/>
-      <w:proofErr w:type="spellStart"/>
-      <w:r>
-        <w:t>Demultiplexer</w:t>
-      </w:r>
-      <w:proofErr w:type="spellEnd"/>
-      <w:r>
-        <w:t xml:space="preserve"> workflow – </w:t>
+      <w:r>
+        <w:t xml:space="preserve">Demultiplexer workflow – </w:t>
       </w:r>
       <w:r>
         <w:rPr>
@@ -4472,62 +4323,12 @@
           <w:i w:val="0"/>
         </w:rPr>
       </w:pPr>
-      <w:proofErr w:type="spellStart"/>
       <w:r>
         <w:rPr>
           <w:i w:val="0"/>
         </w:rPr>
         <w:lastRenderedPageBreak/>
-        <w:t>Demultiplexer</w:t>
-      </w:r>
-      <w:proofErr w:type="spellEnd"/>
-      <w:r>
-        <w:rPr>
-          <w:i w:val="0"/>
-        </w:rPr>
-        <w:t xml:space="preserve"> workflow is contained in composite actor named “RUNAFLUID”. </w:t>
-      </w:r>
-      <w:proofErr w:type="spellStart"/>
-      <w:r>
-        <w:rPr>
-          <w:i w:val="0"/>
-        </w:rPr>
-        <w:t>Demultiplexer</w:t>
-      </w:r>
-      <w:proofErr w:type="spellEnd"/>
-      <w:r>
-        <w:rPr>
-          <w:i w:val="0"/>
-        </w:rPr>
-        <w:t xml:space="preserve"> workflow reads the input CPO-s and time from the input bundle and feeds those values into the “</w:t>
-      </w:r>
-      <w:proofErr w:type="spellStart"/>
-      <w:r>
-        <w:rPr>
-          <w:i w:val="0"/>
-        </w:rPr>
-        <w:t>runaway_fluid</w:t>
-      </w:r>
-      <w:proofErr w:type="spellEnd"/>
-      <w:r>
-        <w:rPr>
-          <w:i w:val="0"/>
-        </w:rPr>
-        <w:t xml:space="preserve">” actor. The input bundle of </w:t>
-      </w:r>
-      <w:proofErr w:type="spellStart"/>
-      <w:r>
-        <w:rPr>
-          <w:i w:val="0"/>
-        </w:rPr>
-        <w:t>demultiplexer</w:t>
-      </w:r>
-      <w:proofErr w:type="spellEnd"/>
-      <w:r>
-        <w:rPr>
-          <w:i w:val="0"/>
-        </w:rPr>
-        <w:t xml:space="preserve"> workflow (and subsequently input bundle of enabler workflow described in </w:t>
+        <w:t xml:space="preserve">Demultiplexer workflow is contained in composite actor named “RUNAFLUID”. Demultiplexer workflow reads the input CPO-s and time from the input bundle and feeds those values into the “runaway_fluid” actor. The input bundle of demultiplexer workflow (and subsequently input bundle of enabler workflow described in </w:t>
       </w:r>
       <w:r>
         <w:rPr>
@@ -4588,7 +4389,7 @@
           <w:left w:w="0" w:type="dxa"/>
           <w:right w:w="0" w:type="dxa"/>
         </w:tblCellMar>
-        <w:tblLook w:val="0000" w:firstRow="0" w:lastRow="0" w:firstColumn="0" w:lastColumn="0" w:noHBand="0" w:noVBand="0"/>
+        <w:tblLook w:val="0000"/>
       </w:tblPr>
       <w:tblGrid>
         <w:gridCol w:w="3750"/>
@@ -4687,7 +4488,6 @@
                 <w:szCs w:val="24"/>
               </w:rPr>
             </w:pPr>
-            <w:proofErr w:type="spellStart"/>
             <w:r>
               <w:rPr>
                 <w:rFonts w:ascii="Thorndale" w:hAnsi="Thorndale" w:cs="Thorndale"/>
@@ -4696,7 +4496,6 @@
               </w:rPr>
               <w:t>cpos.core.coreprof</w:t>
             </w:r>
-            <w:proofErr w:type="spellEnd"/>
           </w:p>
         </w:tc>
         <w:tc>
@@ -4714,23 +4513,13 @@
               <w:pStyle w:val="Tblzattartalom"/>
               <w:snapToGrid w:val="0"/>
             </w:pPr>
-            <w:proofErr w:type="spellStart"/>
             <w:r>
               <w:rPr>
                 <w:rFonts w:ascii="Thorndale" w:hAnsi="Thorndale" w:cs="Thorndale"/>
                 <w:color w:val="000000"/>
                 <w:szCs w:val="24"/>
               </w:rPr>
-              <w:t>coreprof</w:t>
-            </w:r>
-            <w:proofErr w:type="spellEnd"/>
-            <w:r>
-              <w:rPr>
-                <w:rFonts w:ascii="Thorndale" w:hAnsi="Thorndale" w:cs="Thorndale"/>
-                <w:color w:val="000000"/>
-                <w:szCs w:val="24"/>
-              </w:rPr>
-              <w:t xml:space="preserve"> CPO</w:t>
+              <w:t>coreprof CPO</w:t>
             </w:r>
           </w:p>
         </w:tc>
@@ -4755,7 +4544,6 @@
                 <w:szCs w:val="24"/>
               </w:rPr>
             </w:pPr>
-            <w:proofErr w:type="spellStart"/>
             <w:r>
               <w:rPr>
                 <w:rFonts w:ascii="Thorndale" w:hAnsi="Thorndale" w:cs="Thorndale"/>
@@ -4764,7 +4552,6 @@
               </w:rPr>
               <w:t>cpos.core.coreimpur</w:t>
             </w:r>
-            <w:proofErr w:type="spellEnd"/>
           </w:p>
         </w:tc>
         <w:tc>
@@ -4782,23 +4569,13 @@
               <w:pStyle w:val="Tblzattartalom"/>
               <w:snapToGrid w:val="0"/>
             </w:pPr>
-            <w:proofErr w:type="spellStart"/>
             <w:r>
               <w:rPr>
                 <w:rFonts w:ascii="Thorndale" w:hAnsi="Thorndale" w:cs="Thorndale"/>
                 <w:color w:val="000000"/>
                 <w:szCs w:val="24"/>
               </w:rPr>
-              <w:t>coreimpur</w:t>
-            </w:r>
-            <w:proofErr w:type="spellEnd"/>
-            <w:r>
-              <w:rPr>
-                <w:rFonts w:ascii="Thorndale" w:hAnsi="Thorndale" w:cs="Thorndale"/>
-                <w:color w:val="000000"/>
-                <w:szCs w:val="24"/>
-              </w:rPr>
-              <w:t xml:space="preserve"> CPO</w:t>
+              <w:t>coreimpur CPO</w:t>
             </w:r>
           </w:p>
         </w:tc>
@@ -4823,7 +4600,6 @@
                 <w:szCs w:val="24"/>
               </w:rPr>
             </w:pPr>
-            <w:proofErr w:type="spellStart"/>
             <w:r>
               <w:rPr>
                 <w:rFonts w:ascii="Thorndale" w:hAnsi="Thorndale" w:cs="Thorndale"/>
@@ -4832,7 +4608,6 @@
               </w:rPr>
               <w:t>cpos.mhd.equilibrium</w:t>
             </w:r>
-            <w:proofErr w:type="spellEnd"/>
           </w:p>
         </w:tc>
         <w:tc>
@@ -4881,7 +4656,6 @@
                 <w:szCs w:val="24"/>
               </w:rPr>
             </w:pPr>
-            <w:proofErr w:type="spellStart"/>
             <w:r>
               <w:rPr>
                 <w:rFonts w:ascii="Thorndale" w:hAnsi="Thorndale" w:cs="Thorndale"/>
@@ -4906,7 +4680,6 @@
               </w:rPr>
               <w:t>distribution</w:t>
             </w:r>
-            <w:proofErr w:type="spellEnd"/>
           </w:p>
         </w:tc>
         <w:tc>
@@ -4955,7 +4728,6 @@
                 <w:szCs w:val="24"/>
               </w:rPr>
             </w:pPr>
-            <w:proofErr w:type="spellStart"/>
             <w:r>
               <w:rPr>
                 <w:rFonts w:ascii="Thorndale" w:hAnsi="Thorndale" w:cs="Thorndale"/>
@@ -4964,7 +4736,6 @@
               </w:rPr>
               <w:t>control.tau</w:t>
             </w:r>
-            <w:proofErr w:type="spellEnd"/>
           </w:p>
         </w:tc>
         <w:tc>
@@ -5049,7 +4820,15 @@
                 <w:color w:val="000000"/>
                 <w:szCs w:val="24"/>
               </w:rPr>
-              <w:t>Double</w:t>
+              <w:t>d</w:t>
+            </w:r>
+            <w:r>
+              <w:rPr>
+                <w:rFonts w:ascii="Thorndale" w:hAnsi="Thorndale" w:cs="Thorndale"/>
+                <w:color w:val="000000"/>
+                <w:szCs w:val="24"/>
+              </w:rPr>
+              <w:t>ouble</w:t>
             </w:r>
           </w:p>
         </w:tc>
@@ -5074,7 +4853,6 @@
                 <w:szCs w:val="24"/>
               </w:rPr>
             </w:pPr>
-            <w:proofErr w:type="spellStart"/>
             <w:r>
               <w:rPr>
                 <w:rFonts w:ascii="Thorndale" w:hAnsi="Thorndale" w:cs="Thorndale"/>
@@ -5083,7 +4861,6 @@
               </w:rPr>
               <w:t>critical_fraction</w:t>
             </w:r>
-            <w:proofErr w:type="spellEnd"/>
           </w:p>
         </w:tc>
         <w:tc>
@@ -5107,7 +4884,15 @@
                 <w:color w:val="000000"/>
                 <w:szCs w:val="24"/>
               </w:rPr>
-              <w:t>Double</w:t>
+              <w:t>d</w:t>
+            </w:r>
+            <w:r>
+              <w:rPr>
+                <w:rFonts w:ascii="Thorndale" w:hAnsi="Thorndale" w:cs="Thorndale"/>
+                <w:color w:val="000000"/>
+                <w:szCs w:val="24"/>
+              </w:rPr>
+              <w:t>ouble</w:t>
             </w:r>
           </w:p>
         </w:tc>
@@ -5141,19 +4926,8 @@
           <w:sz w:val="22"/>
           <w:szCs w:val="22"/>
         </w:rPr>
-        <w:t>Standardized EU-ITM Plasma Bundle</w:t>
-      </w:r>
-      <w:proofErr w:type="gramStart"/>
-      <w:r>
-        <w:rPr>
-          <w:rFonts w:ascii="Arial" w:hAnsi="Arial" w:cs="Arial"/>
-          <w:b w:val="0"/>
-          <w:sz w:val="22"/>
-          <w:szCs w:val="22"/>
-        </w:rPr>
-        <w:t>:</w:t>
-      </w:r>
-      <w:proofErr w:type="gramEnd"/>
+        <w:t>Standardized EU-ITM Plasma Bundle:</w:t>
+      </w:r>
       <w:r>
         <w:rPr>
           <w:rFonts w:ascii="Arial" w:hAnsi="Arial" w:cs="Arial"/>
@@ -5242,7 +5016,7 @@
           <w:left w:w="0" w:type="dxa"/>
           <w:right w:w="0" w:type="dxa"/>
         </w:tblCellMar>
-        <w:tblLook w:val="0000" w:firstRow="0" w:lastRow="0" w:firstColumn="0" w:lastColumn="0" w:noHBand="0" w:noVBand="0"/>
+        <w:tblLook w:val="0000"/>
       </w:tblPr>
       <w:tblGrid>
         <w:gridCol w:w="3859"/>
@@ -5484,25 +5258,7 @@
                 <w:color w:val="000000"/>
                 <w:szCs w:val="24"/>
               </w:rPr>
-              <w:t>Density of runaway electrons exceeds &lt;</w:t>
-            </w:r>
-            <w:proofErr w:type="spellStart"/>
-            <w:r>
-              <w:rPr>
-                <w:rFonts w:ascii="Thorndale" w:hAnsi="Thorndale" w:cs="Thorndale"/>
-                <w:color w:val="000000"/>
-                <w:szCs w:val="24"/>
-              </w:rPr>
-              <w:t>critical_fraction</w:t>
-            </w:r>
-            <w:proofErr w:type="spellEnd"/>
-            <w:r>
-              <w:rPr>
-                <w:rFonts w:ascii="Thorndale" w:hAnsi="Thorndale" w:cs="Thorndale"/>
-                <w:color w:val="000000"/>
-                <w:szCs w:val="24"/>
-              </w:rPr>
-              <w:t>&gt;% of total electron density: &lt;time&gt;</w:t>
+              <w:t>Density of runaway electrons exceeds &lt;critical_fraction&gt;% of total electron density: &lt;time&gt;</w:t>
             </w:r>
           </w:p>
         </w:tc>
@@ -5819,19 +5575,7 @@
         <w:rPr>
           <w:i w:val="0"/>
         </w:rPr>
-        <w:t>is</w:t>
-      </w:r>
-      <w:r>
-        <w:rPr>
-          <w:i w:val="0"/>
-        </w:rPr>
-        <w:t xml:space="preserve"> </w:t>
-      </w:r>
-      <w:r>
-        <w:rPr>
-          <w:i w:val="0"/>
-        </w:rPr>
-        <w:t>written</w:t>
+        <w:t>iswritten</w:t>
       </w:r>
       <w:r>
         <w:rPr>
@@ -6017,12 +5761,6 @@
         </w:rPr>
         <w:t>The program is developed using ITM data structure version 4.10b.</w:t>
       </w:r>
-      <w:r>
-        <w:rPr>
-          <w:i w:val="0"/>
-        </w:rPr>
-        <w:t xml:space="preserve"> </w:t>
-      </w:r>
     </w:p>
     <w:p>
       <w:pPr>
@@ -6154,55 +5892,7 @@
           <w:rFonts w:ascii="Arial" w:hAnsi="Arial" w:cs="Arial"/>
           <w:sz w:val="22"/>
         </w:rPr>
-        <w:t>Runaway Fluid actor reads input data from ITM CPO-s via UAL. The CPO structures “</w:t>
-      </w:r>
-      <w:proofErr w:type="spellStart"/>
-      <w:r>
-        <w:rPr>
-          <w:rFonts w:ascii="Arial" w:hAnsi="Arial" w:cs="Arial"/>
-          <w:sz w:val="22"/>
-        </w:rPr>
-        <w:t>coreprof</w:t>
-      </w:r>
-      <w:proofErr w:type="spellEnd"/>
-      <w:r>
-        <w:rPr>
-          <w:rFonts w:ascii="Arial" w:hAnsi="Arial" w:cs="Arial"/>
-          <w:sz w:val="22"/>
-        </w:rPr>
-        <w:t>”, “</w:t>
-      </w:r>
-      <w:proofErr w:type="spellStart"/>
-      <w:r>
-        <w:rPr>
-          <w:rFonts w:ascii="Arial" w:hAnsi="Arial" w:cs="Arial"/>
-          <w:sz w:val="22"/>
-        </w:rPr>
-        <w:t>coreimpur</w:t>
-      </w:r>
-      <w:proofErr w:type="spellEnd"/>
-      <w:r>
-        <w:rPr>
-          <w:rFonts w:ascii="Arial" w:hAnsi="Arial" w:cs="Arial"/>
-          <w:sz w:val="22"/>
-        </w:rPr>
-        <w:t>”, and “equilibrium” contain the data needed. This input data is typically generated by the actor named “</w:t>
-      </w:r>
-      <w:proofErr w:type="spellStart"/>
-      <w:r>
-        <w:rPr>
-          <w:rFonts w:ascii="Arial" w:hAnsi="Arial" w:cs="Arial"/>
-          <w:sz w:val="22"/>
-        </w:rPr>
-        <w:t>ualinit</w:t>
-      </w:r>
-      <w:proofErr w:type="spellEnd"/>
-      <w:r>
-        <w:rPr>
-          <w:rFonts w:ascii="Arial" w:hAnsi="Arial" w:cs="Arial"/>
-          <w:sz w:val="22"/>
-        </w:rPr>
-        <w:t>”. The following parameters are used in calculations:</w:t>
+        <w:t>Runaway Fluid actor reads input data from ITM CPO-s via UAL. The CPO structures “coreprof”, “coreimpur”, and “equilibrium” contain the data needed. This input data is typically generated by the actor named “ualinit”. The following parameters are used in calculations:</w:t>
       </w:r>
     </w:p>
     <w:tbl>
@@ -6214,7 +5904,7 @@
           <w:left w:w="0" w:type="dxa"/>
           <w:right w:w="0" w:type="dxa"/>
         </w:tblCellMar>
-        <w:tblLook w:val="0000" w:firstRow="0" w:lastRow="0" w:firstColumn="0" w:lastColumn="0" w:noHBand="0" w:noVBand="0"/>
+        <w:tblLook w:val="0000"/>
       </w:tblPr>
       <w:tblGrid>
         <w:gridCol w:w="3216"/>
@@ -6382,23 +6072,13 @@
                 <w:szCs w:val="24"/>
               </w:rPr>
             </w:pPr>
-            <w:proofErr w:type="spellStart"/>
             <w:r>
               <w:rPr>
                 <w:rFonts w:ascii="Thorndale" w:hAnsi="Thorndale" w:cs="Thorndale"/>
                 <w:color w:val="000000"/>
                 <w:szCs w:val="24"/>
               </w:rPr>
-              <w:t>coreprof</w:t>
-            </w:r>
-            <w:proofErr w:type="spellEnd"/>
-            <w:r>
-              <w:rPr>
-                <w:rFonts w:ascii="Thorndale" w:hAnsi="Thorndale" w:cs="Thorndale"/>
-                <w:color w:val="000000"/>
-                <w:szCs w:val="24"/>
-              </w:rPr>
-              <w:t>[time]/ne/value[r]</w:t>
+              <w:t>coreprof[time]/ne/value[r]</w:t>
             </w:r>
           </w:p>
         </w:tc>
@@ -6487,41 +6167,13 @@
                 <w:szCs w:val="24"/>
               </w:rPr>
             </w:pPr>
-            <w:proofErr w:type="spellStart"/>
             <w:r>
               <w:rPr>
                 <w:rFonts w:ascii="Thorndale" w:hAnsi="Thorndale" w:cs="Thorndale"/>
                 <w:color w:val="000000"/>
                 <w:szCs w:val="24"/>
               </w:rPr>
-              <w:t>coreprof</w:t>
-            </w:r>
-            <w:proofErr w:type="spellEnd"/>
-            <w:r>
-              <w:rPr>
-                <w:rFonts w:ascii="Thorndale" w:hAnsi="Thorndale" w:cs="Thorndale"/>
-                <w:color w:val="000000"/>
-                <w:szCs w:val="24"/>
-              </w:rPr>
-              <w:t>[time]/</w:t>
-            </w:r>
-            <w:proofErr w:type="spellStart"/>
-            <w:r>
-              <w:rPr>
-                <w:rFonts w:ascii="Thorndale" w:hAnsi="Thorndale" w:cs="Thorndale"/>
-                <w:color w:val="000000"/>
-                <w:szCs w:val="24"/>
-              </w:rPr>
-              <w:t>te</w:t>
-            </w:r>
-            <w:proofErr w:type="spellEnd"/>
-            <w:r>
-              <w:rPr>
-                <w:rFonts w:ascii="Thorndale" w:hAnsi="Thorndale" w:cs="Thorndale"/>
-                <w:color w:val="000000"/>
-                <w:szCs w:val="24"/>
-              </w:rPr>
-              <w:t>/value[r]</w:t>
+              <w:t>coreprof[time]/te/value[r]</w:t>
             </w:r>
           </w:p>
         </w:tc>
@@ -6601,157 +6253,14 @@
                 <w:szCs w:val="24"/>
               </w:rPr>
             </w:pPr>
-            <w:proofErr w:type="spellStart"/>
             <w:r>
               <w:rPr>
                 <w:rFonts w:ascii="Thorndale" w:hAnsi="Thorndale" w:cs="Thorndale"/>
                 <w:color w:val="000000"/>
                 <w:szCs w:val="24"/>
               </w:rPr>
-              <w:t>coreimpur</w:t>
-            </w:r>
-            <w:proofErr w:type="spellEnd"/>
-            <w:r>
-              <w:rPr>
-                <w:rFonts w:ascii="Thorndale" w:hAnsi="Thorndale" w:cs="Thorndale"/>
-                <w:color w:val="000000"/>
-                <w:szCs w:val="24"/>
-              </w:rPr>
-              <w:t>[time]/impurity[species]/z[r]</w:t>
-            </w:r>
-          </w:p>
-          <w:p>
-            <w:pPr>
-              <w:pStyle w:val="Tblzattartalom"/>
-              <w:snapToGrid w:val="0"/>
-              <w:rPr>
-                <w:rFonts w:ascii="Thorndale" w:hAnsi="Thorndale" w:cs="Thorndale"/>
-                <w:color w:val="000000"/>
-                <w:szCs w:val="24"/>
-              </w:rPr>
-            </w:pPr>
-            <w:proofErr w:type="spellStart"/>
-            <w:r>
-              <w:rPr>
-                <w:rFonts w:ascii="Thorndale" w:hAnsi="Thorndale" w:cs="Thorndale"/>
-                <w:color w:val="000000"/>
-                <w:szCs w:val="24"/>
-              </w:rPr>
-              <w:t>coreimpur</w:t>
-            </w:r>
-            <w:proofErr w:type="spellEnd"/>
-            <w:r>
-              <w:rPr>
-                <w:rFonts w:ascii="Thorndale" w:hAnsi="Thorndale" w:cs="Thorndale"/>
-                <w:color w:val="000000"/>
-                <w:szCs w:val="24"/>
-              </w:rPr>
-              <w:t>[time]/impurity[species]/</w:t>
-            </w:r>
-            <w:proofErr w:type="spellStart"/>
-            <w:r>
-              <w:rPr>
-                <w:rFonts w:ascii="Thorndale" w:hAnsi="Thorndale" w:cs="Thorndale"/>
-                <w:color w:val="000000"/>
-                <w:szCs w:val="24"/>
-              </w:rPr>
-              <w:t>nz</w:t>
-            </w:r>
-            <w:proofErr w:type="spellEnd"/>
-            <w:r>
-              <w:rPr>
-                <w:rFonts w:ascii="Thorndale" w:hAnsi="Thorndale" w:cs="Thorndale"/>
-                <w:color w:val="000000"/>
-                <w:szCs w:val="24"/>
-              </w:rPr>
-              <w:t>[r]</w:t>
-            </w:r>
-          </w:p>
-          <w:p>
-            <w:pPr>
-              <w:pStyle w:val="Tblzattartalom"/>
-              <w:snapToGrid w:val="0"/>
-              <w:rPr>
-                <w:rFonts w:ascii="Thorndale" w:hAnsi="Thorndale" w:cs="Thorndale"/>
-                <w:color w:val="000000"/>
-                <w:szCs w:val="24"/>
-              </w:rPr>
-            </w:pPr>
-            <w:proofErr w:type="spellStart"/>
-            <w:r>
-              <w:rPr>
-                <w:rFonts w:ascii="Thorndale" w:hAnsi="Thorndale" w:cs="Thorndale"/>
-                <w:color w:val="000000"/>
-                <w:szCs w:val="24"/>
-              </w:rPr>
-              <w:t>coreprof</w:t>
-            </w:r>
-            <w:proofErr w:type="spellEnd"/>
-            <w:r>
-              <w:rPr>
-                <w:rFonts w:ascii="Thorndale" w:hAnsi="Thorndale" w:cs="Thorndale"/>
-                <w:color w:val="000000"/>
-                <w:szCs w:val="24"/>
-              </w:rPr>
-              <w:t>[time]/</w:t>
-            </w:r>
-            <w:proofErr w:type="spellStart"/>
-            <w:r>
-              <w:rPr>
-                <w:rFonts w:ascii="Thorndale" w:hAnsi="Thorndale" w:cs="Thorndale"/>
-                <w:color w:val="000000"/>
-                <w:szCs w:val="24"/>
-              </w:rPr>
-              <w:t>ni</w:t>
-            </w:r>
-            <w:proofErr w:type="spellEnd"/>
-            <w:r>
-              <w:rPr>
-                <w:rFonts w:ascii="Thorndale" w:hAnsi="Thorndale" w:cs="Thorndale"/>
-                <w:color w:val="000000"/>
-                <w:szCs w:val="24"/>
-              </w:rPr>
-              <w:t>/value[r, species]</w:t>
-            </w:r>
-          </w:p>
-          <w:p>
-            <w:pPr>
-              <w:pStyle w:val="Tblzattartalom"/>
-              <w:snapToGrid w:val="0"/>
-              <w:rPr>
-                <w:rFonts w:ascii="Thorndale" w:hAnsi="Thorndale" w:cs="Thorndale"/>
-                <w:color w:val="000000"/>
-                <w:szCs w:val="24"/>
-              </w:rPr>
-            </w:pPr>
-            <w:proofErr w:type="spellStart"/>
-            <w:r>
-              <w:rPr>
-                <w:rFonts w:ascii="Thorndale" w:hAnsi="Thorndale" w:cs="Thorndale"/>
-                <w:color w:val="000000"/>
-                <w:szCs w:val="24"/>
-              </w:rPr>
-              <w:t>coreprof</w:t>
-            </w:r>
-            <w:proofErr w:type="spellEnd"/>
-            <w:r>
-              <w:rPr>
-                <w:rFonts w:ascii="Thorndale" w:hAnsi="Thorndale" w:cs="Thorndale"/>
-                <w:color w:val="000000"/>
-                <w:szCs w:val="24"/>
-              </w:rPr>
-              <w:t>[time]/compositions/ions[species]/</w:t>
-            </w:r>
-            <w:proofErr w:type="spellStart"/>
-            <w:r>
-              <w:rPr>
-                <w:rFonts w:ascii="Thorndale" w:hAnsi="Thorndale" w:cs="Thorndale"/>
-                <w:color w:val="000000"/>
-                <w:szCs w:val="24"/>
-              </w:rPr>
-              <w:t>zion</w:t>
-            </w:r>
-            <w:proofErr w:type="spellEnd"/>
+              <w:t>coreprof[time]/profiles1d/zeff[r]</w:t>
+            </w:r>
           </w:p>
         </w:tc>
         <w:tc>
@@ -6768,89 +6277,23 @@
             <w:pPr>
               <w:pStyle w:val="Tblzattartalom"/>
               <w:snapToGrid w:val="0"/>
+            </w:pPr>
+            <w:r>
               <w:rPr>
                 <w:rFonts w:ascii="Thorndale" w:hAnsi="Thorndale" w:cs="Thorndale"/>
                 <w:color w:val="000000"/>
                 <w:szCs w:val="24"/>
               </w:rPr>
-            </w:pPr>
+              <w:t>1/m</w:t>
+            </w:r>
             <w:r>
               <w:rPr>
                 <w:rFonts w:ascii="Thorndale" w:hAnsi="Thorndale" w:cs="Thorndale"/>
                 <w:color w:val="000000"/>
                 <w:szCs w:val="24"/>
-              </w:rPr>
-              <w:t>1</w:t>
-            </w:r>
-          </w:p>
-          <w:p>
-            <w:pPr>
-              <w:pStyle w:val="Tblzattartalom"/>
-              <w:snapToGrid w:val="0"/>
-              <w:rPr>
-                <w:rFonts w:ascii="Thorndale" w:hAnsi="Thorndale" w:cs="Thorndale"/>
-                <w:color w:val="000000"/>
-                <w:szCs w:val="24"/>
-              </w:rPr>
-            </w:pPr>
-            <w:r>
-              <w:rPr>
-                <w:rFonts w:ascii="Thorndale" w:hAnsi="Thorndale" w:cs="Thorndale"/>
-                <w:color w:val="000000"/>
-                <w:szCs w:val="24"/>
-              </w:rPr>
-              <w:t>1/m</w:t>
-            </w:r>
-            <w:r>
-              <w:rPr>
-                <w:rFonts w:ascii="Thorndale" w:hAnsi="Thorndale" w:cs="Thorndale"/>
-                <w:color w:val="000000"/>
-                <w:szCs w:val="24"/>
                 <w:vertAlign w:val="superscript"/>
               </w:rPr>
               <w:t>3</w:t>
-            </w:r>
-          </w:p>
-          <w:p>
-            <w:pPr>
-              <w:pStyle w:val="Tblzattartalom"/>
-              <w:snapToGrid w:val="0"/>
-              <w:rPr>
-                <w:rFonts w:ascii="Thorndale" w:hAnsi="Thorndale" w:cs="Thorndale"/>
-                <w:color w:val="000000"/>
-                <w:szCs w:val="24"/>
-              </w:rPr>
-            </w:pPr>
-            <w:r>
-              <w:rPr>
-                <w:rFonts w:ascii="Thorndale" w:hAnsi="Thorndale" w:cs="Thorndale"/>
-                <w:color w:val="000000"/>
-                <w:szCs w:val="24"/>
-              </w:rPr>
-              <w:t>1/m</w:t>
-            </w:r>
-            <w:r>
-              <w:rPr>
-                <w:rFonts w:ascii="Thorndale" w:hAnsi="Thorndale" w:cs="Thorndale"/>
-                <w:color w:val="000000"/>
-                <w:szCs w:val="24"/>
-                <w:vertAlign w:val="superscript"/>
-              </w:rPr>
-              <w:t>3</w:t>
-            </w:r>
-          </w:p>
-          <w:p>
-            <w:pPr>
-              <w:pStyle w:val="Tblzattartalom"/>
-              <w:snapToGrid w:val="0"/>
-            </w:pPr>
-            <w:r>
-              <w:rPr>
-                <w:rFonts w:ascii="Thorndale" w:hAnsi="Thorndale" w:cs="Thorndale"/>
-                <w:color w:val="000000"/>
-                <w:szCs w:val="24"/>
-              </w:rPr>
-              <w:t>1</w:t>
             </w:r>
           </w:p>
         </w:tc>
@@ -6903,41 +6346,13 @@
                 <w:szCs w:val="24"/>
               </w:rPr>
             </w:pPr>
-            <w:proofErr w:type="spellStart"/>
             <w:r>
               <w:rPr>
                 <w:rFonts w:ascii="Thorndale" w:hAnsi="Thorndale" w:cs="Thorndale"/>
                 <w:color w:val="000000"/>
                 <w:szCs w:val="24"/>
               </w:rPr>
-              <w:t>coreprof</w:t>
-            </w:r>
-            <w:proofErr w:type="spellEnd"/>
-            <w:r>
-              <w:rPr>
-                <w:rFonts w:ascii="Thorndale" w:hAnsi="Thorndale" w:cs="Thorndale"/>
-                <w:color w:val="000000"/>
-                <w:szCs w:val="24"/>
-              </w:rPr>
-              <w:t>[time]/profiles1d/</w:t>
-            </w:r>
-            <w:proofErr w:type="spellStart"/>
-            <w:r>
-              <w:rPr>
-                <w:rFonts w:ascii="Thorndale" w:hAnsi="Thorndale" w:cs="Thorndale"/>
-                <w:color w:val="000000"/>
-                <w:szCs w:val="24"/>
-              </w:rPr>
-              <w:t>eparallel</w:t>
-            </w:r>
-            <w:proofErr w:type="spellEnd"/>
-            <w:r>
-              <w:rPr>
-                <w:rFonts w:ascii="Thorndale" w:hAnsi="Thorndale" w:cs="Thorndale"/>
-                <w:color w:val="000000"/>
-                <w:szCs w:val="24"/>
-              </w:rPr>
-              <w:t>[r]</w:t>
+              <w:t>coreprof[time]/profiles1d/eparallel[r]</w:t>
             </w:r>
           </w:p>
           <w:p>
@@ -6950,41 +6365,13 @@
                 <w:szCs w:val="24"/>
               </w:rPr>
             </w:pPr>
-            <w:proofErr w:type="spellStart"/>
             <w:r>
               <w:rPr>
                 <w:rFonts w:ascii="Thorndale" w:hAnsi="Thorndale" w:cs="Thorndale"/>
                 <w:color w:val="000000"/>
                 <w:szCs w:val="24"/>
               </w:rPr>
-              <w:t>coreprof</w:t>
-            </w:r>
-            <w:proofErr w:type="spellEnd"/>
-            <w:r>
-              <w:rPr>
-                <w:rFonts w:ascii="Thorndale" w:hAnsi="Thorndale" w:cs="Thorndale"/>
-                <w:color w:val="000000"/>
-                <w:szCs w:val="24"/>
-              </w:rPr>
-              <w:t>[time]/</w:t>
-            </w:r>
-            <w:proofErr w:type="spellStart"/>
-            <w:r>
-              <w:rPr>
-                <w:rFonts w:ascii="Thorndale" w:hAnsi="Thorndale" w:cs="Thorndale"/>
-                <w:color w:val="000000"/>
-                <w:szCs w:val="24"/>
-              </w:rPr>
-              <w:t>toroid_field</w:t>
-            </w:r>
-            <w:proofErr w:type="spellEnd"/>
-            <w:r>
-              <w:rPr>
-                <w:rFonts w:ascii="Thorndale" w:hAnsi="Thorndale" w:cs="Thorndale"/>
-                <w:color w:val="000000"/>
-                <w:szCs w:val="24"/>
-              </w:rPr>
-              <w:t>/b0</w:t>
+              <w:t>coreprof[time]/toroid_field/b0</w:t>
             </w:r>
           </w:p>
           <w:p>
@@ -7019,25 +6406,7 @@
                 <w:color w:val="000000"/>
                 <w:szCs w:val="24"/>
               </w:rPr>
-              <w:t>/</w:t>
-            </w:r>
-            <w:proofErr w:type="spellStart"/>
-            <w:r>
-              <w:rPr>
-                <w:rFonts w:ascii="Thorndale" w:hAnsi="Thorndale" w:cs="Thorndale"/>
-                <w:color w:val="000000"/>
-                <w:szCs w:val="24"/>
-              </w:rPr>
-              <w:t>b_av</w:t>
-            </w:r>
-            <w:proofErr w:type="spellEnd"/>
-            <w:r>
-              <w:rPr>
-                <w:rFonts w:ascii="Thorndale" w:hAnsi="Thorndale" w:cs="Thorndale"/>
-                <w:color w:val="000000"/>
-                <w:szCs w:val="24"/>
-              </w:rPr>
-              <w:t>[r]</w:t>
+              <w:t>/b_av[r]</w:t>
             </w:r>
           </w:p>
         </w:tc>
@@ -7160,25 +6529,23 @@
                 <w:color w:val="000000"/>
                 <w:szCs w:val="24"/>
               </w:rPr>
-              <w:t>distribution[time]/</w:t>
-            </w:r>
-            <w:proofErr w:type="spellStart"/>
+              <w:t>distribution[time]/distri_vec[</w:t>
+            </w:r>
             <w:r>
               <w:rPr>
                 <w:rFonts w:ascii="Thorndale" w:hAnsi="Thorndale" w:cs="Thorndale"/>
                 <w:color w:val="000000"/>
                 <w:szCs w:val="24"/>
               </w:rPr>
-              <w:t>distri_vec</w:t>
-            </w:r>
-            <w:proofErr w:type="spellEnd"/>
+              <w:t>@</w:t>
+            </w:r>
             <w:r>
               <w:rPr>
                 <w:rFonts w:ascii="Thorndale" w:hAnsi="Thorndale" w:cs="Thorndale"/>
                 <w:color w:val="000000"/>
                 <w:szCs w:val="24"/>
               </w:rPr>
-              <w:t>[7]/</w:t>
+              <w:t>]/</w:t>
             </w:r>
             <w:r>
               <w:rPr>
@@ -7326,10 +6693,15 @@
     <w:p/>
     <w:p>
       <w:r>
-        <w:t xml:space="preserve">Here </w:t>
+        <w:t>Here</w:t>
+      </w:r>
+      <w:r>
+        <w:t xml:space="preserve"> @ is the index where</w:t>
+      </w:r>
+      <w:r>
+        <w:t xml:space="preserve"> </w:t>
       </w:r>
       <w:hyperlink r:id="rId20" w:history="1">
-        <w:proofErr w:type="spellStart"/>
         <w:r>
           <w:rPr>
             <w:rStyle w:val="Hiperhivatkozs"/>
@@ -7337,39 +6709,31 @@
           </w:rPr>
           <w:t>distsource_identifier</w:t>
         </w:r>
-        <w:proofErr w:type="spellEnd"/>
       </w:hyperlink>
       <w:r>
-        <w:t xml:space="preserve"> number “</w:t>
+        <w:t xml:space="preserve"> of </w:t>
       </w:r>
       <w:r>
         <w:rPr>
           <w:rFonts w:ascii="Courier New" w:hAnsi="Courier New" w:cs="Courier New"/>
         </w:rPr>
-        <w:t>7</w:t>
-      </w:r>
-      <w:r>
-        <w:t xml:space="preserve"> “of </w:t>
-      </w:r>
-      <w:proofErr w:type="spellStart"/>
+        <w:t>distri_vec</w:t>
+      </w:r>
+      <w:r>
+        <w:t xml:space="preserve"> refers to the “runaway” distribution</w:t>
+      </w:r>
+      <w:r>
+        <w:t xml:space="preserve"> (flag 7) </w:t>
+      </w:r>
+      <w:r>
+        <w:t xml:space="preserve">as listed in </w:t>
+      </w:r>
       <w:r>
         <w:rPr>
           <w:rFonts w:ascii="Courier New" w:hAnsi="Courier New" w:cs="Courier New"/>
         </w:rPr>
-        <w:t>distri_vec</w:t>
-      </w:r>
-      <w:proofErr w:type="spellEnd"/>
-      <w:r>
-        <w:t xml:space="preserve"> refers to the “runaway” distribution as listed in </w:t>
-      </w:r>
-      <w:proofErr w:type="spellStart"/>
-      <w:r>
-        <w:rPr>
-          <w:rFonts w:ascii="Courier New" w:hAnsi="Courier New" w:cs="Courier New"/>
-        </w:rPr>
         <w:t>distsource_types</w:t>
       </w:r>
-      <w:proofErr w:type="spellEnd"/>
       <w:r>
         <w:t xml:space="preserve">, as described at </w:t>
       </w:r>
@@ -7422,7 +6786,6 @@
         </w:rPr>
         <w:t xml:space="preserve">The </w:t>
       </w:r>
-      <w:proofErr w:type="spellStart"/>
       <w:r>
         <w:rPr>
           <w:rFonts w:ascii="Courier New" w:hAnsi="Courier New" w:cs="Courier New"/>
@@ -7430,7 +6793,6 @@
         </w:rPr>
         <w:t>runaway_fluid</w:t>
       </w:r>
-      <w:proofErr w:type="spellEnd"/>
       <w:r>
         <w:rPr>
           <w:rFonts w:ascii="Arial" w:hAnsi="Arial" w:cs="Arial"/>
@@ -7535,21 +6897,7 @@
         <w:rPr>
           <w:i w:val="0"/>
         </w:rPr>
-        <w:t xml:space="preserve">Properties of the simulated runaway electron </w:t>
-      </w:r>
-      <w:proofErr w:type="spellStart"/>
-      <w:r>
-        <w:rPr>
-          <w:i w:val="0"/>
-        </w:rPr>
-        <w:t>distriburion</w:t>
-      </w:r>
-      <w:proofErr w:type="spellEnd"/>
-      <w:r>
-        <w:rPr>
-          <w:i w:val="0"/>
-        </w:rPr>
-        <w:t xml:space="preserve"> are output to the following CPO fields:</w:t>
+        <w:t>Properties of the simulated runaway electron distriburion are output to the following CPO fields:</w:t>
       </w:r>
     </w:p>
     <w:tbl>
@@ -7561,7 +6909,7 @@
           <w:left w:w="0" w:type="dxa"/>
           <w:right w:w="0" w:type="dxa"/>
         </w:tblCellMar>
-        <w:tblLook w:val="0000" w:firstRow="0" w:lastRow="0" w:firstColumn="0" w:lastColumn="0" w:noHBand="0" w:noVBand="0"/>
+        <w:tblLook w:val="0000"/>
       </w:tblPr>
       <w:tblGrid>
         <w:gridCol w:w="3216"/>
@@ -7733,25 +7081,23 @@
                 <w:color w:val="000000"/>
                 <w:szCs w:val="24"/>
               </w:rPr>
-              <w:t>distribution[time]/</w:t>
-            </w:r>
-            <w:proofErr w:type="spellStart"/>
+              <w:t>distribution[time]/distri_vec[</w:t>
+            </w:r>
             <w:r>
               <w:rPr>
                 <w:rFonts w:ascii="Thorndale" w:hAnsi="Thorndale" w:cs="Thorndale"/>
                 <w:color w:val="000000"/>
                 <w:szCs w:val="24"/>
               </w:rPr>
-              <w:t>distri_vec</w:t>
-            </w:r>
-            <w:proofErr w:type="spellEnd"/>
+              <w:t>0</w:t>
+            </w:r>
             <w:r>
               <w:rPr>
                 <w:rFonts w:ascii="Thorndale" w:hAnsi="Thorndale" w:cs="Thorndale"/>
                 <w:color w:val="000000"/>
                 <w:szCs w:val="24"/>
               </w:rPr>
-              <w:t>[7]/</w:t>
+              <w:t>]/</w:t>
             </w:r>
             <w:r>
               <w:rPr>
@@ -7859,25 +7205,23 @@
                 <w:color w:val="000000"/>
                 <w:szCs w:val="24"/>
               </w:rPr>
-              <w:t>distribution[time]/</w:t>
-            </w:r>
-            <w:proofErr w:type="spellStart"/>
+              <w:t>distribution[time]/distri_vec[</w:t>
+            </w:r>
             <w:r>
               <w:rPr>
                 <w:rFonts w:ascii="Thorndale" w:hAnsi="Thorndale" w:cs="Thorndale"/>
                 <w:color w:val="000000"/>
                 <w:szCs w:val="24"/>
               </w:rPr>
-              <w:t>distri_vec</w:t>
-            </w:r>
-            <w:proofErr w:type="spellEnd"/>
+              <w:t>0</w:t>
+            </w:r>
             <w:r>
               <w:rPr>
                 <w:rFonts w:ascii="Thorndale" w:hAnsi="Thorndale" w:cs="Thorndale"/>
                 <w:color w:val="000000"/>
                 <w:szCs w:val="24"/>
               </w:rPr>
-              <w:t>[7]/</w:t>
+              <w:t>]/</w:t>
             </w:r>
             <w:r>
               <w:rPr>
@@ -7985,25 +7329,23 @@
                 <w:color w:val="000000"/>
                 <w:szCs w:val="24"/>
               </w:rPr>
-              <w:t>distribution[time]/</w:t>
-            </w:r>
-            <w:proofErr w:type="spellStart"/>
+              <w:t>distribution[time]/distri_vec[</w:t>
+            </w:r>
             <w:r>
               <w:rPr>
                 <w:rFonts w:ascii="Thorndale" w:hAnsi="Thorndale" w:cs="Thorndale"/>
                 <w:color w:val="000000"/>
                 <w:szCs w:val="24"/>
               </w:rPr>
-              <w:t>distri_vec</w:t>
-            </w:r>
-            <w:proofErr w:type="spellEnd"/>
+              <w:t>0</w:t>
+            </w:r>
             <w:r>
               <w:rPr>
                 <w:rFonts w:ascii="Thorndale" w:hAnsi="Thorndale" w:cs="Thorndale"/>
                 <w:color w:val="000000"/>
                 <w:szCs w:val="24"/>
               </w:rPr>
-              <w:t>[7]/</w:t>
+              <w:t>]/</w:t>
             </w:r>
             <w:r>
               <w:rPr>
@@ -8051,18 +7393,8 @@
                 <w:color w:val="000000"/>
                 <w:szCs w:val="24"/>
               </w:rPr>
-              <w:t xml:space="preserve">copy from </w:t>
-            </w:r>
-            <w:proofErr w:type="spellStart"/>
-            <w:r>
-              <w:rPr>
-                <w:rFonts w:ascii="Thorndale" w:hAnsi="Thorndale" w:cs="Thorndale"/>
-                <w:color w:val="000000"/>
-                <w:szCs w:val="24"/>
-              </w:rPr>
-              <w:t>coreprof</w:t>
-            </w:r>
-            <w:proofErr w:type="spellEnd"/>
+              <w:t>copy from coreprof</w:t>
+            </w:r>
           </w:p>
         </w:tc>
       </w:tr>
@@ -8095,7 +7427,7 @@
           <w:left w:w="0" w:type="dxa"/>
           <w:right w:w="0" w:type="dxa"/>
         </w:tblCellMar>
-        <w:tblLook w:val="0000" w:firstRow="0" w:lastRow="0" w:firstColumn="0" w:lastColumn="0" w:noHBand="0" w:noVBand="0"/>
+        <w:tblLook w:val="0000"/>
       </w:tblPr>
       <w:tblGrid>
         <w:gridCol w:w="3216"/>
@@ -8267,25 +7599,23 @@
                 <w:color w:val="000000"/>
                 <w:szCs w:val="24"/>
               </w:rPr>
-              <w:t>distribution[time]/</w:t>
-            </w:r>
-            <w:proofErr w:type="spellStart"/>
+              <w:t>distribution[time]/distri_vec[</w:t>
+            </w:r>
             <w:r>
               <w:rPr>
                 <w:rFonts w:ascii="Thorndale" w:hAnsi="Thorndale" w:cs="Thorndale"/>
                 <w:color w:val="000000"/>
                 <w:szCs w:val="24"/>
               </w:rPr>
-              <w:t>distri_vec</w:t>
-            </w:r>
-            <w:proofErr w:type="spellEnd"/>
+              <w:t>0</w:t>
+            </w:r>
             <w:r>
               <w:rPr>
                 <w:rFonts w:ascii="Thorndale" w:hAnsi="Thorndale" w:cs="Thorndale"/>
                 <w:color w:val="000000"/>
                 <w:szCs w:val="24"/>
               </w:rPr>
-              <w:t>[7]/</w:t>
+              <w:t>]/</w:t>
             </w:r>
             <w:r>
               <w:rPr>
@@ -8386,25 +7716,23 @@
                 <w:color w:val="000000"/>
                 <w:szCs w:val="24"/>
               </w:rPr>
-              <w:t>distribution[time]/</w:t>
-            </w:r>
-            <w:proofErr w:type="spellStart"/>
+              <w:t>distribution[time]/distri_vec[</w:t>
+            </w:r>
             <w:r>
               <w:rPr>
                 <w:rFonts w:ascii="Thorndale" w:hAnsi="Thorndale" w:cs="Thorndale"/>
                 <w:color w:val="000000"/>
                 <w:szCs w:val="24"/>
               </w:rPr>
-              <w:t>distri_vec</w:t>
-            </w:r>
-            <w:proofErr w:type="spellEnd"/>
+              <w:t>0</w:t>
+            </w:r>
             <w:r>
               <w:rPr>
                 <w:rFonts w:ascii="Thorndale" w:hAnsi="Thorndale" w:cs="Thorndale"/>
                 <w:color w:val="000000"/>
                 <w:szCs w:val="24"/>
               </w:rPr>
-              <w:t>[7]/</w:t>
+              <w:t>]/</w:t>
             </w:r>
             <w:r>
               <w:rPr>
@@ -8504,25 +7832,23 @@
                 <w:color w:val="000000"/>
                 <w:szCs w:val="24"/>
               </w:rPr>
-              <w:t>distribution[time]/</w:t>
-            </w:r>
-            <w:proofErr w:type="spellStart"/>
+              <w:t>distribution[time]/distri_vec[</w:t>
+            </w:r>
             <w:r>
               <w:rPr>
                 <w:rFonts w:ascii="Thorndale" w:hAnsi="Thorndale" w:cs="Thorndale"/>
                 <w:color w:val="000000"/>
                 <w:szCs w:val="24"/>
               </w:rPr>
-              <w:t>distri_vec</w:t>
-            </w:r>
-            <w:proofErr w:type="spellEnd"/>
+              <w:t>0</w:t>
+            </w:r>
             <w:r>
               <w:rPr>
                 <w:rFonts w:ascii="Thorndale" w:hAnsi="Thorndale" w:cs="Thorndale"/>
                 <w:color w:val="000000"/>
                 <w:szCs w:val="24"/>
               </w:rPr>
-              <w:t>[7]/</w:t>
+              <w:t>]/</w:t>
             </w:r>
             <w:r>
               <w:rPr>
@@ -8570,18 +7896,8 @@
                 <w:color w:val="000000"/>
                 <w:szCs w:val="24"/>
               </w:rPr>
-              <w:t xml:space="preserve">copy from </w:t>
-            </w:r>
-            <w:proofErr w:type="spellStart"/>
-            <w:r>
-              <w:rPr>
-                <w:rFonts w:ascii="Thorndale" w:hAnsi="Thorndale" w:cs="Thorndale"/>
-                <w:color w:val="000000"/>
-                <w:szCs w:val="24"/>
-              </w:rPr>
-              <w:t>coreprof</w:t>
-            </w:r>
-            <w:proofErr w:type="spellEnd"/>
+              <w:t>copy from coreprof</w:t>
+            </w:r>
           </w:p>
         </w:tc>
       </w:tr>
@@ -8639,43 +7955,23 @@
                 <w:color w:val="000000"/>
                 <w:szCs w:val="24"/>
               </w:rPr>
-              <w:t>distribution[time]/</w:t>
-            </w:r>
-            <w:proofErr w:type="spellStart"/>
+              <w:t>distribution[time]/distri_vec[</w:t>
+            </w:r>
             <w:r>
               <w:rPr>
                 <w:rFonts w:ascii="Thorndale" w:hAnsi="Thorndale" w:cs="Thorndale"/>
                 <w:color w:val="000000"/>
                 <w:szCs w:val="24"/>
               </w:rPr>
-              <w:t>distri_vec</w:t>
-            </w:r>
-            <w:proofErr w:type="spellEnd"/>
+              <w:t>0</w:t>
+            </w:r>
             <w:r>
               <w:rPr>
                 <w:rFonts w:ascii="Thorndale" w:hAnsi="Thorndale" w:cs="Thorndale"/>
                 <w:color w:val="000000"/>
                 <w:szCs w:val="24"/>
               </w:rPr>
-              <w:t>[7]/</w:t>
-            </w:r>
-            <w:proofErr w:type="spellStart"/>
-            <w:r>
-              <w:rPr>
-                <w:rFonts w:ascii="Thorndale" w:hAnsi="Thorndale" w:cs="Thorndale"/>
-                <w:color w:val="000000"/>
-                <w:szCs w:val="24"/>
-              </w:rPr>
-              <w:t>source_id</w:t>
-            </w:r>
-            <w:proofErr w:type="spellEnd"/>
-            <w:r>
-              <w:rPr>
-                <w:rFonts w:ascii="Thorndale" w:hAnsi="Thorndale" w:cs="Thorndale"/>
-                <w:color w:val="000000"/>
-                <w:szCs w:val="24"/>
-              </w:rPr>
-              <w:t>/type/id</w:t>
+              <w:t>]/source_id/type/id</w:t>
             </w:r>
           </w:p>
         </w:tc>
@@ -8774,43 +8070,23 @@
                 <w:color w:val="000000"/>
                 <w:szCs w:val="24"/>
               </w:rPr>
-              <w:t>distribution[time]/</w:t>
-            </w:r>
-            <w:proofErr w:type="spellStart"/>
+              <w:t>distribution[time]/distri_vec[</w:t>
+            </w:r>
             <w:r>
               <w:rPr>
                 <w:rFonts w:ascii="Thorndale" w:hAnsi="Thorndale" w:cs="Thorndale"/>
                 <w:color w:val="000000"/>
                 <w:szCs w:val="24"/>
               </w:rPr>
-              <w:t>distri_vec</w:t>
-            </w:r>
-            <w:proofErr w:type="spellEnd"/>
+              <w:t>0</w:t>
+            </w:r>
             <w:r>
               <w:rPr>
                 <w:rFonts w:ascii="Thorndale" w:hAnsi="Thorndale" w:cs="Thorndale"/>
                 <w:color w:val="000000"/>
                 <w:szCs w:val="24"/>
               </w:rPr>
-              <w:t>[7]/</w:t>
-            </w:r>
-            <w:proofErr w:type="spellStart"/>
-            <w:r>
-              <w:rPr>
-                <w:rFonts w:ascii="Thorndale" w:hAnsi="Thorndale" w:cs="Thorndale"/>
-                <w:color w:val="000000"/>
-                <w:szCs w:val="24"/>
-              </w:rPr>
-              <w:t>source_id</w:t>
-            </w:r>
-            <w:proofErr w:type="spellEnd"/>
-            <w:r>
-              <w:rPr>
-                <w:rFonts w:ascii="Thorndale" w:hAnsi="Thorndale" w:cs="Thorndale"/>
-                <w:color w:val="000000"/>
-                <w:szCs w:val="24"/>
-              </w:rPr>
-              <w:t>/type/flag</w:t>
+              <w:t>]/source_id/type/flag</w:t>
             </w:r>
           </w:p>
         </w:tc>
@@ -8893,43 +8169,23 @@
                 <w:color w:val="000000"/>
                 <w:szCs w:val="24"/>
               </w:rPr>
-              <w:t>distribution[time]/</w:t>
-            </w:r>
-            <w:proofErr w:type="spellStart"/>
+              <w:t>distribution[time]/distri_vec[</w:t>
+            </w:r>
             <w:r>
               <w:rPr>
                 <w:rFonts w:ascii="Thorndale" w:hAnsi="Thorndale" w:cs="Thorndale"/>
                 <w:color w:val="000000"/>
                 <w:szCs w:val="24"/>
               </w:rPr>
-              <w:t>distri_vec</w:t>
-            </w:r>
-            <w:proofErr w:type="spellEnd"/>
+              <w:t>0</w:t>
+            </w:r>
             <w:r>
               <w:rPr>
                 <w:rFonts w:ascii="Thorndale" w:hAnsi="Thorndale" w:cs="Thorndale"/>
                 <w:color w:val="000000"/>
                 <w:szCs w:val="24"/>
               </w:rPr>
-              <w:t>[7]/</w:t>
-            </w:r>
-            <w:proofErr w:type="spellStart"/>
-            <w:r>
-              <w:rPr>
-                <w:rFonts w:ascii="Thorndale" w:hAnsi="Thorndale" w:cs="Thorndale"/>
-                <w:color w:val="000000"/>
-                <w:szCs w:val="24"/>
-              </w:rPr>
-              <w:t>source_id</w:t>
-            </w:r>
-            <w:proofErr w:type="spellEnd"/>
-            <w:r>
-              <w:rPr>
-                <w:rFonts w:ascii="Thorndale" w:hAnsi="Thorndale" w:cs="Thorndale"/>
-                <w:color w:val="000000"/>
-                <w:szCs w:val="24"/>
-              </w:rPr>
-              <w:t>/type/description</w:t>
+              <w:t>]/source_id/type/description</w:t>
             </w:r>
           </w:p>
         </w:tc>
@@ -9029,43 +8285,23 @@
                 <w:color w:val="000000"/>
                 <w:szCs w:val="24"/>
               </w:rPr>
-              <w:t>distribution[time]/</w:t>
-            </w:r>
-            <w:proofErr w:type="spellStart"/>
+              <w:t>distribution[time]/distri_vec[</w:t>
+            </w:r>
             <w:r>
               <w:rPr>
                 <w:rFonts w:ascii="Thorndale" w:hAnsi="Thorndale" w:cs="Thorndale"/>
                 <w:color w:val="000000"/>
                 <w:szCs w:val="24"/>
               </w:rPr>
-              <w:t>distri_vec</w:t>
-            </w:r>
-            <w:proofErr w:type="spellEnd"/>
+              <w:t>0</w:t>
+            </w:r>
             <w:r>
               <w:rPr>
                 <w:rFonts w:ascii="Thorndale" w:hAnsi="Thorndale" w:cs="Thorndale"/>
                 <w:color w:val="000000"/>
                 <w:szCs w:val="24"/>
               </w:rPr>
-              <w:t>[7]/</w:t>
-            </w:r>
-            <w:proofErr w:type="spellStart"/>
-            <w:r>
-              <w:rPr>
-                <w:rFonts w:ascii="Thorndale" w:hAnsi="Thorndale" w:cs="Thorndale"/>
-                <w:color w:val="000000"/>
-                <w:szCs w:val="24"/>
-              </w:rPr>
-              <w:t>source_id</w:t>
-            </w:r>
-            <w:proofErr w:type="spellEnd"/>
-            <w:r>
-              <w:rPr>
-                <w:rFonts w:ascii="Thorndale" w:hAnsi="Thorndale" w:cs="Thorndale"/>
-                <w:color w:val="000000"/>
-                <w:szCs w:val="24"/>
-              </w:rPr>
-              <w:t>/index</w:t>
+              <w:t>]/source_id/index</w:t>
             </w:r>
           </w:p>
         </w:tc>
@@ -9149,25 +8385,23 @@
                 <w:color w:val="000000"/>
                 <w:szCs w:val="24"/>
               </w:rPr>
-              <w:t>distribution[time]/</w:t>
-            </w:r>
-            <w:proofErr w:type="spellStart"/>
+              <w:t>distribution[time]/distri_vec[</w:t>
+            </w:r>
             <w:r>
               <w:rPr>
                 <w:rFonts w:ascii="Thorndale" w:hAnsi="Thorndale" w:cs="Thorndale"/>
                 <w:color w:val="000000"/>
                 <w:szCs w:val="24"/>
               </w:rPr>
-              <w:t>distri_vec</w:t>
-            </w:r>
-            <w:proofErr w:type="spellEnd"/>
+              <w:t>0</w:t>
+            </w:r>
             <w:r>
               <w:rPr>
                 <w:rFonts w:ascii="Thorndale" w:hAnsi="Thorndale" w:cs="Thorndale"/>
                 <w:color w:val="000000"/>
                 <w:szCs w:val="24"/>
               </w:rPr>
-              <w:t>[7]/species/type/id</w:t>
+              <w:t>]/species/type/id</w:t>
             </w:r>
           </w:p>
         </w:tc>
@@ -9268,25 +8502,23 @@
                 <w:color w:val="000000"/>
                 <w:szCs w:val="24"/>
               </w:rPr>
-              <w:t>distribution[time]/</w:t>
-            </w:r>
-            <w:proofErr w:type="spellStart"/>
+              <w:t>distribution[time]/distri_vec[</w:t>
+            </w:r>
             <w:r>
               <w:rPr>
                 <w:rFonts w:ascii="Thorndale" w:hAnsi="Thorndale" w:cs="Thorndale"/>
                 <w:color w:val="000000"/>
                 <w:szCs w:val="24"/>
               </w:rPr>
-              <w:t>distri_vec</w:t>
-            </w:r>
-            <w:proofErr w:type="spellEnd"/>
+              <w:t>0</w:t>
+            </w:r>
             <w:r>
               <w:rPr>
                 <w:rFonts w:ascii="Thorndale" w:hAnsi="Thorndale" w:cs="Thorndale"/>
                 <w:color w:val="000000"/>
                 <w:szCs w:val="24"/>
               </w:rPr>
-              <w:t>[7]/species/type/flag</w:t>
+              <w:t>]/species/type/flag</w:t>
             </w:r>
           </w:p>
         </w:tc>
@@ -9370,25 +8602,23 @@
                 <w:color w:val="000000"/>
                 <w:szCs w:val="24"/>
               </w:rPr>
-              <w:t>distribution[time]/</w:t>
-            </w:r>
-            <w:proofErr w:type="spellStart"/>
+              <w:t>distribution[time]/distri_vec[</w:t>
+            </w:r>
             <w:r>
               <w:rPr>
                 <w:rFonts w:ascii="Thorndale" w:hAnsi="Thorndale" w:cs="Thorndale"/>
                 <w:color w:val="000000"/>
                 <w:szCs w:val="24"/>
               </w:rPr>
-              <w:t>distri_vec</w:t>
-            </w:r>
-            <w:proofErr w:type="spellEnd"/>
+              <w:t>0</w:t>
+            </w:r>
             <w:r>
               <w:rPr>
                 <w:rFonts w:ascii="Thorndale" w:hAnsi="Thorndale" w:cs="Thorndale"/>
                 <w:color w:val="000000"/>
                 <w:szCs w:val="24"/>
               </w:rPr>
-              <w:t>[7]/species/type/description</w:t>
+              <w:t>]/species/type/description</w:t>
             </w:r>
           </w:p>
         </w:tc>
@@ -9489,36 +8719,24 @@
                 <w:color w:val="000000"/>
                 <w:szCs w:val="24"/>
               </w:rPr>
-              <w:t>distribution[time]/</w:t>
-            </w:r>
-            <w:proofErr w:type="spellStart"/>
+              <w:t>distribution[time]/distri_vec[</w:t>
+            </w:r>
             <w:r>
               <w:rPr>
                 <w:rFonts w:ascii="Thorndale" w:hAnsi="Thorndale" w:cs="Thorndale"/>
                 <w:color w:val="000000"/>
                 <w:szCs w:val="24"/>
               </w:rPr>
-              <w:t>distri_vec</w:t>
-            </w:r>
-            <w:proofErr w:type="spellEnd"/>
+              <w:t>0</w:t>
+            </w:r>
             <w:r>
               <w:rPr>
                 <w:rFonts w:ascii="Thorndale" w:hAnsi="Thorndale" w:cs="Thorndale"/>
                 <w:color w:val="000000"/>
                 <w:szCs w:val="24"/>
               </w:rPr>
-              <w:t>[7]/</w:t>
-            </w:r>
-            <w:proofErr w:type="spellStart"/>
-            <w:r>
-              <w:rPr>
-                <w:rFonts w:ascii="Thorndale" w:hAnsi="Thorndale" w:cs="Thorndale"/>
-                <w:color w:val="000000"/>
-                <w:szCs w:val="24"/>
-              </w:rPr>
-              <w:t>gyro_type</w:t>
-            </w:r>
-            <w:proofErr w:type="spellEnd"/>
+              <w:t>]/gyro_type</w:t>
+            </w:r>
           </w:p>
         </w:tc>
         <w:tc>
@@ -9629,13 +8847,8 @@
         <w:pStyle w:val="Cmsor2"/>
       </w:pPr>
       <w:bookmarkStart w:id="71" w:name="_Toc442878144"/>
-      <w:proofErr w:type="spellStart"/>
-      <w:r>
-        <w:t>Dreicer</w:t>
-      </w:r>
-      <w:proofErr w:type="spellEnd"/>
-      <w:r>
-        <w:t xml:space="preserve"> generation rate</w:t>
+      <w:r>
+        <w:t>Dreicer generation rate</w:t>
       </w:r>
       <w:bookmarkEnd w:id="71"/>
     </w:p>
@@ -9646,13 +8859,8 @@
         <w:spacing w:line="240" w:lineRule="auto"/>
         <w:ind w:left="0" w:firstLine="0"/>
       </w:pPr>
-      <w:proofErr w:type="spellStart"/>
-      <w:r>
-        <w:t>Dreicer</w:t>
-      </w:r>
-      <w:proofErr w:type="spellEnd"/>
-      <w:r>
-        <w:t xml:space="preserve"> generation rate is calculated using the formula</w:t>
+      <w:r>
+        <w:t>Dreicer generation rate is calculated using the formula</w:t>
       </w:r>
       <w:r>
         <w:t xml:space="preserve"> [6</w:t>
@@ -10309,29 +9517,13 @@
     <w:p/>
     <w:p>
       <w:r>
-        <w:t xml:space="preserve">The </w:t>
-      </w:r>
-      <w:proofErr w:type="spellStart"/>
-      <w:r>
-        <w:t>modul</w:t>
-      </w:r>
-      <w:proofErr w:type="spellEnd"/>
-      <w:r>
-        <w:t xml:space="preserve"> outputs a double </w:t>
+        <w:t xml:space="preserve">The modul outputs a double </w:t>
       </w:r>
       <w:r>
         <w:t>array what contain</w:t>
       </w:r>
       <w:r>
-        <w:t xml:space="preserve">s </w:t>
-      </w:r>
-      <w:proofErr w:type="spellStart"/>
-      <w:r>
-        <w:t>Dreicer</w:t>
-      </w:r>
-      <w:proofErr w:type="spellEnd"/>
-      <w:r>
-        <w:t xml:space="preserve"> generation rate.</w:t>
+        <w:t>s Dreicer generation rate.</w:t>
       </w:r>
     </w:p>
     <w:p>
@@ -10363,13 +9555,8 @@
       </w:r>
     </w:p>
     <w:p>
-      <w:proofErr w:type="spellStart"/>
-      <w:r>
-        <w:t>Dreicer</w:t>
-      </w:r>
-      <w:proofErr w:type="spellEnd"/>
-      <w:r>
-        <w:t xml:space="preserve"> generation rate is calculated in every </w:t>
+      <w:r>
+        <w:t xml:space="preserve">Dreicer generation rate is calculated in every </w:t>
       </w:r>
       <w:r>
         <w:t xml:space="preserve">value in raw of </w:t>
@@ -10417,15 +9604,7 @@
         <w:spacing w:line="240" w:lineRule="auto"/>
       </w:pPr>
       <w:r>
-        <w:t xml:space="preserve">REQ-1: </w:t>
-      </w:r>
-      <w:proofErr w:type="spellStart"/>
-      <w:r>
-        <w:t>Dreicer</w:t>
-      </w:r>
-      <w:proofErr w:type="spellEnd"/>
-      <w:r>
-        <w:t xml:space="preserve"> field</w:t>
+        <w:t>REQ-1: Dreicer field</w:t>
       </w:r>
       <w:r>
         <w:t xml:space="preserve"> [16]</w:t>
@@ -10652,15 +9831,7 @@
         </m:sSub>
       </m:oMath>
       <w:r>
-        <w:t xml:space="preserve"> </w:t>
-      </w:r>
-      <w:proofErr w:type="gramStart"/>
-      <w:r>
-        <w:t>electron</w:t>
-      </w:r>
-      <w:proofErr w:type="gramEnd"/>
-      <w:r>
-        <w:t xml:space="preserve"> temperature in </w:t>
+        <w:t xml:space="preserve">electron temperature in </w:t>
       </w:r>
       <w:r>
         <w:t>joule</w:t>
@@ -11278,21 +10449,8 @@
         </m:sSub>
       </m:oMath>
       <w:r>
-        <w:t xml:space="preserve"> </w:t>
-      </w:r>
-      <w:proofErr w:type="gramStart"/>
-      <w:r>
-        <w:t>electron</w:t>
-      </w:r>
-      <w:proofErr w:type="gramEnd"/>
-      <w:r>
-        <w:t xml:space="preserve"> temperature in </w:t>
-      </w:r>
-      <w:proofErr w:type="spellStart"/>
-      <w:r>
-        <w:t>electronvolts</w:t>
-      </w:r>
-      <w:proofErr w:type="spellEnd"/>
+        <w:t>electron temperature in electronvolts</w:t>
+      </w:r>
     </w:p>
     <w:p>
       <w:pPr>
@@ -11435,7 +10593,7 @@
               </m:r>
               <m:rad>
                 <m:radPr>
-                  <m:degHide m:val="1"/>
+                  <m:degHide m:val="on"/>
                   <m:ctrlPr>
                     <w:rPr>
                       <w:rFonts w:ascii="Cambria Math" w:hAnsi="Cambria Math"/>
@@ -11639,7 +10797,7 @@
               </m:r>
               <m:rad>
                 <m:radPr>
-                  <m:degHide m:val="1"/>
+                  <m:degHide m:val="on"/>
                   <m:ctrlPr>
                     <w:rPr>
                       <w:rFonts w:ascii="Cambria Math" w:hAnsi="Cambria Math"/>
@@ -11761,7 +10919,7 @@
           </m:r>
           <m:rad>
             <m:radPr>
-              <m:degHide m:val="1"/>
+              <m:degHide m:val="on"/>
               <m:ctrlPr>
                 <w:rPr>
                   <w:rFonts w:ascii="Cambria Math" w:hAnsi="Cambria Math"/>
@@ -12016,16 +11174,11 @@
       <w:r>
         <w:t>7</w:t>
       </w:r>
-      <w:proofErr w:type="gramStart"/>
       <w:r>
         <w:t>:</w:t>
       </w:r>
       <w:r>
-        <w:t>alpha</w:t>
-      </w:r>
-      <w:proofErr w:type="gramEnd"/>
-      <w:r>
-        <w:t xml:space="preserve"> factor</w:t>
+        <w:t>alpha factor</w:t>
       </w:r>
     </w:p>
     <w:p>
@@ -12260,15 +11413,7 @@
         </m:sSub>
       </m:oMath>
       <w:r>
-        <w:t xml:space="preserve"> </w:t>
-      </w:r>
-      <w:proofErr w:type="gramStart"/>
-      <w:r>
-        <w:t>electron</w:t>
-      </w:r>
-      <w:proofErr w:type="gramEnd"/>
-      <w:r>
-        <w:t xml:space="preserve"> temperature in joules</w:t>
+        <w:t>electron temperature in joules</w:t>
       </w:r>
     </w:p>
     <w:p>
@@ -12389,13 +11534,8 @@
         <w:t>:</w:t>
       </w:r>
       <w:r>
-        <w:t xml:space="preserve"> </w:t>
-      </w:r>
-      <w:proofErr w:type="spellStart"/>
-      <w:r>
         <w:t>toroidicity</w:t>
       </w:r>
-      <w:proofErr w:type="spellEnd"/>
       <w:r>
         <w:t xml:space="preserve"> [</w:t>
       </w:r>
@@ -12509,7 +11649,7 @@
           </m:r>
           <m:rad>
             <m:radPr>
-              <m:degHide m:val="1"/>
+              <m:degHide m:val="on"/>
               <m:ctrlPr>
                 <w:rPr>
                   <w:rFonts w:ascii="Cambria Math" w:hAnsi="Cambria Math"/>
@@ -12661,7 +11801,7 @@
                     <a:blip r:embed="rId24" cstate="print">
                       <a:extLst>
                         <a:ext uri="{28A0092B-C50C-407E-A947-70E740481C1C}">
-                          <a14:useLocalDpi xmlns:a14="http://schemas.microsoft.com/office/drawing/2010/main" val="0"/>
+                          <a14:useLocalDpi xmlns:a14="http://schemas.microsoft.com/office/drawing/2010/main" xmlns:wps="http://schemas.microsoft.com/office/word/2010/wordprocessingShape" xmlns:wpi="http://schemas.microsoft.com/office/word/2010/wordprocessingInk" xmlns:wpg="http://schemas.microsoft.com/office/word/2010/wordprocessingGroup" xmlns:w15="http://schemas.microsoft.com/office/word/2012/wordml" xmlns:w14="http://schemas.microsoft.com/office/word/2010/wordml" xmlns:w="http://schemas.openxmlformats.org/wordprocessingml/2006/main" xmlns:w10="urn:schemas-microsoft-com:office:word" xmlns:wp14="http://schemas.microsoft.com/office/word/2010/wordprocessingDrawing" xmlns:v="urn:schemas-microsoft-com:vml" xmlns:o="urn:schemas-microsoft-com:office:office" xmlns:mc="http://schemas.openxmlformats.org/markup-compatibility/2006" xmlns:wpc="http://schemas.microsoft.com/office/word/2010/wordprocessingCanvas" xmlns="" val="0"/>
                         </a:ext>
                       </a:extLst>
                     </a:blip>
@@ -12684,14 +11824,14 @@
                     </a:ln>
                     <a:extLst>
                       <a:ext uri="{909E8E84-426E-40DD-AFC4-6F175D3DCCD1}">
-                        <a14:hiddenFill xmlns:a14="http://schemas.microsoft.com/office/drawing/2010/main">
+                        <a14:hiddenFill xmlns:a14="http://schemas.microsoft.com/office/drawing/2010/main" xmlns:wps="http://schemas.microsoft.com/office/word/2010/wordprocessingShape" xmlns:wpi="http://schemas.microsoft.com/office/word/2010/wordprocessingInk" xmlns:wpg="http://schemas.microsoft.com/office/word/2010/wordprocessingGroup" xmlns:w15="http://schemas.microsoft.com/office/word/2012/wordml" xmlns:w14="http://schemas.microsoft.com/office/word/2010/wordml" xmlns:w="http://schemas.openxmlformats.org/wordprocessingml/2006/main" xmlns:w10="urn:schemas-microsoft-com:office:word" xmlns:wp14="http://schemas.microsoft.com/office/word/2010/wordprocessingDrawing" xmlns:v="urn:schemas-microsoft-com:vml" xmlns:o="urn:schemas-microsoft-com:office:office" xmlns:mc="http://schemas.openxmlformats.org/markup-compatibility/2006" xmlns:wpc="http://schemas.microsoft.com/office/word/2010/wordprocessingCanvas" xmlns="">
                           <a:solidFill>
                             <a:schemeClr val="accent1"/>
                           </a:solidFill>
                         </a14:hiddenFill>
                       </a:ext>
                       <a:ext uri="{91240B29-F687-4F45-9708-019B960494DF}">
-                        <a14:hiddenLine xmlns:a14="http://schemas.microsoft.com/office/drawing/2010/main" w="9525">
+                        <a14:hiddenLine xmlns:a14="http://schemas.microsoft.com/office/drawing/2010/main" xmlns:wps="http://schemas.microsoft.com/office/word/2010/wordprocessingShape" xmlns:wpi="http://schemas.microsoft.com/office/word/2010/wordprocessingInk" xmlns:wpg="http://schemas.microsoft.com/office/word/2010/wordprocessingGroup" xmlns:w15="http://schemas.microsoft.com/office/word/2012/wordml" xmlns:w14="http://schemas.microsoft.com/office/word/2010/wordml" xmlns:w="http://schemas.openxmlformats.org/wordprocessingml/2006/main" xmlns:w10="urn:schemas-microsoft-com:office:word" xmlns:wp14="http://schemas.microsoft.com/office/word/2010/wordprocessingDrawing" xmlns:v="urn:schemas-microsoft-com:vml" xmlns:o="urn:schemas-microsoft-com:office:office" xmlns:mc="http://schemas.openxmlformats.org/markup-compatibility/2006" xmlns:wpc="http://schemas.microsoft.com/office/word/2010/wordprocessingCanvas" xmlns="" w="9525">
                           <a:solidFill>
                             <a:schemeClr val="tx1"/>
                           </a:solidFill>
@@ -12937,15 +12077,7 @@
     <w:p/>
     <w:p>
       <w:r>
-        <w:t xml:space="preserve">The </w:t>
-      </w:r>
-      <w:proofErr w:type="spellStart"/>
-      <w:r>
-        <w:t>modul</w:t>
-      </w:r>
-      <w:proofErr w:type="spellEnd"/>
-      <w:r>
-        <w:t xml:space="preserve"> outputs a double array what contains avalanche generation rate.</w:t>
+        <w:t>The modul outputs a double array what contains avalanche generation rate.</w:t>
       </w:r>
     </w:p>
     <w:p/>
@@ -12954,16 +12086,11 @@
       <w:pPr>
         <w:spacing w:line="240" w:lineRule="atLeast"/>
       </w:pPr>
-      <w:proofErr w:type="gramStart"/>
       <w:r>
         <w:t>a</w:t>
       </w:r>
       <w:r>
-        <w:t>valanche</w:t>
-      </w:r>
-      <w:proofErr w:type="gramEnd"/>
-      <w:r>
-        <w:t xml:space="preserve"> generation rate [8,13</w:t>
+        <w:t>valanche generation rate [8,13</w:t>
       </w:r>
       <w:r>
         <w:t>]:</w:t>
@@ -13250,19 +12377,11 @@
       <w:pPr>
         <w:spacing w:line="240" w:lineRule="atLeast"/>
       </w:pPr>
-      <w:proofErr w:type="gramStart"/>
       <w:r>
         <w:rPr>
           <w:u w:val="single"/>
         </w:rPr>
-        <w:t>Large  electric</w:t>
-      </w:r>
-      <w:proofErr w:type="gramEnd"/>
-      <w:r>
-        <w:rPr>
-          <w:u w:val="single"/>
-        </w:rPr>
-        <w:t xml:space="preserve"> field</w:t>
+        <w:t>Large  electric field</w:t>
       </w:r>
       <w:r>
         <w:t xml:space="preserve"> (</w:t>
@@ -13564,13 +12683,8 @@
       <w:pPr>
         <w:spacing w:line="240" w:lineRule="atLeast"/>
       </w:pPr>
-      <w:proofErr w:type="gramStart"/>
-      <w:r>
-        <w:t>it</w:t>
-      </w:r>
-      <w:proofErr w:type="gramEnd"/>
-      <w:r>
-        <w:t xml:space="preserve"> is implemented as</w:t>
+      <w:r>
+        <w:t>it is implemented as</w:t>
       </w:r>
     </w:p>
     <w:p>
@@ -13810,19 +12924,11 @@
       <w:pPr>
         <w:spacing w:line="240" w:lineRule="atLeast"/>
       </w:pPr>
-      <w:proofErr w:type="gramStart"/>
       <w:r>
         <w:rPr>
           <w:u w:val="single"/>
         </w:rPr>
-        <w:t>Small  electric</w:t>
-      </w:r>
-      <w:proofErr w:type="gramEnd"/>
-      <w:r>
-        <w:rPr>
-          <w:u w:val="single"/>
-        </w:rPr>
-        <w:t xml:space="preserve"> field</w:t>
+        <w:t>Small  electric field</w:t>
       </w:r>
       <w:r>
         <w:t xml:space="preserve"> (</w:t>
@@ -13880,9 +12986,6 @@
       </w:r>
       <w:r>
         <w:t>]:</w:t>
-      </w:r>
-      <w:r>
-        <w:t xml:space="preserve"> </w:t>
       </w:r>
       <w:r>
         <w:t>(not yet implemented)</w:t>
@@ -14090,25 +13193,11 @@
         </w:rPr>
         <w:t xml:space="preserve">: </w:t>
       </w:r>
-      <w:proofErr w:type="gramStart"/>
       <w:r>
         <w:rPr>
           <w:i w:val="0"/>
         </w:rPr>
-        <w:t>avalanche</w:t>
-      </w:r>
-      <w:proofErr w:type="gramEnd"/>
-      <w:r>
-        <w:rPr>
-          <w:i w:val="0"/>
-        </w:rPr>
-        <w:t xml:space="preserve"> onset</w:t>
-      </w:r>
-      <w:r>
-        <w:rPr>
-          <w:i w:val="0"/>
-        </w:rPr>
-        <w:t xml:space="preserve"> </w:t>
+        <w:t>avalanche onset</w:t>
       </w:r>
       <w:r>
         <w:rPr>
@@ -14466,21 +13555,8 @@
         </m:sSub>
       </m:oMath>
       <w:r>
-        <w:t xml:space="preserve"> </w:t>
-      </w:r>
-      <w:proofErr w:type="gramStart"/>
-      <w:r>
-        <w:t>electron</w:t>
-      </w:r>
-      <w:proofErr w:type="gramEnd"/>
-      <w:r>
-        <w:t xml:space="preserve"> temperature in </w:t>
-      </w:r>
-      <w:proofErr w:type="spellStart"/>
-      <w:r>
-        <w:t>electronvolts</w:t>
-      </w:r>
-      <w:proofErr w:type="spellEnd"/>
+        <w:t>electron temperature in electronvolts</w:t>
+      </w:r>
     </w:p>
     <w:p>
       <w:pPr>
@@ -15578,7 +14654,7 @@
                     <a:blip r:embed="rId26" cstate="print">
                       <a:extLst>
                         <a:ext uri="{28A0092B-C50C-407E-A947-70E740481C1C}">
-                          <a14:useLocalDpi xmlns:a14="http://schemas.microsoft.com/office/drawing/2010/main" val="0"/>
+                          <a14:useLocalDpi xmlns:a14="http://schemas.microsoft.com/office/drawing/2010/main" xmlns:wps="http://schemas.microsoft.com/office/word/2010/wordprocessingShape" xmlns:wpi="http://schemas.microsoft.com/office/word/2010/wordprocessingInk" xmlns:wpg="http://schemas.microsoft.com/office/word/2010/wordprocessingGroup" xmlns:w15="http://schemas.microsoft.com/office/word/2012/wordml" xmlns:w14="http://schemas.microsoft.com/office/word/2010/wordml" xmlns:w="http://schemas.openxmlformats.org/wordprocessingml/2006/main" xmlns:w10="urn:schemas-microsoft-com:office:word" xmlns:wp14="http://schemas.microsoft.com/office/word/2010/wordprocessingDrawing" xmlns:v="urn:schemas-microsoft-com:vml" xmlns:o="urn:schemas-microsoft-com:office:office" xmlns:mc="http://schemas.openxmlformats.org/markup-compatibility/2006" xmlns:wpc="http://schemas.microsoft.com/office/word/2010/wordprocessingCanvas" xmlns="" val="0"/>
                         </a:ext>
                       </a:extLst>
                     </a:blip>
@@ -15601,14 +14677,14 @@
                     </a:ln>
                     <a:extLst>
                       <a:ext uri="{909E8E84-426E-40DD-AFC4-6F175D3DCCD1}">
-                        <a14:hiddenFill xmlns:a14="http://schemas.microsoft.com/office/drawing/2010/main">
+                        <a14:hiddenFill xmlns:a14="http://schemas.microsoft.com/office/drawing/2010/main" xmlns:wps="http://schemas.microsoft.com/office/word/2010/wordprocessingShape" xmlns:wpi="http://schemas.microsoft.com/office/word/2010/wordprocessingInk" xmlns:wpg="http://schemas.microsoft.com/office/word/2010/wordprocessingGroup" xmlns:w15="http://schemas.microsoft.com/office/word/2012/wordml" xmlns:w14="http://schemas.microsoft.com/office/word/2010/wordml" xmlns:w="http://schemas.openxmlformats.org/wordprocessingml/2006/main" xmlns:w10="urn:schemas-microsoft-com:office:word" xmlns:wp14="http://schemas.microsoft.com/office/word/2010/wordprocessingDrawing" xmlns:v="urn:schemas-microsoft-com:vml" xmlns:o="urn:schemas-microsoft-com:office:office" xmlns:mc="http://schemas.openxmlformats.org/markup-compatibility/2006" xmlns:wpc="http://schemas.microsoft.com/office/word/2010/wordprocessingCanvas" xmlns="">
                           <a:solidFill>
                             <a:schemeClr val="accent1"/>
                           </a:solidFill>
                         </a14:hiddenFill>
                       </a:ext>
                       <a:ext uri="{91240B29-F687-4F45-9708-019B960494DF}">
-                        <a14:hiddenLine xmlns:a14="http://schemas.microsoft.com/office/drawing/2010/main" w="9525">
+                        <a14:hiddenLine xmlns:a14="http://schemas.microsoft.com/office/drawing/2010/main" xmlns:wps="http://schemas.microsoft.com/office/word/2010/wordprocessingShape" xmlns:wpi="http://schemas.microsoft.com/office/word/2010/wordprocessingInk" xmlns:wpg="http://schemas.microsoft.com/office/word/2010/wordprocessingGroup" xmlns:w15="http://schemas.microsoft.com/office/word/2012/wordml" xmlns:w14="http://schemas.microsoft.com/office/word/2010/wordml" xmlns:w="http://schemas.openxmlformats.org/wordprocessingml/2006/main" xmlns:w10="urn:schemas-microsoft-com:office:word" xmlns:wp14="http://schemas.microsoft.com/office/word/2010/wordprocessingDrawing" xmlns:v="urn:schemas-microsoft-com:vml" xmlns:o="urn:schemas-microsoft-com:office:office" xmlns:mc="http://schemas.openxmlformats.org/markup-compatibility/2006" xmlns:wpc="http://schemas.microsoft.com/office/word/2010/wordprocessingCanvas" xmlns="" w="9525">
                           <a:solidFill>
                             <a:schemeClr val="tx1"/>
                           </a:solidFill>
@@ -15793,13 +14869,8 @@
       <w:pPr>
         <w:spacing w:line="240" w:lineRule="atLeast"/>
       </w:pPr>
-      <w:proofErr w:type="gramStart"/>
-      <w:r>
-        <w:t>diffusion</w:t>
-      </w:r>
-      <w:proofErr w:type="gramEnd"/>
-      <w:r>
-        <w:t xml:space="preserve"> coefficient</w:t>
+      <w:r>
+        <w:t>diffusion coefficient</w:t>
       </w:r>
     </w:p>
     <w:p>
@@ -16025,13 +15096,8 @@
       <w:pPr>
         <w:spacing w:line="240" w:lineRule="atLeast"/>
       </w:pPr>
-      <w:proofErr w:type="spellStart"/>
-      <w:r>
-        <w:t>Rechester-Rosenbluth</w:t>
-      </w:r>
-      <w:proofErr w:type="spellEnd"/>
-      <w:r>
-        <w:t xml:space="preserve"> diffusion coefficient</w:t>
+      <w:r>
+        <w:t>Rechester-Rosenbluth diffusion coefficient</w:t>
       </w:r>
     </w:p>
     <w:p>
@@ -16205,13 +15271,8 @@
           <w:iCs/>
         </w:rPr>
       </w:pPr>
-      <w:proofErr w:type="gramStart"/>
       <w:r>
         <w:t>where</w:t>
-      </w:r>
-      <w:proofErr w:type="gramEnd"/>
-      <w:r>
-        <w:t xml:space="preserve"> </w:t>
       </w:r>
     </w:p>
     <w:p>
@@ -16226,15 +15287,7 @@
         <w:t>q</w:t>
       </w:r>
       <w:r>
-        <w:t xml:space="preserve"> </w:t>
-      </w:r>
-      <w:proofErr w:type="gramStart"/>
-      <w:r>
-        <w:t>safety</w:t>
-      </w:r>
-      <w:proofErr w:type="gramEnd"/>
-      <w:r>
-        <w:t xml:space="preserve"> factor</w:t>
+        <w:t>safety factor</w:t>
       </w:r>
     </w:p>
     <w:p>
@@ -16280,13 +15333,8 @@
         </m:r>
       </m:oMath>
       <w:r>
-        <w:t xml:space="preserve"> </w:t>
-      </w:r>
-      <w:proofErr w:type="gramStart"/>
-      <w:r>
         <w:t>parallel</w:t>
       </w:r>
-      <w:proofErr w:type="gramEnd"/>
       <w:r>
         <w:t xml:space="preserve"> velocity</w:t>
       </w:r>
@@ -16360,7 +15408,7 @@
           </m:r>
           <m:rad>
             <m:radPr>
-              <m:degHide m:val="1"/>
+              <m:degHide m:val="on"/>
               <m:ctrlPr>
                 <w:rPr>
                   <w:rFonts w:ascii="Cambria Math" w:hAnsi="Cambria Math"/>
@@ -16445,13 +15493,8 @@
       <w:pPr>
         <w:spacing w:line="240" w:lineRule="auto"/>
       </w:pPr>
-      <w:proofErr w:type="gramStart"/>
-      <w:r>
-        <w:t>flux</w:t>
-      </w:r>
-      <w:proofErr w:type="gramEnd"/>
-      <w:r>
-        <w:t xml:space="preserve"> surface averaged normalized magnetic perturbation amplitude as a function of radius</w:t>
+      <w:r>
+        <w:t>flux surface averaged normalized magnetic perturbation amplitude as a function of radius</w:t>
       </w:r>
     </w:p>
     <w:p>
@@ -16500,13 +15543,8 @@
       </w:r>
     </w:p>
     <w:p>
-      <w:proofErr w:type="gramStart"/>
-      <w:r>
-        <w:t>one</w:t>
-      </w:r>
-      <w:proofErr w:type="gramEnd"/>
-      <w:r>
-        <w:t xml:space="preserve"> dimensional diffusion population by major radius</w:t>
+      <w:r>
+        <w:t>one dimensional diffusion population by major radius</w:t>
       </w:r>
     </w:p>
     <w:p>
@@ -16590,7 +15628,7 @@
           </m:r>
           <m:rad>
             <m:radPr>
-              <m:degHide m:val="1"/>
+              <m:degHide m:val="on"/>
               <m:ctrlPr>
                 <w:rPr>
                   <w:rFonts w:ascii="Cambria Math" w:hAnsi="Cambria Math"/>
@@ -16989,39 +16027,7 @@
           <w:szCs w:val="22"/>
         </w:rPr>
         <w:tab/>
-        <w:t xml:space="preserve">G.I. Pokol, R. </w:t>
-      </w:r>
-      <w:proofErr w:type="spellStart"/>
-      <w:r>
-        <w:rPr>
-          <w:sz w:val="22"/>
-          <w:szCs w:val="22"/>
-        </w:rPr>
-        <w:t>Lohner</w:t>
-      </w:r>
-      <w:proofErr w:type="spellEnd"/>
-      <w:r>
-        <w:rPr>
-          <w:sz w:val="22"/>
-          <w:szCs w:val="22"/>
-        </w:rPr>
-        <w:t xml:space="preserve">, G. Papp, B. </w:t>
-      </w:r>
-      <w:proofErr w:type="spellStart"/>
-      <w:r>
-        <w:rPr>
-          <w:sz w:val="22"/>
-          <w:szCs w:val="22"/>
-        </w:rPr>
-        <w:t>Erdos</w:t>
-      </w:r>
-      <w:proofErr w:type="spellEnd"/>
-      <w:r>
-        <w:rPr>
-          <w:sz w:val="22"/>
-          <w:szCs w:val="22"/>
-        </w:rPr>
-        <w:t xml:space="preserve"> and EU-IM Team. </w:t>
+        <w:t xml:space="preserve">G.I. Pokol, R. Lohner, G. Papp, B. Erdos and EU-IM Team. </w:t>
       </w:r>
       <w:r>
         <w:rPr>
@@ -17089,135 +16095,7 @@
           <w:sz w:val="22"/>
           <w:szCs w:val="22"/>
         </w:rPr>
-        <w:t xml:space="preserve">G. Papp, T. </w:t>
-      </w:r>
-      <w:proofErr w:type="spellStart"/>
-      <w:r>
-        <w:rPr>
-          <w:sz w:val="22"/>
-          <w:szCs w:val="22"/>
-        </w:rPr>
-        <w:t>Fülöp</w:t>
-      </w:r>
-      <w:proofErr w:type="spellEnd"/>
-      <w:r>
-        <w:rPr>
-          <w:sz w:val="22"/>
-          <w:szCs w:val="22"/>
-        </w:rPr>
-        <w:t xml:space="preserve">, T. </w:t>
-      </w:r>
-      <w:proofErr w:type="spellStart"/>
-      <w:r>
-        <w:rPr>
-          <w:sz w:val="22"/>
-          <w:szCs w:val="22"/>
-        </w:rPr>
-        <w:t>Fehér</w:t>
-      </w:r>
-      <w:proofErr w:type="spellEnd"/>
-      <w:r>
-        <w:rPr>
-          <w:sz w:val="22"/>
-          <w:szCs w:val="22"/>
-        </w:rPr>
-        <w:t xml:space="preserve">, P.C. de </w:t>
-      </w:r>
-      <w:proofErr w:type="spellStart"/>
-      <w:r>
-        <w:rPr>
-          <w:sz w:val="22"/>
-          <w:szCs w:val="22"/>
-        </w:rPr>
-        <w:t>Vries</w:t>
-      </w:r>
-      <w:proofErr w:type="spellEnd"/>
-      <w:r>
-        <w:rPr>
-          <w:sz w:val="22"/>
-          <w:szCs w:val="22"/>
-        </w:rPr>
-        <w:t xml:space="preserve">, V. Riccardo, C. </w:t>
-      </w:r>
-      <w:proofErr w:type="spellStart"/>
-      <w:r>
-        <w:rPr>
-          <w:sz w:val="22"/>
-          <w:szCs w:val="22"/>
-        </w:rPr>
-        <w:t>Reux</w:t>
-      </w:r>
-      <w:proofErr w:type="spellEnd"/>
-      <w:r>
-        <w:rPr>
-          <w:sz w:val="22"/>
-          <w:szCs w:val="22"/>
-        </w:rPr>
-        <w:t xml:space="preserve">, M. </w:t>
-      </w:r>
-      <w:proofErr w:type="spellStart"/>
-      <w:r>
-        <w:rPr>
-          <w:sz w:val="22"/>
-          <w:szCs w:val="22"/>
-        </w:rPr>
-        <w:t>Lehnen</w:t>
-      </w:r>
-      <w:proofErr w:type="spellEnd"/>
-      <w:r>
-        <w:rPr>
-          <w:sz w:val="22"/>
-          <w:szCs w:val="22"/>
-        </w:rPr>
-        <w:t xml:space="preserve">, V. </w:t>
-      </w:r>
-      <w:proofErr w:type="spellStart"/>
-      <w:r>
-        <w:rPr>
-          <w:sz w:val="22"/>
-          <w:szCs w:val="22"/>
-        </w:rPr>
-        <w:t>Kiptily</w:t>
-      </w:r>
-      <w:proofErr w:type="spellEnd"/>
-      <w:r>
-        <w:rPr>
-          <w:sz w:val="22"/>
-          <w:szCs w:val="22"/>
-        </w:rPr>
-        <w:t xml:space="preserve">, V.V. </w:t>
-      </w:r>
-      <w:proofErr w:type="spellStart"/>
-      <w:r>
-        <w:rPr>
-          <w:sz w:val="22"/>
-          <w:szCs w:val="22"/>
-        </w:rPr>
-        <w:t>Plyusnin</w:t>
-      </w:r>
-      <w:proofErr w:type="spellEnd"/>
-      <w:r>
-        <w:rPr>
-          <w:sz w:val="22"/>
-          <w:szCs w:val="22"/>
-        </w:rPr>
-        <w:t xml:space="preserve">, B. </w:t>
-      </w:r>
-      <w:proofErr w:type="spellStart"/>
-      <w:r>
-        <w:rPr>
-          <w:sz w:val="22"/>
-          <w:szCs w:val="22"/>
-        </w:rPr>
-        <w:t>Alper</w:t>
-      </w:r>
-      <w:proofErr w:type="spellEnd"/>
-      <w:r>
-        <w:rPr>
-          <w:sz w:val="22"/>
-          <w:szCs w:val="22"/>
-        </w:rPr>
-        <w:t>, and JET EFDA contributors. The effect of ITER-like wall on runaway electron generation in JET</w:t>
+        <w:t>G. Papp, T. Fülöp, T. Fehér, P.C. de Vries, V. Riccardo, C. Reux, M. Lehnen, V. Kiptily, V.V. Plyusnin, B. Alper, and JET EFDA contributors. The effect of ITER-like wall on runaway electron generation in JET</w:t>
       </w:r>
       <w:r>
         <w:rPr>
@@ -17250,23 +16128,7 @@
           <w:sz w:val="22"/>
           <w:szCs w:val="22"/>
         </w:rPr>
-        <w:t>(12)</w:t>
-      </w:r>
-      <w:proofErr w:type="gramStart"/>
-      <w:r>
-        <w:rPr>
-          <w:sz w:val="22"/>
-          <w:szCs w:val="22"/>
-        </w:rPr>
-        <w:t>,  123017</w:t>
-      </w:r>
-      <w:proofErr w:type="gramEnd"/>
-      <w:r>
-        <w:rPr>
-          <w:sz w:val="22"/>
-          <w:szCs w:val="22"/>
-        </w:rPr>
-        <w:t xml:space="preserve"> (2014)</w:t>
+        <w:t>(12),  123017 (2014)</w:t>
       </w:r>
     </w:p>
     <w:p>
@@ -17312,103 +16174,7 @@
           <w:sz w:val="22"/>
           <w:szCs w:val="22"/>
         </w:rPr>
-        <w:t xml:space="preserve">G.L. </w:t>
-      </w:r>
-      <w:proofErr w:type="spellStart"/>
-      <w:r>
-        <w:rPr>
-          <w:sz w:val="22"/>
-          <w:szCs w:val="22"/>
-        </w:rPr>
-        <w:t>Falchetto</w:t>
-      </w:r>
-      <w:proofErr w:type="spellEnd"/>
-      <w:r>
-        <w:rPr>
-          <w:sz w:val="22"/>
-          <w:szCs w:val="22"/>
-        </w:rPr>
-        <w:t xml:space="preserve">, D. </w:t>
-      </w:r>
-      <w:proofErr w:type="spellStart"/>
-      <w:r>
-        <w:rPr>
-          <w:sz w:val="22"/>
-          <w:szCs w:val="22"/>
-        </w:rPr>
-        <w:t>Coster</w:t>
-      </w:r>
-      <w:proofErr w:type="spellEnd"/>
-      <w:r>
-        <w:rPr>
-          <w:sz w:val="22"/>
-          <w:szCs w:val="22"/>
-        </w:rPr>
-        <w:t xml:space="preserve">, R. Coelho, B.D. Scott, L. </w:t>
-      </w:r>
-      <w:proofErr w:type="spellStart"/>
-      <w:r>
-        <w:rPr>
-          <w:sz w:val="22"/>
-          <w:szCs w:val="22"/>
-        </w:rPr>
-        <w:t>Figini</w:t>
-      </w:r>
-      <w:proofErr w:type="spellEnd"/>
-      <w:r>
-        <w:rPr>
-          <w:sz w:val="22"/>
-          <w:szCs w:val="22"/>
-        </w:rPr>
-        <w:t xml:space="preserve">, D. </w:t>
-      </w:r>
-      <w:proofErr w:type="spellStart"/>
-      <w:r>
-        <w:rPr>
-          <w:sz w:val="22"/>
-          <w:szCs w:val="22"/>
-        </w:rPr>
-        <w:t>Kalupin</w:t>
-      </w:r>
-      <w:proofErr w:type="spellEnd"/>
-      <w:r>
-        <w:rPr>
-          <w:sz w:val="22"/>
-          <w:szCs w:val="22"/>
-        </w:rPr>
-        <w:t xml:space="preserve">, E. </w:t>
-      </w:r>
-      <w:proofErr w:type="spellStart"/>
-      <w:r>
-        <w:rPr>
-          <w:sz w:val="22"/>
-          <w:szCs w:val="22"/>
-        </w:rPr>
-        <w:t>Nardon</w:t>
-      </w:r>
-      <w:proofErr w:type="spellEnd"/>
-      <w:r>
-        <w:rPr>
-          <w:sz w:val="22"/>
-          <w:szCs w:val="22"/>
-        </w:rPr>
-        <w:t xml:space="preserve">, S. Nowak, L.L. Alves, J.F. Artaud, et. </w:t>
-      </w:r>
-      <w:proofErr w:type="gramStart"/>
-      <w:r>
-        <w:rPr>
-          <w:sz w:val="22"/>
-          <w:szCs w:val="22"/>
-        </w:rPr>
-        <w:t>al</w:t>
-      </w:r>
-      <w:proofErr w:type="gramEnd"/>
-      <w:r>
-        <w:rPr>
-          <w:sz w:val="22"/>
-          <w:szCs w:val="22"/>
-        </w:rPr>
-        <w:t xml:space="preserve">. The European Integrated Tokamak Modelling (ITM) effort: achievements and first physics results. </w:t>
+        <w:t xml:space="preserve">G.L. Falchetto, D. Coster, R. Coelho, B.D. Scott, L. Figini, D. Kalupin, E. Nardon, S. Nowak, L.L. Alves, J.F. Artaud, et. al. The European Integrated Tokamak Modelling (ITM) effort: achievements and first physics results. </w:t>
       </w:r>
       <w:r>
         <w:rPr>
@@ -17421,13 +16187,6 @@
       </w:r>
       <w:r>
         <w:rPr>
-          <w:sz w:val="22"/>
-          <w:szCs w:val="22"/>
-        </w:rPr>
-        <w:t xml:space="preserve"> </w:t>
-      </w:r>
-      <w:r>
-        <w:rPr>
           <w:b/>
           <w:bCs/>
           <w:sz w:val="22"/>
@@ -17486,49 +16245,7 @@
           <w:sz w:val="22"/>
           <w:szCs w:val="22"/>
         </w:rPr>
-        <w:t xml:space="preserve">Y. </w:t>
-      </w:r>
-      <w:proofErr w:type="spellStart"/>
-      <w:r>
-        <w:rPr>
-          <w:sz w:val="22"/>
-          <w:szCs w:val="22"/>
-        </w:rPr>
-        <w:t>Peysson</w:t>
-      </w:r>
-      <w:proofErr w:type="spellEnd"/>
-      <w:r>
-        <w:rPr>
-          <w:sz w:val="22"/>
-          <w:szCs w:val="22"/>
-        </w:rPr>
-        <w:t xml:space="preserve"> and J. Decker. Numerical Simulations of the Radio-Frequency–driven Toroidal Current </w:t>
-      </w:r>
-      <w:proofErr w:type="gramStart"/>
-      <w:r>
-        <w:rPr>
-          <w:sz w:val="22"/>
-          <w:szCs w:val="22"/>
-        </w:rPr>
-        <w:t>In</w:t>
-      </w:r>
-      <w:r>
-        <w:t xml:space="preserve"> </w:t>
-      </w:r>
-      <w:r>
-        <w:rPr>
-          <w:sz w:val="22"/>
-          <w:szCs w:val="22"/>
-        </w:rPr>
-        <w:t xml:space="preserve"> Tokamaks</w:t>
-      </w:r>
-      <w:proofErr w:type="gramEnd"/>
-      <w:r>
-        <w:rPr>
-          <w:sz w:val="22"/>
-          <w:szCs w:val="22"/>
-        </w:rPr>
-        <w:t xml:space="preserve">. </w:t>
+        <w:t xml:space="preserve">Y. Peysson and J. Decker. Numerical Simulations of the Radio-Frequency–driven Toroidal Current In Tokamaks. </w:t>
       </w:r>
       <w:r>
         <w:rPr>
@@ -17598,135 +16315,7 @@
           <w:sz w:val="22"/>
           <w:szCs w:val="22"/>
         </w:rPr>
-        <w:t xml:space="preserve">D. </w:t>
-      </w:r>
-      <w:proofErr w:type="spellStart"/>
-      <w:r>
-        <w:rPr>
-          <w:sz w:val="22"/>
-          <w:szCs w:val="22"/>
-        </w:rPr>
-        <w:t>Kalupin</w:t>
-      </w:r>
-      <w:proofErr w:type="spellEnd"/>
-      <w:r>
-        <w:rPr>
-          <w:sz w:val="22"/>
-          <w:szCs w:val="22"/>
-        </w:rPr>
-        <w:t xml:space="preserve">, I. </w:t>
-      </w:r>
-      <w:proofErr w:type="spellStart"/>
-      <w:r>
-        <w:rPr>
-          <w:sz w:val="22"/>
-          <w:szCs w:val="22"/>
-        </w:rPr>
-        <w:t>Ivanova-Stanik</w:t>
-      </w:r>
-      <w:proofErr w:type="spellEnd"/>
-      <w:r>
-        <w:rPr>
-          <w:sz w:val="22"/>
-          <w:szCs w:val="22"/>
-        </w:rPr>
-        <w:t xml:space="preserve">, I. </w:t>
-      </w:r>
-      <w:proofErr w:type="spellStart"/>
-      <w:r>
-        <w:rPr>
-          <w:sz w:val="22"/>
-          <w:szCs w:val="22"/>
-        </w:rPr>
-        <w:t>Voitsekhovitch</w:t>
-      </w:r>
-      <w:proofErr w:type="spellEnd"/>
-      <w:r>
-        <w:rPr>
-          <w:sz w:val="22"/>
-          <w:szCs w:val="22"/>
-        </w:rPr>
-        <w:t xml:space="preserve">, J. Ferreira, D. </w:t>
-      </w:r>
-      <w:proofErr w:type="spellStart"/>
-      <w:r>
-        <w:rPr>
-          <w:sz w:val="22"/>
-          <w:szCs w:val="22"/>
-        </w:rPr>
-        <w:t>Coster</w:t>
-      </w:r>
-      <w:proofErr w:type="spellEnd"/>
-      <w:r>
-        <w:rPr>
-          <w:sz w:val="22"/>
-          <w:szCs w:val="22"/>
-        </w:rPr>
-        <w:t xml:space="preserve">, L.L. Alves, Th. </w:t>
-      </w:r>
-      <w:proofErr w:type="spellStart"/>
-      <w:r>
-        <w:rPr>
-          <w:sz w:val="22"/>
-          <w:szCs w:val="22"/>
-        </w:rPr>
-        <w:t>Aniel</w:t>
-      </w:r>
-      <w:proofErr w:type="spellEnd"/>
-      <w:r>
-        <w:rPr>
-          <w:sz w:val="22"/>
-          <w:szCs w:val="22"/>
-        </w:rPr>
-        <w:t xml:space="preserve">, J.F Artaud, V. </w:t>
-      </w:r>
-      <w:proofErr w:type="spellStart"/>
-      <w:r>
-        <w:rPr>
-          <w:sz w:val="22"/>
-          <w:szCs w:val="22"/>
-        </w:rPr>
-        <w:t>Basiuk</w:t>
-      </w:r>
-      <w:proofErr w:type="spellEnd"/>
-      <w:r>
-        <w:rPr>
-          <w:sz w:val="22"/>
-          <w:szCs w:val="22"/>
-        </w:rPr>
-        <w:t xml:space="preserve">, </w:t>
-      </w:r>
-      <w:proofErr w:type="spellStart"/>
-      <w:r>
-        <w:rPr>
-          <w:sz w:val="22"/>
-          <w:szCs w:val="22"/>
-        </w:rPr>
-        <w:t>João</w:t>
-      </w:r>
-      <w:proofErr w:type="spellEnd"/>
-      <w:r>
-        <w:rPr>
-          <w:sz w:val="22"/>
-          <w:szCs w:val="22"/>
-        </w:rPr>
-        <w:t xml:space="preserve"> P.S. </w:t>
-      </w:r>
-      <w:proofErr w:type="spellStart"/>
-      <w:r>
-        <w:rPr>
-          <w:sz w:val="22"/>
-          <w:szCs w:val="22"/>
-        </w:rPr>
-        <w:t>Bizarro</w:t>
-      </w:r>
-      <w:proofErr w:type="spellEnd"/>
-      <w:r>
-        <w:rPr>
-          <w:sz w:val="22"/>
-          <w:szCs w:val="22"/>
-        </w:rPr>
-        <w:t xml:space="preserve"> et al. Numerical analysis of JET discharges with the European Transport Simulator. </w:t>
+        <w:t xml:space="preserve">D. Kalupin, I. Ivanova-Stanik, I. Voitsekhovitch, J. Ferreira, D. Coster, L.L. Alves, Th. Aniel, J.F Artaud, V. Basiuk, João P.S. Bizarro et al. Numerical analysis of JET discharges with the European Transport Simulator. </w:t>
       </w:r>
       <w:r>
         <w:rPr>
@@ -17735,13 +16324,6 @@
           <w:szCs w:val="22"/>
         </w:rPr>
         <w:t>Nuclear Fusion</w:t>
-      </w:r>
-      <w:r>
-        <w:rPr>
-          <w:sz w:val="22"/>
-          <w:szCs w:val="22"/>
-        </w:rPr>
-        <w:t xml:space="preserve"> </w:t>
       </w:r>
       <w:r>
         <w:rPr>
@@ -17822,13 +16404,6 @@
       </w:r>
       <w:r>
         <w:rPr>
-          <w:sz w:val="22"/>
-          <w:szCs w:val="22"/>
-        </w:rPr>
-        <w:t xml:space="preserve"> </w:t>
-      </w:r>
-      <w:r>
-        <w:rPr>
           <w:b/>
           <w:bCs/>
           <w:sz w:val="22"/>
@@ -17880,55 +16455,7 @@
           <w:sz w:val="22"/>
           <w:szCs w:val="22"/>
         </w:rPr>
-        <w:t xml:space="preserve">A. Stahl, E. </w:t>
-      </w:r>
-      <w:proofErr w:type="spellStart"/>
-      <w:r>
-        <w:rPr>
-          <w:sz w:val="22"/>
-          <w:szCs w:val="22"/>
-        </w:rPr>
-        <w:t>Hirvijoki</w:t>
-      </w:r>
-      <w:proofErr w:type="spellEnd"/>
-      <w:r>
-        <w:rPr>
-          <w:sz w:val="22"/>
-          <w:szCs w:val="22"/>
-        </w:rPr>
-        <w:t xml:space="preserve">, J. Decker, O. </w:t>
-      </w:r>
-      <w:proofErr w:type="spellStart"/>
-      <w:r>
-        <w:rPr>
-          <w:sz w:val="22"/>
-          <w:szCs w:val="22"/>
-        </w:rPr>
-        <w:t>Embréus</w:t>
-      </w:r>
-      <w:proofErr w:type="spellEnd"/>
-      <w:r>
-        <w:rPr>
-          <w:sz w:val="22"/>
-          <w:szCs w:val="22"/>
-        </w:rPr>
-        <w:t xml:space="preserve">, and T. </w:t>
-      </w:r>
-      <w:proofErr w:type="spellStart"/>
-      <w:r>
-        <w:rPr>
-          <w:sz w:val="22"/>
-          <w:szCs w:val="22"/>
-        </w:rPr>
-        <w:t>Fülöp</w:t>
-      </w:r>
-      <w:proofErr w:type="spellEnd"/>
-      <w:r>
-        <w:rPr>
-          <w:sz w:val="22"/>
-          <w:szCs w:val="22"/>
-        </w:rPr>
-        <w:t xml:space="preserve">. Effective Critical Electric Field for Runaway-Electron Generation. </w:t>
+        <w:t xml:space="preserve">A. Stahl, E. Hirvijoki, J. Decker, O. Embréus, and T. Fülöp. Effective Critical Electric Field for Runaway-Electron Generation. </w:t>
       </w:r>
       <w:r>
         <w:rPr>
@@ -17941,13 +16468,6 @@
       </w:r>
       <w:r>
         <w:rPr>
-          <w:sz w:val="22"/>
-          <w:szCs w:val="22"/>
-        </w:rPr>
-        <w:t xml:space="preserve"> </w:t>
-      </w:r>
-      <w:r>
-        <w:rPr>
           <w:b/>
           <w:bCs/>
           <w:sz w:val="22"/>
@@ -18006,39 +16526,7 @@
           <w:sz w:val="22"/>
           <w:szCs w:val="22"/>
         </w:rPr>
-        <w:t xml:space="preserve">P. </w:t>
-      </w:r>
-      <w:proofErr w:type="spellStart"/>
-      <w:r>
-        <w:rPr>
-          <w:sz w:val="22"/>
-          <w:szCs w:val="22"/>
-        </w:rPr>
-        <w:t>Aleynikov</w:t>
-      </w:r>
-      <w:proofErr w:type="spellEnd"/>
-      <w:r>
-        <w:rPr>
-          <w:sz w:val="22"/>
-          <w:szCs w:val="22"/>
-        </w:rPr>
-        <w:t xml:space="preserve"> and B.N. </w:t>
-      </w:r>
-      <w:proofErr w:type="spellStart"/>
-      <w:r>
-        <w:rPr>
-          <w:sz w:val="22"/>
-          <w:szCs w:val="22"/>
-        </w:rPr>
-        <w:t>Breizman</w:t>
-      </w:r>
-      <w:proofErr w:type="spellEnd"/>
-      <w:r>
-        <w:rPr>
-          <w:sz w:val="22"/>
-          <w:szCs w:val="22"/>
-        </w:rPr>
-        <w:t xml:space="preserve">. </w:t>
+        <w:t xml:space="preserve">P. Aleynikov and B.N. Breizman. </w:t>
       </w:r>
       <w:r>
         <w:rPr>
@@ -18059,13 +16547,6 @@
       </w:r>
       <w:r>
         <w:rPr>
-          <w:sz w:val="22"/>
-          <w:szCs w:val="22"/>
-        </w:rPr>
-        <w:t xml:space="preserve"> </w:t>
-      </w:r>
-      <w:r>
-        <w:rPr>
           <w:b/>
           <w:bCs/>
           <w:sz w:val="22"/>
@@ -18124,23 +16605,7 @@
           <w:sz w:val="22"/>
           <w:szCs w:val="22"/>
         </w:rPr>
-        <w:t xml:space="preserve">R.M. </w:t>
-      </w:r>
-      <w:proofErr w:type="spellStart"/>
-      <w:r>
-        <w:rPr>
-          <w:sz w:val="22"/>
-          <w:szCs w:val="22"/>
-        </w:rPr>
-        <w:t>Kulsrud</w:t>
-      </w:r>
-      <w:proofErr w:type="spellEnd"/>
-      <w:r>
-        <w:rPr>
-          <w:sz w:val="22"/>
-          <w:szCs w:val="22"/>
-        </w:rPr>
-        <w:t xml:space="preserve">, Y.C. Sun, N.K. Winsor and H.A. Fallon. Runaway electrons in a plasma. </w:t>
+        <w:t xml:space="preserve">R.M. Kulsrud, Y.C. Sun, N.K. Winsor and H.A. Fallon. Runaway electrons in a plasma. </w:t>
       </w:r>
       <w:r>
         <w:rPr>
@@ -18153,13 +16618,6 @@
       </w:r>
       <w:r>
         <w:rPr>
-          <w:sz w:val="22"/>
-          <w:szCs w:val="22"/>
-        </w:rPr>
-        <w:t xml:space="preserve"> </w:t>
-      </w:r>
-      <w:r>
-        <w:rPr>
           <w:b/>
           <w:bCs/>
           <w:sz w:val="22"/>
@@ -18218,119 +16676,7 @@
           <w:sz w:val="22"/>
           <w:szCs w:val="22"/>
         </w:rPr>
-        <w:t xml:space="preserve">P. </w:t>
-      </w:r>
-      <w:proofErr w:type="spellStart"/>
-      <w:r>
-        <w:rPr>
-          <w:sz w:val="22"/>
-          <w:szCs w:val="22"/>
-        </w:rPr>
-        <w:t>Aleynikov</w:t>
-      </w:r>
-      <w:proofErr w:type="spellEnd"/>
-      <w:r>
-        <w:rPr>
-          <w:sz w:val="22"/>
-          <w:szCs w:val="22"/>
-        </w:rPr>
-        <w:t xml:space="preserve">, K. </w:t>
-      </w:r>
-      <w:proofErr w:type="spellStart"/>
-      <w:r>
-        <w:rPr>
-          <w:sz w:val="22"/>
-          <w:szCs w:val="22"/>
-        </w:rPr>
-        <w:t>Aleynikova</w:t>
-      </w:r>
-      <w:proofErr w:type="spellEnd"/>
-      <w:r>
-        <w:rPr>
-          <w:sz w:val="22"/>
-          <w:szCs w:val="22"/>
-        </w:rPr>
-        <w:t xml:space="preserve">, B.N. </w:t>
-      </w:r>
-      <w:proofErr w:type="spellStart"/>
-      <w:r>
-        <w:rPr>
-          <w:sz w:val="22"/>
-          <w:szCs w:val="22"/>
-        </w:rPr>
-        <w:t>Breizman</w:t>
-      </w:r>
-      <w:proofErr w:type="spellEnd"/>
-      <w:r>
-        <w:rPr>
-          <w:sz w:val="22"/>
-          <w:szCs w:val="22"/>
-        </w:rPr>
-        <w:t xml:space="preserve">, G. </w:t>
-      </w:r>
-      <w:proofErr w:type="spellStart"/>
-      <w:r>
-        <w:rPr>
-          <w:sz w:val="22"/>
-          <w:szCs w:val="22"/>
-        </w:rPr>
-        <w:t>Huijsmans</w:t>
-      </w:r>
-      <w:proofErr w:type="spellEnd"/>
-      <w:r>
-        <w:rPr>
-          <w:sz w:val="22"/>
-          <w:szCs w:val="22"/>
-        </w:rPr>
-        <w:t xml:space="preserve">, S. </w:t>
-      </w:r>
-      <w:proofErr w:type="spellStart"/>
-      <w:r>
-        <w:rPr>
-          <w:sz w:val="22"/>
-          <w:szCs w:val="22"/>
-        </w:rPr>
-        <w:t>Konovalov</w:t>
-      </w:r>
-      <w:proofErr w:type="spellEnd"/>
-      <w:r>
-        <w:rPr>
-          <w:sz w:val="22"/>
-          <w:szCs w:val="22"/>
-        </w:rPr>
-        <w:t xml:space="preserve">, S.V. </w:t>
-      </w:r>
-      <w:proofErr w:type="spellStart"/>
-      <w:r>
-        <w:rPr>
-          <w:sz w:val="22"/>
-          <w:szCs w:val="22"/>
-        </w:rPr>
-        <w:t>Putvinski</w:t>
-      </w:r>
-      <w:proofErr w:type="spellEnd"/>
-      <w:r>
-        <w:rPr>
-          <w:sz w:val="22"/>
-          <w:szCs w:val="22"/>
-        </w:rPr>
-        <w:t xml:space="preserve">, V. </w:t>
-      </w:r>
-      <w:proofErr w:type="spellStart"/>
-      <w:r>
-        <w:rPr>
-          <w:sz w:val="22"/>
-          <w:szCs w:val="22"/>
-        </w:rPr>
-        <w:t>Zhogolev</w:t>
-      </w:r>
-      <w:proofErr w:type="spellEnd"/>
-      <w:r>
-        <w:rPr>
-          <w:sz w:val="22"/>
-          <w:szCs w:val="22"/>
-        </w:rPr>
-        <w:t xml:space="preserve">. Kinetic Modelling of Runaway Electrons and their Mitigation in ITER. </w:t>
+        <w:t xml:space="preserve">P. Aleynikov, K. Aleynikova, B.N. Breizman, G. Huijsmans, S. Konovalov, S.V. Putvinski, V. Zhogolev. Kinetic Modelling of Runaway Electrons and their Mitigation in ITER. </w:t>
       </w:r>
       <w:r>
         <w:rPr>
@@ -18392,23 +16738,7 @@
           <w:sz w:val="22"/>
           <w:szCs w:val="22"/>
         </w:rPr>
-        <w:t xml:space="preserve">E. Nilsson, J. Decker, Y. </w:t>
-      </w:r>
-      <w:proofErr w:type="spellStart"/>
-      <w:r>
-        <w:rPr>
-          <w:sz w:val="22"/>
-          <w:szCs w:val="22"/>
-        </w:rPr>
-        <w:t>Peysson</w:t>
-      </w:r>
-      <w:proofErr w:type="spellEnd"/>
-      <w:r>
-        <w:rPr>
-          <w:sz w:val="22"/>
-          <w:szCs w:val="22"/>
-        </w:rPr>
-        <w:t xml:space="preserve">, E. Hollmann and F. Saint-Laurent. Kinetic modelling of runaway electrons in tokamak plasmas. </w:t>
+        <w:t xml:space="preserve">E. Nilsson, J. Decker, Y. Peysson, E. Hollmann and F. Saint-Laurent. Kinetic modelling of runaway electrons in tokamak plasmas. </w:t>
       </w:r>
       <w:r>
         <w:rPr>
@@ -18470,39 +16800,7 @@
           <w:sz w:val="22"/>
           <w:szCs w:val="22"/>
         </w:rPr>
-        <w:t xml:space="preserve">E. Nilsson, J. Decker, </w:t>
-      </w:r>
-      <w:proofErr w:type="spellStart"/>
-      <w:r>
-        <w:rPr>
-          <w:sz w:val="22"/>
-          <w:szCs w:val="22"/>
-        </w:rPr>
-        <w:t>N.J.Fisch</w:t>
-      </w:r>
-      <w:proofErr w:type="spellEnd"/>
-      <w:r>
-        <w:rPr>
-          <w:sz w:val="22"/>
-          <w:szCs w:val="22"/>
-        </w:rPr>
-        <w:t xml:space="preserve">, Y. </w:t>
-      </w:r>
-      <w:proofErr w:type="spellStart"/>
-      <w:r>
-        <w:rPr>
-          <w:sz w:val="22"/>
-          <w:szCs w:val="22"/>
-        </w:rPr>
-        <w:t>Peysson</w:t>
-      </w:r>
-      <w:proofErr w:type="spellEnd"/>
-      <w:r>
-        <w:rPr>
-          <w:sz w:val="22"/>
-          <w:szCs w:val="22"/>
-        </w:rPr>
-        <w:t xml:space="preserve">. </w:t>
+        <w:t xml:space="preserve">E. Nilsson, J. Decker, N.J.Fisch, Y. Peysson. </w:t>
       </w:r>
       <w:r>
         <w:rPr>
@@ -18511,13 +16809,6 @@
           <w:szCs w:val="22"/>
         </w:rPr>
         <w:t>Trapped-Electron Runaway Effect.</w:t>
-      </w:r>
-      <w:r>
-        <w:rPr>
-          <w:sz w:val="22"/>
-          <w:szCs w:val="22"/>
-        </w:rPr>
-        <w:t xml:space="preserve"> </w:t>
       </w:r>
       <w:r>
         <w:rPr>
@@ -18588,39 +16879,7 @@
           <w:sz w:val="22"/>
           <w:szCs w:val="22"/>
         </w:rPr>
-        <w:t xml:space="preserve">M.N. </w:t>
-      </w:r>
-      <w:proofErr w:type="spellStart"/>
-      <w:r>
-        <w:rPr>
-          <w:sz w:val="22"/>
-          <w:szCs w:val="22"/>
-        </w:rPr>
-        <w:t>Rosenbluth</w:t>
-      </w:r>
-      <w:proofErr w:type="spellEnd"/>
-      <w:r>
-        <w:rPr>
-          <w:sz w:val="22"/>
-          <w:szCs w:val="22"/>
-        </w:rPr>
-        <w:t xml:space="preserve"> and S.V. </w:t>
-      </w:r>
-      <w:proofErr w:type="spellStart"/>
-      <w:r>
-        <w:rPr>
-          <w:sz w:val="22"/>
-          <w:szCs w:val="22"/>
-        </w:rPr>
-        <w:t>Putvinski</w:t>
-      </w:r>
-      <w:proofErr w:type="spellEnd"/>
-      <w:r>
-        <w:rPr>
-          <w:sz w:val="22"/>
-          <w:szCs w:val="22"/>
-        </w:rPr>
-        <w:t xml:space="preserve">. </w:t>
+        <w:t xml:space="preserve">M.N. Rosenbluth and S.V. Putvinski. </w:t>
       </w:r>
       <w:r>
         <w:rPr>
@@ -18629,13 +16888,6 @@
           <w:szCs w:val="22"/>
         </w:rPr>
         <w:t>Theory for avalanche of runaway electrons in tokamaks.</w:t>
-      </w:r>
-      <w:r>
-        <w:rPr>
-          <w:sz w:val="22"/>
-          <w:szCs w:val="22"/>
-        </w:rPr>
-        <w:t xml:space="preserve"> </w:t>
       </w:r>
       <w:r>
         <w:rPr>
@@ -18648,13 +16900,6 @@
       </w:r>
       <w:r>
         <w:rPr>
-          <w:sz w:val="22"/>
-          <w:szCs w:val="22"/>
-        </w:rPr>
-        <w:t xml:space="preserve"> </w:t>
-      </w:r>
-      <w:r>
-        <w:rPr>
           <w:b/>
           <w:bCs/>
           <w:sz w:val="22"/>
@@ -18706,39 +16951,7 @@
           <w:sz w:val="22"/>
           <w:szCs w:val="22"/>
         </w:rPr>
-        <w:t xml:space="preserve">A.B. </w:t>
-      </w:r>
-      <w:proofErr w:type="spellStart"/>
-      <w:r>
-        <w:rPr>
-          <w:sz w:val="22"/>
-          <w:szCs w:val="22"/>
-        </w:rPr>
-        <w:t>Rechester</w:t>
-      </w:r>
-      <w:proofErr w:type="spellEnd"/>
-      <w:r>
-        <w:rPr>
-          <w:sz w:val="22"/>
-          <w:szCs w:val="22"/>
-        </w:rPr>
-        <w:t xml:space="preserve"> and M.N. </w:t>
-      </w:r>
-      <w:proofErr w:type="spellStart"/>
-      <w:r>
-        <w:rPr>
-          <w:sz w:val="22"/>
-          <w:szCs w:val="22"/>
-        </w:rPr>
-        <w:t>Rosenbluth</w:t>
-      </w:r>
-      <w:proofErr w:type="spellEnd"/>
-      <w:r>
-        <w:rPr>
-          <w:sz w:val="22"/>
-          <w:szCs w:val="22"/>
-        </w:rPr>
-        <w:t xml:space="preserve">. </w:t>
+        <w:t xml:space="preserve">A.B. Rechester and M.N. Rosenbluth. </w:t>
       </w:r>
       <w:r>
         <w:rPr>
@@ -18747,13 +16960,6 @@
           <w:szCs w:val="22"/>
         </w:rPr>
         <w:t>Electron heat transport in a Tokamak with destroyed magnetic surfaces.</w:t>
-      </w:r>
-      <w:r>
-        <w:rPr>
-          <w:sz w:val="22"/>
-          <w:szCs w:val="22"/>
-        </w:rPr>
-        <w:t xml:space="preserve"> </w:t>
       </w:r>
       <w:r>
         <w:rPr>
@@ -18766,13 +16972,6 @@
       </w:r>
       <w:r>
         <w:rPr>
-          <w:sz w:val="22"/>
-          <w:szCs w:val="22"/>
-        </w:rPr>
-        <w:t xml:space="preserve"> </w:t>
-      </w:r>
-      <w:r>
-        <w:rPr>
           <w:b/>
           <w:bCs/>
           <w:sz w:val="22"/>
@@ -18838,23 +17037,21 @@
           <w:sz w:val="22"/>
           <w:szCs w:val="22"/>
         </w:rPr>
-        <w:t xml:space="preserve"> </w:t>
-      </w:r>
-      <w:proofErr w:type="spellStart"/>
+        <w:t>Särkimäki, E</w:t>
+      </w:r>
       <w:r>
         <w:rPr>
           <w:sz w:val="22"/>
           <w:szCs w:val="22"/>
         </w:rPr>
-        <w:t>Särkimäki</w:t>
-      </w:r>
-      <w:proofErr w:type="spellEnd"/>
+        <w:t>.</w:t>
+      </w:r>
       <w:r>
         <w:rPr>
           <w:sz w:val="22"/>
           <w:szCs w:val="22"/>
         </w:rPr>
-        <w:t>, E</w:t>
+        <w:t>Hirvijoki, J</w:t>
       </w:r>
       <w:r>
         <w:rPr>
@@ -18868,23 +17065,21 @@
           <w:sz w:val="22"/>
           <w:szCs w:val="22"/>
         </w:rPr>
-        <w:t xml:space="preserve"> </w:t>
-      </w:r>
-      <w:proofErr w:type="spellStart"/>
+        <w:t xml:space="preserve"> Decker, J</w:t>
+      </w:r>
       <w:r>
         <w:rPr>
           <w:sz w:val="22"/>
           <w:szCs w:val="22"/>
         </w:rPr>
-        <w:t>Hirvijoki</w:t>
-      </w:r>
-      <w:proofErr w:type="spellEnd"/>
+        <w:t>.</w:t>
+      </w:r>
       <w:r>
         <w:rPr>
           <w:sz w:val="22"/>
           <w:szCs w:val="22"/>
         </w:rPr>
-        <w:t>, J</w:t>
+        <w:t>Varje, T</w:t>
       </w:r>
       <w:r>
         <w:rPr>
@@ -18898,83 +17093,28 @@
           <w:sz w:val="22"/>
           <w:szCs w:val="22"/>
         </w:rPr>
-        <w:t xml:space="preserve"> Decker, J</w:t>
+        <w:t>Kurki-Suonio</w:t>
       </w:r>
       <w:r>
         <w:rPr>
           <w:sz w:val="22"/>
           <w:szCs w:val="22"/>
         </w:rPr>
-        <w:t>.</w:t>
+        <w:t xml:space="preserve">. </w:t>
       </w:r>
       <w:r>
         <w:rPr>
           <w:sz w:val="22"/>
-          <w:szCs w:val="22"/>
-        </w:rPr>
-        <w:t xml:space="preserve"> </w:t>
-      </w:r>
-      <w:proofErr w:type="spellStart"/>
+        </w:rPr>
+        <w:t>An advection-diffusion model for cross-field runaway electron transport in perturbed magnetic fields</w:t>
+      </w:r>
       <w:r>
         <w:rPr>
           <w:sz w:val="22"/>
           <w:szCs w:val="22"/>
         </w:rPr>
-        <w:t>Varje</w:t>
-      </w:r>
-      <w:proofErr w:type="spellEnd"/>
-      <w:r>
-        <w:rPr>
-          <w:sz w:val="22"/>
-          <w:szCs w:val="22"/>
-        </w:rPr>
-        <w:t>, T</w:t>
-      </w:r>
-      <w:r>
-        <w:rPr>
-          <w:sz w:val="22"/>
-          <w:szCs w:val="22"/>
-        </w:rPr>
-        <w:t>.</w:t>
-      </w:r>
-      <w:r>
-        <w:rPr>
-          <w:sz w:val="22"/>
-          <w:szCs w:val="22"/>
-        </w:rPr>
-        <w:t xml:space="preserve"> </w:t>
-      </w:r>
-      <w:proofErr w:type="spellStart"/>
-      <w:r>
-        <w:rPr>
-          <w:sz w:val="22"/>
-          <w:szCs w:val="22"/>
-        </w:rPr>
-        <w:t>Kurki-Suonio</w:t>
-      </w:r>
-      <w:proofErr w:type="spellEnd"/>
-      <w:r>
-        <w:rPr>
-          <w:sz w:val="22"/>
-          <w:szCs w:val="22"/>
-        </w:rPr>
         <w:t xml:space="preserve">. </w:t>
       </w:r>
-      <w:r>
-        <w:rPr>
-          <w:sz w:val="22"/>
-        </w:rPr>
-        <w:t>An advection-diffusion model for cross-field runaway electron transport in perturbed magnetic fields</w:t>
-      </w:r>
-      <w:r>
-        <w:rPr>
-          <w:sz w:val="22"/>
-          <w:szCs w:val="22"/>
-        </w:rPr>
-        <w:t xml:space="preserve">. </w:t>
-      </w:r>
-      <w:proofErr w:type="spellStart"/>
-      <w:proofErr w:type="gramStart"/>
       <w:r>
         <w:rPr>
           <w:i/>
@@ -18984,8 +17124,6 @@
         </w:rPr>
         <w:t>arXiv</w:t>
       </w:r>
-      <w:proofErr w:type="spellEnd"/>
-      <w:proofErr w:type="gramEnd"/>
       <w:r>
         <w:rPr>
           <w:sz w:val="22"/>
@@ -19009,48 +17147,23 @@
           <w:sz w:val="22"/>
           <w:szCs w:val="22"/>
         </w:rPr>
-        <w:t xml:space="preserve"> [</w:t>
-      </w:r>
-      <w:proofErr w:type="spellStart"/>
+        <w:t xml:space="preserve"> [physics.plasm-ph]</w:t>
+      </w:r>
       <w:r>
         <w:rPr>
           <w:color w:val="000000"/>
           <w:sz w:val="22"/>
           <w:szCs w:val="22"/>
         </w:rPr>
-        <w:t>physics.plasm-ph</w:t>
-      </w:r>
-      <w:proofErr w:type="spellEnd"/>
+        <w:t xml:space="preserve"> (2016</w:t>
+      </w:r>
       <w:r>
         <w:rPr>
           <w:color w:val="000000"/>
           <w:sz w:val="22"/>
           <w:szCs w:val="22"/>
         </w:rPr>
-        <w:t>]</w:t>
-      </w:r>
-      <w:r>
-        <w:rPr>
-          <w:color w:val="000000"/>
-          <w:sz w:val="22"/>
-          <w:szCs w:val="22"/>
-        </w:rPr>
-        <w:t xml:space="preserve"> (2016</w:t>
-      </w:r>
-      <w:r>
-        <w:rPr>
-          <w:color w:val="000000"/>
-          <w:sz w:val="22"/>
-          <w:szCs w:val="22"/>
-        </w:rPr>
         <w:t>)</w:t>
-      </w:r>
-      <w:r>
-        <w:rPr>
-          <w:sz w:val="22"/>
-          <w:szCs w:val="22"/>
-        </w:rPr>
-        <w:t xml:space="preserve"> </w:t>
       </w:r>
     </w:p>
     <w:p>
@@ -19082,92 +17195,35 @@
           <w:sz w:val="22"/>
           <w:szCs w:val="22"/>
         </w:rPr>
-        <w:t xml:space="preserve">P. </w:t>
-      </w:r>
-      <w:proofErr w:type="spellStart"/>
+        <w:t>P. Helander, F. Andersson</w:t>
+      </w:r>
       <w:r>
         <w:rPr>
           <w:sz w:val="22"/>
           <w:szCs w:val="22"/>
         </w:rPr>
-        <w:t>Helander</w:t>
-      </w:r>
-      <w:proofErr w:type="spellEnd"/>
+        <w:t>, L.-G. Eriksson, T. F</w:t>
+      </w:r>
       <w:r>
         <w:rPr>
           <w:sz w:val="22"/>
           <w:szCs w:val="22"/>
         </w:rPr>
-        <w:t xml:space="preserve">, F. </w:t>
-      </w:r>
-      <w:proofErr w:type="spellStart"/>
+        <w:t>ülöp, H. Smith, D. Anderson</w:t>
+      </w:r>
       <w:r>
         <w:rPr>
           <w:sz w:val="22"/>
           <w:szCs w:val="22"/>
         </w:rPr>
-        <w:t>Andersson</w:t>
-      </w:r>
-      <w:proofErr w:type="spellEnd"/>
+        <w:t>,</w:t>
+      </w:r>
       <w:r>
         <w:rPr>
           <w:sz w:val="22"/>
           <w:szCs w:val="22"/>
         </w:rPr>
-        <w:t xml:space="preserve">, L.-G. Eriksson, T. </w:t>
-      </w:r>
-      <w:proofErr w:type="spellStart"/>
-      <w:r>
-        <w:rPr>
-          <w:sz w:val="22"/>
-          <w:szCs w:val="22"/>
-        </w:rPr>
-        <w:t>F</w:t>
-      </w:r>
-      <w:r>
-        <w:rPr>
-          <w:sz w:val="22"/>
-          <w:szCs w:val="22"/>
-        </w:rPr>
-        <w:t>ülöp</w:t>
-      </w:r>
-      <w:proofErr w:type="spellEnd"/>
-      <w:r>
-        <w:rPr>
-          <w:sz w:val="22"/>
-          <w:szCs w:val="22"/>
-        </w:rPr>
-        <w:t>, H. Smith, D. Anderson</w:t>
-      </w:r>
-      <w:r>
-        <w:rPr>
-          <w:sz w:val="22"/>
-          <w:szCs w:val="22"/>
-        </w:rPr>
-        <w:t>,</w:t>
-      </w:r>
-      <w:r>
-        <w:rPr>
-          <w:sz w:val="22"/>
-          <w:szCs w:val="22"/>
-        </w:rPr>
-        <w:t xml:space="preserve"> M. </w:t>
-      </w:r>
-      <w:proofErr w:type="spellStart"/>
-      <w:r>
-        <w:rPr>
-          <w:sz w:val="22"/>
-          <w:szCs w:val="22"/>
-        </w:rPr>
-        <w:t>Lisak</w:t>
-      </w:r>
-      <w:proofErr w:type="spellEnd"/>
-      <w:r>
-        <w:rPr>
-          <w:sz w:val="22"/>
-          <w:szCs w:val="22"/>
-        </w:rPr>
-        <w:t>.</w:t>
+        <w:t xml:space="preserve"> M. Lisak.</w:t>
       </w:r>
       <w:r>
         <w:rPr>
@@ -19234,21 +17290,12 @@
         <w:tab/>
         <w:t xml:space="preserve">J. D. </w:t>
       </w:r>
-      <w:proofErr w:type="spellStart"/>
       <w:r>
         <w:rPr>
           <w:sz w:val="22"/>
           <w:szCs w:val="22"/>
         </w:rPr>
-        <w:t>Huba</w:t>
-      </w:r>
-      <w:proofErr w:type="spellEnd"/>
-      <w:r>
-        <w:rPr>
-          <w:sz w:val="22"/>
-          <w:szCs w:val="22"/>
-        </w:rPr>
-        <w:t xml:space="preserve">. </w:t>
+        <w:t xml:space="preserve">Huba. </w:t>
       </w:r>
       <w:r>
         <w:rPr>
@@ -19277,21 +17324,7 @@
           <w:sz w:val="22"/>
           <w:szCs w:val="22"/>
         </w:rPr>
-        <w:t>Washington DC</w:t>
-      </w:r>
-      <w:r>
-        <w:rPr>
-          <w:sz w:val="22"/>
-          <w:szCs w:val="22"/>
-        </w:rPr>
-        <w:t xml:space="preserve"> </w:t>
-      </w:r>
-      <w:r>
-        <w:rPr>
-          <w:sz w:val="22"/>
-          <w:szCs w:val="22"/>
-        </w:rPr>
-        <w:t xml:space="preserve">Beam Physics Branch </w:t>
+        <w:t xml:space="preserve">Washington DCBeam Physics Branch </w:t>
       </w:r>
       <w:r>
         <w:rPr>
@@ -19324,8 +17357,8 @@
 </file>
 
 <file path=word/endnotes.xml><?xml version="1.0" encoding="utf-8"?>
-<w:endnotes xmlns:wpc="http://schemas.microsoft.com/office/word/2010/wordprocessingCanvas" xmlns:mc="http://schemas.openxmlformats.org/markup-compatibility/2006" xmlns:o="urn:schemas-microsoft-com:office:office" xmlns:r="http://schemas.openxmlformats.org/officeDocument/2006/relationships" xmlns:m="http://schemas.openxmlformats.org/officeDocument/2006/math" xmlns:v="urn:schemas-microsoft-com:vml" xmlns:wp14="http://schemas.microsoft.com/office/word/2010/wordprocessingDrawing" xmlns:wp="http://schemas.openxmlformats.org/drawingml/2006/wordprocessingDrawing" xmlns:w10="urn:schemas-microsoft-com:office:word" xmlns:w="http://schemas.openxmlformats.org/wordprocessingml/2006/main" xmlns:w14="http://schemas.microsoft.com/office/word/2010/wordml" xmlns:w15="http://schemas.microsoft.com/office/word/2012/wordml" xmlns:wpg="http://schemas.microsoft.com/office/word/2010/wordprocessingGroup" xmlns:wpi="http://schemas.microsoft.com/office/word/2010/wordprocessingInk" xmlns:wne="http://schemas.microsoft.com/office/word/2006/wordml" xmlns:wps="http://schemas.microsoft.com/office/word/2010/wordprocessingShape" mc:Ignorable="w14 w15 wp14">
-  <w:endnote w:type="separator" w:id="-1">
+<w:endnotes xmlns:ve="http://schemas.openxmlformats.org/markup-compatibility/2006" xmlns:o="urn:schemas-microsoft-com:office:office" xmlns:r="http://schemas.openxmlformats.org/officeDocument/2006/relationships" xmlns:m="http://schemas.openxmlformats.org/officeDocument/2006/math" xmlns:v="urn:schemas-microsoft-com:vml" xmlns:wp="http://schemas.openxmlformats.org/drawingml/2006/wordprocessingDrawing" xmlns:w10="urn:schemas-microsoft-com:office:word" xmlns:w="http://schemas.openxmlformats.org/wordprocessingml/2006/main" xmlns:wne="http://schemas.microsoft.com/office/word/2006/wordml">
+  <w:endnote w:type="separator" w:id="0">
     <w:p>
       <w:pPr>
         <w:spacing w:line="240" w:lineRule="auto"/>
@@ -19335,7 +17368,7 @@
       </w:r>
     </w:p>
   </w:endnote>
-  <w:endnote w:type="continuationSeparator" w:id="0">
+  <w:endnote w:type="continuationSeparator" w:id="1">
     <w:p>
       <w:pPr>
         <w:spacing w:line="240" w:lineRule="auto"/>
@@ -19349,7 +17382,7 @@
 </file>
 
 <file path=word/footer1.xml><?xml version="1.0" encoding="utf-8"?>
-<w:ftr xmlns:wpc="http://schemas.microsoft.com/office/word/2010/wordprocessingCanvas" xmlns:mc="http://schemas.openxmlformats.org/markup-compatibility/2006" xmlns:o="urn:schemas-microsoft-com:office:office" xmlns:r="http://schemas.openxmlformats.org/officeDocument/2006/relationships" xmlns:m="http://schemas.openxmlformats.org/officeDocument/2006/math" xmlns:v="urn:schemas-microsoft-com:vml" xmlns:wp14="http://schemas.microsoft.com/office/word/2010/wordprocessingDrawing" xmlns:wp="http://schemas.openxmlformats.org/drawingml/2006/wordprocessingDrawing" xmlns:w10="urn:schemas-microsoft-com:office:word" xmlns:w="http://schemas.openxmlformats.org/wordprocessingml/2006/main" xmlns:w14="http://schemas.microsoft.com/office/word/2010/wordml" xmlns:w15="http://schemas.microsoft.com/office/word/2012/wordml" xmlns:wpg="http://schemas.microsoft.com/office/word/2010/wordprocessingGroup" xmlns:wpi="http://schemas.microsoft.com/office/word/2010/wordprocessingInk" xmlns:wne="http://schemas.microsoft.com/office/word/2006/wordml" xmlns:wps="http://schemas.microsoft.com/office/word/2010/wordprocessingShape" mc:Ignorable="w14 w15 wp14">
+<w:ftr xmlns:ve="http://schemas.openxmlformats.org/markup-compatibility/2006" xmlns:o="urn:schemas-microsoft-com:office:office" xmlns:r="http://schemas.openxmlformats.org/officeDocument/2006/relationships" xmlns:m="http://schemas.openxmlformats.org/officeDocument/2006/math" xmlns:v="urn:schemas-microsoft-com:vml" xmlns:wp="http://schemas.openxmlformats.org/drawingml/2006/wordprocessingDrawing" xmlns:w10="urn:schemas-microsoft-com:office:word" xmlns:w="http://schemas.openxmlformats.org/wordprocessingml/2006/main" xmlns:wne="http://schemas.microsoft.com/office/word/2006/wordml">
   <w:p>
     <w:pPr>
       <w:pStyle w:val="llb"/>
@@ -19359,19 +17392,19 @@
 </file>
 
 <file path=word/footer2.xml><?xml version="1.0" encoding="utf-8"?>
-<w:ftr xmlns:wpc="http://schemas.microsoft.com/office/word/2010/wordprocessingCanvas" xmlns:mc="http://schemas.openxmlformats.org/markup-compatibility/2006" xmlns:o="urn:schemas-microsoft-com:office:office" xmlns:r="http://schemas.openxmlformats.org/officeDocument/2006/relationships" xmlns:m="http://schemas.openxmlformats.org/officeDocument/2006/math" xmlns:v="urn:schemas-microsoft-com:vml" xmlns:wp14="http://schemas.microsoft.com/office/word/2010/wordprocessingDrawing" xmlns:wp="http://schemas.openxmlformats.org/drawingml/2006/wordprocessingDrawing" xmlns:w10="urn:schemas-microsoft-com:office:word" xmlns:w="http://schemas.openxmlformats.org/wordprocessingml/2006/main" xmlns:w14="http://schemas.microsoft.com/office/word/2010/wordml" xmlns:w15="http://schemas.microsoft.com/office/word/2012/wordml" xmlns:wpg="http://schemas.microsoft.com/office/word/2010/wordprocessingGroup" xmlns:wpi="http://schemas.microsoft.com/office/word/2010/wordprocessingInk" xmlns:wne="http://schemas.microsoft.com/office/word/2006/wordml" xmlns:wps="http://schemas.microsoft.com/office/word/2010/wordprocessingShape" mc:Ignorable="w14 w15 wp14">
+<w:ftr xmlns:ve="http://schemas.openxmlformats.org/markup-compatibility/2006" xmlns:o="urn:schemas-microsoft-com:office:office" xmlns:r="http://schemas.openxmlformats.org/officeDocument/2006/relationships" xmlns:m="http://schemas.openxmlformats.org/officeDocument/2006/math" xmlns:v="urn:schemas-microsoft-com:vml" xmlns:wp="http://schemas.openxmlformats.org/drawingml/2006/wordprocessingDrawing" xmlns:w10="urn:schemas-microsoft-com:office:word" xmlns:w="http://schemas.openxmlformats.org/wordprocessingml/2006/main" xmlns:wne="http://schemas.microsoft.com/office/word/2006/wordml">
   <w:p/>
 </w:ftr>
 </file>
 
 <file path=word/footer3.xml><?xml version="1.0" encoding="utf-8"?>
-<w:ftr xmlns:wpc="http://schemas.microsoft.com/office/word/2010/wordprocessingCanvas" xmlns:mc="http://schemas.openxmlformats.org/markup-compatibility/2006" xmlns:o="urn:schemas-microsoft-com:office:office" xmlns:r="http://schemas.openxmlformats.org/officeDocument/2006/relationships" xmlns:m="http://schemas.openxmlformats.org/officeDocument/2006/math" xmlns:v="urn:schemas-microsoft-com:vml" xmlns:wp14="http://schemas.microsoft.com/office/word/2010/wordprocessingDrawing" xmlns:wp="http://schemas.openxmlformats.org/drawingml/2006/wordprocessingDrawing" xmlns:w10="urn:schemas-microsoft-com:office:word" xmlns:w="http://schemas.openxmlformats.org/wordprocessingml/2006/main" xmlns:w14="http://schemas.microsoft.com/office/word/2010/wordml" xmlns:w15="http://schemas.microsoft.com/office/word/2012/wordml" xmlns:wpg="http://schemas.microsoft.com/office/word/2010/wordprocessingGroup" xmlns:wpi="http://schemas.microsoft.com/office/word/2010/wordprocessingInk" xmlns:wne="http://schemas.microsoft.com/office/word/2006/wordml" xmlns:wps="http://schemas.microsoft.com/office/word/2010/wordprocessingShape" mc:Ignorable="w14 w15 wp14">
+<w:ftr xmlns:ve="http://schemas.openxmlformats.org/markup-compatibility/2006" xmlns:o="urn:schemas-microsoft-com:office:office" xmlns:r="http://schemas.openxmlformats.org/officeDocument/2006/relationships" xmlns:m="http://schemas.openxmlformats.org/officeDocument/2006/math" xmlns:v="urn:schemas-microsoft-com:vml" xmlns:wp="http://schemas.openxmlformats.org/drawingml/2006/wordprocessingDrawing" xmlns:w10="urn:schemas-microsoft-com:office:word" xmlns:w="http://schemas.openxmlformats.org/wordprocessingml/2006/main" xmlns:wne="http://schemas.microsoft.com/office/word/2006/wordml">
   <w:p/>
 </w:ftr>
 </file>
 
 <file path=word/footer4.xml><?xml version="1.0" encoding="utf-8"?>
-<w:ftr xmlns:wpc="http://schemas.microsoft.com/office/word/2010/wordprocessingCanvas" xmlns:mc="http://schemas.openxmlformats.org/markup-compatibility/2006" xmlns:o="urn:schemas-microsoft-com:office:office" xmlns:r="http://schemas.openxmlformats.org/officeDocument/2006/relationships" xmlns:m="http://schemas.openxmlformats.org/officeDocument/2006/math" xmlns:v="urn:schemas-microsoft-com:vml" xmlns:wp14="http://schemas.microsoft.com/office/word/2010/wordprocessingDrawing" xmlns:wp="http://schemas.openxmlformats.org/drawingml/2006/wordprocessingDrawing" xmlns:w10="urn:schemas-microsoft-com:office:word" xmlns:w="http://schemas.openxmlformats.org/wordprocessingml/2006/main" xmlns:w14="http://schemas.microsoft.com/office/word/2010/wordml" xmlns:w15="http://schemas.microsoft.com/office/word/2012/wordml" xmlns:wpg="http://schemas.microsoft.com/office/word/2010/wordprocessingGroup" xmlns:wpi="http://schemas.microsoft.com/office/word/2010/wordprocessingInk" xmlns:wne="http://schemas.microsoft.com/office/word/2006/wordml" xmlns:wps="http://schemas.microsoft.com/office/word/2010/wordprocessingShape" mc:Ignorable="w14 w15 wp14">
+<w:ftr xmlns:ve="http://schemas.openxmlformats.org/markup-compatibility/2006" xmlns:o="urn:schemas-microsoft-com:office:office" xmlns:r="http://schemas.openxmlformats.org/officeDocument/2006/relationships" xmlns:m="http://schemas.openxmlformats.org/officeDocument/2006/math" xmlns:v="urn:schemas-microsoft-com:vml" xmlns:wp="http://schemas.openxmlformats.org/drawingml/2006/wordprocessingDrawing" xmlns:w10="urn:schemas-microsoft-com:office:word" xmlns:w="http://schemas.openxmlformats.org/wordprocessingml/2006/main" xmlns:wne="http://schemas.microsoft.com/office/word/2006/wordml">
   <w:p>
     <w:pPr>
       <w:pStyle w:val="llb"/>
@@ -19381,14 +17414,14 @@
 </file>
 
 <file path=word/footer5.xml><?xml version="1.0" encoding="utf-8"?>
-<w:ftr xmlns:wpc="http://schemas.microsoft.com/office/word/2010/wordprocessingCanvas" xmlns:mc="http://schemas.openxmlformats.org/markup-compatibility/2006" xmlns:o="urn:schemas-microsoft-com:office:office" xmlns:r="http://schemas.openxmlformats.org/officeDocument/2006/relationships" xmlns:m="http://schemas.openxmlformats.org/officeDocument/2006/math" xmlns:v="urn:schemas-microsoft-com:vml" xmlns:wp14="http://schemas.microsoft.com/office/word/2010/wordprocessingDrawing" xmlns:wp="http://schemas.openxmlformats.org/drawingml/2006/wordprocessingDrawing" xmlns:w10="urn:schemas-microsoft-com:office:word" xmlns:w="http://schemas.openxmlformats.org/wordprocessingml/2006/main" xmlns:w14="http://schemas.microsoft.com/office/word/2010/wordml" xmlns:w15="http://schemas.microsoft.com/office/word/2012/wordml" xmlns:wpg="http://schemas.microsoft.com/office/word/2010/wordprocessingGroup" xmlns:wpi="http://schemas.microsoft.com/office/word/2010/wordprocessingInk" xmlns:wne="http://schemas.microsoft.com/office/word/2006/wordml" xmlns:wps="http://schemas.microsoft.com/office/word/2010/wordprocessingShape" mc:Ignorable="w14 w15 wp14">
+<w:ftr xmlns:ve="http://schemas.openxmlformats.org/markup-compatibility/2006" xmlns:o="urn:schemas-microsoft-com:office:office" xmlns:r="http://schemas.openxmlformats.org/officeDocument/2006/relationships" xmlns:m="http://schemas.openxmlformats.org/officeDocument/2006/math" xmlns:v="urn:schemas-microsoft-com:vml" xmlns:wp="http://schemas.openxmlformats.org/drawingml/2006/wordprocessingDrawing" xmlns:w10="urn:schemas-microsoft-com:office:word" xmlns:w="http://schemas.openxmlformats.org/wordprocessingml/2006/main" xmlns:wne="http://schemas.microsoft.com/office/word/2006/wordml">
   <w:p/>
 </w:ftr>
 </file>
 
 <file path=word/footnotes.xml><?xml version="1.0" encoding="utf-8"?>
-<w:footnotes xmlns:wpc="http://schemas.microsoft.com/office/word/2010/wordprocessingCanvas" xmlns:mc="http://schemas.openxmlformats.org/markup-compatibility/2006" xmlns:o="urn:schemas-microsoft-com:office:office" xmlns:r="http://schemas.openxmlformats.org/officeDocument/2006/relationships" xmlns:m="http://schemas.openxmlformats.org/officeDocument/2006/math" xmlns:v="urn:schemas-microsoft-com:vml" xmlns:wp14="http://schemas.microsoft.com/office/word/2010/wordprocessingDrawing" xmlns:wp="http://schemas.openxmlformats.org/drawingml/2006/wordprocessingDrawing" xmlns:w10="urn:schemas-microsoft-com:office:word" xmlns:w="http://schemas.openxmlformats.org/wordprocessingml/2006/main" xmlns:w14="http://schemas.microsoft.com/office/word/2010/wordml" xmlns:w15="http://schemas.microsoft.com/office/word/2012/wordml" xmlns:wpg="http://schemas.microsoft.com/office/word/2010/wordprocessingGroup" xmlns:wpi="http://schemas.microsoft.com/office/word/2010/wordprocessingInk" xmlns:wne="http://schemas.microsoft.com/office/word/2006/wordml" xmlns:wps="http://schemas.microsoft.com/office/word/2010/wordprocessingShape" mc:Ignorable="w14 w15 wp14">
-  <w:footnote w:type="separator" w:id="-1">
+<w:footnotes xmlns:ve="http://schemas.openxmlformats.org/markup-compatibility/2006" xmlns:o="urn:schemas-microsoft-com:office:office" xmlns:r="http://schemas.openxmlformats.org/officeDocument/2006/relationships" xmlns:m="http://schemas.openxmlformats.org/officeDocument/2006/math" xmlns:v="urn:schemas-microsoft-com:vml" xmlns:wp="http://schemas.openxmlformats.org/drawingml/2006/wordprocessingDrawing" xmlns:w10="urn:schemas-microsoft-com:office:word" xmlns:w="http://schemas.openxmlformats.org/wordprocessingml/2006/main" xmlns:wne="http://schemas.microsoft.com/office/word/2006/wordml">
+  <w:footnote w:type="separator" w:id="0">
     <w:p>
       <w:pPr>
         <w:spacing w:line="240" w:lineRule="auto"/>
@@ -19398,7 +17431,7 @@
       </w:r>
     </w:p>
   </w:footnote>
-  <w:footnote w:type="continuationSeparator" w:id="0">
+  <w:footnote w:type="continuationSeparator" w:id="1">
     <w:p>
       <w:pPr>
         <w:spacing w:line="240" w:lineRule="auto"/>
@@ -19412,22 +17445,13 @@
 </file>
 
 <file path=word/header1.xml><?xml version="1.0" encoding="utf-8"?>
-<w:hdr xmlns:wpc="http://schemas.microsoft.com/office/word/2010/wordprocessingCanvas" xmlns:mc="http://schemas.openxmlformats.org/markup-compatibility/2006" xmlns:o="urn:schemas-microsoft-com:office:office" xmlns:r="http://schemas.openxmlformats.org/officeDocument/2006/relationships" xmlns:m="http://schemas.openxmlformats.org/officeDocument/2006/math" xmlns:v="urn:schemas-microsoft-com:vml" xmlns:wp14="http://schemas.microsoft.com/office/word/2010/wordprocessingDrawing" xmlns:wp="http://schemas.openxmlformats.org/drawingml/2006/wordprocessingDrawing" xmlns:w10="urn:schemas-microsoft-com:office:word" xmlns:w="http://schemas.openxmlformats.org/wordprocessingml/2006/main" xmlns:w14="http://schemas.microsoft.com/office/word/2010/wordml" xmlns:w15="http://schemas.microsoft.com/office/word/2012/wordml" xmlns:wpg="http://schemas.microsoft.com/office/word/2010/wordprocessingGroup" xmlns:wpi="http://schemas.microsoft.com/office/word/2010/wordprocessingInk" xmlns:wne="http://schemas.microsoft.com/office/word/2006/wordml" xmlns:wps="http://schemas.microsoft.com/office/word/2010/wordprocessingShape" mc:Ignorable="w14 w15 wp14">
+<w:hdr xmlns:ve="http://schemas.openxmlformats.org/markup-compatibility/2006" xmlns:o="urn:schemas-microsoft-com:office:office" xmlns:r="http://schemas.openxmlformats.org/officeDocument/2006/relationships" xmlns:m="http://schemas.openxmlformats.org/officeDocument/2006/math" xmlns:v="urn:schemas-microsoft-com:vml" xmlns:wp="http://schemas.openxmlformats.org/drawingml/2006/wordprocessingDrawing" xmlns:w10="urn:schemas-microsoft-com:office:word" xmlns:w="http://schemas.openxmlformats.org/wordprocessingml/2006/main" xmlns:wne="http://schemas.microsoft.com/office/word/2006/wordml">
   <w:p>
     <w:pPr>
       <w:pStyle w:val="lfej"/>
     </w:pPr>
     <w:r>
-      <w:t>Software</w:t>
-    </w:r>
-    <w:r>
-      <w:rPr>
-        <w:sz w:val="24"/>
-      </w:rPr>
-      <w:t xml:space="preserve"> </w:t>
-    </w:r>
-    <w:r>
-      <w:t>Requirements Specification for Runaway Fluid</w:t>
+      <w:t>SoftwareRequirements Specification for Runaway Fluid</w:t>
     </w:r>
     <w:r>
       <w:tab/>
@@ -19459,19 +17483,19 @@
 </file>
 
 <file path=word/header2.xml><?xml version="1.0" encoding="utf-8"?>
-<w:hdr xmlns:wpc="http://schemas.microsoft.com/office/word/2010/wordprocessingCanvas" xmlns:mc="http://schemas.openxmlformats.org/markup-compatibility/2006" xmlns:o="urn:schemas-microsoft-com:office:office" xmlns:r="http://schemas.openxmlformats.org/officeDocument/2006/relationships" xmlns:m="http://schemas.openxmlformats.org/officeDocument/2006/math" xmlns:v="urn:schemas-microsoft-com:vml" xmlns:wp14="http://schemas.microsoft.com/office/word/2010/wordprocessingDrawing" xmlns:wp="http://schemas.openxmlformats.org/drawingml/2006/wordprocessingDrawing" xmlns:w10="urn:schemas-microsoft-com:office:word" xmlns:w="http://schemas.openxmlformats.org/wordprocessingml/2006/main" xmlns:w14="http://schemas.microsoft.com/office/word/2010/wordml" xmlns:w15="http://schemas.microsoft.com/office/word/2012/wordml" xmlns:wpg="http://schemas.microsoft.com/office/word/2010/wordprocessingGroup" xmlns:wpi="http://schemas.microsoft.com/office/word/2010/wordprocessingInk" xmlns:wne="http://schemas.microsoft.com/office/word/2006/wordml" xmlns:wps="http://schemas.microsoft.com/office/word/2010/wordprocessingShape" mc:Ignorable="w14 w15 wp14">
+<w:hdr xmlns:ve="http://schemas.openxmlformats.org/markup-compatibility/2006" xmlns:o="urn:schemas-microsoft-com:office:office" xmlns:r="http://schemas.openxmlformats.org/officeDocument/2006/relationships" xmlns:m="http://schemas.openxmlformats.org/officeDocument/2006/math" xmlns:v="urn:schemas-microsoft-com:vml" xmlns:wp="http://schemas.openxmlformats.org/drawingml/2006/wordprocessingDrawing" xmlns:w10="urn:schemas-microsoft-com:office:word" xmlns:w="http://schemas.openxmlformats.org/wordprocessingml/2006/main" xmlns:wne="http://schemas.microsoft.com/office/word/2006/wordml">
   <w:p/>
 </w:hdr>
 </file>
 
 <file path=word/header3.xml><?xml version="1.0" encoding="utf-8"?>
-<w:hdr xmlns:wpc="http://schemas.microsoft.com/office/word/2010/wordprocessingCanvas" xmlns:mc="http://schemas.openxmlformats.org/markup-compatibility/2006" xmlns:o="urn:schemas-microsoft-com:office:office" xmlns:r="http://schemas.openxmlformats.org/officeDocument/2006/relationships" xmlns:m="http://schemas.openxmlformats.org/officeDocument/2006/math" xmlns:v="urn:schemas-microsoft-com:vml" xmlns:wp14="http://schemas.microsoft.com/office/word/2010/wordprocessingDrawing" xmlns:wp="http://schemas.openxmlformats.org/drawingml/2006/wordprocessingDrawing" xmlns:w10="urn:schemas-microsoft-com:office:word" xmlns:w="http://schemas.openxmlformats.org/wordprocessingml/2006/main" xmlns:w14="http://schemas.microsoft.com/office/word/2010/wordml" xmlns:w15="http://schemas.microsoft.com/office/word/2012/wordml" xmlns:wpg="http://schemas.microsoft.com/office/word/2010/wordprocessingGroup" xmlns:wpi="http://schemas.microsoft.com/office/word/2010/wordprocessingInk" xmlns:wne="http://schemas.microsoft.com/office/word/2006/wordml" xmlns:wps="http://schemas.microsoft.com/office/word/2010/wordprocessingShape" mc:Ignorable="w14 w15 wp14">
+<w:hdr xmlns:ve="http://schemas.openxmlformats.org/markup-compatibility/2006" xmlns:o="urn:schemas-microsoft-com:office:office" xmlns:r="http://schemas.openxmlformats.org/officeDocument/2006/relationships" xmlns:m="http://schemas.openxmlformats.org/officeDocument/2006/math" xmlns:v="urn:schemas-microsoft-com:vml" xmlns:wp="http://schemas.openxmlformats.org/drawingml/2006/wordprocessingDrawing" xmlns:w10="urn:schemas-microsoft-com:office:word" xmlns:w="http://schemas.openxmlformats.org/wordprocessingml/2006/main" xmlns:wne="http://schemas.microsoft.com/office/word/2006/wordml">
   <w:p/>
 </w:hdr>
 </file>
 
 <file path=word/header4.xml><?xml version="1.0" encoding="utf-8"?>
-<w:hdr xmlns:wpc="http://schemas.microsoft.com/office/word/2010/wordprocessingCanvas" xmlns:mc="http://schemas.openxmlformats.org/markup-compatibility/2006" xmlns:o="urn:schemas-microsoft-com:office:office" xmlns:r="http://schemas.openxmlformats.org/officeDocument/2006/relationships" xmlns:m="http://schemas.openxmlformats.org/officeDocument/2006/math" xmlns:v="urn:schemas-microsoft-com:vml" xmlns:wp14="http://schemas.microsoft.com/office/word/2010/wordprocessingDrawing" xmlns:wp="http://schemas.openxmlformats.org/drawingml/2006/wordprocessingDrawing" xmlns:w10="urn:schemas-microsoft-com:office:word" xmlns:w="http://schemas.openxmlformats.org/wordprocessingml/2006/main" xmlns:w14="http://schemas.microsoft.com/office/word/2010/wordml" xmlns:w15="http://schemas.microsoft.com/office/word/2012/wordml" xmlns:wpg="http://schemas.microsoft.com/office/word/2010/wordprocessingGroup" xmlns:wpi="http://schemas.microsoft.com/office/word/2010/wordprocessingInk" xmlns:wne="http://schemas.microsoft.com/office/word/2006/wordml" xmlns:wps="http://schemas.microsoft.com/office/word/2010/wordprocessingShape" mc:Ignorable="w14 w15 wp14">
+<w:hdr xmlns:ve="http://schemas.openxmlformats.org/markup-compatibility/2006" xmlns:o="urn:schemas-microsoft-com:office:office" xmlns:r="http://schemas.openxmlformats.org/officeDocument/2006/relationships" xmlns:m="http://schemas.openxmlformats.org/officeDocument/2006/math" xmlns:v="urn:schemas-microsoft-com:vml" xmlns:wp="http://schemas.openxmlformats.org/drawingml/2006/wordprocessingDrawing" xmlns:w10="urn:schemas-microsoft-com:office:word" xmlns:w="http://schemas.openxmlformats.org/wordprocessingml/2006/main" xmlns:wne="http://schemas.microsoft.com/office/word/2006/wordml">
   <w:p>
     <w:pPr>
       <w:pStyle w:val="lfej"/>
@@ -19481,19 +17505,15 @@
       </w:tabs>
     </w:pPr>
     <w:r>
-      <w:t>Software</w:t>
-    </w:r>
-    <w:r>
-      <w:rPr>
-        <w:sz w:val="24"/>
-      </w:rPr>
-      <w:t xml:space="preserve"> </w:t>
-    </w:r>
-    <w:r>
-      <w:t>Requirements Specification for Runaway Fluid</w:t>
+      <w:t>SoftwareRequirements Specification for Runaway Fluid</w:t>
     </w:r>
     <w:r>
       <w:tab/>
+    </w:r>
+    <w:r>
+      <w:tab/>
+    </w:r>
+    <w:r>
       <w:t xml:space="preserve">Page </w:t>
     </w:r>
     <w:r>
@@ -19509,7 +17529,7 @@
       <w:rPr>
         <w:noProof/>
       </w:rPr>
-      <w:t>17</w:t>
+      <w:t>12</w:t>
     </w:r>
     <w:r>
       <w:rPr>
@@ -19522,14 +17542,14 @@
 </file>
 
 <file path=word/header5.xml><?xml version="1.0" encoding="utf-8"?>
-<w:hdr xmlns:wpc="http://schemas.microsoft.com/office/word/2010/wordprocessingCanvas" xmlns:mc="http://schemas.openxmlformats.org/markup-compatibility/2006" xmlns:o="urn:schemas-microsoft-com:office:office" xmlns:r="http://schemas.openxmlformats.org/officeDocument/2006/relationships" xmlns:m="http://schemas.openxmlformats.org/officeDocument/2006/math" xmlns:v="urn:schemas-microsoft-com:vml" xmlns:wp14="http://schemas.microsoft.com/office/word/2010/wordprocessingDrawing" xmlns:wp="http://schemas.openxmlformats.org/drawingml/2006/wordprocessingDrawing" xmlns:w10="urn:schemas-microsoft-com:office:word" xmlns:w="http://schemas.openxmlformats.org/wordprocessingml/2006/main" xmlns:w14="http://schemas.microsoft.com/office/word/2010/wordml" xmlns:w15="http://schemas.microsoft.com/office/word/2012/wordml" xmlns:wpg="http://schemas.microsoft.com/office/word/2010/wordprocessingGroup" xmlns:wpi="http://schemas.microsoft.com/office/word/2010/wordprocessingInk" xmlns:wne="http://schemas.microsoft.com/office/word/2006/wordml" xmlns:wps="http://schemas.microsoft.com/office/word/2010/wordprocessingShape" mc:Ignorable="w14 w15 wp14">
+<w:hdr xmlns:ve="http://schemas.openxmlformats.org/markup-compatibility/2006" xmlns:o="urn:schemas-microsoft-com:office:office" xmlns:r="http://schemas.openxmlformats.org/officeDocument/2006/relationships" xmlns:m="http://schemas.openxmlformats.org/officeDocument/2006/math" xmlns:v="urn:schemas-microsoft-com:vml" xmlns:wp="http://schemas.openxmlformats.org/drawingml/2006/wordprocessingDrawing" xmlns:w10="urn:schemas-microsoft-com:office:word" xmlns:w="http://schemas.openxmlformats.org/wordprocessingml/2006/main" xmlns:wne="http://schemas.microsoft.com/office/word/2006/wordml">
   <w:p/>
 </w:hdr>
 </file>
 
 <file path=word/numbering.xml><?xml version="1.0" encoding="utf-8"?>
-<w:numbering xmlns:wpc="http://schemas.microsoft.com/office/word/2010/wordprocessingCanvas" xmlns:mc="http://schemas.openxmlformats.org/markup-compatibility/2006" xmlns:o="urn:schemas-microsoft-com:office:office" xmlns:r="http://schemas.openxmlformats.org/officeDocument/2006/relationships" xmlns:m="http://schemas.openxmlformats.org/officeDocument/2006/math" xmlns:v="urn:schemas-microsoft-com:vml" xmlns:wp14="http://schemas.microsoft.com/office/word/2010/wordprocessingDrawing" xmlns:wp="http://schemas.openxmlformats.org/drawingml/2006/wordprocessingDrawing" xmlns:w10="urn:schemas-microsoft-com:office:word" xmlns:w="http://schemas.openxmlformats.org/wordprocessingml/2006/main" xmlns:w14="http://schemas.microsoft.com/office/word/2010/wordml" xmlns:w15="http://schemas.microsoft.com/office/word/2012/wordml" xmlns:wpg="http://schemas.microsoft.com/office/word/2010/wordprocessingGroup" xmlns:wpi="http://schemas.microsoft.com/office/word/2010/wordprocessingInk" xmlns:wne="http://schemas.microsoft.com/office/word/2006/wordml" xmlns:wps="http://schemas.microsoft.com/office/word/2010/wordprocessingShape" mc:Ignorable="w14 w15 wp14">
-  <w:abstractNum w:abstractNumId="0" w15:restartNumberingAfterBreak="0">
+<w:numbering xmlns:ve="http://schemas.openxmlformats.org/markup-compatibility/2006" xmlns:o="urn:schemas-microsoft-com:office:office" xmlns:r="http://schemas.openxmlformats.org/officeDocument/2006/relationships" xmlns:m="http://schemas.openxmlformats.org/officeDocument/2006/math" xmlns:v="urn:schemas-microsoft-com:vml" xmlns:wp="http://schemas.openxmlformats.org/drawingml/2006/wordprocessingDrawing" xmlns:w10="urn:schemas-microsoft-com:office:word" xmlns:w="http://schemas.openxmlformats.org/wordprocessingml/2006/main" xmlns:wne="http://schemas.microsoft.com/office/word/2006/wordml">
+  <w:abstractNum w:abstractNumId="0">
     <w:nsid w:val="00000001"/>
     <w:multiLevelType w:val="multilevel"/>
     <w:tmpl w:val="00000001"/>
@@ -19642,7 +17662,7 @@
       </w:pPr>
     </w:lvl>
   </w:abstractNum>
-  <w:abstractNum w:abstractNumId="1" w15:restartNumberingAfterBreak="0">
+  <w:abstractNum w:abstractNumId="1">
     <w:nsid w:val="00000002"/>
     <w:multiLevelType w:val="multilevel"/>
     <w:tmpl w:val="00000002"/>
@@ -19756,7 +17776,7 @@
       </w:pPr>
     </w:lvl>
   </w:abstractNum>
-  <w:abstractNum w:abstractNumId="2" w15:restartNumberingAfterBreak="0">
+  <w:abstractNum w:abstractNumId="2">
     <w:nsid w:val="00000003"/>
     <w:multiLevelType w:val="multilevel"/>
     <w:tmpl w:val="00000003"/>
@@ -19873,7 +17893,7 @@
       </w:pPr>
     </w:lvl>
   </w:abstractNum>
-  <w:abstractNum w:abstractNumId="3" w15:restartNumberingAfterBreak="0">
+  <w:abstractNum w:abstractNumId="3">
     <w:nsid w:val="00000004"/>
     <w:multiLevelType w:val="multilevel"/>
     <w:tmpl w:val="00000004"/>
@@ -19987,7 +18007,7 @@
       </w:pPr>
     </w:lvl>
   </w:abstractNum>
-  <w:abstractNum w:abstractNumId="4" w15:restartNumberingAfterBreak="0">
+  <w:abstractNum w:abstractNumId="4">
     <w:nsid w:val="70967010"/>
     <w:multiLevelType w:val="hybridMultilevel"/>
     <w:tmpl w:val="B6AEC492"/>
@@ -20098,7 +18118,7 @@
 </file>
 
 <file path=word/styles.xml><?xml version="1.0" encoding="utf-8"?>
-<w:styles xmlns:mc="http://schemas.openxmlformats.org/markup-compatibility/2006" xmlns:r="http://schemas.openxmlformats.org/officeDocument/2006/relationships" xmlns:w="http://schemas.openxmlformats.org/wordprocessingml/2006/main" xmlns:w14="http://schemas.microsoft.com/office/word/2010/wordml" xmlns:w15="http://schemas.microsoft.com/office/word/2012/wordml" mc:Ignorable="w14 w15">
+<w:styles xmlns:r="http://schemas.openxmlformats.org/officeDocument/2006/relationships" xmlns:w="http://schemas.openxmlformats.org/wordprocessingml/2006/main">
   <w:docDefaults>
     <w:rPrDefault>
       <w:rPr>
@@ -20108,378 +18128,144 @@
     </w:rPrDefault>
     <w:pPrDefault/>
   </w:docDefaults>
-  <w:latentStyles w:defLockedState="0" w:defUIPriority="99" w:defSemiHidden="0" w:defUnhideWhenUsed="0" w:defQFormat="0" w:count="371">
-    <w:lsdException w:name="Normal" w:uiPriority="0" w:qFormat="1"/>
-    <w:lsdException w:name="heading 1" w:uiPriority="9" w:qFormat="1"/>
-    <w:lsdException w:name="heading 2" w:uiPriority="9" w:qFormat="1"/>
-    <w:lsdException w:name="heading 3" w:uiPriority="9" w:qFormat="1"/>
-    <w:lsdException w:name="heading 4" w:uiPriority="9" w:qFormat="1"/>
-    <w:lsdException w:name="heading 5" w:uiPriority="9" w:qFormat="1"/>
-    <w:lsdException w:name="heading 6" w:uiPriority="9" w:qFormat="1"/>
-    <w:lsdException w:name="heading 7" w:uiPriority="9" w:qFormat="1"/>
-    <w:lsdException w:name="heading 8" w:uiPriority="9" w:qFormat="1"/>
-    <w:lsdException w:name="heading 9" w:uiPriority="9" w:qFormat="1"/>
-    <w:lsdException w:name="index 1" w:semiHidden="1" w:unhideWhenUsed="1"/>
-    <w:lsdException w:name="index 2" w:semiHidden="1" w:unhideWhenUsed="1"/>
-    <w:lsdException w:name="index 3" w:semiHidden="1" w:unhideWhenUsed="1"/>
-    <w:lsdException w:name="index 4" w:semiHidden="1" w:unhideWhenUsed="1"/>
-    <w:lsdException w:name="index 5" w:semiHidden="1" w:unhideWhenUsed="1"/>
-    <w:lsdException w:name="index 6" w:semiHidden="1" w:unhideWhenUsed="1"/>
-    <w:lsdException w:name="index 7" w:semiHidden="1" w:unhideWhenUsed="1"/>
-    <w:lsdException w:name="index 8" w:semiHidden="1" w:unhideWhenUsed="1"/>
-    <w:lsdException w:name="index 9" w:semiHidden="1" w:unhideWhenUsed="1"/>
-    <w:lsdException w:name="toc 1" w:semiHidden="1" w:uiPriority="39" w:unhideWhenUsed="1"/>
-    <w:lsdException w:name="toc 2" w:semiHidden="1" w:uiPriority="39" w:unhideWhenUsed="1"/>
-    <w:lsdException w:name="toc 3" w:semiHidden="1" w:uiPriority="39" w:unhideWhenUsed="1"/>
-    <w:lsdException w:name="toc 4" w:semiHidden="1" w:uiPriority="39" w:unhideWhenUsed="1"/>
-    <w:lsdException w:name="toc 5" w:semiHidden="1" w:uiPriority="39" w:unhideWhenUsed="1"/>
-    <w:lsdException w:name="toc 6" w:semiHidden="1" w:uiPriority="39" w:unhideWhenUsed="1"/>
-    <w:lsdException w:name="toc 7" w:semiHidden="1" w:uiPriority="39" w:unhideWhenUsed="1"/>
-    <w:lsdException w:name="toc 8" w:semiHidden="1" w:uiPriority="39" w:unhideWhenUsed="1"/>
-    <w:lsdException w:name="toc 9" w:semiHidden="1" w:uiPriority="39" w:unhideWhenUsed="1"/>
-    <w:lsdException w:name="Normal Indent" w:semiHidden="1" w:unhideWhenUsed="1"/>
-    <w:lsdException w:name="footnote text" w:semiHidden="1" w:unhideWhenUsed="1"/>
-    <w:lsdException w:name="annotation text" w:semiHidden="1" w:unhideWhenUsed="1"/>
-    <w:lsdException w:name="header" w:semiHidden="1" w:unhideWhenUsed="1"/>
-    <w:lsdException w:name="footer" w:semiHidden="1" w:unhideWhenUsed="1"/>
-    <w:lsdException w:name="index heading" w:semiHidden="1" w:unhideWhenUsed="1"/>
-    <w:lsdException w:name="caption" w:uiPriority="35" w:qFormat="1"/>
-    <w:lsdException w:name="table of figures" w:semiHidden="1" w:unhideWhenUsed="1"/>
-    <w:lsdException w:name="envelope address" w:semiHidden="1" w:unhideWhenUsed="1"/>
-    <w:lsdException w:name="envelope return" w:semiHidden="1" w:unhideWhenUsed="1"/>
-    <w:lsdException w:name="footnote reference" w:semiHidden="1" w:unhideWhenUsed="1"/>
-    <w:lsdException w:name="annotation reference" w:semiHidden="1" w:unhideWhenUsed="1"/>
-    <w:lsdException w:name="line number" w:semiHidden="1" w:unhideWhenUsed="1"/>
-    <w:lsdException w:name="page number" w:semiHidden="1" w:unhideWhenUsed="1"/>
-    <w:lsdException w:name="endnote reference" w:semiHidden="1" w:unhideWhenUsed="1"/>
-    <w:lsdException w:name="endnote text" w:semiHidden="1" w:unhideWhenUsed="1"/>
-    <w:lsdException w:name="table of authorities" w:semiHidden="1" w:unhideWhenUsed="1"/>
-    <w:lsdException w:name="macro" w:semiHidden="1" w:unhideWhenUsed="1"/>
-    <w:lsdException w:name="toa heading" w:semiHidden="1" w:unhideWhenUsed="1"/>
-    <w:lsdException w:name="List" w:semiHidden="1" w:unhideWhenUsed="1"/>
-    <w:lsdException w:name="List Bullet" w:semiHidden="1" w:unhideWhenUsed="1"/>
-    <w:lsdException w:name="List Number" w:semiHidden="1" w:unhideWhenUsed="1"/>
-    <w:lsdException w:name="List 2" w:semiHidden="1" w:unhideWhenUsed="1"/>
-    <w:lsdException w:name="List 3" w:semiHidden="1" w:unhideWhenUsed="1"/>
-    <w:lsdException w:name="List 4" w:semiHidden="1" w:unhideWhenUsed="1"/>
-    <w:lsdException w:name="List 5" w:semiHidden="1" w:unhideWhenUsed="1"/>
-    <w:lsdException w:name="List Bullet 2" w:semiHidden="1" w:unhideWhenUsed="1"/>
-    <w:lsdException w:name="List Bullet 3" w:semiHidden="1" w:unhideWhenUsed="1"/>
-    <w:lsdException w:name="List Bullet 4" w:semiHidden="1" w:unhideWhenUsed="1"/>
-    <w:lsdException w:name="List Bullet 5" w:semiHidden="1" w:unhideWhenUsed="1"/>
-    <w:lsdException w:name="List Number 2" w:semiHidden="1" w:unhideWhenUsed="1"/>
-    <w:lsdException w:name="List Number 3" w:semiHidden="1" w:unhideWhenUsed="1"/>
-    <w:lsdException w:name="List Number 4" w:semiHidden="1" w:unhideWhenUsed="1"/>
-    <w:lsdException w:name="List Number 5" w:semiHidden="1" w:unhideWhenUsed="1"/>
-    <w:lsdException w:name="Title" w:uiPriority="10" w:qFormat="1"/>
-    <w:lsdException w:name="Closing" w:semiHidden="1" w:unhideWhenUsed="1"/>
-    <w:lsdException w:name="Signature" w:semiHidden="1" w:unhideWhenUsed="1"/>
-    <w:lsdException w:name="Default Paragraph Font" w:semiHidden="1" w:uiPriority="1" w:unhideWhenUsed="1"/>
-    <w:lsdException w:name="Body Text" w:semiHidden="1" w:unhideWhenUsed="1"/>
-    <w:lsdException w:name="Body Text Indent" w:semiHidden="1" w:unhideWhenUsed="1"/>
-    <w:lsdException w:name="List Continue" w:semiHidden="1" w:unhideWhenUsed="1"/>
-    <w:lsdException w:name="List Continue 2" w:semiHidden="1" w:unhideWhenUsed="1"/>
-    <w:lsdException w:name="List Continue 3" w:semiHidden="1" w:unhideWhenUsed="1"/>
-    <w:lsdException w:name="List Continue 4" w:semiHidden="1" w:unhideWhenUsed="1"/>
-    <w:lsdException w:name="List Continue 5" w:semiHidden="1" w:unhideWhenUsed="1"/>
-    <w:lsdException w:name="Message Header" w:semiHidden="1" w:unhideWhenUsed="1"/>
-    <w:lsdException w:name="Subtitle" w:uiPriority="11" w:qFormat="1"/>
-    <w:lsdException w:name="Salutation" w:semiHidden="1" w:unhideWhenUsed="1"/>
-    <w:lsdException w:name="Date" w:semiHidden="1" w:unhideWhenUsed="1"/>
-    <w:lsdException w:name="Body Text First Indent" w:semiHidden="1" w:unhideWhenUsed="1"/>
-    <w:lsdException w:name="Body Text First Indent 2" w:semiHidden="1" w:unhideWhenUsed="1"/>
-    <w:lsdException w:name="Note Heading" w:semiHidden="1" w:unhideWhenUsed="1"/>
-    <w:lsdException w:name="Body Text 2" w:semiHidden="1" w:unhideWhenUsed="1"/>
-    <w:lsdException w:name="Body Text 3" w:semiHidden="1" w:unhideWhenUsed="1"/>
-    <w:lsdException w:name="Body Text Indent 2" w:semiHidden="1" w:unhideWhenUsed="1"/>
-    <w:lsdException w:name="Body Text Indent 3" w:semiHidden="1" w:unhideWhenUsed="1"/>
-    <w:lsdException w:name="Block Text" w:semiHidden="1" w:unhideWhenUsed="1"/>
-    <w:lsdException w:name="Hyperlink" w:semiHidden="1" w:unhideWhenUsed="1"/>
-    <w:lsdException w:name="FollowedHyperlink" w:semiHidden="1" w:unhideWhenUsed="1"/>
-    <w:lsdException w:name="Strong" w:uiPriority="22" w:qFormat="1"/>
-    <w:lsdException w:name="Emphasis" w:uiPriority="20" w:qFormat="1"/>
-    <w:lsdException w:name="Document Map" w:semiHidden="1" w:unhideWhenUsed="1"/>
-    <w:lsdException w:name="Plain Text" w:semiHidden="1" w:unhideWhenUsed="1"/>
-    <w:lsdException w:name="E-mail Signature" w:semiHidden="1" w:unhideWhenUsed="1"/>
-    <w:lsdException w:name="HTML Top of Form" w:semiHidden="1" w:unhideWhenUsed="1"/>
-    <w:lsdException w:name="HTML Bottom of Form" w:semiHidden="1" w:unhideWhenUsed="1"/>
-    <w:lsdException w:name="Normal (Web)" w:semiHidden="1" w:unhideWhenUsed="1"/>
-    <w:lsdException w:name="HTML Acronym" w:semiHidden="1" w:unhideWhenUsed="1"/>
-    <w:lsdException w:name="HTML Address" w:semiHidden="1" w:unhideWhenUsed="1"/>
-    <w:lsdException w:name="HTML Cite" w:semiHidden="1" w:unhideWhenUsed="1"/>
-    <w:lsdException w:name="HTML Code" w:semiHidden="1" w:unhideWhenUsed="1"/>
-    <w:lsdException w:name="HTML Definition" w:semiHidden="1" w:unhideWhenUsed="1"/>
-    <w:lsdException w:name="HTML Keyboard" w:semiHidden="1" w:unhideWhenUsed="1"/>
-    <w:lsdException w:name="HTML Preformatted" w:semiHidden="1" w:unhideWhenUsed="1"/>
-    <w:lsdException w:name="HTML Sample" w:semiHidden="1" w:unhideWhenUsed="1"/>
-    <w:lsdException w:name="HTML Typewriter" w:semiHidden="1" w:unhideWhenUsed="1"/>
-    <w:lsdException w:name="HTML Variable" w:semiHidden="1" w:unhideWhenUsed="1"/>
-    <w:lsdException w:name="Normal Table" w:semiHidden="1" w:unhideWhenUsed="1"/>
-    <w:lsdException w:name="annotation subject" w:semiHidden="1" w:unhideWhenUsed="1"/>
-    <w:lsdException w:name="No List" w:semiHidden="1" w:unhideWhenUsed="1"/>
-    <w:lsdException w:name="Outline List 1" w:semiHidden="1" w:unhideWhenUsed="1"/>
-    <w:lsdException w:name="Outline List 2" w:semiHidden="1" w:unhideWhenUsed="1"/>
-    <w:lsdException w:name="Outline List 3" w:semiHidden="1" w:unhideWhenUsed="1"/>
-    <w:lsdException w:name="Table Simple 1" w:semiHidden="1" w:unhideWhenUsed="1"/>
-    <w:lsdException w:name="Table Simple 2" w:semiHidden="1" w:unhideWhenUsed="1"/>
-    <w:lsdException w:name="Table Simple 3" w:semiHidden="1" w:unhideWhenUsed="1"/>
-    <w:lsdException w:name="Table Classic 1" w:semiHidden="1" w:unhideWhenUsed="1"/>
-    <w:lsdException w:name="Table Classic 2" w:semiHidden="1" w:unhideWhenUsed="1"/>
-    <w:lsdException w:name="Table Classic 3" w:semiHidden="1" w:unhideWhenUsed="1"/>
-    <w:lsdException w:name="Table Classic 4" w:semiHidden="1" w:unhideWhenUsed="1"/>
-    <w:lsdException w:name="Table Colorful 1" w:semiHidden="1" w:unhideWhenUsed="1"/>
-    <w:lsdException w:name="Table Colorful 2" w:semiHidden="1" w:unhideWhenUsed="1"/>
-    <w:lsdException w:name="Table Colorful 3" w:semiHidden="1" w:unhideWhenUsed="1"/>
-    <w:lsdException w:name="Table Columns 1" w:semiHidden="1" w:unhideWhenUsed="1"/>
-    <w:lsdException w:name="Table Columns 2" w:semiHidden="1" w:unhideWhenUsed="1"/>
-    <w:lsdException w:name="Table Columns 3" w:semiHidden="1" w:unhideWhenUsed="1"/>
-    <w:lsdException w:name="Table Columns 4" w:semiHidden="1" w:unhideWhenUsed="1"/>
-    <w:lsdException w:name="Table Columns 5" w:semiHidden="1" w:unhideWhenUsed="1"/>
-    <w:lsdException w:name="Table Grid 1" w:semiHidden="1" w:unhideWhenUsed="1"/>
-    <w:lsdException w:name="Table Grid 2" w:semiHidden="1" w:unhideWhenUsed="1"/>
-    <w:lsdException w:name="Table Grid 3" w:semiHidden="1" w:unhideWhenUsed="1"/>
-    <w:lsdException w:name="Table Grid 4" w:semiHidden="1" w:unhideWhenUsed="1"/>
-    <w:lsdException w:name="Table Grid 5" w:semiHidden="1" w:unhideWhenUsed="1"/>
-    <w:lsdException w:name="Table Grid 6" w:semiHidden="1" w:unhideWhenUsed="1"/>
-    <w:lsdException w:name="Table Grid 7" w:semiHidden="1" w:unhideWhenUsed="1"/>
-    <w:lsdException w:name="Table Grid 8" w:semiHidden="1" w:unhideWhenUsed="1"/>
-    <w:lsdException w:name="Table List 1" w:semiHidden="1" w:unhideWhenUsed="1"/>
-    <w:lsdException w:name="Table List 2" w:semiHidden="1" w:unhideWhenUsed="1"/>
-    <w:lsdException w:name="Table List 3" w:semiHidden="1" w:unhideWhenUsed="1"/>
-    <w:lsdException w:name="Table List 4" w:semiHidden="1" w:unhideWhenUsed="1"/>
-    <w:lsdException w:name="Table List 5" w:semiHidden="1" w:unhideWhenUsed="1"/>
-    <w:lsdException w:name="Table List 6" w:semiHidden="1" w:unhideWhenUsed="1"/>
-    <w:lsdException w:name="Table List 7" w:semiHidden="1" w:unhideWhenUsed="1"/>
-    <w:lsdException w:name="Table List 8" w:semiHidden="1" w:unhideWhenUsed="1"/>
-    <w:lsdException w:name="Table 3D effects 1" w:semiHidden="1" w:unhideWhenUsed="1"/>
-    <w:lsdException w:name="Table 3D effects 2" w:semiHidden="1" w:unhideWhenUsed="1"/>
-    <w:lsdException w:name="Table 3D effects 3" w:semiHidden="1" w:unhideWhenUsed="1"/>
-    <w:lsdException w:name="Table Contemporary" w:semiHidden="1" w:unhideWhenUsed="1"/>
-    <w:lsdException w:name="Table Elegant" w:semiHidden="1" w:unhideWhenUsed="1"/>
-    <w:lsdException w:name="Table Professional" w:semiHidden="1" w:unhideWhenUsed="1"/>
-    <w:lsdException w:name="Table Subtle 1" w:semiHidden="1" w:unhideWhenUsed="1"/>
-    <w:lsdException w:name="Table Subtle 2" w:semiHidden="1" w:unhideWhenUsed="1"/>
-    <w:lsdException w:name="Table Web 1" w:semiHidden="1" w:unhideWhenUsed="1"/>
-    <w:lsdException w:name="Table Web 2" w:semiHidden="1" w:unhideWhenUsed="1"/>
-    <w:lsdException w:name="Table Web 3" w:semiHidden="1" w:unhideWhenUsed="1"/>
-    <w:lsdException w:name="Balloon Text" w:semiHidden="1" w:unhideWhenUsed="1"/>
-    <w:lsdException w:name="Table Grid" w:uiPriority="59"/>
-    <w:lsdException w:name="Table Theme" w:semiHidden="1" w:unhideWhenUsed="1"/>
-    <w:lsdException w:name="Placeholder Text" w:semiHidden="1"/>
-    <w:lsdException w:name="No Spacing" w:uiPriority="1" w:qFormat="1"/>
-    <w:lsdException w:name="Light Shading" w:uiPriority="60"/>
-    <w:lsdException w:name="Light List" w:uiPriority="61"/>
-    <w:lsdException w:name="Light Grid" w:uiPriority="62"/>
-    <w:lsdException w:name="Medium Shading 1" w:uiPriority="63"/>
-    <w:lsdException w:name="Medium Shading 2" w:uiPriority="64"/>
-    <w:lsdException w:name="Medium List 1" w:uiPriority="65"/>
-    <w:lsdException w:name="Medium List 2" w:uiPriority="66"/>
-    <w:lsdException w:name="Medium Grid 1" w:uiPriority="67"/>
-    <w:lsdException w:name="Medium Grid 2" w:uiPriority="68"/>
-    <w:lsdException w:name="Medium Grid 3" w:uiPriority="69"/>
-    <w:lsdException w:name="Dark List" w:uiPriority="70"/>
-    <w:lsdException w:name="Colorful Shading" w:uiPriority="71"/>
-    <w:lsdException w:name="Colorful List" w:uiPriority="72"/>
-    <w:lsdException w:name="Colorful Grid" w:uiPriority="73"/>
-    <w:lsdException w:name="Light Shading Accent 1" w:uiPriority="60"/>
-    <w:lsdException w:name="Light List Accent 1" w:uiPriority="61"/>
-    <w:lsdException w:name="Light Grid Accent 1" w:uiPriority="62"/>
-    <w:lsdException w:name="Medium Shading 1 Accent 1" w:uiPriority="63"/>
-    <w:lsdException w:name="Medium Shading 2 Accent 1" w:uiPriority="64"/>
-    <w:lsdException w:name="Medium List 1 Accent 1" w:uiPriority="65"/>
-    <w:lsdException w:name="Revision" w:semiHidden="1"/>
-    <w:lsdException w:name="List Paragraph" w:uiPriority="34" w:qFormat="1"/>
-    <w:lsdException w:name="Quote" w:uiPriority="29" w:qFormat="1"/>
-    <w:lsdException w:name="Intense Quote" w:uiPriority="30" w:qFormat="1"/>
-    <w:lsdException w:name="Medium List 2 Accent 1" w:uiPriority="66"/>
-    <w:lsdException w:name="Medium Grid 1 Accent 1" w:uiPriority="67"/>
-    <w:lsdException w:name="Medium Grid 2 Accent 1" w:uiPriority="68"/>
-    <w:lsdException w:name="Medium Grid 3 Accent 1" w:uiPriority="69"/>
-    <w:lsdException w:name="Dark List Accent 1" w:uiPriority="70"/>
-    <w:lsdException w:name="Colorful Shading Accent 1" w:uiPriority="71"/>
-    <w:lsdException w:name="Colorful List Accent 1" w:uiPriority="72"/>
-    <w:lsdException w:name="Colorful Grid Accent 1" w:uiPriority="73"/>
-    <w:lsdException w:name="Light Shading Accent 2" w:uiPriority="60"/>
-    <w:lsdException w:name="Light List Accent 2" w:uiPriority="61"/>
-    <w:lsdException w:name="Light Grid Accent 2" w:uiPriority="62"/>
-    <w:lsdException w:name="Medium Shading 1 Accent 2" w:uiPriority="63"/>
-    <w:lsdException w:name="Medium Shading 2 Accent 2" w:uiPriority="64"/>
-    <w:lsdException w:name="Medium List 1 Accent 2" w:uiPriority="65"/>
-    <w:lsdException w:name="Medium List 2 Accent 2" w:uiPriority="66"/>
-    <w:lsdException w:name="Medium Grid 1 Accent 2" w:uiPriority="67"/>
-    <w:lsdException w:name="Medium Grid 2 Accent 2" w:uiPriority="68"/>
-    <w:lsdException w:name="Medium Grid 3 Accent 2" w:uiPriority="69"/>
-    <w:lsdException w:name="Dark List Accent 2" w:uiPriority="70"/>
-    <w:lsdException w:name="Colorful Shading Accent 2" w:uiPriority="71"/>
-    <w:lsdException w:name="Colorful List Accent 2" w:uiPriority="72"/>
-    <w:lsdException w:name="Colorful Grid Accent 2" w:uiPriority="73"/>
-    <w:lsdException w:name="Light Shading Accent 3" w:uiPriority="60"/>
-    <w:lsdException w:name="Light List Accent 3" w:uiPriority="61"/>
-    <w:lsdException w:name="Light Grid Accent 3" w:uiPriority="62"/>
-    <w:lsdException w:name="Medium Shading 1 Accent 3" w:uiPriority="63"/>
-    <w:lsdException w:name="Medium Shading 2 Accent 3" w:uiPriority="64"/>
-    <w:lsdException w:name="Medium List 1 Accent 3" w:uiPriority="65"/>
-    <w:lsdException w:name="Medium List 2 Accent 3" w:uiPriority="66"/>
-    <w:lsdException w:name="Medium Grid 1 Accent 3" w:uiPriority="67"/>
-    <w:lsdException w:name="Medium Grid 2 Accent 3" w:uiPriority="68"/>
-    <w:lsdException w:name="Medium Grid 3 Accent 3" w:uiPriority="69"/>
-    <w:lsdException w:name="Dark List Accent 3" w:uiPriority="70"/>
-    <w:lsdException w:name="Colorful Shading Accent 3" w:uiPriority="71"/>
-    <w:lsdException w:name="Colorful List Accent 3" w:uiPriority="72"/>
-    <w:lsdException w:name="Colorful Grid Accent 3" w:uiPriority="73"/>
-    <w:lsdException w:name="Light Shading Accent 4" w:uiPriority="60"/>
-    <w:lsdException w:name="Light List Accent 4" w:uiPriority="61"/>
-    <w:lsdException w:name="Light Grid Accent 4" w:uiPriority="62"/>
-    <w:lsdException w:name="Medium Shading 1 Accent 4" w:uiPriority="63"/>
-    <w:lsdException w:name="Medium Shading 2 Accent 4" w:uiPriority="64"/>
-    <w:lsdException w:name="Medium List 1 Accent 4" w:uiPriority="65"/>
-    <w:lsdException w:name="Medium List 2 Accent 4" w:uiPriority="66"/>
-    <w:lsdException w:name="Medium Grid 1 Accent 4" w:uiPriority="67"/>
-    <w:lsdException w:name="Medium Grid 2 Accent 4" w:uiPriority="68"/>
-    <w:lsdException w:name="Medium Grid 3 Accent 4" w:uiPriority="69"/>
-    <w:lsdException w:name="Dark List Accent 4" w:uiPriority="70"/>
-    <w:lsdException w:name="Colorful Shading Accent 4" w:uiPriority="71"/>
-    <w:lsdException w:name="Colorful List Accent 4" w:uiPriority="72"/>
-    <w:lsdException w:name="Colorful Grid Accent 4" w:uiPriority="73"/>
-    <w:lsdException w:name="Light Shading Accent 5" w:uiPriority="60"/>
-    <w:lsdException w:name="Light List Accent 5" w:uiPriority="61"/>
-    <w:lsdException w:name="Light Grid Accent 5" w:uiPriority="62"/>
-    <w:lsdException w:name="Medium Shading 1 Accent 5" w:uiPriority="63"/>
-    <w:lsdException w:name="Medium Shading 2 Accent 5" w:uiPriority="64"/>
-    <w:lsdException w:name="Medium List 1 Accent 5" w:uiPriority="65"/>
-    <w:lsdException w:name="Medium List 2 Accent 5" w:uiPriority="66"/>
-    <w:lsdException w:name="Medium Grid 1 Accent 5" w:uiPriority="67"/>
-    <w:lsdException w:name="Medium Grid 2 Accent 5" w:uiPriority="68"/>
-    <w:lsdException w:name="Medium Grid 3 Accent 5" w:uiPriority="69"/>
-    <w:lsdException w:name="Dark List Accent 5" w:uiPriority="70"/>
-    <w:lsdException w:name="Colorful Shading Accent 5" w:uiPriority="71"/>
-    <w:lsdException w:name="Colorful List Accent 5" w:uiPriority="72"/>
-    <w:lsdException w:name="Colorful Grid Accent 5" w:uiPriority="73"/>
-    <w:lsdException w:name="Light Shading Accent 6" w:uiPriority="60"/>
-    <w:lsdException w:name="Light List Accent 6" w:uiPriority="61"/>
-    <w:lsdException w:name="Light Grid Accent 6" w:uiPriority="62"/>
-    <w:lsdException w:name="Medium Shading 1 Accent 6" w:uiPriority="63"/>
-    <w:lsdException w:name="Medium Shading 2 Accent 6" w:uiPriority="64"/>
-    <w:lsdException w:name="Medium List 1 Accent 6" w:uiPriority="65"/>
-    <w:lsdException w:name="Medium List 2 Accent 6" w:uiPriority="66"/>
-    <w:lsdException w:name="Medium Grid 1 Accent 6" w:uiPriority="67"/>
-    <w:lsdException w:name="Medium Grid 2 Accent 6" w:uiPriority="68"/>
-    <w:lsdException w:name="Medium Grid 3 Accent 6" w:uiPriority="69"/>
-    <w:lsdException w:name="Dark List Accent 6" w:uiPriority="70"/>
-    <w:lsdException w:name="Colorful Shading Accent 6" w:uiPriority="71"/>
-    <w:lsdException w:name="Colorful List Accent 6" w:uiPriority="72"/>
-    <w:lsdException w:name="Colorful Grid Accent 6" w:uiPriority="73"/>
-    <w:lsdException w:name="Subtle Emphasis" w:uiPriority="19" w:qFormat="1"/>
-    <w:lsdException w:name="Intense Emphasis" w:uiPriority="21" w:qFormat="1"/>
-    <w:lsdException w:name="Subtle Reference" w:uiPriority="31" w:qFormat="1"/>
-    <w:lsdException w:name="Intense Reference" w:uiPriority="32" w:qFormat="1"/>
-    <w:lsdException w:name="Book Title" w:uiPriority="33" w:qFormat="1"/>
-    <w:lsdException w:name="Bibliography" w:semiHidden="1" w:uiPriority="37" w:unhideWhenUsed="1"/>
-    <w:lsdException w:name="TOC Heading" w:semiHidden="1" w:uiPriority="39" w:unhideWhenUsed="1" w:qFormat="1"/>
-    <w:lsdException w:name="Plain Table 1" w:uiPriority="41"/>
-    <w:lsdException w:name="Plain Table 2" w:uiPriority="42"/>
-    <w:lsdException w:name="Plain Table 3" w:uiPriority="43"/>
-    <w:lsdException w:name="Plain Table 4" w:uiPriority="44"/>
-    <w:lsdException w:name="Plain Table 5" w:uiPriority="45"/>
-    <w:lsdException w:name="Grid Table Light" w:uiPriority="40"/>
-    <w:lsdException w:name="Grid Table 1 Light" w:uiPriority="46"/>
-    <w:lsdException w:name="Grid Table 2" w:uiPriority="47"/>
-    <w:lsdException w:name="Grid Table 3" w:uiPriority="48"/>
-    <w:lsdException w:name="Grid Table 4" w:uiPriority="49"/>
-    <w:lsdException w:name="Grid Table 5 Dark" w:uiPriority="50"/>
-    <w:lsdException w:name="Grid Table 6 Colorful" w:uiPriority="51"/>
-    <w:lsdException w:name="Grid Table 7 Colorful" w:uiPriority="52"/>
-    <w:lsdException w:name="Grid Table 1 Light Accent 1" w:uiPriority="46"/>
-    <w:lsdException w:name="Grid Table 2 Accent 1" w:uiPriority="47"/>
-    <w:lsdException w:name="Grid Table 3 Accent 1" w:uiPriority="48"/>
-    <w:lsdException w:name="Grid Table 4 Accent 1" w:uiPriority="49"/>
-    <w:lsdException w:name="Grid Table 5 Dark Accent 1" w:uiPriority="50"/>
-    <w:lsdException w:name="Grid Table 6 Colorful Accent 1" w:uiPriority="51"/>
-    <w:lsdException w:name="Grid Table 7 Colorful Accent 1" w:uiPriority="52"/>
-    <w:lsdException w:name="Grid Table 1 Light Accent 2" w:uiPriority="46"/>
-    <w:lsdException w:name="Grid Table 2 Accent 2" w:uiPriority="47"/>
-    <w:lsdException w:name="Grid Table 3 Accent 2" w:uiPriority="48"/>
-    <w:lsdException w:name="Grid Table 4 Accent 2" w:uiPriority="49"/>
-    <w:lsdException w:name="Grid Table 5 Dark Accent 2" w:uiPriority="50"/>
-    <w:lsdException w:name="Grid Table 6 Colorful Accent 2" w:uiPriority="51"/>
-    <w:lsdException w:name="Grid Table 7 Colorful Accent 2" w:uiPriority="52"/>
-    <w:lsdException w:name="Grid Table 1 Light Accent 3" w:uiPriority="46"/>
-    <w:lsdException w:name="Grid Table 2 Accent 3" w:uiPriority="47"/>
-    <w:lsdException w:name="Grid Table 3 Accent 3" w:uiPriority="48"/>
-    <w:lsdException w:name="Grid Table 4 Accent 3" w:uiPriority="49"/>
-    <w:lsdException w:name="Grid Table 5 Dark Accent 3" w:uiPriority="50"/>
-    <w:lsdException w:name="Grid Table 6 Colorful Accent 3" w:uiPriority="51"/>
-    <w:lsdException w:name="Grid Table 7 Colorful Accent 3" w:uiPriority="52"/>
-    <w:lsdException w:name="Grid Table 1 Light Accent 4" w:uiPriority="46"/>
-    <w:lsdException w:name="Grid Table 2 Accent 4" w:uiPriority="47"/>
-    <w:lsdException w:name="Grid Table 3 Accent 4" w:uiPriority="48"/>
-    <w:lsdException w:name="Grid Table 4 Accent 4" w:uiPriority="49"/>
-    <w:lsdException w:name="Grid Table 5 Dark Accent 4" w:uiPriority="50"/>
-    <w:lsdException w:name="Grid Table 6 Colorful Accent 4" w:uiPriority="51"/>
-    <w:lsdException w:name="Grid Table 7 Colorful Accent 4" w:uiPriority="52"/>
-    <w:lsdException w:name="Grid Table 1 Light Accent 5" w:uiPriority="46"/>
-    <w:lsdException w:name="Grid Table 2 Accent 5" w:uiPriority="47"/>
-    <w:lsdException w:name="Grid Table 3 Accent 5" w:uiPriority="48"/>
-    <w:lsdException w:name="Grid Table 4 Accent 5" w:uiPriority="49"/>
-    <w:lsdException w:name="Grid Table 5 Dark Accent 5" w:uiPriority="50"/>
-    <w:lsdException w:name="Grid Table 6 Colorful Accent 5" w:uiPriority="51"/>
-    <w:lsdException w:name="Grid Table 7 Colorful Accent 5" w:uiPriority="52"/>
-    <w:lsdException w:name="Grid Table 1 Light Accent 6" w:uiPriority="46"/>
-    <w:lsdException w:name="Grid Table 2 Accent 6" w:uiPriority="47"/>
-    <w:lsdException w:name="Grid Table 3 Accent 6" w:uiPriority="48"/>
-    <w:lsdException w:name="Grid Table 4 Accent 6" w:uiPriority="49"/>
-    <w:lsdException w:name="Grid Table 5 Dark Accent 6" w:uiPriority="50"/>
-    <w:lsdException w:name="Grid Table 6 Colorful Accent 6" w:uiPriority="51"/>
-    <w:lsdException w:name="Grid Table 7 Colorful Accent 6" w:uiPriority="52"/>
-    <w:lsdException w:name="List Table 1 Light" w:uiPriority="46"/>
-    <w:lsdException w:name="List Table 2" w:uiPriority="47"/>
-    <w:lsdException w:name="List Table 3" w:uiPriority="48"/>
-    <w:lsdException w:name="List Table 4" w:uiPriority="49"/>
-    <w:lsdException w:name="List Table 5 Dark" w:uiPriority="50"/>
-    <w:lsdException w:name="List Table 6 Colorful" w:uiPriority="51"/>
-    <w:lsdException w:name="List Table 7 Colorful" w:uiPriority="52"/>
-    <w:lsdException w:name="List Table 1 Light Accent 1" w:uiPriority="46"/>
-    <w:lsdException w:name="List Table 2 Accent 1" w:uiPriority="47"/>
-    <w:lsdException w:name="List Table 3 Accent 1" w:uiPriority="48"/>
-    <w:lsdException w:name="List Table 4 Accent 1" w:uiPriority="49"/>
-    <w:lsdException w:name="List Table 5 Dark Accent 1" w:uiPriority="50"/>
-    <w:lsdException w:name="List Table 6 Colorful Accent 1" w:uiPriority="51"/>
-    <w:lsdException w:name="List Table 7 Colorful Accent 1" w:uiPriority="52"/>
-    <w:lsdException w:name="List Table 1 Light Accent 2" w:uiPriority="46"/>
-    <w:lsdException w:name="List Table 2 Accent 2" w:uiPriority="47"/>
-    <w:lsdException w:name="List Table 3 Accent 2" w:uiPriority="48"/>
-    <w:lsdException w:name="List Table 4 Accent 2" w:uiPriority="49"/>
-    <w:lsdException w:name="List Table 5 Dark Accent 2" w:uiPriority="50"/>
-    <w:lsdException w:name="List Table 6 Colorful Accent 2" w:uiPriority="51"/>
-    <w:lsdException w:name="List Table 7 Colorful Accent 2" w:uiPriority="52"/>
-    <w:lsdException w:name="List Table 1 Light Accent 3" w:uiPriority="46"/>
-    <w:lsdException w:name="List Table 2 Accent 3" w:uiPriority="47"/>
-    <w:lsdException w:name="List Table 3 Accent 3" w:uiPriority="48"/>
-    <w:lsdException w:name="List Table 4 Accent 3" w:uiPriority="49"/>
-    <w:lsdException w:name="List Table 5 Dark Accent 3" w:uiPriority="50"/>
-    <w:lsdException w:name="List Table 6 Colorful Accent 3" w:uiPriority="51"/>
-    <w:lsdException w:name="List Table 7 Colorful Accent 3" w:uiPriority="52"/>
-    <w:lsdException w:name="List Table 1 Light Accent 4" w:uiPriority="46"/>
-    <w:lsdException w:name="List Table 2 Accent 4" w:uiPriority="47"/>
-    <w:lsdException w:name="List Table 3 Accent 4" w:uiPriority="48"/>
-    <w:lsdException w:name="List Table 4 Accent 4" w:uiPriority="49"/>
-    <w:lsdException w:name="List Table 5 Dark Accent 4" w:uiPriority="50"/>
-    <w:lsdException w:name="List Table 6 Colorful Accent 4" w:uiPriority="51"/>
-    <w:lsdException w:name="List Table 7 Colorful Accent 4" w:uiPriority="52"/>
-    <w:lsdException w:name="List Table 1 Light Accent 5" w:uiPriority="46"/>
-    <w:lsdException w:name="List Table 2 Accent 5" w:uiPriority="47"/>
-    <w:lsdException w:name="List Table 3 Accent 5" w:uiPriority="48"/>
-    <w:lsdException w:name="List Table 4 Accent 5" w:uiPriority="49"/>
-    <w:lsdException w:name="List Table 5 Dark Accent 5" w:uiPriority="50"/>
-    <w:lsdException w:name="List Table 6 Colorful Accent 5" w:uiPriority="51"/>
-    <w:lsdException w:name="List Table 7 Colorful Accent 5" w:uiPriority="52"/>
-    <w:lsdException w:name="List Table 1 Light Accent 6" w:uiPriority="46"/>
-    <w:lsdException w:name="List Table 2 Accent 6" w:uiPriority="47"/>
-    <w:lsdException w:name="List Table 3 Accent 6" w:uiPriority="48"/>
-    <w:lsdException w:name="List Table 4 Accent 6" w:uiPriority="49"/>
-    <w:lsdException w:name="List Table 5 Dark Accent 6" w:uiPriority="50"/>
-    <w:lsdException w:name="List Table 6 Colorful Accent 6" w:uiPriority="51"/>
-    <w:lsdException w:name="List Table 7 Colorful Accent 6" w:uiPriority="52"/>
+  <w:latentStyles w:defLockedState="0" w:defUIPriority="99" w:defSemiHidden="1" w:defUnhideWhenUsed="1" w:defQFormat="0" w:count="267">
+    <w:lsdException w:name="Normal" w:semiHidden="0" w:uiPriority="0" w:unhideWhenUsed="0" w:qFormat="1"/>
+    <w:lsdException w:name="heading 1" w:semiHidden="0" w:uiPriority="9" w:unhideWhenUsed="0" w:qFormat="1"/>
+    <w:lsdException w:name="heading 2" w:semiHidden="0" w:uiPriority="9" w:unhideWhenUsed="0" w:qFormat="1"/>
+    <w:lsdException w:name="heading 3" w:semiHidden="0" w:uiPriority="9" w:unhideWhenUsed="0" w:qFormat="1"/>
+    <w:lsdException w:name="heading 4" w:semiHidden="0" w:uiPriority="9" w:unhideWhenUsed="0" w:qFormat="1"/>
+    <w:lsdException w:name="heading 5" w:semiHidden="0" w:uiPriority="9" w:unhideWhenUsed="0" w:qFormat="1"/>
+    <w:lsdException w:name="heading 6" w:semiHidden="0" w:uiPriority="9" w:unhideWhenUsed="0" w:qFormat="1"/>
+    <w:lsdException w:name="heading 7" w:semiHidden="0" w:uiPriority="9" w:unhideWhenUsed="0" w:qFormat="1"/>
+    <w:lsdException w:name="heading 8" w:semiHidden="0" w:uiPriority="9" w:unhideWhenUsed="0" w:qFormat="1"/>
+    <w:lsdException w:name="heading 9" w:semiHidden="0" w:uiPriority="9" w:unhideWhenUsed="0" w:qFormat="1"/>
+    <w:lsdException w:name="toc 1" w:uiPriority="39"/>
+    <w:lsdException w:name="toc 2" w:uiPriority="39"/>
+    <w:lsdException w:name="toc 3" w:uiPriority="39"/>
+    <w:lsdException w:name="toc 4" w:uiPriority="39"/>
+    <w:lsdException w:name="toc 5" w:uiPriority="39"/>
+    <w:lsdException w:name="toc 6" w:uiPriority="39"/>
+    <w:lsdException w:name="toc 7" w:uiPriority="39"/>
+    <w:lsdException w:name="toc 8" w:uiPriority="39"/>
+    <w:lsdException w:name="toc 9" w:uiPriority="39"/>
+    <w:lsdException w:name="caption" w:semiHidden="0" w:uiPriority="35" w:unhideWhenUsed="0" w:qFormat="1"/>
+    <w:lsdException w:name="Title" w:semiHidden="0" w:uiPriority="10" w:unhideWhenUsed="0" w:qFormat="1"/>
+    <w:lsdException w:name="Default Paragraph Font" w:uiPriority="1"/>
+    <w:lsdException w:name="Subtitle" w:semiHidden="0" w:uiPriority="11" w:unhideWhenUsed="0" w:qFormat="1"/>
+    <w:lsdException w:name="Strong" w:semiHidden="0" w:uiPriority="22" w:unhideWhenUsed="0" w:qFormat="1"/>
+    <w:lsdException w:name="Emphasis" w:semiHidden="0" w:uiPriority="20" w:unhideWhenUsed="0" w:qFormat="1"/>
+    <w:lsdException w:name="Table Grid" w:semiHidden="0" w:uiPriority="59" w:unhideWhenUsed="0"/>
+    <w:lsdException w:name="Placeholder Text" w:unhideWhenUsed="0"/>
+    <w:lsdException w:name="No Spacing" w:semiHidden="0" w:uiPriority="1" w:unhideWhenUsed="0" w:qFormat="1"/>
+    <w:lsdException w:name="Light Shading" w:semiHidden="0" w:uiPriority="60" w:unhideWhenUsed="0"/>
+    <w:lsdException w:name="Light List" w:semiHidden="0" w:uiPriority="61" w:unhideWhenUsed="0"/>
+    <w:lsdException w:name="Light Grid" w:semiHidden="0" w:uiPriority="62" w:unhideWhenUsed="0"/>
+    <w:lsdException w:name="Medium Shading 1" w:semiHidden="0" w:uiPriority="63" w:unhideWhenUsed="0"/>
+    <w:lsdException w:name="Medium Shading 2" w:semiHidden="0" w:uiPriority="64" w:unhideWhenUsed="0"/>
+    <w:lsdException w:name="Medium List 1" w:semiHidden="0" w:uiPriority="65" w:unhideWhenUsed="0"/>
+    <w:lsdException w:name="Medium List 2" w:semiHidden="0" w:uiPriority="66" w:unhideWhenUsed="0"/>
+    <w:lsdException w:name="Medium Grid 1" w:semiHidden="0" w:uiPriority="67" w:unhideWhenUsed="0"/>
+    <w:lsdException w:name="Medium Grid 2" w:semiHidden="0" w:uiPriority="68" w:unhideWhenUsed="0"/>
+    <w:lsdException w:name="Medium Grid 3" w:semiHidden="0" w:uiPriority="69" w:unhideWhenUsed="0"/>
+    <w:lsdException w:name="Dark List" w:semiHidden="0" w:uiPriority="70" w:unhideWhenUsed="0"/>
+    <w:lsdException w:name="Colorful Shading" w:semiHidden="0" w:uiPriority="71" w:unhideWhenUsed="0"/>
+    <w:lsdException w:name="Colorful List" w:semiHidden="0" w:uiPriority="72" w:unhideWhenUsed="0"/>
+    <w:lsdException w:name="Colorful Grid" w:semiHidden="0" w:uiPriority="73" w:unhideWhenUsed="0"/>
+    <w:lsdException w:name="Light Shading Accent 1" w:semiHidden="0" w:uiPriority="60" w:unhideWhenUsed="0"/>
+    <w:lsdException w:name="Light List Accent 1" w:semiHidden="0" w:uiPriority="61" w:unhideWhenUsed="0"/>
+    <w:lsdException w:name="Light Grid Accent 1" w:semiHidden="0" w:uiPriority="62" w:unhideWhenUsed="0"/>
+    <w:lsdException w:name="Medium Shading 1 Accent 1" w:semiHidden="0" w:uiPriority="63" w:unhideWhenUsed="0"/>
+    <w:lsdException w:name="Medium Shading 2 Accent 1" w:semiHidden="0" w:uiPriority="64" w:unhideWhenUsed="0"/>
+    <w:lsdException w:name="Medium List 1 Accent 1" w:semiHidden="0" w:uiPriority="65" w:unhideWhenUsed="0"/>
+    <w:lsdException w:name="Revision" w:unhideWhenUsed="0"/>
+    <w:lsdException w:name="List Paragraph" w:semiHidden="0" w:uiPriority="34" w:unhideWhenUsed="0" w:qFormat="1"/>
+    <w:lsdException w:name="Quote" w:semiHidden="0" w:uiPriority="29" w:unhideWhenUsed="0" w:qFormat="1"/>
+    <w:lsdException w:name="Intense Quote" w:semiHidden="0" w:uiPriority="30" w:unhideWhenUsed="0" w:qFormat="1"/>
+    <w:lsdException w:name="Medium List 2 Accent 1" w:semiHidden="0" w:uiPriority="66" w:unhideWhenUsed="0"/>
+    <w:lsdException w:name="Medium Grid 1 Accent 1" w:semiHidden="0" w:uiPriority="67" w:unhideWhenUsed="0"/>
+    <w:lsdException w:name="Medium Grid 2 Accent 1" w:semiHidden="0" w:uiPriority="68" w:unhideWhenUsed="0"/>
+    <w:lsdException w:name="Medium Grid 3 Accent 1" w:semiHidden="0" w:uiPriority="69" w:unhideWhenUsed="0"/>
+    <w:lsdException w:name="Dark List Accent 1" w:semiHidden="0" w:uiPriority="70" w:unhideWhenUsed="0"/>
+    <w:lsdException w:name="Colorful Shading Accent 1" w:semiHidden="0" w:uiPriority="71" w:unhideWhenUsed="0"/>
+    <w:lsdException w:name="Colorful List Accent 1" w:semiHidden="0" w:uiPriority="72" w:unhideWhenUsed="0"/>
+    <w:lsdException w:name="Colorful Grid Accent 1" w:semiHidden="0" w:uiPriority="73" w:unhideWhenUsed="0"/>
+    <w:lsdException w:name="Light Shading Accent 2" w:semiHidden="0" w:uiPriority="60" w:unhideWhenUsed="0"/>
+    <w:lsdException w:name="Light List Accent 2" w:semiHidden="0" w:uiPriority="61" w:unhideWhenUsed="0"/>
+    <w:lsdException w:name="Light Grid Accent 2" w:semiHidden="0" w:uiPriority="62" w:unhideWhenUsed="0"/>
+    <w:lsdException w:name="Medium Shading 1 Accent 2" w:semiHidden="0" w:uiPriority="63" w:unhideWhenUsed="0"/>
+    <w:lsdException w:name="Medium Shading 2 Accent 2" w:semiHidden="0" w:uiPriority="64" w:unhideWhenUsed="0"/>
+    <w:lsdException w:name="Medium List 1 Accent 2" w:semiHidden="0" w:uiPriority="65" w:unhideWhenUsed="0"/>
+    <w:lsdException w:name="Medium List 2 Accent 2" w:semiHidden="0" w:uiPriority="66" w:unhideWhenUsed="0"/>
+    <w:lsdException w:name="Medium Grid 1 Accent 2" w:semiHidden="0" w:uiPriority="67" w:unhideWhenUsed="0"/>
+    <w:lsdException w:name="Medium Grid 2 Accent 2" w:semiHidden="0" w:uiPriority="68" w:unhideWhenUsed="0"/>
+    <w:lsdException w:name="Medium Grid 3 Accent 2" w:semiHidden="0" w:uiPriority="69" w:unhideWhenUsed="0"/>
+    <w:lsdException w:name="Dark List Accent 2" w:semiHidden="0" w:uiPriority="70" w:unhideWhenUsed="0"/>
+    <w:lsdException w:name="Colorful Shading Accent 2" w:semiHidden="0" w:uiPriority="71" w:unhideWhenUsed="0"/>
+    <w:lsdException w:name="Colorful List Accent 2" w:semiHidden="0" w:uiPriority="72" w:unhideWhenUsed="0"/>
+    <w:lsdException w:name="Colorful Grid Accent 2" w:semiHidden="0" w:uiPriority="73" w:unhideWhenUsed="0"/>
+    <w:lsdException w:name="Light Shading Accent 3" w:semiHidden="0" w:uiPriority="60" w:unhideWhenUsed="0"/>
+    <w:lsdException w:name="Light List Accent 3" w:semiHidden="0" w:uiPriority="61" w:unhideWhenUsed="0"/>
+    <w:lsdException w:name="Light Grid Accent 3" w:semiHidden="0" w:uiPriority="62" w:unhideWhenUsed="0"/>
+    <w:lsdException w:name="Medium Shading 1 Accent 3" w:semiHidden="0" w:uiPriority="63" w:unhideWhenUsed="0"/>
+    <w:lsdException w:name="Medium Shading 2 Accent 3" w:semiHidden="0" w:uiPriority="64" w:unhideWhenUsed="0"/>
+    <w:lsdException w:name="Medium List 1 Accent 3" w:semiHidden="0" w:uiPriority="65" w:unhideWhenUsed="0"/>
+    <w:lsdException w:name="Medium List 2 Accent 3" w:semiHidden="0" w:uiPriority="66" w:unhideWhenUsed="0"/>
+    <w:lsdException w:name="Medium Grid 1 Accent 3" w:semiHidden="0" w:uiPriority="67" w:unhideWhenUsed="0"/>
+    <w:lsdException w:name="Medium Grid 2 Accent 3" w:semiHidden="0" w:uiPriority="68" w:unhideWhenUsed="0"/>
+    <w:lsdException w:name="Medium Grid 3 Accent 3" w:semiHidden="0" w:uiPriority="69" w:unhideWhenUsed="0"/>
+    <w:lsdException w:name="Dark List Accent 3" w:semiHidden="0" w:uiPriority="70" w:unhideWhenUsed="0"/>
+    <w:lsdException w:name="Colorful Shading Accent 3" w:semiHidden="0" w:uiPriority="71" w:unhideWhenUsed="0"/>
+    <w:lsdException w:name="Colorful List Accent 3" w:semiHidden="0" w:uiPriority="72" w:unhideWhenUsed="0"/>
+    <w:lsdException w:name="Colorful Grid Accent 3" w:semiHidden="0" w:uiPriority="73" w:unhideWhenUsed="0"/>
+    <w:lsdException w:name="Light Shading Accent 4" w:semiHidden="0" w:uiPriority="60" w:unhideWhenUsed="0"/>
+    <w:lsdException w:name="Light List Accent 4" w:semiHidden="0" w:uiPriority="61" w:unhideWhenUsed="0"/>
+    <w:lsdException w:name="Light Grid Accent 4" w:semiHidden="0" w:uiPriority="62" w:unhideWhenUsed="0"/>
+    <w:lsdException w:name="Medium Shading 1 Accent 4" w:semiHidden="0" w:uiPriority="63" w:unhideWhenUsed="0"/>
+    <w:lsdException w:name="Medium Shading 2 Accent 4" w:semiHidden="0" w:uiPriority="64" w:unhideWhenUsed="0"/>
+    <w:lsdException w:name="Medium List 1 Accent 4" w:semiHidden="0" w:uiPriority="65" w:unhideWhenUsed="0"/>
+    <w:lsdException w:name="Medium List 2 Accent 4" w:semiHidden="0" w:uiPriority="66" w:unhideWhenUsed="0"/>
+    <w:lsdException w:name="Medium Grid 1 Accent 4" w:semiHidden="0" w:uiPriority="67" w:unhideWhenUsed="0"/>
+    <w:lsdException w:name="Medium Grid 2 Accent 4" w:semiHidden="0" w:uiPriority="68" w:unhideWhenUsed="0"/>
+    <w:lsdException w:name="Medium Grid 3 Accent 4" w:semiHidden="0" w:uiPriority="69" w:unhideWhenUsed="0"/>
+    <w:lsdException w:name="Dark List Accent 4" w:semiHidden="0" w:uiPriority="70" w:unhideWhenUsed="0"/>
+    <w:lsdException w:name="Colorful Shading Accent 4" w:semiHidden="0" w:uiPriority="71" w:unhideWhenUsed="0"/>
+    <w:lsdException w:name="Colorful List Accent 4" w:semiHidden="0" w:uiPriority="72" w:unhideWhenUsed="0"/>
+    <w:lsdException w:name="Colorful Grid Accent 4" w:semiHidden="0" w:uiPriority="73" w:unhideWhenUsed="0"/>
+    <w:lsdException w:name="Light Shading Accent 5" w:semiHidden="0" w:uiPriority="60" w:unhideWhenUsed="0"/>
+    <w:lsdException w:name="Light List Accent 5" w:semiHidden="0" w:uiPriority="61" w:unhideWhenUsed="0"/>
+    <w:lsdException w:name="Light Grid Accent 5" w:semiHidden="0" w:uiPriority="62" w:unhideWhenUsed="0"/>
+    <w:lsdException w:name="Medium Shading 1 Accent 5" w:semiHidden="0" w:uiPriority="63" w:unhideWhenUsed="0"/>
+    <w:lsdException w:name="Medium Shading 2 Accent 5" w:semiHidden="0" w:uiPriority="64" w:unhideWhenUsed="0"/>
+    <w:lsdException w:name="Medium List 1 Accent 5" w:semiHidden="0" w:uiPriority="65" w:unhideWhenUsed="0"/>
+    <w:lsdException w:name="Medium List 2 Accent 5" w:semiHidden="0" w:uiPriority="66" w:unhideWhenUsed="0"/>
+    <w:lsdException w:name="Medium Grid 1 Accent 5" w:semiHidden="0" w:uiPriority="67" w:unhideWhenUsed="0"/>
+    <w:lsdException w:name="Medium Grid 2 Accent 5" w:semiHidden="0" w:uiPriority="68" w:unhideWhenUsed="0"/>
+    <w:lsdException w:name="Medium Grid 3 Accent 5" w:semiHidden="0" w:uiPriority="69" w:unhideWhenUsed="0"/>
+    <w:lsdException w:name="Dark List Accent 5" w:semiHidden="0" w:uiPriority="70" w:unhideWhenUsed="0"/>
+    <w:lsdException w:name="Colorful Shading Accent 5" w:semiHidden="0" w:uiPriority="71" w:unhideWhenUsed="0"/>
+    <w:lsdException w:name="Colorful List Accent 5" w:semiHidden="0" w:uiPriority="72" w:unhideWhenUsed="0"/>
+    <w:lsdException w:name="Colorful Grid Accent 5" w:semiHidden="0" w:uiPriority="73" w:unhideWhenUsed="0"/>
+    <w:lsdException w:name="Light Shading Accent 6" w:semiHidden="0" w:uiPriority="60" w:unhideWhenUsed="0"/>
+    <w:lsdException w:name="Light List Accent 6" w:semiHidden="0" w:uiPriority="61" w:unhideWhenUsed="0"/>
+    <w:lsdException w:name="Light Grid Accent 6" w:semiHidden="0" w:uiPriority="62" w:unhideWhenUsed="0"/>
+    <w:lsdException w:name="Medium Shading 1 Accent 6" w:semiHidden="0" w:uiPriority="63" w:unhideWhenUsed="0"/>
+    <w:lsdException w:name="Medium Shading 2 Accent 6" w:semiHidden="0" w:uiPriority="64" w:unhideWhenUsed="0"/>
+    <w:lsdException w:name="Medium List 1 Accent 6" w:semiHidden="0" w:uiPriority="65" w:unhideWhenUsed="0"/>
+    <w:lsdException w:name="Medium List 2 Accent 6" w:semiHidden="0" w:uiPriority="66" w:unhideWhenUsed="0"/>
+    <w:lsdException w:name="Medium Grid 1 Accent 6" w:semiHidden="0" w:uiPriority="67" w:unhideWhenUsed="0"/>
+    <w:lsdException w:name="Medium Grid 2 Accent 6" w:semiHidden="0" w:uiPriority="68" w:unhideWhenUsed="0"/>
+    <w:lsdException w:name="Medium Grid 3 Accent 6" w:semiHidden="0" w:uiPriority="69" w:unhideWhenUsed="0"/>
+    <w:lsdException w:name="Dark List Accent 6" w:semiHidden="0" w:uiPriority="70" w:unhideWhenUsed="0"/>
+    <w:lsdException w:name="Colorful Shading Accent 6" w:semiHidden="0" w:uiPriority="71" w:unhideWhenUsed="0"/>
+    <w:lsdException w:name="Colorful List Accent 6" w:semiHidden="0" w:uiPriority="72" w:unhideWhenUsed="0"/>
+    <w:lsdException w:name="Colorful Grid Accent 6" w:semiHidden="0" w:uiPriority="73" w:unhideWhenUsed="0"/>
+    <w:lsdException w:name="Subtle Emphasis" w:semiHidden="0" w:uiPriority="19" w:unhideWhenUsed="0" w:qFormat="1"/>
+    <w:lsdException w:name="Intense Emphasis" w:semiHidden="0" w:uiPriority="21" w:unhideWhenUsed="0" w:qFormat="1"/>
+    <w:lsdException w:name="Subtle Reference" w:semiHidden="0" w:uiPriority="31" w:unhideWhenUsed="0" w:qFormat="1"/>
+    <w:lsdException w:name="Intense Reference" w:semiHidden="0" w:uiPriority="32" w:unhideWhenUsed="0" w:qFormat="1"/>
+    <w:lsdException w:name="Book Title" w:semiHidden="0" w:uiPriority="33" w:unhideWhenUsed="0" w:qFormat="1"/>
+    <w:lsdException w:name="Bibliography" w:uiPriority="37"/>
+    <w:lsdException w:name="TOC Heading" w:uiPriority="39" w:qFormat="1"/>
   </w:latentStyles>
   <w:style w:type="paragraph" w:default="1" w:styleId="Norml">
     <w:name w:val="Normal"/>
@@ -20685,6 +18471,7 @@
     <w:uiPriority w:val="99"/>
     <w:semiHidden/>
     <w:unhideWhenUsed/>
+    <w:qFormat/>
     <w:tblPr>
       <w:tblInd w:w="0" w:type="dxa"/>
       <w:tblCellMar>

</xml_diff>

<commit_message>
First working version in test workflow, reintegrated from branches/cpp_actor_branch
</commit_message>
<xml_diff>
--- a/doc/runafluid-specification.docx
+++ b/doc/runafluid-specification.docx
@@ -1,6 +1,6 @@
 
 <file path=word/document.xml><?xml version="1.0" encoding="utf-8"?>
-<w:document xmlns:wpc="http://schemas.microsoft.com/office/word/2010/wordprocessingCanvas" xmlns:mc="http://schemas.openxmlformats.org/markup-compatibility/2006" xmlns:o="urn:schemas-microsoft-com:office:office" xmlns:r="http://schemas.openxmlformats.org/officeDocument/2006/relationships" xmlns:m="http://schemas.openxmlformats.org/officeDocument/2006/math" xmlns:v="urn:schemas-microsoft-com:vml" xmlns:wp14="http://schemas.microsoft.com/office/word/2010/wordprocessingDrawing" xmlns:wp="http://schemas.openxmlformats.org/drawingml/2006/wordprocessingDrawing" xmlns:w10="urn:schemas-microsoft-com:office:word" xmlns:w="http://schemas.openxmlformats.org/wordprocessingml/2006/main" xmlns:w14="http://schemas.microsoft.com/office/word/2010/wordml" xmlns:w15="http://schemas.microsoft.com/office/word/2012/wordml" xmlns:wpg="http://schemas.microsoft.com/office/word/2010/wordprocessingGroup" xmlns:wpi="http://schemas.microsoft.com/office/word/2010/wordprocessingInk" xmlns:wne="http://schemas.microsoft.com/office/word/2006/wordml" xmlns:wps="http://schemas.microsoft.com/office/word/2010/wordprocessingShape" mc:Ignorable="w14 w15 wp14">
+<w:document xmlns:ve="http://schemas.openxmlformats.org/markup-compatibility/2006" xmlns:o="urn:schemas-microsoft-com:office:office" xmlns:r="http://schemas.openxmlformats.org/officeDocument/2006/relationships" xmlns:m="http://schemas.openxmlformats.org/officeDocument/2006/math" xmlns:v="urn:schemas-microsoft-com:vml" xmlns:wp="http://schemas.openxmlformats.org/drawingml/2006/wordprocessingDrawing" xmlns:w10="urn:schemas-microsoft-com:office:word" xmlns:w="http://schemas.openxmlformats.org/wordprocessingml/2006/main" xmlns:wne="http://schemas.microsoft.com/office/word/2006/wordml">
   <w:background w:color="FFFFFF"/>
   <w:body>
     <w:p>
@@ -24,14 +24,12 @@
         <w:pStyle w:val="Cmsor"/>
         <w:spacing w:before="0" w:after="400"/>
       </w:pPr>
-      <w:proofErr w:type="gramStart"/>
       <w:r>
         <w:rPr>
           <w:sz w:val="40"/>
         </w:rPr>
         <w:t>for</w:t>
       </w:r>
-      <w:proofErr w:type="gramEnd"/>
     </w:p>
     <w:p>
       <w:pPr>
@@ -52,7 +50,7 @@
         <w:t>1.</w:t>
       </w:r>
       <w:r>
-        <w:t>2</w:t>
+        <w:t>3</w:t>
       </w:r>
     </w:p>
     <w:p>
@@ -60,21 +58,8 @@
         <w:pStyle w:val="ByLine"/>
       </w:pPr>
       <w:r>
-        <w:t xml:space="preserve">Prepared by Gergő Pokol and </w:t>
-      </w:r>
-      <w:proofErr w:type="spellStart"/>
-      <w:r>
-        <w:t>Mátyás</w:t>
-      </w:r>
-      <w:proofErr w:type="spellEnd"/>
-      <w:r>
-        <w:t xml:space="preserve"> </w:t>
-      </w:r>
-      <w:proofErr w:type="spellStart"/>
-      <w:r>
-        <w:t>Aradi</w:t>
-      </w:r>
-      <w:proofErr w:type="spellEnd"/>
+        <w:t>Prepared by Gergő Pokol and MátyásAradi</w:t>
+      </w:r>
     </w:p>
     <w:p>
       <w:pPr>
@@ -96,13 +81,16 @@
         </w:sectPr>
       </w:pPr>
       <w:r>
-        <w:t>16</w:t>
+        <w:t>1</w:t>
       </w:r>
       <w:r>
         <w:t xml:space="preserve">. </w:t>
       </w:r>
       <w:r>
-        <w:t>June</w:t>
+        <w:t>Ju</w:t>
+      </w:r>
+      <w:r>
+        <w:t>ly</w:t>
       </w:r>
       <w:r>
         <w:t xml:space="preserve"> 2016.</w:t>
@@ -2195,7 +2183,7 @@
         <w:tblW w:w="10583" w:type="dxa"/>
         <w:tblInd w:w="-360" w:type="dxa"/>
         <w:tblLayout w:type="fixed"/>
-        <w:tblLook w:val="0000" w:firstRow="0" w:lastRow="0" w:firstColumn="0" w:lastColumn="0" w:noHBand="0" w:noVBand="0"/>
+        <w:tblLook w:val="0000"/>
       </w:tblPr>
       <w:tblGrid>
         <w:gridCol w:w="2160"/>
@@ -2939,15 +2927,7 @@
               <w:spacing w:before="40" w:after="40"/>
             </w:pPr>
             <w:r>
-              <w:t>Mistyping fixed in h(</w:t>
-            </w:r>
-            <w:proofErr w:type="spellStart"/>
-            <w:r>
-              <w:t>alpha,Z</w:t>
-            </w:r>
-            <w:proofErr w:type="spellEnd"/>
-            <w:r>
-              <w:t>)</w:t>
+              <w:t>Mistyping fixed in h(alpha,Z)</w:t>
             </w:r>
           </w:p>
         </w:tc>
@@ -3033,7 +3013,7 @@
               <w:t>CPO Input updated</w:t>
             </w:r>
             <w:r>
-              <w:t xml:space="preserve"> &amp; CPO elements edited</w:t>
+              <w:t>&amp; CPO elements edited</w:t>
             </w:r>
           </w:p>
         </w:tc>
@@ -3232,6 +3212,92 @@
             <w:tcBorders>
               <w:top w:val="single" w:sz="6" w:space="0" w:color="000000"/>
               <w:left w:val="single" w:sz="12" w:space="0" w:color="000000"/>
+              <w:bottom w:val="single" w:sz="6" w:space="0" w:color="000000"/>
+            </w:tcBorders>
+            <w:shd w:val="clear" w:color="auto" w:fill="auto"/>
+          </w:tcPr>
+          <w:p>
+            <w:pPr>
+              <w:snapToGrid w:val="0"/>
+              <w:spacing w:before="40" w:after="40"/>
+            </w:pPr>
+            <w:r>
+              <w:t>PG</w:t>
+            </w:r>
+          </w:p>
+        </w:tc>
+        <w:tc>
+          <w:tcPr>
+            <w:tcW w:w="1353" w:type="dxa"/>
+            <w:tcBorders>
+              <w:top w:val="single" w:sz="6" w:space="0" w:color="000000"/>
+              <w:left w:val="single" w:sz="6" w:space="0" w:color="000000"/>
+              <w:bottom w:val="single" w:sz="6" w:space="0" w:color="000000"/>
+            </w:tcBorders>
+            <w:shd w:val="clear" w:color="auto" w:fill="auto"/>
+          </w:tcPr>
+          <w:p>
+            <w:pPr>
+              <w:snapToGrid w:val="0"/>
+              <w:spacing w:before="40" w:after="40"/>
+            </w:pPr>
+            <w:r>
+              <w:t>2016-06-16</w:t>
+            </w:r>
+          </w:p>
+        </w:tc>
+        <w:tc>
+          <w:tcPr>
+            <w:tcW w:w="4771" w:type="dxa"/>
+            <w:tcBorders>
+              <w:top w:val="single" w:sz="6" w:space="0" w:color="000000"/>
+              <w:left w:val="single" w:sz="6" w:space="0" w:color="000000"/>
+              <w:bottom w:val="single" w:sz="6" w:space="0" w:color="000000"/>
+            </w:tcBorders>
+            <w:shd w:val="clear" w:color="auto" w:fill="auto"/>
+          </w:tcPr>
+          <w:p>
+            <w:pPr>
+              <w:snapToGrid w:val="0"/>
+              <w:spacing w:before="40" w:after="40"/>
+            </w:pPr>
+            <w:r>
+              <w:t>Update to present status</w:t>
+            </w:r>
+            <w:r>
+              <w:t>, scope corrected</w:t>
+            </w:r>
+          </w:p>
+        </w:tc>
+        <w:tc>
+          <w:tcPr>
+            <w:tcW w:w="2299" w:type="dxa"/>
+            <w:tcBorders>
+              <w:top w:val="single" w:sz="6" w:space="0" w:color="000000"/>
+              <w:left w:val="single" w:sz="6" w:space="0" w:color="000000"/>
+              <w:bottom w:val="single" w:sz="6" w:space="0" w:color="000000"/>
+              <w:right w:val="single" w:sz="12" w:space="0" w:color="000000"/>
+            </w:tcBorders>
+            <w:shd w:val="clear" w:color="auto" w:fill="auto"/>
+          </w:tcPr>
+          <w:p>
+            <w:pPr>
+              <w:snapToGrid w:val="0"/>
+              <w:spacing w:before="40" w:after="40"/>
+            </w:pPr>
+            <w:r>
+              <w:t>1.2</w:t>
+            </w:r>
+          </w:p>
+        </w:tc>
+      </w:tr>
+      <w:tr>
+        <w:tc>
+          <w:tcPr>
+            <w:tcW w:w="2160" w:type="dxa"/>
+            <w:tcBorders>
+              <w:top w:val="single" w:sz="6" w:space="0" w:color="000000"/>
+              <w:left w:val="single" w:sz="12" w:space="0" w:color="000000"/>
               <w:bottom w:val="single" w:sz="12" w:space="0" w:color="000000"/>
             </w:tcBorders>
             <w:shd w:val="clear" w:color="auto" w:fill="auto"/>
@@ -3242,7 +3308,7 @@
               <w:spacing w:before="40" w:after="40"/>
             </w:pPr>
             <w:r>
-              <w:t>PG</w:t>
+              <w:t>AM</w:t>
             </w:r>
           </w:p>
         </w:tc>
@@ -3262,7 +3328,7 @@
               <w:spacing w:before="40" w:after="40"/>
             </w:pPr>
             <w:r>
-              <w:t>2016-06-16</w:t>
+              <w:t>2016-07-01</w:t>
             </w:r>
           </w:p>
         </w:tc>
@@ -3282,10 +3348,7 @@
               <w:spacing w:before="40" w:after="40"/>
             </w:pPr>
             <w:r>
-              <w:t>Update to present status</w:t>
-            </w:r>
-            <w:r>
-              <w:t>, scope corrected</w:t>
+              <w:t>CPO input and output updated</w:t>
             </w:r>
           </w:p>
         </w:tc>
@@ -3306,7 +3369,7 @@
               <w:spacing w:before="40" w:after="40"/>
             </w:pPr>
             <w:r>
-              <w:t>1.2</w:t>
+              <w:t>1.3</w:t>
             </w:r>
           </w:p>
         </w:tc>
@@ -3366,9 +3429,6 @@
       </w:r>
       <w:bookmarkEnd w:id="6"/>
       <w:bookmarkEnd w:id="7"/>
-      <w:r>
-        <w:t xml:space="preserve"> </w:t>
-      </w:r>
     </w:p>
     <w:p>
       <w:pPr>
@@ -3400,54 +3460,26 @@
         <w:rPr>
           <w:i w:val="0"/>
         </w:rPr>
-        <w:t>This document specifies software requirements of the Runaway Fluid (</w:t>
-      </w:r>
-      <w:proofErr w:type="spellStart"/>
+        <w:t xml:space="preserve">This document specifies software requirements of the Runaway Fluid (runafluid) software module. The module is developed and deployed in the European Transport Solver (ETS) framework maintained by the </w:t>
+      </w:r>
+      <w:bookmarkStart w:id="8" w:name="_GoBack"/>
       <w:r>
         <w:rPr>
           <w:i w:val="0"/>
         </w:rPr>
-        <w:t>runafluid</w:t>
-      </w:r>
-      <w:proofErr w:type="spellEnd"/>
+        <w:t>Code Development for Integrated Modelling Project (</w:t>
+      </w:r>
       <w:r>
         <w:rPr>
           <w:i w:val="0"/>
         </w:rPr>
-        <w:t xml:space="preserve">) software module. The module is developed and deployed in the European Transport Solver (ETS) framework maintained by the </w:t>
-      </w:r>
-      <w:bookmarkStart w:id="8" w:name="_GoBack"/>
+        <w:t>EU-IM</w:t>
+      </w:r>
       <w:r>
         <w:rPr>
           <w:i w:val="0"/>
         </w:rPr>
-        <w:t>Code Development for Integrated Modelling Project (</w:t>
-      </w:r>
-      <w:r>
-        <w:rPr>
-          <w:i w:val="0"/>
-        </w:rPr>
-        <w:t>EU-IM</w:t>
-      </w:r>
-      <w:r>
-        <w:rPr>
-          <w:i w:val="0"/>
-        </w:rPr>
-        <w:t xml:space="preserve">) of the </w:t>
-      </w:r>
-      <w:proofErr w:type="spellStart"/>
-      <w:r>
-        <w:rPr>
-          <w:i w:val="0"/>
-        </w:rPr>
-        <w:t>EUROfusion</w:t>
-      </w:r>
-      <w:proofErr w:type="spellEnd"/>
-      <w:r>
-        <w:rPr>
-          <w:i w:val="0"/>
-        </w:rPr>
-        <w:t xml:space="preserve"> consortium (</w:t>
+        <w:t>) of the EUROfusion consortium (</w:t>
       </w:r>
       <w:hyperlink r:id="rId12" w:history="1">
         <w:r>
@@ -3487,21 +3519,7 @@
         <w:rPr>
           <w:color w:val="999999"/>
         </w:rPr>
-        <w:t xml:space="preserve">&lt;Describe any standards or typographical conventions that were followed when writing this SRS, such as fonts or highlighting that have special significance. For example, state whether </w:t>
-      </w:r>
-      <w:proofErr w:type="gramStart"/>
-      <w:r>
-        <w:rPr>
-          <w:color w:val="999999"/>
-        </w:rPr>
-        <w:t>priorities  for</w:t>
-      </w:r>
-      <w:proofErr w:type="gramEnd"/>
-      <w:r>
-        <w:rPr>
-          <w:color w:val="999999"/>
-        </w:rPr>
-        <w:t xml:space="preserve"> higher-level requirements are assumed to be inherited by detailed requirements, or whether every requirement statement is to have its own priority.&gt;</w:t>
+        <w:t>&lt;Describe any standards or typographical conventions that were followed when writing this SRS, such as fonts or highlighting that have special significance. For example, state whether priorities  for higher-level requirements are assumed to be inherited by detailed requirements, or whether every requirement statement is to have its own priority.&gt;</w:t>
       </w:r>
     </w:p>
     <w:p>
@@ -3566,59 +3584,31 @@
         <w:rPr>
           <w:i w:val="0"/>
         </w:rPr>
-        <w:t>Runaway Fluid (</w:t>
-      </w:r>
-      <w:proofErr w:type="spellStart"/>
+        <w:t>Runaway Fluid (R</w:t>
+      </w:r>
       <w:r>
         <w:rPr>
           <w:i w:val="0"/>
         </w:rPr>
-        <w:t>R</w:t>
+        <w:t>unafluid)</w:t>
       </w:r>
       <w:r>
         <w:rPr>
           <w:i w:val="0"/>
         </w:rPr>
-        <w:t>unafluid</w:t>
-      </w:r>
-      <w:proofErr w:type="spellEnd"/>
+        <w:t xml:space="preserve"> module. The</w:t>
+      </w:r>
       <w:r>
         <w:rPr>
           <w:i w:val="0"/>
         </w:rPr>
-        <w:t>)</w:t>
+        <w:t xml:space="preserve"> document describes the module R</w:t>
       </w:r>
       <w:r>
         <w:rPr>
           <w:i w:val="0"/>
         </w:rPr>
-        <w:t xml:space="preserve"> module. The</w:t>
-      </w:r>
-      <w:r>
-        <w:rPr>
-          <w:i w:val="0"/>
-        </w:rPr>
-        <w:t xml:space="preserve"> document describes the module </w:t>
-      </w:r>
-      <w:proofErr w:type="spellStart"/>
-      <w:r>
-        <w:rPr>
-          <w:i w:val="0"/>
-        </w:rPr>
-        <w:t>R</w:t>
-      </w:r>
-      <w:r>
-        <w:rPr>
-          <w:i w:val="0"/>
-        </w:rPr>
-        <w:t>unafluid</w:t>
-      </w:r>
-      <w:proofErr w:type="spellEnd"/>
-      <w:r>
-        <w:rPr>
-          <w:i w:val="0"/>
-        </w:rPr>
-        <w:t>, laying out functional and non-functional requirements. Purpose, overview of the module, interfaces, and CPO objects used, constraints, assumptions and dependencies, functional requirements are contained in this documentation.</w:t>
+        <w:t>unafluid, laying out functional and non-functional requirements. Purpose, overview of the module, interfaces, and CPO objects used, constraints, assumptions and dependencies, functional requirements are contained in this documentation.</w:t>
       </w:r>
     </w:p>
     <w:p>
@@ -3659,33 +3649,13 @@
         <w:rPr>
           <w:i w:val="0"/>
         </w:rPr>
-        <w:t>The Runaway Fluid (</w:t>
-      </w:r>
-      <w:proofErr w:type="spellStart"/>
+        <w:t xml:space="preserve">The Runaway Fluid (Runafluid) project supplies a simulator module assembled as a Kepler workflow actor, which is capable of </w:t>
+      </w:r>
       <w:r>
         <w:rPr>
           <w:i w:val="0"/>
         </w:rPr>
-        <w:t>Runafluid</w:t>
-      </w:r>
-      <w:proofErr w:type="spellEnd"/>
-      <w:r>
-        <w:rPr>
-          <w:i w:val="0"/>
-        </w:rPr>
-        <w:t xml:space="preserve">) project supplies a simulator module assembled as a Kepler workflow actor, which is capable of </w:t>
-      </w:r>
-      <w:r>
-        <w:rPr>
-          <w:i w:val="0"/>
-        </w:rPr>
         <w:t>simulating the generation of runaway electron current with some constrains using analytical formulas that exhibit a perturbative treatment of runaway electrons with respect to the bulk electron population.</w:t>
-      </w:r>
-      <w:r>
-        <w:rPr>
-          <w:i w:val="0"/>
-        </w:rPr>
-        <w:t xml:space="preserve"> </w:t>
       </w:r>
       <w:r>
         <w:rPr>
@@ -3853,94 +3823,66 @@
         <w:rPr>
           <w:i w:val="0"/>
         </w:rPr>
-        <w:t xml:space="preserve"> Collaborative Software Development Environment using </w:t>
-      </w:r>
-      <w:proofErr w:type="spellStart"/>
+        <w:t xml:space="preserve"> Collaborative Software Development Environment using Gforge. The project documentation is accessible via </w:t>
+      </w:r>
+      <w:hyperlink r:id="rId15" w:history="1">
+        <w:r>
+          <w:rPr>
+            <w:rStyle w:val="Hiperhivatkozs"/>
+          </w:rPr>
+          <w:t>http://gforge.efda-itm.eu/gf/project/runafluid/</w:t>
+        </w:r>
+      </w:hyperlink>
       <w:r>
         <w:rPr>
           <w:i w:val="0"/>
         </w:rPr>
-        <w:t>Gforge</w:t>
-      </w:r>
-      <w:proofErr w:type="spellEnd"/>
+        <w:t xml:space="preserve">. Source code is stored in the SVN repository </w:t>
+      </w:r>
+      <w:hyperlink r:id="rId16" w:history="1">
+        <w:r>
+          <w:rPr>
+            <w:rStyle w:val="Hiperhivatkozs"/>
+          </w:rPr>
+          <w:t>https://gforge.efda-itm.eu/svn/runafluid</w:t>
+        </w:r>
+      </w:hyperlink>
       <w:r>
         <w:rPr>
           <w:i w:val="0"/>
         </w:rPr>
-        <w:t xml:space="preserve">. The project documentation is accessible via </w:t>
-      </w:r>
-      <w:hyperlink r:id="rId15" w:history="1">
-        <w:r>
-          <w:rPr>
-            <w:rStyle w:val="Hiperhivatkozs"/>
-          </w:rPr>
-          <w:t>http://gforge.efda-itm.eu/gf/project/runafluid/</w:t>
-        </w:r>
-      </w:hyperlink>
-      <w:r>
+        <w:t>.</w:t>
+      </w:r>
+    </w:p>
+    <w:p>
+      <w:pPr>
+        <w:pStyle w:val="template"/>
+      </w:pPr>
+    </w:p>
+    <w:p>
+      <w:pPr>
+        <w:pStyle w:val="template"/>
         <w:rPr>
           <w:i w:val="0"/>
         </w:rPr>
-        <w:t xml:space="preserve">. Source code is stored in the SVN repository </w:t>
-      </w:r>
-      <w:hyperlink r:id="rId16" w:history="1">
-        <w:r>
-          <w:rPr>
-            <w:rStyle w:val="Hiperhivatkozs"/>
-          </w:rPr>
-          <w:t>https://gforge.efda-itm.eu/svn/runafluid</w:t>
-        </w:r>
-      </w:hyperlink>
+      </w:pPr>
       <w:r>
         <w:rPr>
           <w:i w:val="0"/>
         </w:rPr>
-        <w:t>.</w:t>
-      </w:r>
-    </w:p>
-    <w:p>
-      <w:pPr>
-        <w:pStyle w:val="template"/>
-      </w:pPr>
-    </w:p>
-    <w:p>
-      <w:pPr>
-        <w:pStyle w:val="template"/>
+        <w:t>Analytical formula used to determine the critical electric field is based on the work of A. Stahl et </w:t>
+      </w:r>
+      <w:r>
         <w:rPr>
           <w:i w:val="0"/>
         </w:rPr>
-      </w:pPr>
+        <w:t>al [7</w:t>
+      </w:r>
       <w:r>
         <w:rPr>
           <w:i w:val="0"/>
         </w:rPr>
-        <w:t>Analytical formula used to determine the critical electric field is based on the work of A. Stahl et </w:t>
-      </w:r>
-      <w:r>
-        <w:rPr>
-          <w:i w:val="0"/>
-        </w:rPr>
-        <w:t>al [7</w:t>
-      </w:r>
-      <w:r>
-        <w:rPr>
-          <w:i w:val="0"/>
-        </w:rPr>
-        <w:t xml:space="preserve">]. The method of calculating </w:t>
-      </w:r>
-      <w:proofErr w:type="spellStart"/>
-      <w:r>
-        <w:rPr>
-          <w:i w:val="0"/>
-        </w:rPr>
-        <w:t>Dreicer</w:t>
-      </w:r>
-      <w:proofErr w:type="spellEnd"/>
-      <w:r>
-        <w:rPr>
-          <w:i w:val="0"/>
-        </w:rPr>
-        <w:t xml:space="preserve"> runaway generation growth rate stems from the article of J. W. Connor et al [</w:t>
+        <w:t>]. The method of calculating Dreicer runaway generation growth rate stems from the article of J. W. Connor et al [</w:t>
       </w:r>
       <w:r>
         <w:rPr>
@@ -4138,21 +4080,7 @@
           <w:i w:val="0"/>
         </w:rPr>
         <w:lastRenderedPageBreak/>
-        <w:t xml:space="preserve">Indicate if the runaway density exceeds a preset fraction of electron density (currently 1%), that might </w:t>
-      </w:r>
-      <w:proofErr w:type="spellStart"/>
-      <w:r>
-        <w:rPr>
-          <w:i w:val="0"/>
-        </w:rPr>
-        <w:t>effect</w:t>
-      </w:r>
-      <w:proofErr w:type="spellEnd"/>
-      <w:r>
-        <w:rPr>
-          <w:i w:val="0"/>
-        </w:rPr>
-        <w:t xml:space="preserve"> the stability of the workflow.</w:t>
+        <w:t>Indicate if the runaway density exceeds a preset fraction of electron density (currently 1%), that might effect the stability of the workflow.</w:t>
       </w:r>
     </w:p>
     <w:p>
@@ -4277,49 +4205,7 @@
         <w:rPr>
           <w:i w:val="0"/>
         </w:rPr>
-        <w:t xml:space="preserve">In H&amp;CD, Runaway Fluid module is embedded into a three layers deep </w:t>
-      </w:r>
-      <w:proofErr w:type="spellStart"/>
-      <w:r>
-        <w:rPr>
-          <w:i w:val="0"/>
-        </w:rPr>
-        <w:t>subworkflow</w:t>
-      </w:r>
-      <w:proofErr w:type="spellEnd"/>
-      <w:r>
-        <w:rPr>
-          <w:i w:val="0"/>
-        </w:rPr>
-        <w:t xml:space="preserve"> structure represented by composite actors. The </w:t>
-      </w:r>
-      <w:proofErr w:type="spellStart"/>
-      <w:r>
-        <w:rPr>
-          <w:i w:val="0"/>
-        </w:rPr>
-        <w:t>subworkflows</w:t>
-      </w:r>
-      <w:proofErr w:type="spellEnd"/>
-      <w:r>
-        <w:rPr>
-          <w:i w:val="0"/>
-        </w:rPr>
-        <w:t xml:space="preserve"> introduced in the composite actors have a specific function and structure. These </w:t>
-      </w:r>
-      <w:proofErr w:type="spellStart"/>
-      <w:r>
-        <w:rPr>
-          <w:i w:val="0"/>
-        </w:rPr>
-        <w:t>subworkflows</w:t>
-      </w:r>
-      <w:proofErr w:type="spellEnd"/>
-      <w:r>
-        <w:rPr>
-          <w:i w:val="0"/>
-        </w:rPr>
-        <w:t xml:space="preserve"> are discussed in the following subsections.</w:t>
+        <w:t>In H&amp;CD, Runaway Fluid module is embedded into a three layers deep subworkflow structure represented by composite actors. The subworkflows introduced in the composite actors have a specific function and structure. These subworkflows are discussed in the following subsections.</w:t>
       </w:r>
     </w:p>
     <w:p>
@@ -4378,37 +4264,7 @@
         <w:rPr>
           <w:i w:val="0"/>
         </w:rPr>
-        <w:t>Enabler workflow is contained in composite actor named “Runaway fluid”. Its aim is to control the execution of the “RUNAFLUID” actor. Execution can be enabled or disabled using the workflow parameter “</w:t>
-      </w:r>
-      <w:proofErr w:type="spellStart"/>
-      <w:r>
-        <w:rPr>
-          <w:i w:val="0"/>
-        </w:rPr>
-        <w:t>use_runaway_fluid</w:t>
-      </w:r>
-      <w:proofErr w:type="spellEnd"/>
-      <w:r>
-        <w:rPr>
-          <w:i w:val="0"/>
-        </w:rPr>
-        <w:t xml:space="preserve">”. Setting this </w:t>
-      </w:r>
-      <w:proofErr w:type="spellStart"/>
-      <w:proofErr w:type="gramStart"/>
-      <w:r>
-        <w:rPr>
-          <w:i w:val="0"/>
-        </w:rPr>
-        <w:t>boolean</w:t>
-      </w:r>
-      <w:proofErr w:type="spellEnd"/>
-      <w:proofErr w:type="gramEnd"/>
-      <w:r>
-        <w:rPr>
-          <w:i w:val="0"/>
-        </w:rPr>
-        <w:t xml:space="preserve"> parameter to true enables the “RUNAFLUID” actor.</w:t>
+        <w:t>Enabler workflow is contained in composite actor named “Runaway fluid”. Its aim is to control the execution of the “RUNAFLUID” actor. Execution can be enabled or disabled using the workflow parameter “use_runaway_fluid”. Setting this boolean parameter to true enables the “RUNAFLUID” actor.</w:t>
       </w:r>
     </w:p>
     <w:p>
@@ -4417,13 +4273,8 @@
       </w:pPr>
       <w:bookmarkStart w:id="38" w:name="__RefHeading__105_56999456"/>
       <w:bookmarkEnd w:id="38"/>
-      <w:proofErr w:type="spellStart"/>
-      <w:r>
-        <w:t>Demultiplexer</w:t>
-      </w:r>
-      <w:proofErr w:type="spellEnd"/>
-      <w:r>
-        <w:t xml:space="preserve"> workflow – </w:t>
+      <w:r>
+        <w:t xml:space="preserve">Demultiplexer workflow – </w:t>
       </w:r>
       <w:r>
         <w:rPr>
@@ -4472,62 +4323,12 @@
           <w:i w:val="0"/>
         </w:rPr>
       </w:pPr>
-      <w:proofErr w:type="spellStart"/>
       <w:r>
         <w:rPr>
           <w:i w:val="0"/>
         </w:rPr>
         <w:lastRenderedPageBreak/>
-        <w:t>Demultiplexer</w:t>
-      </w:r>
-      <w:proofErr w:type="spellEnd"/>
-      <w:r>
-        <w:rPr>
-          <w:i w:val="0"/>
-        </w:rPr>
-        <w:t xml:space="preserve"> workflow is contained in composite actor named “RUNAFLUID”. </w:t>
-      </w:r>
-      <w:proofErr w:type="spellStart"/>
-      <w:r>
-        <w:rPr>
-          <w:i w:val="0"/>
-        </w:rPr>
-        <w:t>Demultiplexer</w:t>
-      </w:r>
-      <w:proofErr w:type="spellEnd"/>
-      <w:r>
-        <w:rPr>
-          <w:i w:val="0"/>
-        </w:rPr>
-        <w:t xml:space="preserve"> workflow reads the input CPO-s and time from the input bundle and feeds those values into the “</w:t>
-      </w:r>
-      <w:proofErr w:type="spellStart"/>
-      <w:r>
-        <w:rPr>
-          <w:i w:val="0"/>
-        </w:rPr>
-        <w:t>runaway_fluid</w:t>
-      </w:r>
-      <w:proofErr w:type="spellEnd"/>
-      <w:r>
-        <w:rPr>
-          <w:i w:val="0"/>
-        </w:rPr>
-        <w:t xml:space="preserve">” actor. The input bundle of </w:t>
-      </w:r>
-      <w:proofErr w:type="spellStart"/>
-      <w:r>
-        <w:rPr>
-          <w:i w:val="0"/>
-        </w:rPr>
-        <w:t>demultiplexer</w:t>
-      </w:r>
-      <w:proofErr w:type="spellEnd"/>
-      <w:r>
-        <w:rPr>
-          <w:i w:val="0"/>
-        </w:rPr>
-        <w:t xml:space="preserve"> workflow (and subsequently input bundle of enabler workflow described in </w:t>
+        <w:t xml:space="preserve">Demultiplexer workflow is contained in composite actor named “RUNAFLUID”. Demultiplexer workflow reads the input CPO-s and time from the input bundle and feeds those values into the “runaway_fluid” actor. The input bundle of demultiplexer workflow (and subsequently input bundle of enabler workflow described in </w:t>
       </w:r>
       <w:r>
         <w:rPr>
@@ -4588,7 +4389,7 @@
           <w:left w:w="0" w:type="dxa"/>
           <w:right w:w="0" w:type="dxa"/>
         </w:tblCellMar>
-        <w:tblLook w:val="0000" w:firstRow="0" w:lastRow="0" w:firstColumn="0" w:lastColumn="0" w:noHBand="0" w:noVBand="0"/>
+        <w:tblLook w:val="0000"/>
       </w:tblPr>
       <w:tblGrid>
         <w:gridCol w:w="3750"/>
@@ -4687,7 +4488,6 @@
                 <w:szCs w:val="24"/>
               </w:rPr>
             </w:pPr>
-            <w:proofErr w:type="spellStart"/>
             <w:r>
               <w:rPr>
                 <w:rFonts w:ascii="Thorndale" w:hAnsi="Thorndale" w:cs="Thorndale"/>
@@ -4696,7 +4496,6 @@
               </w:rPr>
               <w:t>cpos.core.coreprof</w:t>
             </w:r>
-            <w:proofErr w:type="spellEnd"/>
           </w:p>
         </w:tc>
         <w:tc>
@@ -4714,23 +4513,13 @@
               <w:pStyle w:val="Tblzattartalom"/>
               <w:snapToGrid w:val="0"/>
             </w:pPr>
-            <w:proofErr w:type="spellStart"/>
             <w:r>
               <w:rPr>
                 <w:rFonts w:ascii="Thorndale" w:hAnsi="Thorndale" w:cs="Thorndale"/>
                 <w:color w:val="000000"/>
                 <w:szCs w:val="24"/>
               </w:rPr>
-              <w:t>coreprof</w:t>
-            </w:r>
-            <w:proofErr w:type="spellEnd"/>
-            <w:r>
-              <w:rPr>
-                <w:rFonts w:ascii="Thorndale" w:hAnsi="Thorndale" w:cs="Thorndale"/>
-                <w:color w:val="000000"/>
-                <w:szCs w:val="24"/>
-              </w:rPr>
-              <w:t xml:space="preserve"> CPO</w:t>
+              <w:t>coreprof CPO</w:t>
             </w:r>
           </w:p>
         </w:tc>
@@ -4755,7 +4544,6 @@
                 <w:szCs w:val="24"/>
               </w:rPr>
             </w:pPr>
-            <w:proofErr w:type="spellStart"/>
             <w:r>
               <w:rPr>
                 <w:rFonts w:ascii="Thorndale" w:hAnsi="Thorndale" w:cs="Thorndale"/>
@@ -4764,7 +4552,6 @@
               </w:rPr>
               <w:t>cpos.core.coreimpur</w:t>
             </w:r>
-            <w:proofErr w:type="spellEnd"/>
           </w:p>
         </w:tc>
         <w:tc>
@@ -4782,23 +4569,13 @@
               <w:pStyle w:val="Tblzattartalom"/>
               <w:snapToGrid w:val="0"/>
             </w:pPr>
-            <w:proofErr w:type="spellStart"/>
             <w:r>
               <w:rPr>
                 <w:rFonts w:ascii="Thorndale" w:hAnsi="Thorndale" w:cs="Thorndale"/>
                 <w:color w:val="000000"/>
                 <w:szCs w:val="24"/>
               </w:rPr>
-              <w:t>coreimpur</w:t>
-            </w:r>
-            <w:proofErr w:type="spellEnd"/>
-            <w:r>
-              <w:rPr>
-                <w:rFonts w:ascii="Thorndale" w:hAnsi="Thorndale" w:cs="Thorndale"/>
-                <w:color w:val="000000"/>
-                <w:szCs w:val="24"/>
-              </w:rPr>
-              <w:t xml:space="preserve"> CPO</w:t>
+              <w:t>coreimpur CPO</w:t>
             </w:r>
           </w:p>
         </w:tc>
@@ -4823,7 +4600,6 @@
                 <w:szCs w:val="24"/>
               </w:rPr>
             </w:pPr>
-            <w:proofErr w:type="spellStart"/>
             <w:r>
               <w:rPr>
                 <w:rFonts w:ascii="Thorndale" w:hAnsi="Thorndale" w:cs="Thorndale"/>
@@ -4832,7 +4608,6 @@
               </w:rPr>
               <w:t>cpos.mhd.equilibrium</w:t>
             </w:r>
-            <w:proofErr w:type="spellEnd"/>
           </w:p>
         </w:tc>
         <w:tc>
@@ -4881,7 +4656,6 @@
                 <w:szCs w:val="24"/>
               </w:rPr>
             </w:pPr>
-            <w:proofErr w:type="spellStart"/>
             <w:r>
               <w:rPr>
                 <w:rFonts w:ascii="Thorndale" w:hAnsi="Thorndale" w:cs="Thorndale"/>
@@ -4906,7 +4680,6 @@
               </w:rPr>
               <w:t>distribution</w:t>
             </w:r>
-            <w:proofErr w:type="spellEnd"/>
           </w:p>
         </w:tc>
         <w:tc>
@@ -4955,7 +4728,6 @@
                 <w:szCs w:val="24"/>
               </w:rPr>
             </w:pPr>
-            <w:proofErr w:type="spellStart"/>
             <w:r>
               <w:rPr>
                 <w:rFonts w:ascii="Thorndale" w:hAnsi="Thorndale" w:cs="Thorndale"/>
@@ -4964,7 +4736,6 @@
               </w:rPr>
               <w:t>control.tau</w:t>
             </w:r>
-            <w:proofErr w:type="spellEnd"/>
           </w:p>
         </w:tc>
         <w:tc>
@@ -5049,7 +4820,15 @@
                 <w:color w:val="000000"/>
                 <w:szCs w:val="24"/>
               </w:rPr>
-              <w:t>Double</w:t>
+              <w:t>d</w:t>
+            </w:r>
+            <w:r>
+              <w:rPr>
+                <w:rFonts w:ascii="Thorndale" w:hAnsi="Thorndale" w:cs="Thorndale"/>
+                <w:color w:val="000000"/>
+                <w:szCs w:val="24"/>
+              </w:rPr>
+              <w:t>ouble</w:t>
             </w:r>
           </w:p>
         </w:tc>
@@ -5074,7 +4853,6 @@
                 <w:szCs w:val="24"/>
               </w:rPr>
             </w:pPr>
-            <w:proofErr w:type="spellStart"/>
             <w:r>
               <w:rPr>
                 <w:rFonts w:ascii="Thorndale" w:hAnsi="Thorndale" w:cs="Thorndale"/>
@@ -5083,7 +4861,6 @@
               </w:rPr>
               <w:t>critical_fraction</w:t>
             </w:r>
-            <w:proofErr w:type="spellEnd"/>
           </w:p>
         </w:tc>
         <w:tc>
@@ -5107,7 +4884,15 @@
                 <w:color w:val="000000"/>
                 <w:szCs w:val="24"/>
               </w:rPr>
-              <w:t>Double</w:t>
+              <w:t>d</w:t>
+            </w:r>
+            <w:r>
+              <w:rPr>
+                <w:rFonts w:ascii="Thorndale" w:hAnsi="Thorndale" w:cs="Thorndale"/>
+                <w:color w:val="000000"/>
+                <w:szCs w:val="24"/>
+              </w:rPr>
+              <w:t>ouble</w:t>
             </w:r>
           </w:p>
         </w:tc>
@@ -5141,19 +4926,8 @@
           <w:sz w:val="22"/>
           <w:szCs w:val="22"/>
         </w:rPr>
-        <w:t>Standardized EU-ITM Plasma Bundle</w:t>
-      </w:r>
-      <w:proofErr w:type="gramStart"/>
-      <w:r>
-        <w:rPr>
-          <w:rFonts w:ascii="Arial" w:hAnsi="Arial" w:cs="Arial"/>
-          <w:b w:val="0"/>
-          <w:sz w:val="22"/>
-          <w:szCs w:val="22"/>
-        </w:rPr>
-        <w:t>:</w:t>
-      </w:r>
-      <w:proofErr w:type="gramEnd"/>
+        <w:t>Standardized EU-ITM Plasma Bundle:</w:t>
+      </w:r>
       <w:r>
         <w:rPr>
           <w:rFonts w:ascii="Arial" w:hAnsi="Arial" w:cs="Arial"/>
@@ -5242,7 +5016,7 @@
           <w:left w:w="0" w:type="dxa"/>
           <w:right w:w="0" w:type="dxa"/>
         </w:tblCellMar>
-        <w:tblLook w:val="0000" w:firstRow="0" w:lastRow="0" w:firstColumn="0" w:lastColumn="0" w:noHBand="0" w:noVBand="0"/>
+        <w:tblLook w:val="0000"/>
       </w:tblPr>
       <w:tblGrid>
         <w:gridCol w:w="3859"/>
@@ -5484,25 +5258,7 @@
                 <w:color w:val="000000"/>
                 <w:szCs w:val="24"/>
               </w:rPr>
-              <w:t>Density of runaway electrons exceeds &lt;</w:t>
-            </w:r>
-            <w:proofErr w:type="spellStart"/>
-            <w:r>
-              <w:rPr>
-                <w:rFonts w:ascii="Thorndale" w:hAnsi="Thorndale" w:cs="Thorndale"/>
-                <w:color w:val="000000"/>
-                <w:szCs w:val="24"/>
-              </w:rPr>
-              <w:t>critical_fraction</w:t>
-            </w:r>
-            <w:proofErr w:type="spellEnd"/>
-            <w:r>
-              <w:rPr>
-                <w:rFonts w:ascii="Thorndale" w:hAnsi="Thorndale" w:cs="Thorndale"/>
-                <w:color w:val="000000"/>
-                <w:szCs w:val="24"/>
-              </w:rPr>
-              <w:t>&gt;% of total electron density: &lt;time&gt;</w:t>
+              <w:t>Density of runaway electrons exceeds &lt;critical_fraction&gt;% of total electron density: &lt;time&gt;</w:t>
             </w:r>
           </w:p>
         </w:tc>
@@ -5819,19 +5575,7 @@
         <w:rPr>
           <w:i w:val="0"/>
         </w:rPr>
-        <w:t>is</w:t>
-      </w:r>
-      <w:r>
-        <w:rPr>
-          <w:i w:val="0"/>
-        </w:rPr>
-        <w:t xml:space="preserve"> </w:t>
-      </w:r>
-      <w:r>
-        <w:rPr>
-          <w:i w:val="0"/>
-        </w:rPr>
-        <w:t>written</w:t>
+        <w:t>iswritten</w:t>
       </w:r>
       <w:r>
         <w:rPr>
@@ -6017,12 +5761,6 @@
         </w:rPr>
         <w:t>The program is developed using ITM data structure version 4.10b.</w:t>
       </w:r>
-      <w:r>
-        <w:rPr>
-          <w:i w:val="0"/>
-        </w:rPr>
-        <w:t xml:space="preserve"> </w:t>
-      </w:r>
     </w:p>
     <w:p>
       <w:pPr>
@@ -6154,55 +5892,7 @@
           <w:rFonts w:ascii="Arial" w:hAnsi="Arial" w:cs="Arial"/>
           <w:sz w:val="22"/>
         </w:rPr>
-        <w:t>Runaway Fluid actor reads input data from ITM CPO-s via UAL. The CPO structures “</w:t>
-      </w:r>
-      <w:proofErr w:type="spellStart"/>
-      <w:r>
-        <w:rPr>
-          <w:rFonts w:ascii="Arial" w:hAnsi="Arial" w:cs="Arial"/>
-          <w:sz w:val="22"/>
-        </w:rPr>
-        <w:t>coreprof</w:t>
-      </w:r>
-      <w:proofErr w:type="spellEnd"/>
-      <w:r>
-        <w:rPr>
-          <w:rFonts w:ascii="Arial" w:hAnsi="Arial" w:cs="Arial"/>
-          <w:sz w:val="22"/>
-        </w:rPr>
-        <w:t>”, “</w:t>
-      </w:r>
-      <w:proofErr w:type="spellStart"/>
-      <w:r>
-        <w:rPr>
-          <w:rFonts w:ascii="Arial" w:hAnsi="Arial" w:cs="Arial"/>
-          <w:sz w:val="22"/>
-        </w:rPr>
-        <w:t>coreimpur</w:t>
-      </w:r>
-      <w:proofErr w:type="spellEnd"/>
-      <w:r>
-        <w:rPr>
-          <w:rFonts w:ascii="Arial" w:hAnsi="Arial" w:cs="Arial"/>
-          <w:sz w:val="22"/>
-        </w:rPr>
-        <w:t>”, and “equilibrium” contain the data needed. This input data is typically generated by the actor named “</w:t>
-      </w:r>
-      <w:proofErr w:type="spellStart"/>
-      <w:r>
-        <w:rPr>
-          <w:rFonts w:ascii="Arial" w:hAnsi="Arial" w:cs="Arial"/>
-          <w:sz w:val="22"/>
-        </w:rPr>
-        <w:t>ualinit</w:t>
-      </w:r>
-      <w:proofErr w:type="spellEnd"/>
-      <w:r>
-        <w:rPr>
-          <w:rFonts w:ascii="Arial" w:hAnsi="Arial" w:cs="Arial"/>
-          <w:sz w:val="22"/>
-        </w:rPr>
-        <w:t>”. The following parameters are used in calculations:</w:t>
+        <w:t>Runaway Fluid actor reads input data from ITM CPO-s via UAL. The CPO structures “coreprof”, “coreimpur”, and “equilibrium” contain the data needed. This input data is typically generated by the actor named “ualinit”. The following parameters are used in calculations:</w:t>
       </w:r>
     </w:p>
     <w:tbl>
@@ -6214,7 +5904,7 @@
           <w:left w:w="0" w:type="dxa"/>
           <w:right w:w="0" w:type="dxa"/>
         </w:tblCellMar>
-        <w:tblLook w:val="0000" w:firstRow="0" w:lastRow="0" w:firstColumn="0" w:lastColumn="0" w:noHBand="0" w:noVBand="0"/>
+        <w:tblLook w:val="0000"/>
       </w:tblPr>
       <w:tblGrid>
         <w:gridCol w:w="3216"/>
@@ -6382,23 +6072,13 @@
                 <w:szCs w:val="24"/>
               </w:rPr>
             </w:pPr>
-            <w:proofErr w:type="spellStart"/>
             <w:r>
               <w:rPr>
                 <w:rFonts w:ascii="Thorndale" w:hAnsi="Thorndale" w:cs="Thorndale"/>
                 <w:color w:val="000000"/>
                 <w:szCs w:val="24"/>
               </w:rPr>
-              <w:t>coreprof</w:t>
-            </w:r>
-            <w:proofErr w:type="spellEnd"/>
-            <w:r>
-              <w:rPr>
-                <w:rFonts w:ascii="Thorndale" w:hAnsi="Thorndale" w:cs="Thorndale"/>
-                <w:color w:val="000000"/>
-                <w:szCs w:val="24"/>
-              </w:rPr>
-              <w:t>[time]/ne/value[r]</w:t>
+              <w:t>coreprof[time]/ne/value[r]</w:t>
             </w:r>
           </w:p>
         </w:tc>
@@ -6487,41 +6167,13 @@
                 <w:szCs w:val="24"/>
               </w:rPr>
             </w:pPr>
-            <w:proofErr w:type="spellStart"/>
             <w:r>
               <w:rPr>
                 <w:rFonts w:ascii="Thorndale" w:hAnsi="Thorndale" w:cs="Thorndale"/>
                 <w:color w:val="000000"/>
                 <w:szCs w:val="24"/>
               </w:rPr>
-              <w:t>coreprof</w:t>
-            </w:r>
-            <w:proofErr w:type="spellEnd"/>
-            <w:r>
-              <w:rPr>
-                <w:rFonts w:ascii="Thorndale" w:hAnsi="Thorndale" w:cs="Thorndale"/>
-                <w:color w:val="000000"/>
-                <w:szCs w:val="24"/>
-              </w:rPr>
-              <w:t>[time]/</w:t>
-            </w:r>
-            <w:proofErr w:type="spellStart"/>
-            <w:r>
-              <w:rPr>
-                <w:rFonts w:ascii="Thorndale" w:hAnsi="Thorndale" w:cs="Thorndale"/>
-                <w:color w:val="000000"/>
-                <w:szCs w:val="24"/>
-              </w:rPr>
-              <w:t>te</w:t>
-            </w:r>
-            <w:proofErr w:type="spellEnd"/>
-            <w:r>
-              <w:rPr>
-                <w:rFonts w:ascii="Thorndale" w:hAnsi="Thorndale" w:cs="Thorndale"/>
-                <w:color w:val="000000"/>
-                <w:szCs w:val="24"/>
-              </w:rPr>
-              <w:t>/value[r]</w:t>
+              <w:t>coreprof[time]/te/value[r]</w:t>
             </w:r>
           </w:p>
         </w:tc>
@@ -6601,157 +6253,14 @@
                 <w:szCs w:val="24"/>
               </w:rPr>
             </w:pPr>
-            <w:proofErr w:type="spellStart"/>
             <w:r>
               <w:rPr>
                 <w:rFonts w:ascii="Thorndale" w:hAnsi="Thorndale" w:cs="Thorndale"/>
                 <w:color w:val="000000"/>
                 <w:szCs w:val="24"/>
               </w:rPr>
-              <w:t>coreimpur</w:t>
-            </w:r>
-            <w:proofErr w:type="spellEnd"/>
-            <w:r>
-              <w:rPr>
-                <w:rFonts w:ascii="Thorndale" w:hAnsi="Thorndale" w:cs="Thorndale"/>
-                <w:color w:val="000000"/>
-                <w:szCs w:val="24"/>
-              </w:rPr>
-              <w:t>[time]/impurity[species]/z[r]</w:t>
-            </w:r>
-          </w:p>
-          <w:p>
-            <w:pPr>
-              <w:pStyle w:val="Tblzattartalom"/>
-              <w:snapToGrid w:val="0"/>
-              <w:rPr>
-                <w:rFonts w:ascii="Thorndale" w:hAnsi="Thorndale" w:cs="Thorndale"/>
-                <w:color w:val="000000"/>
-                <w:szCs w:val="24"/>
-              </w:rPr>
-            </w:pPr>
-            <w:proofErr w:type="spellStart"/>
-            <w:r>
-              <w:rPr>
-                <w:rFonts w:ascii="Thorndale" w:hAnsi="Thorndale" w:cs="Thorndale"/>
-                <w:color w:val="000000"/>
-                <w:szCs w:val="24"/>
-              </w:rPr>
-              <w:t>coreimpur</w:t>
-            </w:r>
-            <w:proofErr w:type="spellEnd"/>
-            <w:r>
-              <w:rPr>
-                <w:rFonts w:ascii="Thorndale" w:hAnsi="Thorndale" w:cs="Thorndale"/>
-                <w:color w:val="000000"/>
-                <w:szCs w:val="24"/>
-              </w:rPr>
-              <w:t>[time]/impurity[species]/</w:t>
-            </w:r>
-            <w:proofErr w:type="spellStart"/>
-            <w:r>
-              <w:rPr>
-                <w:rFonts w:ascii="Thorndale" w:hAnsi="Thorndale" w:cs="Thorndale"/>
-                <w:color w:val="000000"/>
-                <w:szCs w:val="24"/>
-              </w:rPr>
-              <w:t>nz</w:t>
-            </w:r>
-            <w:proofErr w:type="spellEnd"/>
-            <w:r>
-              <w:rPr>
-                <w:rFonts w:ascii="Thorndale" w:hAnsi="Thorndale" w:cs="Thorndale"/>
-                <w:color w:val="000000"/>
-                <w:szCs w:val="24"/>
-              </w:rPr>
-              <w:t>[r]</w:t>
-            </w:r>
-          </w:p>
-          <w:p>
-            <w:pPr>
-              <w:pStyle w:val="Tblzattartalom"/>
-              <w:snapToGrid w:val="0"/>
-              <w:rPr>
-                <w:rFonts w:ascii="Thorndale" w:hAnsi="Thorndale" w:cs="Thorndale"/>
-                <w:color w:val="000000"/>
-                <w:szCs w:val="24"/>
-              </w:rPr>
-            </w:pPr>
-            <w:proofErr w:type="spellStart"/>
-            <w:r>
-              <w:rPr>
-                <w:rFonts w:ascii="Thorndale" w:hAnsi="Thorndale" w:cs="Thorndale"/>
-                <w:color w:val="000000"/>
-                <w:szCs w:val="24"/>
-              </w:rPr>
-              <w:t>coreprof</w:t>
-            </w:r>
-            <w:proofErr w:type="spellEnd"/>
-            <w:r>
-              <w:rPr>
-                <w:rFonts w:ascii="Thorndale" w:hAnsi="Thorndale" w:cs="Thorndale"/>
-                <w:color w:val="000000"/>
-                <w:szCs w:val="24"/>
-              </w:rPr>
-              <w:t>[time]/</w:t>
-            </w:r>
-            <w:proofErr w:type="spellStart"/>
-            <w:r>
-              <w:rPr>
-                <w:rFonts w:ascii="Thorndale" w:hAnsi="Thorndale" w:cs="Thorndale"/>
-                <w:color w:val="000000"/>
-                <w:szCs w:val="24"/>
-              </w:rPr>
-              <w:t>ni</w:t>
-            </w:r>
-            <w:proofErr w:type="spellEnd"/>
-            <w:r>
-              <w:rPr>
-                <w:rFonts w:ascii="Thorndale" w:hAnsi="Thorndale" w:cs="Thorndale"/>
-                <w:color w:val="000000"/>
-                <w:szCs w:val="24"/>
-              </w:rPr>
-              <w:t>/value[r, species]</w:t>
-            </w:r>
-          </w:p>
-          <w:p>
-            <w:pPr>
-              <w:pStyle w:val="Tblzattartalom"/>
-              <w:snapToGrid w:val="0"/>
-              <w:rPr>
-                <w:rFonts w:ascii="Thorndale" w:hAnsi="Thorndale" w:cs="Thorndale"/>
-                <w:color w:val="000000"/>
-                <w:szCs w:val="24"/>
-              </w:rPr>
-            </w:pPr>
-            <w:proofErr w:type="spellStart"/>
-            <w:r>
-              <w:rPr>
-                <w:rFonts w:ascii="Thorndale" w:hAnsi="Thorndale" w:cs="Thorndale"/>
-                <w:color w:val="000000"/>
-                <w:szCs w:val="24"/>
-              </w:rPr>
-              <w:t>coreprof</w:t>
-            </w:r>
-            <w:proofErr w:type="spellEnd"/>
-            <w:r>
-              <w:rPr>
-                <w:rFonts w:ascii="Thorndale" w:hAnsi="Thorndale" w:cs="Thorndale"/>
-                <w:color w:val="000000"/>
-                <w:szCs w:val="24"/>
-              </w:rPr>
-              <w:t>[time]/compositions/ions[species]/</w:t>
-            </w:r>
-            <w:proofErr w:type="spellStart"/>
-            <w:r>
-              <w:rPr>
-                <w:rFonts w:ascii="Thorndale" w:hAnsi="Thorndale" w:cs="Thorndale"/>
-                <w:color w:val="000000"/>
-                <w:szCs w:val="24"/>
-              </w:rPr>
-              <w:t>zion</w:t>
-            </w:r>
-            <w:proofErr w:type="spellEnd"/>
+              <w:t>coreprof[time]/profiles1d/zeff[r]</w:t>
+            </w:r>
           </w:p>
         </w:tc>
         <w:tc>
@@ -6768,89 +6277,23 @@
             <w:pPr>
               <w:pStyle w:val="Tblzattartalom"/>
               <w:snapToGrid w:val="0"/>
+            </w:pPr>
+            <w:r>
               <w:rPr>
                 <w:rFonts w:ascii="Thorndale" w:hAnsi="Thorndale" w:cs="Thorndale"/>
                 <w:color w:val="000000"/>
                 <w:szCs w:val="24"/>
               </w:rPr>
-            </w:pPr>
+              <w:t>1/m</w:t>
+            </w:r>
             <w:r>
               <w:rPr>
                 <w:rFonts w:ascii="Thorndale" w:hAnsi="Thorndale" w:cs="Thorndale"/>
                 <w:color w:val="000000"/>
                 <w:szCs w:val="24"/>
-              </w:rPr>
-              <w:t>1</w:t>
-            </w:r>
-          </w:p>
-          <w:p>
-            <w:pPr>
-              <w:pStyle w:val="Tblzattartalom"/>
-              <w:snapToGrid w:val="0"/>
-              <w:rPr>
-                <w:rFonts w:ascii="Thorndale" w:hAnsi="Thorndale" w:cs="Thorndale"/>
-                <w:color w:val="000000"/>
-                <w:szCs w:val="24"/>
-              </w:rPr>
-            </w:pPr>
-            <w:r>
-              <w:rPr>
-                <w:rFonts w:ascii="Thorndale" w:hAnsi="Thorndale" w:cs="Thorndale"/>
-                <w:color w:val="000000"/>
-                <w:szCs w:val="24"/>
-              </w:rPr>
-              <w:t>1/m</w:t>
-            </w:r>
-            <w:r>
-              <w:rPr>
-                <w:rFonts w:ascii="Thorndale" w:hAnsi="Thorndale" w:cs="Thorndale"/>
-                <w:color w:val="000000"/>
-                <w:szCs w:val="24"/>
                 <w:vertAlign w:val="superscript"/>
               </w:rPr>
               <w:t>3</w:t>
-            </w:r>
-          </w:p>
-          <w:p>
-            <w:pPr>
-              <w:pStyle w:val="Tblzattartalom"/>
-              <w:snapToGrid w:val="0"/>
-              <w:rPr>
-                <w:rFonts w:ascii="Thorndale" w:hAnsi="Thorndale" w:cs="Thorndale"/>
-                <w:color w:val="000000"/>
-                <w:szCs w:val="24"/>
-              </w:rPr>
-            </w:pPr>
-            <w:r>
-              <w:rPr>
-                <w:rFonts w:ascii="Thorndale" w:hAnsi="Thorndale" w:cs="Thorndale"/>
-                <w:color w:val="000000"/>
-                <w:szCs w:val="24"/>
-              </w:rPr>
-              <w:t>1/m</w:t>
-            </w:r>
-            <w:r>
-              <w:rPr>
-                <w:rFonts w:ascii="Thorndale" w:hAnsi="Thorndale" w:cs="Thorndale"/>
-                <w:color w:val="000000"/>
-                <w:szCs w:val="24"/>
-                <w:vertAlign w:val="superscript"/>
-              </w:rPr>
-              <w:t>3</w:t>
-            </w:r>
-          </w:p>
-          <w:p>
-            <w:pPr>
-              <w:pStyle w:val="Tblzattartalom"/>
-              <w:snapToGrid w:val="0"/>
-            </w:pPr>
-            <w:r>
-              <w:rPr>
-                <w:rFonts w:ascii="Thorndale" w:hAnsi="Thorndale" w:cs="Thorndale"/>
-                <w:color w:val="000000"/>
-                <w:szCs w:val="24"/>
-              </w:rPr>
-              <w:t>1</w:t>
             </w:r>
           </w:p>
         </w:tc>
@@ -6903,41 +6346,13 @@
                 <w:szCs w:val="24"/>
               </w:rPr>
             </w:pPr>
-            <w:proofErr w:type="spellStart"/>
             <w:r>
               <w:rPr>
                 <w:rFonts w:ascii="Thorndale" w:hAnsi="Thorndale" w:cs="Thorndale"/>
                 <w:color w:val="000000"/>
                 <w:szCs w:val="24"/>
               </w:rPr>
-              <w:t>coreprof</w:t>
-            </w:r>
-            <w:proofErr w:type="spellEnd"/>
-            <w:r>
-              <w:rPr>
-                <w:rFonts w:ascii="Thorndale" w:hAnsi="Thorndale" w:cs="Thorndale"/>
-                <w:color w:val="000000"/>
-                <w:szCs w:val="24"/>
-              </w:rPr>
-              <w:t>[time]/profiles1d/</w:t>
-            </w:r>
-            <w:proofErr w:type="spellStart"/>
-            <w:r>
-              <w:rPr>
-                <w:rFonts w:ascii="Thorndale" w:hAnsi="Thorndale" w:cs="Thorndale"/>
-                <w:color w:val="000000"/>
-                <w:szCs w:val="24"/>
-              </w:rPr>
-              <w:t>eparallel</w:t>
-            </w:r>
-            <w:proofErr w:type="spellEnd"/>
-            <w:r>
-              <w:rPr>
-                <w:rFonts w:ascii="Thorndale" w:hAnsi="Thorndale" w:cs="Thorndale"/>
-                <w:color w:val="000000"/>
-                <w:szCs w:val="24"/>
-              </w:rPr>
-              <w:t>[r]</w:t>
+              <w:t>coreprof[time]/profiles1d/eparallel[r]</w:t>
             </w:r>
           </w:p>
           <w:p>
@@ -6950,41 +6365,13 @@
                 <w:szCs w:val="24"/>
               </w:rPr>
             </w:pPr>
-            <w:proofErr w:type="spellStart"/>
             <w:r>
               <w:rPr>
                 <w:rFonts w:ascii="Thorndale" w:hAnsi="Thorndale" w:cs="Thorndale"/>
                 <w:color w:val="000000"/>
                 <w:szCs w:val="24"/>
               </w:rPr>
-              <w:t>coreprof</w:t>
-            </w:r>
-            <w:proofErr w:type="spellEnd"/>
-            <w:r>
-              <w:rPr>
-                <w:rFonts w:ascii="Thorndale" w:hAnsi="Thorndale" w:cs="Thorndale"/>
-                <w:color w:val="000000"/>
-                <w:szCs w:val="24"/>
-              </w:rPr>
-              <w:t>[time]/</w:t>
-            </w:r>
-            <w:proofErr w:type="spellStart"/>
-            <w:r>
-              <w:rPr>
-                <w:rFonts w:ascii="Thorndale" w:hAnsi="Thorndale" w:cs="Thorndale"/>
-                <w:color w:val="000000"/>
-                <w:szCs w:val="24"/>
-              </w:rPr>
-              <w:t>toroid_field</w:t>
-            </w:r>
-            <w:proofErr w:type="spellEnd"/>
-            <w:r>
-              <w:rPr>
-                <w:rFonts w:ascii="Thorndale" w:hAnsi="Thorndale" w:cs="Thorndale"/>
-                <w:color w:val="000000"/>
-                <w:szCs w:val="24"/>
-              </w:rPr>
-              <w:t>/b0</w:t>
+              <w:t>coreprof[time]/toroid_field/b0</w:t>
             </w:r>
           </w:p>
           <w:p>
@@ -7019,25 +6406,7 @@
                 <w:color w:val="000000"/>
                 <w:szCs w:val="24"/>
               </w:rPr>
-              <w:t>/</w:t>
-            </w:r>
-            <w:proofErr w:type="spellStart"/>
-            <w:r>
-              <w:rPr>
-                <w:rFonts w:ascii="Thorndale" w:hAnsi="Thorndale" w:cs="Thorndale"/>
-                <w:color w:val="000000"/>
-                <w:szCs w:val="24"/>
-              </w:rPr>
-              <w:t>b_av</w:t>
-            </w:r>
-            <w:proofErr w:type="spellEnd"/>
-            <w:r>
-              <w:rPr>
-                <w:rFonts w:ascii="Thorndale" w:hAnsi="Thorndale" w:cs="Thorndale"/>
-                <w:color w:val="000000"/>
-                <w:szCs w:val="24"/>
-              </w:rPr>
-              <w:t>[r]</w:t>
+              <w:t>/b_av[r]</w:t>
             </w:r>
           </w:p>
         </w:tc>
@@ -7160,25 +6529,23 @@
                 <w:color w:val="000000"/>
                 <w:szCs w:val="24"/>
               </w:rPr>
-              <w:t>distribution[time]/</w:t>
-            </w:r>
-            <w:proofErr w:type="spellStart"/>
+              <w:t>distribution[time]/distri_vec[</w:t>
+            </w:r>
             <w:r>
               <w:rPr>
                 <w:rFonts w:ascii="Thorndale" w:hAnsi="Thorndale" w:cs="Thorndale"/>
                 <w:color w:val="000000"/>
                 <w:szCs w:val="24"/>
               </w:rPr>
-              <w:t>distri_vec</w:t>
-            </w:r>
-            <w:proofErr w:type="spellEnd"/>
+              <w:t>@</w:t>
+            </w:r>
             <w:r>
               <w:rPr>
                 <w:rFonts w:ascii="Thorndale" w:hAnsi="Thorndale" w:cs="Thorndale"/>
                 <w:color w:val="000000"/>
                 <w:szCs w:val="24"/>
               </w:rPr>
-              <w:t>[7]/</w:t>
+              <w:t>]/</w:t>
             </w:r>
             <w:r>
               <w:rPr>
@@ -7326,10 +6693,15 @@
     <w:p/>
     <w:p>
       <w:r>
-        <w:t xml:space="preserve">Here </w:t>
+        <w:t>Here</w:t>
+      </w:r>
+      <w:r>
+        <w:t xml:space="preserve"> @ is the index where</w:t>
+      </w:r>
+      <w:r>
+        <w:t xml:space="preserve"> </w:t>
       </w:r>
       <w:hyperlink r:id="rId20" w:history="1">
-        <w:proofErr w:type="spellStart"/>
         <w:r>
           <w:rPr>
             <w:rStyle w:val="Hiperhivatkozs"/>
@@ -7337,39 +6709,31 @@
           </w:rPr>
           <w:t>distsource_identifier</w:t>
         </w:r>
-        <w:proofErr w:type="spellEnd"/>
       </w:hyperlink>
       <w:r>
-        <w:t xml:space="preserve"> number “</w:t>
+        <w:t xml:space="preserve"> of </w:t>
       </w:r>
       <w:r>
         <w:rPr>
           <w:rFonts w:ascii="Courier New" w:hAnsi="Courier New" w:cs="Courier New"/>
         </w:rPr>
-        <w:t>7</w:t>
-      </w:r>
-      <w:r>
-        <w:t xml:space="preserve"> “of </w:t>
-      </w:r>
-      <w:proofErr w:type="spellStart"/>
+        <w:t>distri_vec</w:t>
+      </w:r>
+      <w:r>
+        <w:t xml:space="preserve"> refers to the “runaway” distribution</w:t>
+      </w:r>
+      <w:r>
+        <w:t xml:space="preserve"> (flag 7) </w:t>
+      </w:r>
+      <w:r>
+        <w:t xml:space="preserve">as listed in </w:t>
+      </w:r>
       <w:r>
         <w:rPr>
           <w:rFonts w:ascii="Courier New" w:hAnsi="Courier New" w:cs="Courier New"/>
         </w:rPr>
-        <w:t>distri_vec</w:t>
-      </w:r>
-      <w:proofErr w:type="spellEnd"/>
-      <w:r>
-        <w:t xml:space="preserve"> refers to the “runaway” distribution as listed in </w:t>
-      </w:r>
-      <w:proofErr w:type="spellStart"/>
-      <w:r>
-        <w:rPr>
-          <w:rFonts w:ascii="Courier New" w:hAnsi="Courier New" w:cs="Courier New"/>
-        </w:rPr>
         <w:t>distsource_types</w:t>
       </w:r>
-      <w:proofErr w:type="spellEnd"/>
       <w:r>
         <w:t xml:space="preserve">, as described at </w:t>
       </w:r>
@@ -7422,7 +6786,6 @@
         </w:rPr>
         <w:t xml:space="preserve">The </w:t>
       </w:r>
-      <w:proofErr w:type="spellStart"/>
       <w:r>
         <w:rPr>
           <w:rFonts w:ascii="Courier New" w:hAnsi="Courier New" w:cs="Courier New"/>
@@ -7430,7 +6793,6 @@
         </w:rPr>
         <w:t>runaway_fluid</w:t>
       </w:r>
-      <w:proofErr w:type="spellEnd"/>
       <w:r>
         <w:rPr>
           <w:rFonts w:ascii="Arial" w:hAnsi="Arial" w:cs="Arial"/>
@@ -7535,21 +6897,7 @@
         <w:rPr>
           <w:i w:val="0"/>
         </w:rPr>
-        <w:t xml:space="preserve">Properties of the simulated runaway electron </w:t>
-      </w:r>
-      <w:proofErr w:type="spellStart"/>
-      <w:r>
-        <w:rPr>
-          <w:i w:val="0"/>
-        </w:rPr>
-        <w:t>distriburion</w:t>
-      </w:r>
-      <w:proofErr w:type="spellEnd"/>
-      <w:r>
-        <w:rPr>
-          <w:i w:val="0"/>
-        </w:rPr>
-        <w:t xml:space="preserve"> are output to the following CPO fields:</w:t>
+        <w:t>Properties of the simulated runaway electron distriburion are output to the following CPO fields:</w:t>
       </w:r>
     </w:p>
     <w:tbl>
@@ -7561,7 +6909,7 @@
           <w:left w:w="0" w:type="dxa"/>
           <w:right w:w="0" w:type="dxa"/>
         </w:tblCellMar>
-        <w:tblLook w:val="0000" w:firstRow="0" w:lastRow="0" w:firstColumn="0" w:lastColumn="0" w:noHBand="0" w:noVBand="0"/>
+        <w:tblLook w:val="0000"/>
       </w:tblPr>
       <w:tblGrid>
         <w:gridCol w:w="3216"/>
@@ -7733,25 +7081,23 @@
                 <w:color w:val="000000"/>
                 <w:szCs w:val="24"/>
               </w:rPr>
-              <w:t>distribution[time]/</w:t>
-            </w:r>
-            <w:proofErr w:type="spellStart"/>
+              <w:t>distribution[time]/distri_vec[</w:t>
+            </w:r>
             <w:r>
               <w:rPr>
                 <w:rFonts w:ascii="Thorndale" w:hAnsi="Thorndale" w:cs="Thorndale"/>
                 <w:color w:val="000000"/>
                 <w:szCs w:val="24"/>
               </w:rPr>
-              <w:t>distri_vec</w:t>
-            </w:r>
-            <w:proofErr w:type="spellEnd"/>
+              <w:t>0</w:t>
+            </w:r>
             <w:r>
               <w:rPr>
                 <w:rFonts w:ascii="Thorndale" w:hAnsi="Thorndale" w:cs="Thorndale"/>
                 <w:color w:val="000000"/>
                 <w:szCs w:val="24"/>
               </w:rPr>
-              <w:t>[7]/</w:t>
+              <w:t>]/</w:t>
             </w:r>
             <w:r>
               <w:rPr>
@@ -7859,25 +7205,23 @@
                 <w:color w:val="000000"/>
                 <w:szCs w:val="24"/>
               </w:rPr>
-              <w:t>distribution[time]/</w:t>
-            </w:r>
-            <w:proofErr w:type="spellStart"/>
+              <w:t>distribution[time]/distri_vec[</w:t>
+            </w:r>
             <w:r>
               <w:rPr>
                 <w:rFonts w:ascii="Thorndale" w:hAnsi="Thorndale" w:cs="Thorndale"/>
                 <w:color w:val="000000"/>
                 <w:szCs w:val="24"/>
               </w:rPr>
-              <w:t>distri_vec</w:t>
-            </w:r>
-            <w:proofErr w:type="spellEnd"/>
+              <w:t>0</w:t>
+            </w:r>
             <w:r>
               <w:rPr>
                 <w:rFonts w:ascii="Thorndale" w:hAnsi="Thorndale" w:cs="Thorndale"/>
                 <w:color w:val="000000"/>
                 <w:szCs w:val="24"/>
               </w:rPr>
-              <w:t>[7]/</w:t>
+              <w:t>]/</w:t>
             </w:r>
             <w:r>
               <w:rPr>
@@ -7985,25 +7329,23 @@
                 <w:color w:val="000000"/>
                 <w:szCs w:val="24"/>
               </w:rPr>
-              <w:t>distribution[time]/</w:t>
-            </w:r>
-            <w:proofErr w:type="spellStart"/>
+              <w:t>distribution[time]/distri_vec[</w:t>
+            </w:r>
             <w:r>
               <w:rPr>
                 <w:rFonts w:ascii="Thorndale" w:hAnsi="Thorndale" w:cs="Thorndale"/>
                 <w:color w:val="000000"/>
                 <w:szCs w:val="24"/>
               </w:rPr>
-              <w:t>distri_vec</w:t>
-            </w:r>
-            <w:proofErr w:type="spellEnd"/>
+              <w:t>0</w:t>
+            </w:r>
             <w:r>
               <w:rPr>
                 <w:rFonts w:ascii="Thorndale" w:hAnsi="Thorndale" w:cs="Thorndale"/>
                 <w:color w:val="000000"/>
                 <w:szCs w:val="24"/>
               </w:rPr>
-              <w:t>[7]/</w:t>
+              <w:t>]/</w:t>
             </w:r>
             <w:r>
               <w:rPr>
@@ -8051,18 +7393,8 @@
                 <w:color w:val="000000"/>
                 <w:szCs w:val="24"/>
               </w:rPr>
-              <w:t xml:space="preserve">copy from </w:t>
-            </w:r>
-            <w:proofErr w:type="spellStart"/>
-            <w:r>
-              <w:rPr>
-                <w:rFonts w:ascii="Thorndale" w:hAnsi="Thorndale" w:cs="Thorndale"/>
-                <w:color w:val="000000"/>
-                <w:szCs w:val="24"/>
-              </w:rPr>
-              <w:t>coreprof</w:t>
-            </w:r>
-            <w:proofErr w:type="spellEnd"/>
+              <w:t>copy from coreprof</w:t>
+            </w:r>
           </w:p>
         </w:tc>
       </w:tr>
@@ -8095,7 +7427,7 @@
           <w:left w:w="0" w:type="dxa"/>
           <w:right w:w="0" w:type="dxa"/>
         </w:tblCellMar>
-        <w:tblLook w:val="0000" w:firstRow="0" w:lastRow="0" w:firstColumn="0" w:lastColumn="0" w:noHBand="0" w:noVBand="0"/>
+        <w:tblLook w:val="0000"/>
       </w:tblPr>
       <w:tblGrid>
         <w:gridCol w:w="3216"/>
@@ -8267,25 +7599,23 @@
                 <w:color w:val="000000"/>
                 <w:szCs w:val="24"/>
               </w:rPr>
-              <w:t>distribution[time]/</w:t>
-            </w:r>
-            <w:proofErr w:type="spellStart"/>
+              <w:t>distribution[time]/distri_vec[</w:t>
+            </w:r>
             <w:r>
               <w:rPr>
                 <w:rFonts w:ascii="Thorndale" w:hAnsi="Thorndale" w:cs="Thorndale"/>
                 <w:color w:val="000000"/>
                 <w:szCs w:val="24"/>
               </w:rPr>
-              <w:t>distri_vec</w:t>
-            </w:r>
-            <w:proofErr w:type="spellEnd"/>
+              <w:t>0</w:t>
+            </w:r>
             <w:r>
               <w:rPr>
                 <w:rFonts w:ascii="Thorndale" w:hAnsi="Thorndale" w:cs="Thorndale"/>
                 <w:color w:val="000000"/>
                 <w:szCs w:val="24"/>
               </w:rPr>
-              <w:t>[7]/</w:t>
+              <w:t>]/</w:t>
             </w:r>
             <w:r>
               <w:rPr>
@@ -8386,25 +7716,23 @@
                 <w:color w:val="000000"/>
                 <w:szCs w:val="24"/>
               </w:rPr>
-              <w:t>distribution[time]/</w:t>
-            </w:r>
-            <w:proofErr w:type="spellStart"/>
+              <w:t>distribution[time]/distri_vec[</w:t>
+            </w:r>
             <w:r>
               <w:rPr>
                 <w:rFonts w:ascii="Thorndale" w:hAnsi="Thorndale" w:cs="Thorndale"/>
                 <w:color w:val="000000"/>
                 <w:szCs w:val="24"/>
               </w:rPr>
-              <w:t>distri_vec</w:t>
-            </w:r>
-            <w:proofErr w:type="spellEnd"/>
+              <w:t>0</w:t>
+            </w:r>
             <w:r>
               <w:rPr>
                 <w:rFonts w:ascii="Thorndale" w:hAnsi="Thorndale" w:cs="Thorndale"/>
                 <w:color w:val="000000"/>
                 <w:szCs w:val="24"/>
               </w:rPr>
-              <w:t>[7]/</w:t>
+              <w:t>]/</w:t>
             </w:r>
             <w:r>
               <w:rPr>
@@ -8504,25 +7832,23 @@
                 <w:color w:val="000000"/>
                 <w:szCs w:val="24"/>
               </w:rPr>
-              <w:t>distribution[time]/</w:t>
-            </w:r>
-            <w:proofErr w:type="spellStart"/>
+              <w:t>distribution[time]/distri_vec[</w:t>
+            </w:r>
             <w:r>
               <w:rPr>
                 <w:rFonts w:ascii="Thorndale" w:hAnsi="Thorndale" w:cs="Thorndale"/>
                 <w:color w:val="000000"/>
                 <w:szCs w:val="24"/>
               </w:rPr>
-              <w:t>distri_vec</w:t>
-            </w:r>
-            <w:proofErr w:type="spellEnd"/>
+              <w:t>0</w:t>
+            </w:r>
             <w:r>
               <w:rPr>
                 <w:rFonts w:ascii="Thorndale" w:hAnsi="Thorndale" w:cs="Thorndale"/>
                 <w:color w:val="000000"/>
                 <w:szCs w:val="24"/>
               </w:rPr>
-              <w:t>[7]/</w:t>
+              <w:t>]/</w:t>
             </w:r>
             <w:r>
               <w:rPr>
@@ -8570,18 +7896,8 @@
                 <w:color w:val="000000"/>
                 <w:szCs w:val="24"/>
               </w:rPr>
-              <w:t xml:space="preserve">copy from </w:t>
-            </w:r>
-            <w:proofErr w:type="spellStart"/>
-            <w:r>
-              <w:rPr>
-                <w:rFonts w:ascii="Thorndale" w:hAnsi="Thorndale" w:cs="Thorndale"/>
-                <w:color w:val="000000"/>
-                <w:szCs w:val="24"/>
-              </w:rPr>
-              <w:t>coreprof</w:t>
-            </w:r>
-            <w:proofErr w:type="spellEnd"/>
+              <w:t>copy from coreprof</w:t>
+            </w:r>
           </w:p>
         </w:tc>
       </w:tr>
@@ -8639,43 +7955,23 @@
                 <w:color w:val="000000"/>
                 <w:szCs w:val="24"/>
               </w:rPr>
-              <w:t>distribution[time]/</w:t>
-            </w:r>
-            <w:proofErr w:type="spellStart"/>
+              <w:t>distribution[time]/distri_vec[</w:t>
+            </w:r>
             <w:r>
               <w:rPr>
                 <w:rFonts w:ascii="Thorndale" w:hAnsi="Thorndale" w:cs="Thorndale"/>
                 <w:color w:val="000000"/>
                 <w:szCs w:val="24"/>
               </w:rPr>
-              <w:t>distri_vec</w:t>
-            </w:r>
-            <w:proofErr w:type="spellEnd"/>
+              <w:t>0</w:t>
+            </w:r>
             <w:r>
               <w:rPr>
                 <w:rFonts w:ascii="Thorndale" w:hAnsi="Thorndale" w:cs="Thorndale"/>
                 <w:color w:val="000000"/>
                 <w:szCs w:val="24"/>
               </w:rPr>
-              <w:t>[7]/</w:t>
-            </w:r>
-            <w:proofErr w:type="spellStart"/>
-            <w:r>
-              <w:rPr>
-                <w:rFonts w:ascii="Thorndale" w:hAnsi="Thorndale" w:cs="Thorndale"/>
-                <w:color w:val="000000"/>
-                <w:szCs w:val="24"/>
-              </w:rPr>
-              <w:t>source_id</w:t>
-            </w:r>
-            <w:proofErr w:type="spellEnd"/>
-            <w:r>
-              <w:rPr>
-                <w:rFonts w:ascii="Thorndale" w:hAnsi="Thorndale" w:cs="Thorndale"/>
-                <w:color w:val="000000"/>
-                <w:szCs w:val="24"/>
-              </w:rPr>
-              <w:t>/type/id</w:t>
+              <w:t>]/source_id/type/id</w:t>
             </w:r>
           </w:p>
         </w:tc>
@@ -8774,43 +8070,23 @@
                 <w:color w:val="000000"/>
                 <w:szCs w:val="24"/>
               </w:rPr>
-              <w:t>distribution[time]/</w:t>
-            </w:r>
-            <w:proofErr w:type="spellStart"/>
+              <w:t>distribution[time]/distri_vec[</w:t>
+            </w:r>
             <w:r>
               <w:rPr>
                 <w:rFonts w:ascii="Thorndale" w:hAnsi="Thorndale" w:cs="Thorndale"/>
                 <w:color w:val="000000"/>
                 <w:szCs w:val="24"/>
               </w:rPr>
-              <w:t>distri_vec</w:t>
-            </w:r>
-            <w:proofErr w:type="spellEnd"/>
+              <w:t>0</w:t>
+            </w:r>
             <w:r>
               <w:rPr>
                 <w:rFonts w:ascii="Thorndale" w:hAnsi="Thorndale" w:cs="Thorndale"/>
                 <w:color w:val="000000"/>
                 <w:szCs w:val="24"/>
               </w:rPr>
-              <w:t>[7]/</w:t>
-            </w:r>
-            <w:proofErr w:type="spellStart"/>
-            <w:r>
-              <w:rPr>
-                <w:rFonts w:ascii="Thorndale" w:hAnsi="Thorndale" w:cs="Thorndale"/>
-                <w:color w:val="000000"/>
-                <w:szCs w:val="24"/>
-              </w:rPr>
-              <w:t>source_id</w:t>
-            </w:r>
-            <w:proofErr w:type="spellEnd"/>
-            <w:r>
-              <w:rPr>
-                <w:rFonts w:ascii="Thorndale" w:hAnsi="Thorndale" w:cs="Thorndale"/>
-                <w:color w:val="000000"/>
-                <w:szCs w:val="24"/>
-              </w:rPr>
-              <w:t>/type/flag</w:t>
+              <w:t>]/source_id/type/flag</w:t>
             </w:r>
           </w:p>
         </w:tc>
@@ -8893,43 +8169,23 @@
                 <w:color w:val="000000"/>
                 <w:szCs w:val="24"/>
               </w:rPr>
-              <w:t>distribution[time]/</w:t>
-            </w:r>
-            <w:proofErr w:type="spellStart"/>
+              <w:t>distribution[time]/distri_vec[</w:t>
+            </w:r>
             <w:r>
               <w:rPr>
                 <w:rFonts w:ascii="Thorndale" w:hAnsi="Thorndale" w:cs="Thorndale"/>
                 <w:color w:val="000000"/>
                 <w:szCs w:val="24"/>
               </w:rPr>
-              <w:t>distri_vec</w:t>
-            </w:r>
-            <w:proofErr w:type="spellEnd"/>
+              <w:t>0</w:t>
+            </w:r>
             <w:r>
               <w:rPr>
                 <w:rFonts w:ascii="Thorndale" w:hAnsi="Thorndale" w:cs="Thorndale"/>
                 <w:color w:val="000000"/>
                 <w:szCs w:val="24"/>
               </w:rPr>
-              <w:t>[7]/</w:t>
-            </w:r>
-            <w:proofErr w:type="spellStart"/>
-            <w:r>
-              <w:rPr>
-                <w:rFonts w:ascii="Thorndale" w:hAnsi="Thorndale" w:cs="Thorndale"/>
-                <w:color w:val="000000"/>
-                <w:szCs w:val="24"/>
-              </w:rPr>
-              <w:t>source_id</w:t>
-            </w:r>
-            <w:proofErr w:type="spellEnd"/>
-            <w:r>
-              <w:rPr>
-                <w:rFonts w:ascii="Thorndale" w:hAnsi="Thorndale" w:cs="Thorndale"/>
-                <w:color w:val="000000"/>
-                <w:szCs w:val="24"/>
-              </w:rPr>
-              <w:t>/type/description</w:t>
+              <w:t>]/source_id/type/description</w:t>
             </w:r>
           </w:p>
         </w:tc>
@@ -9029,43 +8285,23 @@
                 <w:color w:val="000000"/>
                 <w:szCs w:val="24"/>
               </w:rPr>
-              <w:t>distribution[time]/</w:t>
-            </w:r>
-            <w:proofErr w:type="spellStart"/>
+              <w:t>distribution[time]/distri_vec[</w:t>
+            </w:r>
             <w:r>
               <w:rPr>
                 <w:rFonts w:ascii="Thorndale" w:hAnsi="Thorndale" w:cs="Thorndale"/>
                 <w:color w:val="000000"/>
                 <w:szCs w:val="24"/>
               </w:rPr>
-              <w:t>distri_vec</w:t>
-            </w:r>
-            <w:proofErr w:type="spellEnd"/>
+              <w:t>0</w:t>
+            </w:r>
             <w:r>
               <w:rPr>
                 <w:rFonts w:ascii="Thorndale" w:hAnsi="Thorndale" w:cs="Thorndale"/>
                 <w:color w:val="000000"/>
                 <w:szCs w:val="24"/>
               </w:rPr>
-              <w:t>[7]/</w:t>
-            </w:r>
-            <w:proofErr w:type="spellStart"/>
-            <w:r>
-              <w:rPr>
-                <w:rFonts w:ascii="Thorndale" w:hAnsi="Thorndale" w:cs="Thorndale"/>
-                <w:color w:val="000000"/>
-                <w:szCs w:val="24"/>
-              </w:rPr>
-              <w:t>source_id</w:t>
-            </w:r>
-            <w:proofErr w:type="spellEnd"/>
-            <w:r>
-              <w:rPr>
-                <w:rFonts w:ascii="Thorndale" w:hAnsi="Thorndale" w:cs="Thorndale"/>
-                <w:color w:val="000000"/>
-                <w:szCs w:val="24"/>
-              </w:rPr>
-              <w:t>/index</w:t>
+              <w:t>]/source_id/index</w:t>
             </w:r>
           </w:p>
         </w:tc>
@@ -9149,25 +8385,23 @@
                 <w:color w:val="000000"/>
                 <w:szCs w:val="24"/>
               </w:rPr>
-              <w:t>distribution[time]/</w:t>
-            </w:r>
-            <w:proofErr w:type="spellStart"/>
+              <w:t>distribution[time]/distri_vec[</w:t>
+            </w:r>
             <w:r>
               <w:rPr>
                 <w:rFonts w:ascii="Thorndale" w:hAnsi="Thorndale" w:cs="Thorndale"/>
                 <w:color w:val="000000"/>
                 <w:szCs w:val="24"/>
               </w:rPr>
-              <w:t>distri_vec</w:t>
-            </w:r>
-            <w:proofErr w:type="spellEnd"/>
+              <w:t>0</w:t>
+            </w:r>
             <w:r>
               <w:rPr>
                 <w:rFonts w:ascii="Thorndale" w:hAnsi="Thorndale" w:cs="Thorndale"/>
                 <w:color w:val="000000"/>
                 <w:szCs w:val="24"/>
               </w:rPr>
-              <w:t>[7]/species/type/id</w:t>
+              <w:t>]/species/type/id</w:t>
             </w:r>
           </w:p>
         </w:tc>
@@ -9268,25 +8502,23 @@
                 <w:color w:val="000000"/>
                 <w:szCs w:val="24"/>
               </w:rPr>
-              <w:t>distribution[time]/</w:t>
-            </w:r>
-            <w:proofErr w:type="spellStart"/>
+              <w:t>distribution[time]/distri_vec[</w:t>
+            </w:r>
             <w:r>
               <w:rPr>
                 <w:rFonts w:ascii="Thorndale" w:hAnsi="Thorndale" w:cs="Thorndale"/>
                 <w:color w:val="000000"/>
                 <w:szCs w:val="24"/>
               </w:rPr>
-              <w:t>distri_vec</w:t>
-            </w:r>
-            <w:proofErr w:type="spellEnd"/>
+              <w:t>0</w:t>
+            </w:r>
             <w:r>
               <w:rPr>
                 <w:rFonts w:ascii="Thorndale" w:hAnsi="Thorndale" w:cs="Thorndale"/>
                 <w:color w:val="000000"/>
                 <w:szCs w:val="24"/>
               </w:rPr>
-              <w:t>[7]/species/type/flag</w:t>
+              <w:t>]/species/type/flag</w:t>
             </w:r>
           </w:p>
         </w:tc>
@@ -9370,25 +8602,23 @@
                 <w:color w:val="000000"/>
                 <w:szCs w:val="24"/>
               </w:rPr>
-              <w:t>distribution[time]/</w:t>
-            </w:r>
-            <w:proofErr w:type="spellStart"/>
+              <w:t>distribution[time]/distri_vec[</w:t>
+            </w:r>
             <w:r>
               <w:rPr>
                 <w:rFonts w:ascii="Thorndale" w:hAnsi="Thorndale" w:cs="Thorndale"/>
                 <w:color w:val="000000"/>
                 <w:szCs w:val="24"/>
               </w:rPr>
-              <w:t>distri_vec</w:t>
-            </w:r>
-            <w:proofErr w:type="spellEnd"/>
+              <w:t>0</w:t>
+            </w:r>
             <w:r>
               <w:rPr>
                 <w:rFonts w:ascii="Thorndale" w:hAnsi="Thorndale" w:cs="Thorndale"/>
                 <w:color w:val="000000"/>
                 <w:szCs w:val="24"/>
               </w:rPr>
-              <w:t>[7]/species/type/description</w:t>
+              <w:t>]/species/type/description</w:t>
             </w:r>
           </w:p>
         </w:tc>
@@ -9489,36 +8719,24 @@
                 <w:color w:val="000000"/>
                 <w:szCs w:val="24"/>
               </w:rPr>
-              <w:t>distribution[time]/</w:t>
-            </w:r>
-            <w:proofErr w:type="spellStart"/>
+              <w:t>distribution[time]/distri_vec[</w:t>
+            </w:r>
             <w:r>
               <w:rPr>
                 <w:rFonts w:ascii="Thorndale" w:hAnsi="Thorndale" w:cs="Thorndale"/>
                 <w:color w:val="000000"/>
                 <w:szCs w:val="24"/>
               </w:rPr>
-              <w:t>distri_vec</w:t>
-            </w:r>
-            <w:proofErr w:type="spellEnd"/>
+              <w:t>0</w:t>
+            </w:r>
             <w:r>
               <w:rPr>
                 <w:rFonts w:ascii="Thorndale" w:hAnsi="Thorndale" w:cs="Thorndale"/>
                 <w:color w:val="000000"/>
                 <w:szCs w:val="24"/>
               </w:rPr>
-              <w:t>[7]/</w:t>
-            </w:r>
-            <w:proofErr w:type="spellStart"/>
-            <w:r>
-              <w:rPr>
-                <w:rFonts w:ascii="Thorndale" w:hAnsi="Thorndale" w:cs="Thorndale"/>
-                <w:color w:val="000000"/>
-                <w:szCs w:val="24"/>
-              </w:rPr>
-              <w:t>gyro_type</w:t>
-            </w:r>
-            <w:proofErr w:type="spellEnd"/>
+              <w:t>]/gyro_type</w:t>
+            </w:r>
           </w:p>
         </w:tc>
         <w:tc>
@@ -9629,13 +8847,8 @@
         <w:pStyle w:val="Cmsor2"/>
       </w:pPr>
       <w:bookmarkStart w:id="71" w:name="_Toc442878144"/>
-      <w:proofErr w:type="spellStart"/>
-      <w:r>
-        <w:t>Dreicer</w:t>
-      </w:r>
-      <w:proofErr w:type="spellEnd"/>
-      <w:r>
-        <w:t xml:space="preserve"> generation rate</w:t>
+      <w:r>
+        <w:t>Dreicer generation rate</w:t>
       </w:r>
       <w:bookmarkEnd w:id="71"/>
     </w:p>
@@ -9646,13 +8859,8 @@
         <w:spacing w:line="240" w:lineRule="auto"/>
         <w:ind w:left="0" w:firstLine="0"/>
       </w:pPr>
-      <w:proofErr w:type="spellStart"/>
-      <w:r>
-        <w:t>Dreicer</w:t>
-      </w:r>
-      <w:proofErr w:type="spellEnd"/>
-      <w:r>
-        <w:t xml:space="preserve"> generation rate is calculated using the formula</w:t>
+      <w:r>
+        <w:t>Dreicer generation rate is calculated using the formula</w:t>
       </w:r>
       <w:r>
         <w:t xml:space="preserve"> [6</w:t>
@@ -10309,29 +9517,13 @@
     <w:p/>
     <w:p>
       <w:r>
-        <w:t xml:space="preserve">The </w:t>
-      </w:r>
-      <w:proofErr w:type="spellStart"/>
-      <w:r>
-        <w:t>modul</w:t>
-      </w:r>
-      <w:proofErr w:type="spellEnd"/>
-      <w:r>
-        <w:t xml:space="preserve"> outputs a double </w:t>
+        <w:t xml:space="preserve">The modul outputs a double </w:t>
       </w:r>
       <w:r>
         <w:t>array what contain</w:t>
       </w:r>
       <w:r>
-        <w:t xml:space="preserve">s </w:t>
-      </w:r>
-      <w:proofErr w:type="spellStart"/>
-      <w:r>
-        <w:t>Dreicer</w:t>
-      </w:r>
-      <w:proofErr w:type="spellEnd"/>
-      <w:r>
-        <w:t xml:space="preserve"> generation rate.</w:t>
+        <w:t>s Dreicer generation rate.</w:t>
       </w:r>
     </w:p>
     <w:p>
@@ -10363,13 +9555,8 @@
       </w:r>
     </w:p>
     <w:p>
-      <w:proofErr w:type="spellStart"/>
-      <w:r>
-        <w:t>Dreicer</w:t>
-      </w:r>
-      <w:proofErr w:type="spellEnd"/>
-      <w:r>
-        <w:t xml:space="preserve"> generation rate is calculated in every </w:t>
+      <w:r>
+        <w:t xml:space="preserve">Dreicer generation rate is calculated in every </w:t>
       </w:r>
       <w:r>
         <w:t xml:space="preserve">value in raw of </w:t>
@@ -10417,15 +9604,7 @@
         <w:spacing w:line="240" w:lineRule="auto"/>
       </w:pPr>
       <w:r>
-        <w:t xml:space="preserve">REQ-1: </w:t>
-      </w:r>
-      <w:proofErr w:type="spellStart"/>
-      <w:r>
-        <w:t>Dreicer</w:t>
-      </w:r>
-      <w:proofErr w:type="spellEnd"/>
-      <w:r>
-        <w:t xml:space="preserve"> field</w:t>
+        <w:t>REQ-1: Dreicer field</w:t>
       </w:r>
       <w:r>
         <w:t xml:space="preserve"> [16]</w:t>
@@ -10652,15 +9831,7 @@
         </m:sSub>
       </m:oMath>
       <w:r>
-        <w:t xml:space="preserve"> </w:t>
-      </w:r>
-      <w:proofErr w:type="gramStart"/>
-      <w:r>
-        <w:t>electron</w:t>
-      </w:r>
-      <w:proofErr w:type="gramEnd"/>
-      <w:r>
-        <w:t xml:space="preserve"> temperature in </w:t>
+        <w:t xml:space="preserve">electron temperature in </w:t>
       </w:r>
       <w:r>
         <w:t>joule</w:t>
@@ -11278,21 +10449,8 @@
         </m:sSub>
       </m:oMath>
       <w:r>
-        <w:t xml:space="preserve"> </w:t>
-      </w:r>
-      <w:proofErr w:type="gramStart"/>
-      <w:r>
-        <w:t>electron</w:t>
-      </w:r>
-      <w:proofErr w:type="gramEnd"/>
-      <w:r>
-        <w:t xml:space="preserve"> temperature in </w:t>
-      </w:r>
-      <w:proofErr w:type="spellStart"/>
-      <w:r>
-        <w:t>electronvolts</w:t>
-      </w:r>
-      <w:proofErr w:type="spellEnd"/>
+        <w:t>electron temperature in electronvolts</w:t>
+      </w:r>
     </w:p>
     <w:p>
       <w:pPr>
@@ -11435,7 +10593,7 @@
               </m:r>
               <m:rad>
                 <m:radPr>
-                  <m:degHide m:val="1"/>
+                  <m:degHide m:val="on"/>
                   <m:ctrlPr>
                     <w:rPr>
                       <w:rFonts w:ascii="Cambria Math" w:hAnsi="Cambria Math"/>
@@ -11639,7 +10797,7 @@
               </m:r>
               <m:rad>
                 <m:radPr>
-                  <m:degHide m:val="1"/>
+                  <m:degHide m:val="on"/>
                   <m:ctrlPr>
                     <w:rPr>
                       <w:rFonts w:ascii="Cambria Math" w:hAnsi="Cambria Math"/>
@@ -11761,7 +10919,7 @@
           </m:r>
           <m:rad>
             <m:radPr>
-              <m:degHide m:val="1"/>
+              <m:degHide m:val="on"/>
               <m:ctrlPr>
                 <w:rPr>
                   <w:rFonts w:ascii="Cambria Math" w:hAnsi="Cambria Math"/>
@@ -12016,16 +11174,11 @@
       <w:r>
         <w:t>7</w:t>
       </w:r>
-      <w:proofErr w:type="gramStart"/>
       <w:r>
         <w:t>:</w:t>
       </w:r>
       <w:r>
-        <w:t>alpha</w:t>
-      </w:r>
-      <w:proofErr w:type="gramEnd"/>
-      <w:r>
-        <w:t xml:space="preserve"> factor</w:t>
+        <w:t>alpha factor</w:t>
       </w:r>
     </w:p>
     <w:p>
@@ -12260,15 +11413,7 @@
         </m:sSub>
       </m:oMath>
       <w:r>
-        <w:t xml:space="preserve"> </w:t>
-      </w:r>
-      <w:proofErr w:type="gramStart"/>
-      <w:r>
-        <w:t>electron</w:t>
-      </w:r>
-      <w:proofErr w:type="gramEnd"/>
-      <w:r>
-        <w:t xml:space="preserve"> temperature in joules</w:t>
+        <w:t>electron temperature in joules</w:t>
       </w:r>
     </w:p>
     <w:p>
@@ -12389,13 +11534,8 @@
         <w:t>:</w:t>
       </w:r>
       <w:r>
-        <w:t xml:space="preserve"> </w:t>
-      </w:r>
-      <w:proofErr w:type="spellStart"/>
-      <w:r>
         <w:t>toroidicity</w:t>
       </w:r>
-      <w:proofErr w:type="spellEnd"/>
       <w:r>
         <w:t xml:space="preserve"> [</w:t>
       </w:r>
@@ -12509,7 +11649,7 @@
           </m:r>
           <m:rad>
             <m:radPr>
-              <m:degHide m:val="1"/>
+              <m:degHide m:val="on"/>
               <m:ctrlPr>
                 <w:rPr>
                   <w:rFonts w:ascii="Cambria Math" w:hAnsi="Cambria Math"/>
@@ -12661,7 +11801,7 @@
                     <a:blip r:embed="rId24" cstate="print">
                       <a:extLst>
                         <a:ext uri="{28A0092B-C50C-407E-A947-70E740481C1C}">
-                          <a14:useLocalDpi xmlns:a14="http://schemas.microsoft.com/office/drawing/2010/main" val="0"/>
+                          <a14:useLocalDpi xmlns:a14="http://schemas.microsoft.com/office/drawing/2010/main" xmlns:wps="http://schemas.microsoft.com/office/word/2010/wordprocessingShape" xmlns:wpi="http://schemas.microsoft.com/office/word/2010/wordprocessingInk" xmlns:wpg="http://schemas.microsoft.com/office/word/2010/wordprocessingGroup" xmlns:w15="http://schemas.microsoft.com/office/word/2012/wordml" xmlns:w14="http://schemas.microsoft.com/office/word/2010/wordml" xmlns:w="http://schemas.openxmlformats.org/wordprocessingml/2006/main" xmlns:w10="urn:schemas-microsoft-com:office:word" xmlns:wp14="http://schemas.microsoft.com/office/word/2010/wordprocessingDrawing" xmlns:v="urn:schemas-microsoft-com:vml" xmlns:o="urn:schemas-microsoft-com:office:office" xmlns:mc="http://schemas.openxmlformats.org/markup-compatibility/2006" xmlns:wpc="http://schemas.microsoft.com/office/word/2010/wordprocessingCanvas" xmlns="" val="0"/>
                         </a:ext>
                       </a:extLst>
                     </a:blip>
@@ -12684,14 +11824,14 @@
                     </a:ln>
                     <a:extLst>
                       <a:ext uri="{909E8E84-426E-40DD-AFC4-6F175D3DCCD1}">
-                        <a14:hiddenFill xmlns:a14="http://schemas.microsoft.com/office/drawing/2010/main">
+                        <a14:hiddenFill xmlns:a14="http://schemas.microsoft.com/office/drawing/2010/main" xmlns:wps="http://schemas.microsoft.com/office/word/2010/wordprocessingShape" xmlns:wpi="http://schemas.microsoft.com/office/word/2010/wordprocessingInk" xmlns:wpg="http://schemas.microsoft.com/office/word/2010/wordprocessingGroup" xmlns:w15="http://schemas.microsoft.com/office/word/2012/wordml" xmlns:w14="http://schemas.microsoft.com/office/word/2010/wordml" xmlns:w="http://schemas.openxmlformats.org/wordprocessingml/2006/main" xmlns:w10="urn:schemas-microsoft-com:office:word" xmlns:wp14="http://schemas.microsoft.com/office/word/2010/wordprocessingDrawing" xmlns:v="urn:schemas-microsoft-com:vml" xmlns:o="urn:schemas-microsoft-com:office:office" xmlns:mc="http://schemas.openxmlformats.org/markup-compatibility/2006" xmlns:wpc="http://schemas.microsoft.com/office/word/2010/wordprocessingCanvas" xmlns="">
                           <a:solidFill>
                             <a:schemeClr val="accent1"/>
                           </a:solidFill>
                         </a14:hiddenFill>
                       </a:ext>
                       <a:ext uri="{91240B29-F687-4F45-9708-019B960494DF}">
-                        <a14:hiddenLine xmlns:a14="http://schemas.microsoft.com/office/drawing/2010/main" w="9525">
+                        <a14:hiddenLine xmlns:a14="http://schemas.microsoft.com/office/drawing/2010/main" xmlns:wps="http://schemas.microsoft.com/office/word/2010/wordprocessingShape" xmlns:wpi="http://schemas.microsoft.com/office/word/2010/wordprocessingInk" xmlns:wpg="http://schemas.microsoft.com/office/word/2010/wordprocessingGroup" xmlns:w15="http://schemas.microsoft.com/office/word/2012/wordml" xmlns:w14="http://schemas.microsoft.com/office/word/2010/wordml" xmlns:w="http://schemas.openxmlformats.org/wordprocessingml/2006/main" xmlns:w10="urn:schemas-microsoft-com:office:word" xmlns:wp14="http://schemas.microsoft.com/office/word/2010/wordprocessingDrawing" xmlns:v="urn:schemas-microsoft-com:vml" xmlns:o="urn:schemas-microsoft-com:office:office" xmlns:mc="http://schemas.openxmlformats.org/markup-compatibility/2006" xmlns:wpc="http://schemas.microsoft.com/office/word/2010/wordprocessingCanvas" xmlns="" w="9525">
                           <a:solidFill>
                             <a:schemeClr val="tx1"/>
                           </a:solidFill>
@@ -12937,15 +12077,7 @@
     <w:p/>
     <w:p>
       <w:r>
-        <w:t xml:space="preserve">The </w:t>
-      </w:r>
-      <w:proofErr w:type="spellStart"/>
-      <w:r>
-        <w:t>modul</w:t>
-      </w:r>
-      <w:proofErr w:type="spellEnd"/>
-      <w:r>
-        <w:t xml:space="preserve"> outputs a double array what contains avalanche generation rate.</w:t>
+        <w:t>The modul outputs a double array what contains avalanche generation rate.</w:t>
       </w:r>
     </w:p>
     <w:p/>
@@ -12954,16 +12086,11 @@
       <w:pPr>
         <w:spacing w:line="240" w:lineRule="atLeast"/>
       </w:pPr>
-      <w:proofErr w:type="gramStart"/>
       <w:r>
         <w:t>a</w:t>
       </w:r>
       <w:r>
-        <w:t>valanche</w:t>
-      </w:r>
-      <w:proofErr w:type="gramEnd"/>
-      <w:r>
-        <w:t xml:space="preserve"> generation rate [8,13</w:t>
+        <w:t>valanche generation rate [8,13</w:t>
       </w:r>
       <w:r>
         <w:t>]:</w:t>
@@ -13250,19 +12377,11 @@
       <w:pPr>
         <w:spacing w:line="240" w:lineRule="atLeast"/>
       </w:pPr>
-      <w:proofErr w:type="gramStart"/>
       <w:r>
         <w:rPr>
           <w:u w:val="single"/>
         </w:rPr>
-        <w:t>Large  electric</w:t>
-      </w:r>
-      <w:proofErr w:type="gramEnd"/>
-      <w:r>
-        <w:rPr>
-          <w:u w:val="single"/>
-        </w:rPr>
-        <w:t xml:space="preserve"> field</w:t>
+        <w:t>Large  electric field</w:t>
       </w:r>
       <w:r>
         <w:t xml:space="preserve"> (</w:t>
@@ -13564,13 +12683,8 @@
       <w:pPr>
         <w:spacing w:line="240" w:lineRule="atLeast"/>
       </w:pPr>
-      <w:proofErr w:type="gramStart"/>
-      <w:r>
-        <w:t>it</w:t>
-      </w:r>
-      <w:proofErr w:type="gramEnd"/>
-      <w:r>
-        <w:t xml:space="preserve"> is implemented as</w:t>
+      <w:r>
+        <w:t>it is implemented as</w:t>
       </w:r>
     </w:p>
     <w:p>
@@ -13810,19 +12924,11 @@
       <w:pPr>
         <w:spacing w:line="240" w:lineRule="atLeast"/>
       </w:pPr>
-      <w:proofErr w:type="gramStart"/>
       <w:r>
         <w:rPr>
           <w:u w:val="single"/>
         </w:rPr>
-        <w:t>Small  electric</w:t>
-      </w:r>
-      <w:proofErr w:type="gramEnd"/>
-      <w:r>
-        <w:rPr>
-          <w:u w:val="single"/>
-        </w:rPr>
-        <w:t xml:space="preserve"> field</w:t>
+        <w:t>Small  electric field</w:t>
       </w:r>
       <w:r>
         <w:t xml:space="preserve"> (</w:t>
@@ -13880,9 +12986,6 @@
       </w:r>
       <w:r>
         <w:t>]:</w:t>
-      </w:r>
-      <w:r>
-        <w:t xml:space="preserve"> </w:t>
       </w:r>
       <w:r>
         <w:t>(not yet implemented)</w:t>
@@ -14090,25 +13193,11 @@
         </w:rPr>
         <w:t xml:space="preserve">: </w:t>
       </w:r>
-      <w:proofErr w:type="gramStart"/>
       <w:r>
         <w:rPr>
           <w:i w:val="0"/>
         </w:rPr>
-        <w:t>avalanche</w:t>
-      </w:r>
-      <w:proofErr w:type="gramEnd"/>
-      <w:r>
-        <w:rPr>
-          <w:i w:val="0"/>
-        </w:rPr>
-        <w:t xml:space="preserve"> onset</w:t>
-      </w:r>
-      <w:r>
-        <w:rPr>
-          <w:i w:val="0"/>
-        </w:rPr>
-        <w:t xml:space="preserve"> </w:t>
+        <w:t>avalanche onset</w:t>
       </w:r>
       <w:r>
         <w:rPr>
@@ -14466,21 +13555,8 @@
         </m:sSub>
       </m:oMath>
       <w:r>
-        <w:t xml:space="preserve"> </w:t>
-      </w:r>
-      <w:proofErr w:type="gramStart"/>
-      <w:r>
-        <w:t>electron</w:t>
-      </w:r>
-      <w:proofErr w:type="gramEnd"/>
-      <w:r>
-        <w:t xml:space="preserve"> temperature in </w:t>
-      </w:r>
-      <w:proofErr w:type="spellStart"/>
-      <w:r>
-        <w:t>electronvolts</w:t>
-      </w:r>
-      <w:proofErr w:type="spellEnd"/>
+        <w:t>electron temperature in electronvolts</w:t>
+      </w:r>
     </w:p>
     <w:p>
       <w:pPr>
@@ -15578,7 +14654,7 @@
                     <a:blip r:embed="rId26" cstate="print">
                       <a:extLst>
                         <a:ext uri="{28A0092B-C50C-407E-A947-70E740481C1C}">
-                          <a14:useLocalDpi xmlns:a14="http://schemas.microsoft.com/office/drawing/2010/main" val="0"/>
+                          <a14:useLocalDpi xmlns:a14="http://schemas.microsoft.com/office/drawing/2010/main" xmlns:wps="http://schemas.microsoft.com/office/word/2010/wordprocessingShape" xmlns:wpi="http://schemas.microsoft.com/office/word/2010/wordprocessingInk" xmlns:wpg="http://schemas.microsoft.com/office/word/2010/wordprocessingGroup" xmlns:w15="http://schemas.microsoft.com/office/word/2012/wordml" xmlns:w14="http://schemas.microsoft.com/office/word/2010/wordml" xmlns:w="http://schemas.openxmlformats.org/wordprocessingml/2006/main" xmlns:w10="urn:schemas-microsoft-com:office:word" xmlns:wp14="http://schemas.microsoft.com/office/word/2010/wordprocessingDrawing" xmlns:v="urn:schemas-microsoft-com:vml" xmlns:o="urn:schemas-microsoft-com:office:office" xmlns:mc="http://schemas.openxmlformats.org/markup-compatibility/2006" xmlns:wpc="http://schemas.microsoft.com/office/word/2010/wordprocessingCanvas" xmlns="" val="0"/>
                         </a:ext>
                       </a:extLst>
                     </a:blip>
@@ -15601,14 +14677,14 @@
                     </a:ln>
                     <a:extLst>
                       <a:ext uri="{909E8E84-426E-40DD-AFC4-6F175D3DCCD1}">
-                        <a14:hiddenFill xmlns:a14="http://schemas.microsoft.com/office/drawing/2010/main">
+                        <a14:hiddenFill xmlns:a14="http://schemas.microsoft.com/office/drawing/2010/main" xmlns:wps="http://schemas.microsoft.com/office/word/2010/wordprocessingShape" xmlns:wpi="http://schemas.microsoft.com/office/word/2010/wordprocessingInk" xmlns:wpg="http://schemas.microsoft.com/office/word/2010/wordprocessingGroup" xmlns:w15="http://schemas.microsoft.com/office/word/2012/wordml" xmlns:w14="http://schemas.microsoft.com/office/word/2010/wordml" xmlns:w="http://schemas.openxmlformats.org/wordprocessingml/2006/main" xmlns:w10="urn:schemas-microsoft-com:office:word" xmlns:wp14="http://schemas.microsoft.com/office/word/2010/wordprocessingDrawing" xmlns:v="urn:schemas-microsoft-com:vml" xmlns:o="urn:schemas-microsoft-com:office:office" xmlns:mc="http://schemas.openxmlformats.org/markup-compatibility/2006" xmlns:wpc="http://schemas.microsoft.com/office/word/2010/wordprocessingCanvas" xmlns="">
                           <a:solidFill>
                             <a:schemeClr val="accent1"/>
                           </a:solidFill>
                         </a14:hiddenFill>
                       </a:ext>
                       <a:ext uri="{91240B29-F687-4F45-9708-019B960494DF}">
-                        <a14:hiddenLine xmlns:a14="http://schemas.microsoft.com/office/drawing/2010/main" w="9525">
+                        <a14:hiddenLine xmlns:a14="http://schemas.microsoft.com/office/drawing/2010/main" xmlns:wps="http://schemas.microsoft.com/office/word/2010/wordprocessingShape" xmlns:wpi="http://schemas.microsoft.com/office/word/2010/wordprocessingInk" xmlns:wpg="http://schemas.microsoft.com/office/word/2010/wordprocessingGroup" xmlns:w15="http://schemas.microsoft.com/office/word/2012/wordml" xmlns:w14="http://schemas.microsoft.com/office/word/2010/wordml" xmlns:w="http://schemas.openxmlformats.org/wordprocessingml/2006/main" xmlns:w10="urn:schemas-microsoft-com:office:word" xmlns:wp14="http://schemas.microsoft.com/office/word/2010/wordprocessingDrawing" xmlns:v="urn:schemas-microsoft-com:vml" xmlns:o="urn:schemas-microsoft-com:office:office" xmlns:mc="http://schemas.openxmlformats.org/markup-compatibility/2006" xmlns:wpc="http://schemas.microsoft.com/office/word/2010/wordprocessingCanvas" xmlns="" w="9525">
                           <a:solidFill>
                             <a:schemeClr val="tx1"/>
                           </a:solidFill>
@@ -15793,13 +14869,8 @@
       <w:pPr>
         <w:spacing w:line="240" w:lineRule="atLeast"/>
       </w:pPr>
-      <w:proofErr w:type="gramStart"/>
-      <w:r>
-        <w:t>diffusion</w:t>
-      </w:r>
-      <w:proofErr w:type="gramEnd"/>
-      <w:r>
-        <w:t xml:space="preserve"> coefficient</w:t>
+      <w:r>
+        <w:t>diffusion coefficient</w:t>
       </w:r>
     </w:p>
     <w:p>
@@ -16025,13 +15096,8 @@
       <w:pPr>
         <w:spacing w:line="240" w:lineRule="atLeast"/>
       </w:pPr>
-      <w:proofErr w:type="spellStart"/>
-      <w:r>
-        <w:t>Rechester-Rosenbluth</w:t>
-      </w:r>
-      <w:proofErr w:type="spellEnd"/>
-      <w:r>
-        <w:t xml:space="preserve"> diffusion coefficient</w:t>
+      <w:r>
+        <w:t>Rechester-Rosenbluth diffusion coefficient</w:t>
       </w:r>
     </w:p>
     <w:p>
@@ -16205,13 +15271,8 @@
           <w:iCs/>
         </w:rPr>
       </w:pPr>
-      <w:proofErr w:type="gramStart"/>
       <w:r>
         <w:t>where</w:t>
-      </w:r>
-      <w:proofErr w:type="gramEnd"/>
-      <w:r>
-        <w:t xml:space="preserve"> </w:t>
       </w:r>
     </w:p>
     <w:p>
@@ -16226,15 +15287,7 @@
         <w:t>q</w:t>
       </w:r>
       <w:r>
-        <w:t xml:space="preserve"> </w:t>
-      </w:r>
-      <w:proofErr w:type="gramStart"/>
-      <w:r>
-        <w:t>safety</w:t>
-      </w:r>
-      <w:proofErr w:type="gramEnd"/>
-      <w:r>
-        <w:t xml:space="preserve"> factor</w:t>
+        <w:t>safety factor</w:t>
       </w:r>
     </w:p>
     <w:p>
@@ -16280,13 +15333,8 @@
         </m:r>
       </m:oMath>
       <w:r>
-        <w:t xml:space="preserve"> </w:t>
-      </w:r>
-      <w:proofErr w:type="gramStart"/>
-      <w:r>
         <w:t>parallel</w:t>
       </w:r>
-      <w:proofErr w:type="gramEnd"/>
       <w:r>
         <w:t xml:space="preserve"> velocity</w:t>
       </w:r>
@@ -16360,7 +15408,7 @@
           </m:r>
           <m:rad>
             <m:radPr>
-              <m:degHide m:val="1"/>
+              <m:degHide m:val="on"/>
               <m:ctrlPr>
                 <w:rPr>
                   <w:rFonts w:ascii="Cambria Math" w:hAnsi="Cambria Math"/>
@@ -16445,13 +15493,8 @@
       <w:pPr>
         <w:spacing w:line="240" w:lineRule="auto"/>
       </w:pPr>
-      <w:proofErr w:type="gramStart"/>
-      <w:r>
-        <w:t>flux</w:t>
-      </w:r>
-      <w:proofErr w:type="gramEnd"/>
-      <w:r>
-        <w:t xml:space="preserve"> surface averaged normalized magnetic perturbation amplitude as a function of radius</w:t>
+      <w:r>
+        <w:t>flux surface averaged normalized magnetic perturbation amplitude as a function of radius</w:t>
       </w:r>
     </w:p>
     <w:p>
@@ -16500,13 +15543,8 @@
       </w:r>
     </w:p>
     <w:p>
-      <w:proofErr w:type="gramStart"/>
-      <w:r>
-        <w:t>one</w:t>
-      </w:r>
-      <w:proofErr w:type="gramEnd"/>
-      <w:r>
-        <w:t xml:space="preserve"> dimensional diffusion population by major radius</w:t>
+      <w:r>
+        <w:t>one dimensional diffusion population by major radius</w:t>
       </w:r>
     </w:p>
     <w:p>
@@ -16590,7 +15628,7 @@
           </m:r>
           <m:rad>
             <m:radPr>
-              <m:degHide m:val="1"/>
+              <m:degHide m:val="on"/>
               <m:ctrlPr>
                 <w:rPr>
                   <w:rFonts w:ascii="Cambria Math" w:hAnsi="Cambria Math"/>
@@ -16989,39 +16027,7 @@
           <w:szCs w:val="22"/>
         </w:rPr>
         <w:tab/>
-        <w:t xml:space="preserve">G.I. Pokol, R. </w:t>
-      </w:r>
-      <w:proofErr w:type="spellStart"/>
-      <w:r>
-        <w:rPr>
-          <w:sz w:val="22"/>
-          <w:szCs w:val="22"/>
-        </w:rPr>
-        <w:t>Lohner</w:t>
-      </w:r>
-      <w:proofErr w:type="spellEnd"/>
-      <w:r>
-        <w:rPr>
-          <w:sz w:val="22"/>
-          <w:szCs w:val="22"/>
-        </w:rPr>
-        <w:t xml:space="preserve">, G. Papp, B. </w:t>
-      </w:r>
-      <w:proofErr w:type="spellStart"/>
-      <w:r>
-        <w:rPr>
-          <w:sz w:val="22"/>
-          <w:szCs w:val="22"/>
-        </w:rPr>
-        <w:t>Erdos</w:t>
-      </w:r>
-      <w:proofErr w:type="spellEnd"/>
-      <w:r>
-        <w:rPr>
-          <w:sz w:val="22"/>
-          <w:szCs w:val="22"/>
-        </w:rPr>
-        <w:t xml:space="preserve"> and EU-IM Team. </w:t>
+        <w:t xml:space="preserve">G.I. Pokol, R. Lohner, G. Papp, B. Erdos and EU-IM Team. </w:t>
       </w:r>
       <w:r>
         <w:rPr>
@@ -17089,135 +16095,7 @@
           <w:sz w:val="22"/>
           <w:szCs w:val="22"/>
         </w:rPr>
-        <w:t xml:space="preserve">G. Papp, T. </w:t>
-      </w:r>
-      <w:proofErr w:type="spellStart"/>
-      <w:r>
-        <w:rPr>
-          <w:sz w:val="22"/>
-          <w:szCs w:val="22"/>
-        </w:rPr>
-        <w:t>Fülöp</w:t>
-      </w:r>
-      <w:proofErr w:type="spellEnd"/>
-      <w:r>
-        <w:rPr>
-          <w:sz w:val="22"/>
-          <w:szCs w:val="22"/>
-        </w:rPr>
-        <w:t xml:space="preserve">, T. </w:t>
-      </w:r>
-      <w:proofErr w:type="spellStart"/>
-      <w:r>
-        <w:rPr>
-          <w:sz w:val="22"/>
-          <w:szCs w:val="22"/>
-        </w:rPr>
-        <w:t>Fehér</w:t>
-      </w:r>
-      <w:proofErr w:type="spellEnd"/>
-      <w:r>
-        <w:rPr>
-          <w:sz w:val="22"/>
-          <w:szCs w:val="22"/>
-        </w:rPr>
-        <w:t xml:space="preserve">, P.C. de </w:t>
-      </w:r>
-      <w:proofErr w:type="spellStart"/>
-      <w:r>
-        <w:rPr>
-          <w:sz w:val="22"/>
-          <w:szCs w:val="22"/>
-        </w:rPr>
-        <w:t>Vries</w:t>
-      </w:r>
-      <w:proofErr w:type="spellEnd"/>
-      <w:r>
-        <w:rPr>
-          <w:sz w:val="22"/>
-          <w:szCs w:val="22"/>
-        </w:rPr>
-        <w:t xml:space="preserve">, V. Riccardo, C. </w:t>
-      </w:r>
-      <w:proofErr w:type="spellStart"/>
-      <w:r>
-        <w:rPr>
-          <w:sz w:val="22"/>
-          <w:szCs w:val="22"/>
-        </w:rPr>
-        <w:t>Reux</w:t>
-      </w:r>
-      <w:proofErr w:type="spellEnd"/>
-      <w:r>
-        <w:rPr>
-          <w:sz w:val="22"/>
-          <w:szCs w:val="22"/>
-        </w:rPr>
-        <w:t xml:space="preserve">, M. </w:t>
-      </w:r>
-      <w:proofErr w:type="spellStart"/>
-      <w:r>
-        <w:rPr>
-          <w:sz w:val="22"/>
-          <w:szCs w:val="22"/>
-        </w:rPr>
-        <w:t>Lehnen</w:t>
-      </w:r>
-      <w:proofErr w:type="spellEnd"/>
-      <w:r>
-        <w:rPr>
-          <w:sz w:val="22"/>
-          <w:szCs w:val="22"/>
-        </w:rPr>
-        <w:t xml:space="preserve">, V. </w:t>
-      </w:r>
-      <w:proofErr w:type="spellStart"/>
-      <w:r>
-        <w:rPr>
-          <w:sz w:val="22"/>
-          <w:szCs w:val="22"/>
-        </w:rPr>
-        <w:t>Kiptily</w:t>
-      </w:r>
-      <w:proofErr w:type="spellEnd"/>
-      <w:r>
-        <w:rPr>
-          <w:sz w:val="22"/>
-          <w:szCs w:val="22"/>
-        </w:rPr>
-        <w:t xml:space="preserve">, V.V. </w:t>
-      </w:r>
-      <w:proofErr w:type="spellStart"/>
-      <w:r>
-        <w:rPr>
-          <w:sz w:val="22"/>
-          <w:szCs w:val="22"/>
-        </w:rPr>
-        <w:t>Plyusnin</w:t>
-      </w:r>
-      <w:proofErr w:type="spellEnd"/>
-      <w:r>
-        <w:rPr>
-          <w:sz w:val="22"/>
-          <w:szCs w:val="22"/>
-        </w:rPr>
-        <w:t xml:space="preserve">, B. </w:t>
-      </w:r>
-      <w:proofErr w:type="spellStart"/>
-      <w:r>
-        <w:rPr>
-          <w:sz w:val="22"/>
-          <w:szCs w:val="22"/>
-        </w:rPr>
-        <w:t>Alper</w:t>
-      </w:r>
-      <w:proofErr w:type="spellEnd"/>
-      <w:r>
-        <w:rPr>
-          <w:sz w:val="22"/>
-          <w:szCs w:val="22"/>
-        </w:rPr>
-        <w:t>, and JET EFDA contributors. The effect of ITER-like wall on runaway electron generation in JET</w:t>
+        <w:t>G. Papp, T. Fülöp, T. Fehér, P.C. de Vries, V. Riccardo, C. Reux, M. Lehnen, V. Kiptily, V.V. Plyusnin, B. Alper, and JET EFDA contributors. The effect of ITER-like wall on runaway electron generation in JET</w:t>
       </w:r>
       <w:r>
         <w:rPr>
@@ -17250,23 +16128,7 @@
           <w:sz w:val="22"/>
           <w:szCs w:val="22"/>
         </w:rPr>
-        <w:t>(12)</w:t>
-      </w:r>
-      <w:proofErr w:type="gramStart"/>
-      <w:r>
-        <w:rPr>
-          <w:sz w:val="22"/>
-          <w:szCs w:val="22"/>
-        </w:rPr>
-        <w:t>,  123017</w:t>
-      </w:r>
-      <w:proofErr w:type="gramEnd"/>
-      <w:r>
-        <w:rPr>
-          <w:sz w:val="22"/>
-          <w:szCs w:val="22"/>
-        </w:rPr>
-        <w:t xml:space="preserve"> (2014)</w:t>
+        <w:t>(12),  123017 (2014)</w:t>
       </w:r>
     </w:p>
     <w:p>
@@ -17312,103 +16174,7 @@
           <w:sz w:val="22"/>
           <w:szCs w:val="22"/>
         </w:rPr>
-        <w:t xml:space="preserve">G.L. </w:t>
-      </w:r>
-      <w:proofErr w:type="spellStart"/>
-      <w:r>
-        <w:rPr>
-          <w:sz w:val="22"/>
-          <w:szCs w:val="22"/>
-        </w:rPr>
-        <w:t>Falchetto</w:t>
-      </w:r>
-      <w:proofErr w:type="spellEnd"/>
-      <w:r>
-        <w:rPr>
-          <w:sz w:val="22"/>
-          <w:szCs w:val="22"/>
-        </w:rPr>
-        <w:t xml:space="preserve">, D. </w:t>
-      </w:r>
-      <w:proofErr w:type="spellStart"/>
-      <w:r>
-        <w:rPr>
-          <w:sz w:val="22"/>
-          <w:szCs w:val="22"/>
-        </w:rPr>
-        <w:t>Coster</w:t>
-      </w:r>
-      <w:proofErr w:type="spellEnd"/>
-      <w:r>
-        <w:rPr>
-          <w:sz w:val="22"/>
-          <w:szCs w:val="22"/>
-        </w:rPr>
-        <w:t xml:space="preserve">, R. Coelho, B.D. Scott, L. </w:t>
-      </w:r>
-      <w:proofErr w:type="spellStart"/>
-      <w:r>
-        <w:rPr>
-          <w:sz w:val="22"/>
-          <w:szCs w:val="22"/>
-        </w:rPr>
-        <w:t>Figini</w:t>
-      </w:r>
-      <w:proofErr w:type="spellEnd"/>
-      <w:r>
-        <w:rPr>
-          <w:sz w:val="22"/>
-          <w:szCs w:val="22"/>
-        </w:rPr>
-        <w:t xml:space="preserve">, D. </w:t>
-      </w:r>
-      <w:proofErr w:type="spellStart"/>
-      <w:r>
-        <w:rPr>
-          <w:sz w:val="22"/>
-          <w:szCs w:val="22"/>
-        </w:rPr>
-        <w:t>Kalupin</w:t>
-      </w:r>
-      <w:proofErr w:type="spellEnd"/>
-      <w:r>
-        <w:rPr>
-          <w:sz w:val="22"/>
-          <w:szCs w:val="22"/>
-        </w:rPr>
-        <w:t xml:space="preserve">, E. </w:t>
-      </w:r>
-      <w:proofErr w:type="spellStart"/>
-      <w:r>
-        <w:rPr>
-          <w:sz w:val="22"/>
-          <w:szCs w:val="22"/>
-        </w:rPr>
-        <w:t>Nardon</w:t>
-      </w:r>
-      <w:proofErr w:type="spellEnd"/>
-      <w:r>
-        <w:rPr>
-          <w:sz w:val="22"/>
-          <w:szCs w:val="22"/>
-        </w:rPr>
-        <w:t xml:space="preserve">, S. Nowak, L.L. Alves, J.F. Artaud, et. </w:t>
-      </w:r>
-      <w:proofErr w:type="gramStart"/>
-      <w:r>
-        <w:rPr>
-          <w:sz w:val="22"/>
-          <w:szCs w:val="22"/>
-        </w:rPr>
-        <w:t>al</w:t>
-      </w:r>
-      <w:proofErr w:type="gramEnd"/>
-      <w:r>
-        <w:rPr>
-          <w:sz w:val="22"/>
-          <w:szCs w:val="22"/>
-        </w:rPr>
-        <w:t xml:space="preserve">. The European Integrated Tokamak Modelling (ITM) effort: achievements and first physics results. </w:t>
+        <w:t xml:space="preserve">G.L. Falchetto, D. Coster, R. Coelho, B.D. Scott, L. Figini, D. Kalupin, E. Nardon, S. Nowak, L.L. Alves, J.F. Artaud, et. al. The European Integrated Tokamak Modelling (ITM) effort: achievements and first physics results. </w:t>
       </w:r>
       <w:r>
         <w:rPr>
@@ -17421,13 +16187,6 @@
       </w:r>
       <w:r>
         <w:rPr>
-          <w:sz w:val="22"/>
-          <w:szCs w:val="22"/>
-        </w:rPr>
-        <w:t xml:space="preserve"> </w:t>
-      </w:r>
-      <w:r>
-        <w:rPr>
           <w:b/>
           <w:bCs/>
           <w:sz w:val="22"/>
@@ -17486,49 +16245,7 @@
           <w:sz w:val="22"/>
           <w:szCs w:val="22"/>
         </w:rPr>
-        <w:t xml:space="preserve">Y. </w:t>
-      </w:r>
-      <w:proofErr w:type="spellStart"/>
-      <w:r>
-        <w:rPr>
-          <w:sz w:val="22"/>
-          <w:szCs w:val="22"/>
-        </w:rPr>
-        <w:t>Peysson</w:t>
-      </w:r>
-      <w:proofErr w:type="spellEnd"/>
-      <w:r>
-        <w:rPr>
-          <w:sz w:val="22"/>
-          <w:szCs w:val="22"/>
-        </w:rPr>
-        <w:t xml:space="preserve"> and J. Decker. Numerical Simulations of the Radio-Frequency–driven Toroidal Current </w:t>
-      </w:r>
-      <w:proofErr w:type="gramStart"/>
-      <w:r>
-        <w:rPr>
-          <w:sz w:val="22"/>
-          <w:szCs w:val="22"/>
-        </w:rPr>
-        <w:t>In</w:t>
-      </w:r>
-      <w:r>
-        <w:t xml:space="preserve"> </w:t>
-      </w:r>
-      <w:r>
-        <w:rPr>
-          <w:sz w:val="22"/>
-          <w:szCs w:val="22"/>
-        </w:rPr>
-        <w:t xml:space="preserve"> Tokamaks</w:t>
-      </w:r>
-      <w:proofErr w:type="gramEnd"/>
-      <w:r>
-        <w:rPr>
-          <w:sz w:val="22"/>
-          <w:szCs w:val="22"/>
-        </w:rPr>
-        <w:t xml:space="preserve">. </w:t>
+        <w:t xml:space="preserve">Y. Peysson and J. Decker. Numerical Simulations of the Radio-Frequency–driven Toroidal Current In Tokamaks. </w:t>
       </w:r>
       <w:r>
         <w:rPr>
@@ -17598,135 +16315,7 @@
           <w:sz w:val="22"/>
           <w:szCs w:val="22"/>
         </w:rPr>
-        <w:t xml:space="preserve">D. </w:t>
-      </w:r>
-      <w:proofErr w:type="spellStart"/>
-      <w:r>
-        <w:rPr>
-          <w:sz w:val="22"/>
-          <w:szCs w:val="22"/>
-        </w:rPr>
-        <w:t>Kalupin</w:t>
-      </w:r>
-      <w:proofErr w:type="spellEnd"/>
-      <w:r>
-        <w:rPr>
-          <w:sz w:val="22"/>
-          <w:szCs w:val="22"/>
-        </w:rPr>
-        <w:t xml:space="preserve">, I. </w:t>
-      </w:r>
-      <w:proofErr w:type="spellStart"/>
-      <w:r>
-        <w:rPr>
-          <w:sz w:val="22"/>
-          <w:szCs w:val="22"/>
-        </w:rPr>
-        <w:t>Ivanova-Stanik</w:t>
-      </w:r>
-      <w:proofErr w:type="spellEnd"/>
-      <w:r>
-        <w:rPr>
-          <w:sz w:val="22"/>
-          <w:szCs w:val="22"/>
-        </w:rPr>
-        <w:t xml:space="preserve">, I. </w:t>
-      </w:r>
-      <w:proofErr w:type="spellStart"/>
-      <w:r>
-        <w:rPr>
-          <w:sz w:val="22"/>
-          <w:szCs w:val="22"/>
-        </w:rPr>
-        <w:t>Voitsekhovitch</w:t>
-      </w:r>
-      <w:proofErr w:type="spellEnd"/>
-      <w:r>
-        <w:rPr>
-          <w:sz w:val="22"/>
-          <w:szCs w:val="22"/>
-        </w:rPr>
-        <w:t xml:space="preserve">, J. Ferreira, D. </w:t>
-      </w:r>
-      <w:proofErr w:type="spellStart"/>
-      <w:r>
-        <w:rPr>
-          <w:sz w:val="22"/>
-          <w:szCs w:val="22"/>
-        </w:rPr>
-        <w:t>Coster</w:t>
-      </w:r>
-      <w:proofErr w:type="spellEnd"/>
-      <w:r>
-        <w:rPr>
-          <w:sz w:val="22"/>
-          <w:szCs w:val="22"/>
-        </w:rPr>
-        <w:t xml:space="preserve">, L.L. Alves, Th. </w:t>
-      </w:r>
-      <w:proofErr w:type="spellStart"/>
-      <w:r>
-        <w:rPr>
-          <w:sz w:val="22"/>
-          <w:szCs w:val="22"/>
-        </w:rPr>
-        <w:t>Aniel</w:t>
-      </w:r>
-      <w:proofErr w:type="spellEnd"/>
-      <w:r>
-        <w:rPr>
-          <w:sz w:val="22"/>
-          <w:szCs w:val="22"/>
-        </w:rPr>
-        <w:t xml:space="preserve">, J.F Artaud, V. </w:t>
-      </w:r>
-      <w:proofErr w:type="spellStart"/>
-      <w:r>
-        <w:rPr>
-          <w:sz w:val="22"/>
-          <w:szCs w:val="22"/>
-        </w:rPr>
-        <w:t>Basiuk</w:t>
-      </w:r>
-      <w:proofErr w:type="spellEnd"/>
-      <w:r>
-        <w:rPr>
-          <w:sz w:val="22"/>
-          <w:szCs w:val="22"/>
-        </w:rPr>
-        <w:t xml:space="preserve">, </w:t>
-      </w:r>
-      <w:proofErr w:type="spellStart"/>
-      <w:r>
-        <w:rPr>
-          <w:sz w:val="22"/>
-          <w:szCs w:val="22"/>
-        </w:rPr>
-        <w:t>João</w:t>
-      </w:r>
-      <w:proofErr w:type="spellEnd"/>
-      <w:r>
-        <w:rPr>
-          <w:sz w:val="22"/>
-          <w:szCs w:val="22"/>
-        </w:rPr>
-        <w:t xml:space="preserve"> P.S. </w:t>
-      </w:r>
-      <w:proofErr w:type="spellStart"/>
-      <w:r>
-        <w:rPr>
-          <w:sz w:val="22"/>
-          <w:szCs w:val="22"/>
-        </w:rPr>
-        <w:t>Bizarro</w:t>
-      </w:r>
-      <w:proofErr w:type="spellEnd"/>
-      <w:r>
-        <w:rPr>
-          <w:sz w:val="22"/>
-          <w:szCs w:val="22"/>
-        </w:rPr>
-        <w:t xml:space="preserve"> et al. Numerical analysis of JET discharges with the European Transport Simulator. </w:t>
+        <w:t xml:space="preserve">D. Kalupin, I. Ivanova-Stanik, I. Voitsekhovitch, J. Ferreira, D. Coster, L.L. Alves, Th. Aniel, J.F Artaud, V. Basiuk, João P.S. Bizarro et al. Numerical analysis of JET discharges with the European Transport Simulator. </w:t>
       </w:r>
       <w:r>
         <w:rPr>
@@ -17735,13 +16324,6 @@
           <w:szCs w:val="22"/>
         </w:rPr>
         <w:t>Nuclear Fusion</w:t>
-      </w:r>
-      <w:r>
-        <w:rPr>
-          <w:sz w:val="22"/>
-          <w:szCs w:val="22"/>
-        </w:rPr>
-        <w:t xml:space="preserve"> </w:t>
       </w:r>
       <w:r>
         <w:rPr>
@@ -17822,13 +16404,6 @@
       </w:r>
       <w:r>
         <w:rPr>
-          <w:sz w:val="22"/>
-          <w:szCs w:val="22"/>
-        </w:rPr>
-        <w:t xml:space="preserve"> </w:t>
-      </w:r>
-      <w:r>
-        <w:rPr>
           <w:b/>
           <w:bCs/>
           <w:sz w:val="22"/>
@@ -17880,55 +16455,7 @@
           <w:sz w:val="22"/>
           <w:szCs w:val="22"/>
         </w:rPr>
-        <w:t xml:space="preserve">A. Stahl, E. </w:t>
-      </w:r>
-      <w:proofErr w:type="spellStart"/>
-      <w:r>
-        <w:rPr>
-          <w:sz w:val="22"/>
-          <w:szCs w:val="22"/>
-        </w:rPr>
-        <w:t>Hirvijoki</w:t>
-      </w:r>
-      <w:proofErr w:type="spellEnd"/>
-      <w:r>
-        <w:rPr>
-          <w:sz w:val="22"/>
-          <w:szCs w:val="22"/>
-        </w:rPr>
-        <w:t xml:space="preserve">, J. Decker, O. </w:t>
-      </w:r>
-      <w:proofErr w:type="spellStart"/>
-      <w:r>
-        <w:rPr>
-          <w:sz w:val="22"/>
-          <w:szCs w:val="22"/>
-        </w:rPr>
-        <w:t>Embréus</w:t>
-      </w:r>
-      <w:proofErr w:type="spellEnd"/>
-      <w:r>
-        <w:rPr>
-          <w:sz w:val="22"/>
-          <w:szCs w:val="22"/>
-        </w:rPr>
-        <w:t xml:space="preserve">, and T. </w:t>
-      </w:r>
-      <w:proofErr w:type="spellStart"/>
-      <w:r>
-        <w:rPr>
-          <w:sz w:val="22"/>
-          <w:szCs w:val="22"/>
-        </w:rPr>
-        <w:t>Fülöp</w:t>
-      </w:r>
-      <w:proofErr w:type="spellEnd"/>
-      <w:r>
-        <w:rPr>
-          <w:sz w:val="22"/>
-          <w:szCs w:val="22"/>
-        </w:rPr>
-        <w:t xml:space="preserve">. Effective Critical Electric Field for Runaway-Electron Generation. </w:t>
+        <w:t xml:space="preserve">A. Stahl, E. Hirvijoki, J. Decker, O. Embréus, and T. Fülöp. Effective Critical Electric Field for Runaway-Electron Generation. </w:t>
       </w:r>
       <w:r>
         <w:rPr>
@@ -17941,13 +16468,6 @@
       </w:r>
       <w:r>
         <w:rPr>
-          <w:sz w:val="22"/>
-          <w:szCs w:val="22"/>
-        </w:rPr>
-        <w:t xml:space="preserve"> </w:t>
-      </w:r>
-      <w:r>
-        <w:rPr>
           <w:b/>
           <w:bCs/>
           <w:sz w:val="22"/>
@@ -18006,39 +16526,7 @@
           <w:sz w:val="22"/>
           <w:szCs w:val="22"/>
         </w:rPr>
-        <w:t xml:space="preserve">P. </w:t>
-      </w:r>
-      <w:proofErr w:type="spellStart"/>
-      <w:r>
-        <w:rPr>
-          <w:sz w:val="22"/>
-          <w:szCs w:val="22"/>
-        </w:rPr>
-        <w:t>Aleynikov</w:t>
-      </w:r>
-      <w:proofErr w:type="spellEnd"/>
-      <w:r>
-        <w:rPr>
-          <w:sz w:val="22"/>
-          <w:szCs w:val="22"/>
-        </w:rPr>
-        <w:t xml:space="preserve"> and B.N. </w:t>
-      </w:r>
-      <w:proofErr w:type="spellStart"/>
-      <w:r>
-        <w:rPr>
-          <w:sz w:val="22"/>
-          <w:szCs w:val="22"/>
-        </w:rPr>
-        <w:t>Breizman</w:t>
-      </w:r>
-      <w:proofErr w:type="spellEnd"/>
-      <w:r>
-        <w:rPr>
-          <w:sz w:val="22"/>
-          <w:szCs w:val="22"/>
-        </w:rPr>
-        <w:t xml:space="preserve">. </w:t>
+        <w:t xml:space="preserve">P. Aleynikov and B.N. Breizman. </w:t>
       </w:r>
       <w:r>
         <w:rPr>
@@ -18059,13 +16547,6 @@
       </w:r>
       <w:r>
         <w:rPr>
-          <w:sz w:val="22"/>
-          <w:szCs w:val="22"/>
-        </w:rPr>
-        <w:t xml:space="preserve"> </w:t>
-      </w:r>
-      <w:r>
-        <w:rPr>
           <w:b/>
           <w:bCs/>
           <w:sz w:val="22"/>
@@ -18124,23 +16605,7 @@
           <w:sz w:val="22"/>
           <w:szCs w:val="22"/>
         </w:rPr>
-        <w:t xml:space="preserve">R.M. </w:t>
-      </w:r>
-      <w:proofErr w:type="spellStart"/>
-      <w:r>
-        <w:rPr>
-          <w:sz w:val="22"/>
-          <w:szCs w:val="22"/>
-        </w:rPr>
-        <w:t>Kulsrud</w:t>
-      </w:r>
-      <w:proofErr w:type="spellEnd"/>
-      <w:r>
-        <w:rPr>
-          <w:sz w:val="22"/>
-          <w:szCs w:val="22"/>
-        </w:rPr>
-        <w:t xml:space="preserve">, Y.C. Sun, N.K. Winsor and H.A. Fallon. Runaway electrons in a plasma. </w:t>
+        <w:t xml:space="preserve">R.M. Kulsrud, Y.C. Sun, N.K. Winsor and H.A. Fallon. Runaway electrons in a plasma. </w:t>
       </w:r>
       <w:r>
         <w:rPr>
@@ -18153,13 +16618,6 @@
       </w:r>
       <w:r>
         <w:rPr>
-          <w:sz w:val="22"/>
-          <w:szCs w:val="22"/>
-        </w:rPr>
-        <w:t xml:space="preserve"> </w:t>
-      </w:r>
-      <w:r>
-        <w:rPr>
           <w:b/>
           <w:bCs/>
           <w:sz w:val="22"/>
@@ -18218,119 +16676,7 @@
           <w:sz w:val="22"/>
           <w:szCs w:val="22"/>
         </w:rPr>
-        <w:t xml:space="preserve">P. </w:t>
-      </w:r>
-      <w:proofErr w:type="spellStart"/>
-      <w:r>
-        <w:rPr>
-          <w:sz w:val="22"/>
-          <w:szCs w:val="22"/>
-        </w:rPr>
-        <w:t>Aleynikov</w:t>
-      </w:r>
-      <w:proofErr w:type="spellEnd"/>
-      <w:r>
-        <w:rPr>
-          <w:sz w:val="22"/>
-          <w:szCs w:val="22"/>
-        </w:rPr>
-        <w:t xml:space="preserve">, K. </w:t>
-      </w:r>
-      <w:proofErr w:type="spellStart"/>
-      <w:r>
-        <w:rPr>
-          <w:sz w:val="22"/>
-          <w:szCs w:val="22"/>
-        </w:rPr>
-        <w:t>Aleynikova</w:t>
-      </w:r>
-      <w:proofErr w:type="spellEnd"/>
-      <w:r>
-        <w:rPr>
-          <w:sz w:val="22"/>
-          <w:szCs w:val="22"/>
-        </w:rPr>
-        <w:t xml:space="preserve">, B.N. </w:t>
-      </w:r>
-      <w:proofErr w:type="spellStart"/>
-      <w:r>
-        <w:rPr>
-          <w:sz w:val="22"/>
-          <w:szCs w:val="22"/>
-        </w:rPr>
-        <w:t>Breizman</w:t>
-      </w:r>
-      <w:proofErr w:type="spellEnd"/>
-      <w:r>
-        <w:rPr>
-          <w:sz w:val="22"/>
-          <w:szCs w:val="22"/>
-        </w:rPr>
-        <w:t xml:space="preserve">, G. </w:t>
-      </w:r>
-      <w:proofErr w:type="spellStart"/>
-      <w:r>
-        <w:rPr>
-          <w:sz w:val="22"/>
-          <w:szCs w:val="22"/>
-        </w:rPr>
-        <w:t>Huijsmans</w:t>
-      </w:r>
-      <w:proofErr w:type="spellEnd"/>
-      <w:r>
-        <w:rPr>
-          <w:sz w:val="22"/>
-          <w:szCs w:val="22"/>
-        </w:rPr>
-        <w:t xml:space="preserve">, S. </w:t>
-      </w:r>
-      <w:proofErr w:type="spellStart"/>
-      <w:r>
-        <w:rPr>
-          <w:sz w:val="22"/>
-          <w:szCs w:val="22"/>
-        </w:rPr>
-        <w:t>Konovalov</w:t>
-      </w:r>
-      <w:proofErr w:type="spellEnd"/>
-      <w:r>
-        <w:rPr>
-          <w:sz w:val="22"/>
-          <w:szCs w:val="22"/>
-        </w:rPr>
-        <w:t xml:space="preserve">, S.V. </w:t>
-      </w:r>
-      <w:proofErr w:type="spellStart"/>
-      <w:r>
-        <w:rPr>
-          <w:sz w:val="22"/>
-          <w:szCs w:val="22"/>
-        </w:rPr>
-        <w:t>Putvinski</w:t>
-      </w:r>
-      <w:proofErr w:type="spellEnd"/>
-      <w:r>
-        <w:rPr>
-          <w:sz w:val="22"/>
-          <w:szCs w:val="22"/>
-        </w:rPr>
-        <w:t xml:space="preserve">, V. </w:t>
-      </w:r>
-      <w:proofErr w:type="spellStart"/>
-      <w:r>
-        <w:rPr>
-          <w:sz w:val="22"/>
-          <w:szCs w:val="22"/>
-        </w:rPr>
-        <w:t>Zhogolev</w:t>
-      </w:r>
-      <w:proofErr w:type="spellEnd"/>
-      <w:r>
-        <w:rPr>
-          <w:sz w:val="22"/>
-          <w:szCs w:val="22"/>
-        </w:rPr>
-        <w:t xml:space="preserve">. Kinetic Modelling of Runaway Electrons and their Mitigation in ITER. </w:t>
+        <w:t xml:space="preserve">P. Aleynikov, K. Aleynikova, B.N. Breizman, G. Huijsmans, S. Konovalov, S.V. Putvinski, V. Zhogolev. Kinetic Modelling of Runaway Electrons and their Mitigation in ITER. </w:t>
       </w:r>
       <w:r>
         <w:rPr>
@@ -18392,23 +16738,7 @@
           <w:sz w:val="22"/>
           <w:szCs w:val="22"/>
         </w:rPr>
-        <w:t xml:space="preserve">E. Nilsson, J. Decker, Y. </w:t>
-      </w:r>
-      <w:proofErr w:type="spellStart"/>
-      <w:r>
-        <w:rPr>
-          <w:sz w:val="22"/>
-          <w:szCs w:val="22"/>
-        </w:rPr>
-        <w:t>Peysson</w:t>
-      </w:r>
-      <w:proofErr w:type="spellEnd"/>
-      <w:r>
-        <w:rPr>
-          <w:sz w:val="22"/>
-          <w:szCs w:val="22"/>
-        </w:rPr>
-        <w:t xml:space="preserve">, E. Hollmann and F. Saint-Laurent. Kinetic modelling of runaway electrons in tokamak plasmas. </w:t>
+        <w:t xml:space="preserve">E. Nilsson, J. Decker, Y. Peysson, E. Hollmann and F. Saint-Laurent. Kinetic modelling of runaway electrons in tokamak plasmas. </w:t>
       </w:r>
       <w:r>
         <w:rPr>
@@ -18470,39 +16800,7 @@
           <w:sz w:val="22"/>
           <w:szCs w:val="22"/>
         </w:rPr>
-        <w:t xml:space="preserve">E. Nilsson, J. Decker, </w:t>
-      </w:r>
-      <w:proofErr w:type="spellStart"/>
-      <w:r>
-        <w:rPr>
-          <w:sz w:val="22"/>
-          <w:szCs w:val="22"/>
-        </w:rPr>
-        <w:t>N.J.Fisch</w:t>
-      </w:r>
-      <w:proofErr w:type="spellEnd"/>
-      <w:r>
-        <w:rPr>
-          <w:sz w:val="22"/>
-          <w:szCs w:val="22"/>
-        </w:rPr>
-        <w:t xml:space="preserve">, Y. </w:t>
-      </w:r>
-      <w:proofErr w:type="spellStart"/>
-      <w:r>
-        <w:rPr>
-          <w:sz w:val="22"/>
-          <w:szCs w:val="22"/>
-        </w:rPr>
-        <w:t>Peysson</w:t>
-      </w:r>
-      <w:proofErr w:type="spellEnd"/>
-      <w:r>
-        <w:rPr>
-          <w:sz w:val="22"/>
-          <w:szCs w:val="22"/>
-        </w:rPr>
-        <w:t xml:space="preserve">. </w:t>
+        <w:t xml:space="preserve">E. Nilsson, J. Decker, N.J.Fisch, Y. Peysson. </w:t>
       </w:r>
       <w:r>
         <w:rPr>
@@ -18511,13 +16809,6 @@
           <w:szCs w:val="22"/>
         </w:rPr>
         <w:t>Trapped-Electron Runaway Effect.</w:t>
-      </w:r>
-      <w:r>
-        <w:rPr>
-          <w:sz w:val="22"/>
-          <w:szCs w:val="22"/>
-        </w:rPr>
-        <w:t xml:space="preserve"> </w:t>
       </w:r>
       <w:r>
         <w:rPr>
@@ -18588,39 +16879,7 @@
           <w:sz w:val="22"/>
           <w:szCs w:val="22"/>
         </w:rPr>
-        <w:t xml:space="preserve">M.N. </w:t>
-      </w:r>
-      <w:proofErr w:type="spellStart"/>
-      <w:r>
-        <w:rPr>
-          <w:sz w:val="22"/>
-          <w:szCs w:val="22"/>
-        </w:rPr>
-        <w:t>Rosenbluth</w:t>
-      </w:r>
-      <w:proofErr w:type="spellEnd"/>
-      <w:r>
-        <w:rPr>
-          <w:sz w:val="22"/>
-          <w:szCs w:val="22"/>
-        </w:rPr>
-        <w:t xml:space="preserve"> and S.V. </w:t>
-      </w:r>
-      <w:proofErr w:type="spellStart"/>
-      <w:r>
-        <w:rPr>
-          <w:sz w:val="22"/>
-          <w:szCs w:val="22"/>
-        </w:rPr>
-        <w:t>Putvinski</w:t>
-      </w:r>
-      <w:proofErr w:type="spellEnd"/>
-      <w:r>
-        <w:rPr>
-          <w:sz w:val="22"/>
-          <w:szCs w:val="22"/>
-        </w:rPr>
-        <w:t xml:space="preserve">. </w:t>
+        <w:t xml:space="preserve">M.N. Rosenbluth and S.V. Putvinski. </w:t>
       </w:r>
       <w:r>
         <w:rPr>
@@ -18629,13 +16888,6 @@
           <w:szCs w:val="22"/>
         </w:rPr>
         <w:t>Theory for avalanche of runaway electrons in tokamaks.</w:t>
-      </w:r>
-      <w:r>
-        <w:rPr>
-          <w:sz w:val="22"/>
-          <w:szCs w:val="22"/>
-        </w:rPr>
-        <w:t xml:space="preserve"> </w:t>
       </w:r>
       <w:r>
         <w:rPr>
@@ -18648,13 +16900,6 @@
       </w:r>
       <w:r>
         <w:rPr>
-          <w:sz w:val="22"/>
-          <w:szCs w:val="22"/>
-        </w:rPr>
-        <w:t xml:space="preserve"> </w:t>
-      </w:r>
-      <w:r>
-        <w:rPr>
           <w:b/>
           <w:bCs/>
           <w:sz w:val="22"/>
@@ -18706,39 +16951,7 @@
           <w:sz w:val="22"/>
           <w:szCs w:val="22"/>
         </w:rPr>
-        <w:t xml:space="preserve">A.B. </w:t>
-      </w:r>
-      <w:proofErr w:type="spellStart"/>
-      <w:r>
-        <w:rPr>
-          <w:sz w:val="22"/>
-          <w:szCs w:val="22"/>
-        </w:rPr>
-        <w:t>Rechester</w:t>
-      </w:r>
-      <w:proofErr w:type="spellEnd"/>
-      <w:r>
-        <w:rPr>
-          <w:sz w:val="22"/>
-          <w:szCs w:val="22"/>
-        </w:rPr>
-        <w:t xml:space="preserve"> and M.N. </w:t>
-      </w:r>
-      <w:proofErr w:type="spellStart"/>
-      <w:r>
-        <w:rPr>
-          <w:sz w:val="22"/>
-          <w:szCs w:val="22"/>
-        </w:rPr>
-        <w:t>Rosenbluth</w:t>
-      </w:r>
-      <w:proofErr w:type="spellEnd"/>
-      <w:r>
-        <w:rPr>
-          <w:sz w:val="22"/>
-          <w:szCs w:val="22"/>
-        </w:rPr>
-        <w:t xml:space="preserve">. </w:t>
+        <w:t xml:space="preserve">A.B. Rechester and M.N. Rosenbluth. </w:t>
       </w:r>
       <w:r>
         <w:rPr>
@@ -18747,13 +16960,6 @@
           <w:szCs w:val="22"/>
         </w:rPr>
         <w:t>Electron heat transport in a Tokamak with destroyed magnetic surfaces.</w:t>
-      </w:r>
-      <w:r>
-        <w:rPr>
-          <w:sz w:val="22"/>
-          <w:szCs w:val="22"/>
-        </w:rPr>
-        <w:t xml:space="preserve"> </w:t>
       </w:r>
       <w:r>
         <w:rPr>
@@ -18766,13 +16972,6 @@
       </w:r>
       <w:r>
         <w:rPr>
-          <w:sz w:val="22"/>
-          <w:szCs w:val="22"/>
-        </w:rPr>
-        <w:t xml:space="preserve"> </w:t>
-      </w:r>
-      <w:r>
-        <w:rPr>
           <w:b/>
           <w:bCs/>
           <w:sz w:val="22"/>
@@ -18838,23 +17037,21 @@
           <w:sz w:val="22"/>
           <w:szCs w:val="22"/>
         </w:rPr>
-        <w:t xml:space="preserve"> </w:t>
-      </w:r>
-      <w:proofErr w:type="spellStart"/>
+        <w:t>Särkimäki, E</w:t>
+      </w:r>
       <w:r>
         <w:rPr>
           <w:sz w:val="22"/>
           <w:szCs w:val="22"/>
         </w:rPr>
-        <w:t>Särkimäki</w:t>
-      </w:r>
-      <w:proofErr w:type="spellEnd"/>
+        <w:t>.</w:t>
+      </w:r>
       <w:r>
         <w:rPr>
           <w:sz w:val="22"/>
           <w:szCs w:val="22"/>
         </w:rPr>
-        <w:t>, E</w:t>
+        <w:t>Hirvijoki, J</w:t>
       </w:r>
       <w:r>
         <w:rPr>
@@ -18868,23 +17065,21 @@
           <w:sz w:val="22"/>
           <w:szCs w:val="22"/>
         </w:rPr>
-        <w:t xml:space="preserve"> </w:t>
-      </w:r>
-      <w:proofErr w:type="spellStart"/>
+        <w:t xml:space="preserve"> Decker, J</w:t>
+      </w:r>
       <w:r>
         <w:rPr>
           <w:sz w:val="22"/>
           <w:szCs w:val="22"/>
         </w:rPr>
-        <w:t>Hirvijoki</w:t>
-      </w:r>
-      <w:proofErr w:type="spellEnd"/>
+        <w:t>.</w:t>
+      </w:r>
       <w:r>
         <w:rPr>
           <w:sz w:val="22"/>
           <w:szCs w:val="22"/>
         </w:rPr>
-        <w:t>, J</w:t>
+        <w:t>Varje, T</w:t>
       </w:r>
       <w:r>
         <w:rPr>
@@ -18898,83 +17093,28 @@
           <w:sz w:val="22"/>
           <w:szCs w:val="22"/>
         </w:rPr>
-        <w:t xml:space="preserve"> Decker, J</w:t>
+        <w:t>Kurki-Suonio</w:t>
       </w:r>
       <w:r>
         <w:rPr>
           <w:sz w:val="22"/>
           <w:szCs w:val="22"/>
         </w:rPr>
-        <w:t>.</w:t>
+        <w:t xml:space="preserve">. </w:t>
       </w:r>
       <w:r>
         <w:rPr>
           <w:sz w:val="22"/>
-          <w:szCs w:val="22"/>
-        </w:rPr>
-        <w:t xml:space="preserve"> </w:t>
-      </w:r>
-      <w:proofErr w:type="spellStart"/>
+        </w:rPr>
+        <w:t>An advection-diffusion model for cross-field runaway electron transport in perturbed magnetic fields</w:t>
+      </w:r>
       <w:r>
         <w:rPr>
           <w:sz w:val="22"/>
           <w:szCs w:val="22"/>
         </w:rPr>
-        <w:t>Varje</w:t>
-      </w:r>
-      <w:proofErr w:type="spellEnd"/>
-      <w:r>
-        <w:rPr>
-          <w:sz w:val="22"/>
-          <w:szCs w:val="22"/>
-        </w:rPr>
-        <w:t>, T</w:t>
-      </w:r>
-      <w:r>
-        <w:rPr>
-          <w:sz w:val="22"/>
-          <w:szCs w:val="22"/>
-        </w:rPr>
-        <w:t>.</w:t>
-      </w:r>
-      <w:r>
-        <w:rPr>
-          <w:sz w:val="22"/>
-          <w:szCs w:val="22"/>
-        </w:rPr>
-        <w:t xml:space="preserve"> </w:t>
-      </w:r>
-      <w:proofErr w:type="spellStart"/>
-      <w:r>
-        <w:rPr>
-          <w:sz w:val="22"/>
-          <w:szCs w:val="22"/>
-        </w:rPr>
-        <w:t>Kurki-Suonio</w:t>
-      </w:r>
-      <w:proofErr w:type="spellEnd"/>
-      <w:r>
-        <w:rPr>
-          <w:sz w:val="22"/>
-          <w:szCs w:val="22"/>
-        </w:rPr>
         <w:t xml:space="preserve">. </w:t>
       </w:r>
-      <w:r>
-        <w:rPr>
-          <w:sz w:val="22"/>
-        </w:rPr>
-        <w:t>An advection-diffusion model for cross-field runaway electron transport in perturbed magnetic fields</w:t>
-      </w:r>
-      <w:r>
-        <w:rPr>
-          <w:sz w:val="22"/>
-          <w:szCs w:val="22"/>
-        </w:rPr>
-        <w:t xml:space="preserve">. </w:t>
-      </w:r>
-      <w:proofErr w:type="spellStart"/>
-      <w:proofErr w:type="gramStart"/>
       <w:r>
         <w:rPr>
           <w:i/>
@@ -18984,8 +17124,6 @@
         </w:rPr>
         <w:t>arXiv</w:t>
       </w:r>
-      <w:proofErr w:type="spellEnd"/>
-      <w:proofErr w:type="gramEnd"/>
       <w:r>
         <w:rPr>
           <w:sz w:val="22"/>
@@ -19009,48 +17147,23 @@
           <w:sz w:val="22"/>
           <w:szCs w:val="22"/>
         </w:rPr>
-        <w:t xml:space="preserve"> [</w:t>
-      </w:r>
-      <w:proofErr w:type="spellStart"/>
+        <w:t xml:space="preserve"> [physics.plasm-ph]</w:t>
+      </w:r>
       <w:r>
         <w:rPr>
           <w:color w:val="000000"/>
           <w:sz w:val="22"/>
           <w:szCs w:val="22"/>
         </w:rPr>
-        <w:t>physics.plasm-ph</w:t>
-      </w:r>
-      <w:proofErr w:type="spellEnd"/>
+        <w:t xml:space="preserve"> (2016</w:t>
+      </w:r>
       <w:r>
         <w:rPr>
           <w:color w:val="000000"/>
           <w:sz w:val="22"/>
           <w:szCs w:val="22"/>
         </w:rPr>
-        <w:t>]</w:t>
-      </w:r>
-      <w:r>
-        <w:rPr>
-          <w:color w:val="000000"/>
-          <w:sz w:val="22"/>
-          <w:szCs w:val="22"/>
-        </w:rPr>
-        <w:t xml:space="preserve"> (2016</w:t>
-      </w:r>
-      <w:r>
-        <w:rPr>
-          <w:color w:val="000000"/>
-          <w:sz w:val="22"/>
-          <w:szCs w:val="22"/>
-        </w:rPr>
         <w:t>)</w:t>
-      </w:r>
-      <w:r>
-        <w:rPr>
-          <w:sz w:val="22"/>
-          <w:szCs w:val="22"/>
-        </w:rPr>
-        <w:t xml:space="preserve"> </w:t>
       </w:r>
     </w:p>
     <w:p>
@@ -19082,92 +17195,35 @@
           <w:sz w:val="22"/>
           <w:szCs w:val="22"/>
         </w:rPr>
-        <w:t xml:space="preserve">P. </w:t>
-      </w:r>
-      <w:proofErr w:type="spellStart"/>
+        <w:t>P. Helander, F. Andersson</w:t>
+      </w:r>
       <w:r>
         <w:rPr>
           <w:sz w:val="22"/>
           <w:szCs w:val="22"/>
         </w:rPr>
-        <w:t>Helander</w:t>
-      </w:r>
-      <w:proofErr w:type="spellEnd"/>
+        <w:t>, L.-G. Eriksson, T. F</w:t>
+      </w:r>
       <w:r>
         <w:rPr>
           <w:sz w:val="22"/>
           <w:szCs w:val="22"/>
         </w:rPr>
-        <w:t xml:space="preserve">, F. </w:t>
-      </w:r>
-      <w:proofErr w:type="spellStart"/>
+        <w:t>ülöp, H. Smith, D. Anderson</w:t>
+      </w:r>
       <w:r>
         <w:rPr>
           <w:sz w:val="22"/>
           <w:szCs w:val="22"/>
         </w:rPr>
-        <w:t>Andersson</w:t>
-      </w:r>
-      <w:proofErr w:type="spellEnd"/>
+        <w:t>,</w:t>
+      </w:r>
       <w:r>
         <w:rPr>
           <w:sz w:val="22"/>
           <w:szCs w:val="22"/>
         </w:rPr>
-        <w:t xml:space="preserve">, L.-G. Eriksson, T. </w:t>
-      </w:r>
-      <w:proofErr w:type="spellStart"/>
-      <w:r>
-        <w:rPr>
-          <w:sz w:val="22"/>
-          <w:szCs w:val="22"/>
-        </w:rPr>
-        <w:t>F</w:t>
-      </w:r>
-      <w:r>
-        <w:rPr>
-          <w:sz w:val="22"/>
-          <w:szCs w:val="22"/>
-        </w:rPr>
-        <w:t>ülöp</w:t>
-      </w:r>
-      <w:proofErr w:type="spellEnd"/>
-      <w:r>
-        <w:rPr>
-          <w:sz w:val="22"/>
-          <w:szCs w:val="22"/>
-        </w:rPr>
-        <w:t>, H. Smith, D. Anderson</w:t>
-      </w:r>
-      <w:r>
-        <w:rPr>
-          <w:sz w:val="22"/>
-          <w:szCs w:val="22"/>
-        </w:rPr>
-        <w:t>,</w:t>
-      </w:r>
-      <w:r>
-        <w:rPr>
-          <w:sz w:val="22"/>
-          <w:szCs w:val="22"/>
-        </w:rPr>
-        <w:t xml:space="preserve"> M. </w:t>
-      </w:r>
-      <w:proofErr w:type="spellStart"/>
-      <w:r>
-        <w:rPr>
-          <w:sz w:val="22"/>
-          <w:szCs w:val="22"/>
-        </w:rPr>
-        <w:t>Lisak</w:t>
-      </w:r>
-      <w:proofErr w:type="spellEnd"/>
-      <w:r>
-        <w:rPr>
-          <w:sz w:val="22"/>
-          <w:szCs w:val="22"/>
-        </w:rPr>
-        <w:t>.</w:t>
+        <w:t xml:space="preserve"> M. Lisak.</w:t>
       </w:r>
       <w:r>
         <w:rPr>
@@ -19234,21 +17290,12 @@
         <w:tab/>
         <w:t xml:space="preserve">J. D. </w:t>
       </w:r>
-      <w:proofErr w:type="spellStart"/>
       <w:r>
         <w:rPr>
           <w:sz w:val="22"/>
           <w:szCs w:val="22"/>
         </w:rPr>
-        <w:t>Huba</w:t>
-      </w:r>
-      <w:proofErr w:type="spellEnd"/>
-      <w:r>
-        <w:rPr>
-          <w:sz w:val="22"/>
-          <w:szCs w:val="22"/>
-        </w:rPr>
-        <w:t xml:space="preserve">. </w:t>
+        <w:t xml:space="preserve">Huba. </w:t>
       </w:r>
       <w:r>
         <w:rPr>
@@ -19277,21 +17324,7 @@
           <w:sz w:val="22"/>
           <w:szCs w:val="22"/>
         </w:rPr>
-        <w:t>Washington DC</w:t>
-      </w:r>
-      <w:r>
-        <w:rPr>
-          <w:sz w:val="22"/>
-          <w:szCs w:val="22"/>
-        </w:rPr>
-        <w:t xml:space="preserve"> </w:t>
-      </w:r>
-      <w:r>
-        <w:rPr>
-          <w:sz w:val="22"/>
-          <w:szCs w:val="22"/>
-        </w:rPr>
-        <w:t xml:space="preserve">Beam Physics Branch </w:t>
+        <w:t xml:space="preserve">Washington DCBeam Physics Branch </w:t>
       </w:r>
       <w:r>
         <w:rPr>
@@ -19324,8 +17357,8 @@
 </file>
 
 <file path=word/endnotes.xml><?xml version="1.0" encoding="utf-8"?>
-<w:endnotes xmlns:wpc="http://schemas.microsoft.com/office/word/2010/wordprocessingCanvas" xmlns:mc="http://schemas.openxmlformats.org/markup-compatibility/2006" xmlns:o="urn:schemas-microsoft-com:office:office" xmlns:r="http://schemas.openxmlformats.org/officeDocument/2006/relationships" xmlns:m="http://schemas.openxmlformats.org/officeDocument/2006/math" xmlns:v="urn:schemas-microsoft-com:vml" xmlns:wp14="http://schemas.microsoft.com/office/word/2010/wordprocessingDrawing" xmlns:wp="http://schemas.openxmlformats.org/drawingml/2006/wordprocessingDrawing" xmlns:w10="urn:schemas-microsoft-com:office:word" xmlns:w="http://schemas.openxmlformats.org/wordprocessingml/2006/main" xmlns:w14="http://schemas.microsoft.com/office/word/2010/wordml" xmlns:w15="http://schemas.microsoft.com/office/word/2012/wordml" xmlns:wpg="http://schemas.microsoft.com/office/word/2010/wordprocessingGroup" xmlns:wpi="http://schemas.microsoft.com/office/word/2010/wordprocessingInk" xmlns:wne="http://schemas.microsoft.com/office/word/2006/wordml" xmlns:wps="http://schemas.microsoft.com/office/word/2010/wordprocessingShape" mc:Ignorable="w14 w15 wp14">
-  <w:endnote w:type="separator" w:id="-1">
+<w:endnotes xmlns:ve="http://schemas.openxmlformats.org/markup-compatibility/2006" xmlns:o="urn:schemas-microsoft-com:office:office" xmlns:r="http://schemas.openxmlformats.org/officeDocument/2006/relationships" xmlns:m="http://schemas.openxmlformats.org/officeDocument/2006/math" xmlns:v="urn:schemas-microsoft-com:vml" xmlns:wp="http://schemas.openxmlformats.org/drawingml/2006/wordprocessingDrawing" xmlns:w10="urn:schemas-microsoft-com:office:word" xmlns:w="http://schemas.openxmlformats.org/wordprocessingml/2006/main" xmlns:wne="http://schemas.microsoft.com/office/word/2006/wordml">
+  <w:endnote w:type="separator" w:id="0">
     <w:p>
       <w:pPr>
         <w:spacing w:line="240" w:lineRule="auto"/>
@@ -19335,7 +17368,7 @@
       </w:r>
     </w:p>
   </w:endnote>
-  <w:endnote w:type="continuationSeparator" w:id="0">
+  <w:endnote w:type="continuationSeparator" w:id="1">
     <w:p>
       <w:pPr>
         <w:spacing w:line="240" w:lineRule="auto"/>
@@ -19349,7 +17382,7 @@
 </file>
 
 <file path=word/footer1.xml><?xml version="1.0" encoding="utf-8"?>
-<w:ftr xmlns:wpc="http://schemas.microsoft.com/office/word/2010/wordprocessingCanvas" xmlns:mc="http://schemas.openxmlformats.org/markup-compatibility/2006" xmlns:o="urn:schemas-microsoft-com:office:office" xmlns:r="http://schemas.openxmlformats.org/officeDocument/2006/relationships" xmlns:m="http://schemas.openxmlformats.org/officeDocument/2006/math" xmlns:v="urn:schemas-microsoft-com:vml" xmlns:wp14="http://schemas.microsoft.com/office/word/2010/wordprocessingDrawing" xmlns:wp="http://schemas.openxmlformats.org/drawingml/2006/wordprocessingDrawing" xmlns:w10="urn:schemas-microsoft-com:office:word" xmlns:w="http://schemas.openxmlformats.org/wordprocessingml/2006/main" xmlns:w14="http://schemas.microsoft.com/office/word/2010/wordml" xmlns:w15="http://schemas.microsoft.com/office/word/2012/wordml" xmlns:wpg="http://schemas.microsoft.com/office/word/2010/wordprocessingGroup" xmlns:wpi="http://schemas.microsoft.com/office/word/2010/wordprocessingInk" xmlns:wne="http://schemas.microsoft.com/office/word/2006/wordml" xmlns:wps="http://schemas.microsoft.com/office/word/2010/wordprocessingShape" mc:Ignorable="w14 w15 wp14">
+<w:ftr xmlns:ve="http://schemas.openxmlformats.org/markup-compatibility/2006" xmlns:o="urn:schemas-microsoft-com:office:office" xmlns:r="http://schemas.openxmlformats.org/officeDocument/2006/relationships" xmlns:m="http://schemas.openxmlformats.org/officeDocument/2006/math" xmlns:v="urn:schemas-microsoft-com:vml" xmlns:wp="http://schemas.openxmlformats.org/drawingml/2006/wordprocessingDrawing" xmlns:w10="urn:schemas-microsoft-com:office:word" xmlns:w="http://schemas.openxmlformats.org/wordprocessingml/2006/main" xmlns:wne="http://schemas.microsoft.com/office/word/2006/wordml">
   <w:p>
     <w:pPr>
       <w:pStyle w:val="llb"/>
@@ -19359,19 +17392,19 @@
 </file>
 
 <file path=word/footer2.xml><?xml version="1.0" encoding="utf-8"?>
-<w:ftr xmlns:wpc="http://schemas.microsoft.com/office/word/2010/wordprocessingCanvas" xmlns:mc="http://schemas.openxmlformats.org/markup-compatibility/2006" xmlns:o="urn:schemas-microsoft-com:office:office" xmlns:r="http://schemas.openxmlformats.org/officeDocument/2006/relationships" xmlns:m="http://schemas.openxmlformats.org/officeDocument/2006/math" xmlns:v="urn:schemas-microsoft-com:vml" xmlns:wp14="http://schemas.microsoft.com/office/word/2010/wordprocessingDrawing" xmlns:wp="http://schemas.openxmlformats.org/drawingml/2006/wordprocessingDrawing" xmlns:w10="urn:schemas-microsoft-com:office:word" xmlns:w="http://schemas.openxmlformats.org/wordprocessingml/2006/main" xmlns:w14="http://schemas.microsoft.com/office/word/2010/wordml" xmlns:w15="http://schemas.microsoft.com/office/word/2012/wordml" xmlns:wpg="http://schemas.microsoft.com/office/word/2010/wordprocessingGroup" xmlns:wpi="http://schemas.microsoft.com/office/word/2010/wordprocessingInk" xmlns:wne="http://schemas.microsoft.com/office/word/2006/wordml" xmlns:wps="http://schemas.microsoft.com/office/word/2010/wordprocessingShape" mc:Ignorable="w14 w15 wp14">
+<w:ftr xmlns:ve="http://schemas.openxmlformats.org/markup-compatibility/2006" xmlns:o="urn:schemas-microsoft-com:office:office" xmlns:r="http://schemas.openxmlformats.org/officeDocument/2006/relationships" xmlns:m="http://schemas.openxmlformats.org/officeDocument/2006/math" xmlns:v="urn:schemas-microsoft-com:vml" xmlns:wp="http://schemas.openxmlformats.org/drawingml/2006/wordprocessingDrawing" xmlns:w10="urn:schemas-microsoft-com:office:word" xmlns:w="http://schemas.openxmlformats.org/wordprocessingml/2006/main" xmlns:wne="http://schemas.microsoft.com/office/word/2006/wordml">
   <w:p/>
 </w:ftr>
 </file>
 
 <file path=word/footer3.xml><?xml version="1.0" encoding="utf-8"?>
-<w:ftr xmlns:wpc="http://schemas.microsoft.com/office/word/2010/wordprocessingCanvas" xmlns:mc="http://schemas.openxmlformats.org/markup-compatibility/2006" xmlns:o="urn:schemas-microsoft-com:office:office" xmlns:r="http://schemas.openxmlformats.org/officeDocument/2006/relationships" xmlns:m="http://schemas.openxmlformats.org/officeDocument/2006/math" xmlns:v="urn:schemas-microsoft-com:vml" xmlns:wp14="http://schemas.microsoft.com/office/word/2010/wordprocessingDrawing" xmlns:wp="http://schemas.openxmlformats.org/drawingml/2006/wordprocessingDrawing" xmlns:w10="urn:schemas-microsoft-com:office:word" xmlns:w="http://schemas.openxmlformats.org/wordprocessingml/2006/main" xmlns:w14="http://schemas.microsoft.com/office/word/2010/wordml" xmlns:w15="http://schemas.microsoft.com/office/word/2012/wordml" xmlns:wpg="http://schemas.microsoft.com/office/word/2010/wordprocessingGroup" xmlns:wpi="http://schemas.microsoft.com/office/word/2010/wordprocessingInk" xmlns:wne="http://schemas.microsoft.com/office/word/2006/wordml" xmlns:wps="http://schemas.microsoft.com/office/word/2010/wordprocessingShape" mc:Ignorable="w14 w15 wp14">
+<w:ftr xmlns:ve="http://schemas.openxmlformats.org/markup-compatibility/2006" xmlns:o="urn:schemas-microsoft-com:office:office" xmlns:r="http://schemas.openxmlformats.org/officeDocument/2006/relationships" xmlns:m="http://schemas.openxmlformats.org/officeDocument/2006/math" xmlns:v="urn:schemas-microsoft-com:vml" xmlns:wp="http://schemas.openxmlformats.org/drawingml/2006/wordprocessingDrawing" xmlns:w10="urn:schemas-microsoft-com:office:word" xmlns:w="http://schemas.openxmlformats.org/wordprocessingml/2006/main" xmlns:wne="http://schemas.microsoft.com/office/word/2006/wordml">
   <w:p/>
 </w:ftr>
 </file>
 
 <file path=word/footer4.xml><?xml version="1.0" encoding="utf-8"?>
-<w:ftr xmlns:wpc="http://schemas.microsoft.com/office/word/2010/wordprocessingCanvas" xmlns:mc="http://schemas.openxmlformats.org/markup-compatibility/2006" xmlns:o="urn:schemas-microsoft-com:office:office" xmlns:r="http://schemas.openxmlformats.org/officeDocument/2006/relationships" xmlns:m="http://schemas.openxmlformats.org/officeDocument/2006/math" xmlns:v="urn:schemas-microsoft-com:vml" xmlns:wp14="http://schemas.microsoft.com/office/word/2010/wordprocessingDrawing" xmlns:wp="http://schemas.openxmlformats.org/drawingml/2006/wordprocessingDrawing" xmlns:w10="urn:schemas-microsoft-com:office:word" xmlns:w="http://schemas.openxmlformats.org/wordprocessingml/2006/main" xmlns:w14="http://schemas.microsoft.com/office/word/2010/wordml" xmlns:w15="http://schemas.microsoft.com/office/word/2012/wordml" xmlns:wpg="http://schemas.microsoft.com/office/word/2010/wordprocessingGroup" xmlns:wpi="http://schemas.microsoft.com/office/word/2010/wordprocessingInk" xmlns:wne="http://schemas.microsoft.com/office/word/2006/wordml" xmlns:wps="http://schemas.microsoft.com/office/word/2010/wordprocessingShape" mc:Ignorable="w14 w15 wp14">
+<w:ftr xmlns:ve="http://schemas.openxmlformats.org/markup-compatibility/2006" xmlns:o="urn:schemas-microsoft-com:office:office" xmlns:r="http://schemas.openxmlformats.org/officeDocument/2006/relationships" xmlns:m="http://schemas.openxmlformats.org/officeDocument/2006/math" xmlns:v="urn:schemas-microsoft-com:vml" xmlns:wp="http://schemas.openxmlformats.org/drawingml/2006/wordprocessingDrawing" xmlns:w10="urn:schemas-microsoft-com:office:word" xmlns:w="http://schemas.openxmlformats.org/wordprocessingml/2006/main" xmlns:wne="http://schemas.microsoft.com/office/word/2006/wordml">
   <w:p>
     <w:pPr>
       <w:pStyle w:val="llb"/>
@@ -19381,14 +17414,14 @@
 </file>
 
 <file path=word/footer5.xml><?xml version="1.0" encoding="utf-8"?>
-<w:ftr xmlns:wpc="http://schemas.microsoft.com/office/word/2010/wordprocessingCanvas" xmlns:mc="http://schemas.openxmlformats.org/markup-compatibility/2006" xmlns:o="urn:schemas-microsoft-com:office:office" xmlns:r="http://schemas.openxmlformats.org/officeDocument/2006/relationships" xmlns:m="http://schemas.openxmlformats.org/officeDocument/2006/math" xmlns:v="urn:schemas-microsoft-com:vml" xmlns:wp14="http://schemas.microsoft.com/office/word/2010/wordprocessingDrawing" xmlns:wp="http://schemas.openxmlformats.org/drawingml/2006/wordprocessingDrawing" xmlns:w10="urn:schemas-microsoft-com:office:word" xmlns:w="http://schemas.openxmlformats.org/wordprocessingml/2006/main" xmlns:w14="http://schemas.microsoft.com/office/word/2010/wordml" xmlns:w15="http://schemas.microsoft.com/office/word/2012/wordml" xmlns:wpg="http://schemas.microsoft.com/office/word/2010/wordprocessingGroup" xmlns:wpi="http://schemas.microsoft.com/office/word/2010/wordprocessingInk" xmlns:wne="http://schemas.microsoft.com/office/word/2006/wordml" xmlns:wps="http://schemas.microsoft.com/office/word/2010/wordprocessingShape" mc:Ignorable="w14 w15 wp14">
+<w:ftr xmlns:ve="http://schemas.openxmlformats.org/markup-compatibility/2006" xmlns:o="urn:schemas-microsoft-com:office:office" xmlns:r="http://schemas.openxmlformats.org/officeDocument/2006/relationships" xmlns:m="http://schemas.openxmlformats.org/officeDocument/2006/math" xmlns:v="urn:schemas-microsoft-com:vml" xmlns:wp="http://schemas.openxmlformats.org/drawingml/2006/wordprocessingDrawing" xmlns:w10="urn:schemas-microsoft-com:office:word" xmlns:w="http://schemas.openxmlformats.org/wordprocessingml/2006/main" xmlns:wne="http://schemas.microsoft.com/office/word/2006/wordml">
   <w:p/>
 </w:ftr>
 </file>
 
 <file path=word/footnotes.xml><?xml version="1.0" encoding="utf-8"?>
-<w:footnotes xmlns:wpc="http://schemas.microsoft.com/office/word/2010/wordprocessingCanvas" xmlns:mc="http://schemas.openxmlformats.org/markup-compatibility/2006" xmlns:o="urn:schemas-microsoft-com:office:office" xmlns:r="http://schemas.openxmlformats.org/officeDocument/2006/relationships" xmlns:m="http://schemas.openxmlformats.org/officeDocument/2006/math" xmlns:v="urn:schemas-microsoft-com:vml" xmlns:wp14="http://schemas.microsoft.com/office/word/2010/wordprocessingDrawing" xmlns:wp="http://schemas.openxmlformats.org/drawingml/2006/wordprocessingDrawing" xmlns:w10="urn:schemas-microsoft-com:office:word" xmlns:w="http://schemas.openxmlformats.org/wordprocessingml/2006/main" xmlns:w14="http://schemas.microsoft.com/office/word/2010/wordml" xmlns:w15="http://schemas.microsoft.com/office/word/2012/wordml" xmlns:wpg="http://schemas.microsoft.com/office/word/2010/wordprocessingGroup" xmlns:wpi="http://schemas.microsoft.com/office/word/2010/wordprocessingInk" xmlns:wne="http://schemas.microsoft.com/office/word/2006/wordml" xmlns:wps="http://schemas.microsoft.com/office/word/2010/wordprocessingShape" mc:Ignorable="w14 w15 wp14">
-  <w:footnote w:type="separator" w:id="-1">
+<w:footnotes xmlns:ve="http://schemas.openxmlformats.org/markup-compatibility/2006" xmlns:o="urn:schemas-microsoft-com:office:office" xmlns:r="http://schemas.openxmlformats.org/officeDocument/2006/relationships" xmlns:m="http://schemas.openxmlformats.org/officeDocument/2006/math" xmlns:v="urn:schemas-microsoft-com:vml" xmlns:wp="http://schemas.openxmlformats.org/drawingml/2006/wordprocessingDrawing" xmlns:w10="urn:schemas-microsoft-com:office:word" xmlns:w="http://schemas.openxmlformats.org/wordprocessingml/2006/main" xmlns:wne="http://schemas.microsoft.com/office/word/2006/wordml">
+  <w:footnote w:type="separator" w:id="0">
     <w:p>
       <w:pPr>
         <w:spacing w:line="240" w:lineRule="auto"/>
@@ -19398,7 +17431,7 @@
       </w:r>
     </w:p>
   </w:footnote>
-  <w:footnote w:type="continuationSeparator" w:id="0">
+  <w:footnote w:type="continuationSeparator" w:id="1">
     <w:p>
       <w:pPr>
         <w:spacing w:line="240" w:lineRule="auto"/>
@@ -19412,22 +17445,13 @@
 </file>
 
 <file path=word/header1.xml><?xml version="1.0" encoding="utf-8"?>
-<w:hdr xmlns:wpc="http://schemas.microsoft.com/office/word/2010/wordprocessingCanvas" xmlns:mc="http://schemas.openxmlformats.org/markup-compatibility/2006" xmlns:o="urn:schemas-microsoft-com:office:office" xmlns:r="http://schemas.openxmlformats.org/officeDocument/2006/relationships" xmlns:m="http://schemas.openxmlformats.org/officeDocument/2006/math" xmlns:v="urn:schemas-microsoft-com:vml" xmlns:wp14="http://schemas.microsoft.com/office/word/2010/wordprocessingDrawing" xmlns:wp="http://schemas.openxmlformats.org/drawingml/2006/wordprocessingDrawing" xmlns:w10="urn:schemas-microsoft-com:office:word" xmlns:w="http://schemas.openxmlformats.org/wordprocessingml/2006/main" xmlns:w14="http://schemas.microsoft.com/office/word/2010/wordml" xmlns:w15="http://schemas.microsoft.com/office/word/2012/wordml" xmlns:wpg="http://schemas.microsoft.com/office/word/2010/wordprocessingGroup" xmlns:wpi="http://schemas.microsoft.com/office/word/2010/wordprocessingInk" xmlns:wne="http://schemas.microsoft.com/office/word/2006/wordml" xmlns:wps="http://schemas.microsoft.com/office/word/2010/wordprocessingShape" mc:Ignorable="w14 w15 wp14">
+<w:hdr xmlns:ve="http://schemas.openxmlformats.org/markup-compatibility/2006" xmlns:o="urn:schemas-microsoft-com:office:office" xmlns:r="http://schemas.openxmlformats.org/officeDocument/2006/relationships" xmlns:m="http://schemas.openxmlformats.org/officeDocument/2006/math" xmlns:v="urn:schemas-microsoft-com:vml" xmlns:wp="http://schemas.openxmlformats.org/drawingml/2006/wordprocessingDrawing" xmlns:w10="urn:schemas-microsoft-com:office:word" xmlns:w="http://schemas.openxmlformats.org/wordprocessingml/2006/main" xmlns:wne="http://schemas.microsoft.com/office/word/2006/wordml">
   <w:p>
     <w:pPr>
       <w:pStyle w:val="lfej"/>
     </w:pPr>
     <w:r>
-      <w:t>Software</w:t>
-    </w:r>
-    <w:r>
-      <w:rPr>
-        <w:sz w:val="24"/>
-      </w:rPr>
-      <w:t xml:space="preserve"> </w:t>
-    </w:r>
-    <w:r>
-      <w:t>Requirements Specification for Runaway Fluid</w:t>
+      <w:t>SoftwareRequirements Specification for Runaway Fluid</w:t>
     </w:r>
     <w:r>
       <w:tab/>
@@ -19459,19 +17483,19 @@
 </file>
 
 <file path=word/header2.xml><?xml version="1.0" encoding="utf-8"?>
-<w:hdr xmlns:wpc="http://schemas.microsoft.com/office/word/2010/wordprocessingCanvas" xmlns:mc="http://schemas.openxmlformats.org/markup-compatibility/2006" xmlns:o="urn:schemas-microsoft-com:office:office" xmlns:r="http://schemas.openxmlformats.org/officeDocument/2006/relationships" xmlns:m="http://schemas.openxmlformats.org/officeDocument/2006/math" xmlns:v="urn:schemas-microsoft-com:vml" xmlns:wp14="http://schemas.microsoft.com/office/word/2010/wordprocessingDrawing" xmlns:wp="http://schemas.openxmlformats.org/drawingml/2006/wordprocessingDrawing" xmlns:w10="urn:schemas-microsoft-com:office:word" xmlns:w="http://schemas.openxmlformats.org/wordprocessingml/2006/main" xmlns:w14="http://schemas.microsoft.com/office/word/2010/wordml" xmlns:w15="http://schemas.microsoft.com/office/word/2012/wordml" xmlns:wpg="http://schemas.microsoft.com/office/word/2010/wordprocessingGroup" xmlns:wpi="http://schemas.microsoft.com/office/word/2010/wordprocessingInk" xmlns:wne="http://schemas.microsoft.com/office/word/2006/wordml" xmlns:wps="http://schemas.microsoft.com/office/word/2010/wordprocessingShape" mc:Ignorable="w14 w15 wp14">
+<w:hdr xmlns:ve="http://schemas.openxmlformats.org/markup-compatibility/2006" xmlns:o="urn:schemas-microsoft-com:office:office" xmlns:r="http://schemas.openxmlformats.org/officeDocument/2006/relationships" xmlns:m="http://schemas.openxmlformats.org/officeDocument/2006/math" xmlns:v="urn:schemas-microsoft-com:vml" xmlns:wp="http://schemas.openxmlformats.org/drawingml/2006/wordprocessingDrawing" xmlns:w10="urn:schemas-microsoft-com:office:word" xmlns:w="http://schemas.openxmlformats.org/wordprocessingml/2006/main" xmlns:wne="http://schemas.microsoft.com/office/word/2006/wordml">
   <w:p/>
 </w:hdr>
 </file>
 
 <file path=word/header3.xml><?xml version="1.0" encoding="utf-8"?>
-<w:hdr xmlns:wpc="http://schemas.microsoft.com/office/word/2010/wordprocessingCanvas" xmlns:mc="http://schemas.openxmlformats.org/markup-compatibility/2006" xmlns:o="urn:schemas-microsoft-com:office:office" xmlns:r="http://schemas.openxmlformats.org/officeDocument/2006/relationships" xmlns:m="http://schemas.openxmlformats.org/officeDocument/2006/math" xmlns:v="urn:schemas-microsoft-com:vml" xmlns:wp14="http://schemas.microsoft.com/office/word/2010/wordprocessingDrawing" xmlns:wp="http://schemas.openxmlformats.org/drawingml/2006/wordprocessingDrawing" xmlns:w10="urn:schemas-microsoft-com:office:word" xmlns:w="http://schemas.openxmlformats.org/wordprocessingml/2006/main" xmlns:w14="http://schemas.microsoft.com/office/word/2010/wordml" xmlns:w15="http://schemas.microsoft.com/office/word/2012/wordml" xmlns:wpg="http://schemas.microsoft.com/office/word/2010/wordprocessingGroup" xmlns:wpi="http://schemas.microsoft.com/office/word/2010/wordprocessingInk" xmlns:wne="http://schemas.microsoft.com/office/word/2006/wordml" xmlns:wps="http://schemas.microsoft.com/office/word/2010/wordprocessingShape" mc:Ignorable="w14 w15 wp14">
+<w:hdr xmlns:ve="http://schemas.openxmlformats.org/markup-compatibility/2006" xmlns:o="urn:schemas-microsoft-com:office:office" xmlns:r="http://schemas.openxmlformats.org/officeDocument/2006/relationships" xmlns:m="http://schemas.openxmlformats.org/officeDocument/2006/math" xmlns:v="urn:schemas-microsoft-com:vml" xmlns:wp="http://schemas.openxmlformats.org/drawingml/2006/wordprocessingDrawing" xmlns:w10="urn:schemas-microsoft-com:office:word" xmlns:w="http://schemas.openxmlformats.org/wordprocessingml/2006/main" xmlns:wne="http://schemas.microsoft.com/office/word/2006/wordml">
   <w:p/>
 </w:hdr>
 </file>
 
 <file path=word/header4.xml><?xml version="1.0" encoding="utf-8"?>
-<w:hdr xmlns:wpc="http://schemas.microsoft.com/office/word/2010/wordprocessingCanvas" xmlns:mc="http://schemas.openxmlformats.org/markup-compatibility/2006" xmlns:o="urn:schemas-microsoft-com:office:office" xmlns:r="http://schemas.openxmlformats.org/officeDocument/2006/relationships" xmlns:m="http://schemas.openxmlformats.org/officeDocument/2006/math" xmlns:v="urn:schemas-microsoft-com:vml" xmlns:wp14="http://schemas.microsoft.com/office/word/2010/wordprocessingDrawing" xmlns:wp="http://schemas.openxmlformats.org/drawingml/2006/wordprocessingDrawing" xmlns:w10="urn:schemas-microsoft-com:office:word" xmlns:w="http://schemas.openxmlformats.org/wordprocessingml/2006/main" xmlns:w14="http://schemas.microsoft.com/office/word/2010/wordml" xmlns:w15="http://schemas.microsoft.com/office/word/2012/wordml" xmlns:wpg="http://schemas.microsoft.com/office/word/2010/wordprocessingGroup" xmlns:wpi="http://schemas.microsoft.com/office/word/2010/wordprocessingInk" xmlns:wne="http://schemas.microsoft.com/office/word/2006/wordml" xmlns:wps="http://schemas.microsoft.com/office/word/2010/wordprocessingShape" mc:Ignorable="w14 w15 wp14">
+<w:hdr xmlns:ve="http://schemas.openxmlformats.org/markup-compatibility/2006" xmlns:o="urn:schemas-microsoft-com:office:office" xmlns:r="http://schemas.openxmlformats.org/officeDocument/2006/relationships" xmlns:m="http://schemas.openxmlformats.org/officeDocument/2006/math" xmlns:v="urn:schemas-microsoft-com:vml" xmlns:wp="http://schemas.openxmlformats.org/drawingml/2006/wordprocessingDrawing" xmlns:w10="urn:schemas-microsoft-com:office:word" xmlns:w="http://schemas.openxmlformats.org/wordprocessingml/2006/main" xmlns:wne="http://schemas.microsoft.com/office/word/2006/wordml">
   <w:p>
     <w:pPr>
       <w:pStyle w:val="lfej"/>
@@ -19481,19 +17505,15 @@
       </w:tabs>
     </w:pPr>
     <w:r>
-      <w:t>Software</w:t>
-    </w:r>
-    <w:r>
-      <w:rPr>
-        <w:sz w:val="24"/>
-      </w:rPr>
-      <w:t xml:space="preserve"> </w:t>
-    </w:r>
-    <w:r>
-      <w:t>Requirements Specification for Runaway Fluid</w:t>
+      <w:t>SoftwareRequirements Specification for Runaway Fluid</w:t>
     </w:r>
     <w:r>
       <w:tab/>
+    </w:r>
+    <w:r>
+      <w:tab/>
+    </w:r>
+    <w:r>
       <w:t xml:space="preserve">Page </w:t>
     </w:r>
     <w:r>
@@ -19509,7 +17529,7 @@
       <w:rPr>
         <w:noProof/>
       </w:rPr>
-      <w:t>17</w:t>
+      <w:t>12</w:t>
     </w:r>
     <w:r>
       <w:rPr>
@@ -19522,14 +17542,14 @@
 </file>
 
 <file path=word/header5.xml><?xml version="1.0" encoding="utf-8"?>
-<w:hdr xmlns:wpc="http://schemas.microsoft.com/office/word/2010/wordprocessingCanvas" xmlns:mc="http://schemas.openxmlformats.org/markup-compatibility/2006" xmlns:o="urn:schemas-microsoft-com:office:office" xmlns:r="http://schemas.openxmlformats.org/officeDocument/2006/relationships" xmlns:m="http://schemas.openxmlformats.org/officeDocument/2006/math" xmlns:v="urn:schemas-microsoft-com:vml" xmlns:wp14="http://schemas.microsoft.com/office/word/2010/wordprocessingDrawing" xmlns:wp="http://schemas.openxmlformats.org/drawingml/2006/wordprocessingDrawing" xmlns:w10="urn:schemas-microsoft-com:office:word" xmlns:w="http://schemas.openxmlformats.org/wordprocessingml/2006/main" xmlns:w14="http://schemas.microsoft.com/office/word/2010/wordml" xmlns:w15="http://schemas.microsoft.com/office/word/2012/wordml" xmlns:wpg="http://schemas.microsoft.com/office/word/2010/wordprocessingGroup" xmlns:wpi="http://schemas.microsoft.com/office/word/2010/wordprocessingInk" xmlns:wne="http://schemas.microsoft.com/office/word/2006/wordml" xmlns:wps="http://schemas.microsoft.com/office/word/2010/wordprocessingShape" mc:Ignorable="w14 w15 wp14">
+<w:hdr xmlns:ve="http://schemas.openxmlformats.org/markup-compatibility/2006" xmlns:o="urn:schemas-microsoft-com:office:office" xmlns:r="http://schemas.openxmlformats.org/officeDocument/2006/relationships" xmlns:m="http://schemas.openxmlformats.org/officeDocument/2006/math" xmlns:v="urn:schemas-microsoft-com:vml" xmlns:wp="http://schemas.openxmlformats.org/drawingml/2006/wordprocessingDrawing" xmlns:w10="urn:schemas-microsoft-com:office:word" xmlns:w="http://schemas.openxmlformats.org/wordprocessingml/2006/main" xmlns:wne="http://schemas.microsoft.com/office/word/2006/wordml">
   <w:p/>
 </w:hdr>
 </file>
 
 <file path=word/numbering.xml><?xml version="1.0" encoding="utf-8"?>
-<w:numbering xmlns:wpc="http://schemas.microsoft.com/office/word/2010/wordprocessingCanvas" xmlns:mc="http://schemas.openxmlformats.org/markup-compatibility/2006" xmlns:o="urn:schemas-microsoft-com:office:office" xmlns:r="http://schemas.openxmlformats.org/officeDocument/2006/relationships" xmlns:m="http://schemas.openxmlformats.org/officeDocument/2006/math" xmlns:v="urn:schemas-microsoft-com:vml" xmlns:wp14="http://schemas.microsoft.com/office/word/2010/wordprocessingDrawing" xmlns:wp="http://schemas.openxmlformats.org/drawingml/2006/wordprocessingDrawing" xmlns:w10="urn:schemas-microsoft-com:office:word" xmlns:w="http://schemas.openxmlformats.org/wordprocessingml/2006/main" xmlns:w14="http://schemas.microsoft.com/office/word/2010/wordml" xmlns:w15="http://schemas.microsoft.com/office/word/2012/wordml" xmlns:wpg="http://schemas.microsoft.com/office/word/2010/wordprocessingGroup" xmlns:wpi="http://schemas.microsoft.com/office/word/2010/wordprocessingInk" xmlns:wne="http://schemas.microsoft.com/office/word/2006/wordml" xmlns:wps="http://schemas.microsoft.com/office/word/2010/wordprocessingShape" mc:Ignorable="w14 w15 wp14">
-  <w:abstractNum w:abstractNumId="0" w15:restartNumberingAfterBreak="0">
+<w:numbering xmlns:ve="http://schemas.openxmlformats.org/markup-compatibility/2006" xmlns:o="urn:schemas-microsoft-com:office:office" xmlns:r="http://schemas.openxmlformats.org/officeDocument/2006/relationships" xmlns:m="http://schemas.openxmlformats.org/officeDocument/2006/math" xmlns:v="urn:schemas-microsoft-com:vml" xmlns:wp="http://schemas.openxmlformats.org/drawingml/2006/wordprocessingDrawing" xmlns:w10="urn:schemas-microsoft-com:office:word" xmlns:w="http://schemas.openxmlformats.org/wordprocessingml/2006/main" xmlns:wne="http://schemas.microsoft.com/office/word/2006/wordml">
+  <w:abstractNum w:abstractNumId="0">
     <w:nsid w:val="00000001"/>
     <w:multiLevelType w:val="multilevel"/>
     <w:tmpl w:val="00000001"/>
@@ -19642,7 +17662,7 @@
       </w:pPr>
     </w:lvl>
   </w:abstractNum>
-  <w:abstractNum w:abstractNumId="1" w15:restartNumberingAfterBreak="0">
+  <w:abstractNum w:abstractNumId="1">
     <w:nsid w:val="00000002"/>
     <w:multiLevelType w:val="multilevel"/>
     <w:tmpl w:val="00000002"/>
@@ -19756,7 +17776,7 @@
       </w:pPr>
     </w:lvl>
   </w:abstractNum>
-  <w:abstractNum w:abstractNumId="2" w15:restartNumberingAfterBreak="0">
+  <w:abstractNum w:abstractNumId="2">
     <w:nsid w:val="00000003"/>
     <w:multiLevelType w:val="multilevel"/>
     <w:tmpl w:val="00000003"/>
@@ -19873,7 +17893,7 @@
       </w:pPr>
     </w:lvl>
   </w:abstractNum>
-  <w:abstractNum w:abstractNumId="3" w15:restartNumberingAfterBreak="0">
+  <w:abstractNum w:abstractNumId="3">
     <w:nsid w:val="00000004"/>
     <w:multiLevelType w:val="multilevel"/>
     <w:tmpl w:val="00000004"/>
@@ -19987,7 +18007,7 @@
       </w:pPr>
     </w:lvl>
   </w:abstractNum>
-  <w:abstractNum w:abstractNumId="4" w15:restartNumberingAfterBreak="0">
+  <w:abstractNum w:abstractNumId="4">
     <w:nsid w:val="70967010"/>
     <w:multiLevelType w:val="hybridMultilevel"/>
     <w:tmpl w:val="B6AEC492"/>
@@ -20098,7 +18118,7 @@
 </file>
 
 <file path=word/styles.xml><?xml version="1.0" encoding="utf-8"?>
-<w:styles xmlns:mc="http://schemas.openxmlformats.org/markup-compatibility/2006" xmlns:r="http://schemas.openxmlformats.org/officeDocument/2006/relationships" xmlns:w="http://schemas.openxmlformats.org/wordprocessingml/2006/main" xmlns:w14="http://schemas.microsoft.com/office/word/2010/wordml" xmlns:w15="http://schemas.microsoft.com/office/word/2012/wordml" mc:Ignorable="w14 w15">
+<w:styles xmlns:r="http://schemas.openxmlformats.org/officeDocument/2006/relationships" xmlns:w="http://schemas.openxmlformats.org/wordprocessingml/2006/main">
   <w:docDefaults>
     <w:rPrDefault>
       <w:rPr>
@@ -20108,378 +18128,144 @@
     </w:rPrDefault>
     <w:pPrDefault/>
   </w:docDefaults>
-  <w:latentStyles w:defLockedState="0" w:defUIPriority="99" w:defSemiHidden="0" w:defUnhideWhenUsed="0" w:defQFormat="0" w:count="371">
-    <w:lsdException w:name="Normal" w:uiPriority="0" w:qFormat="1"/>
-    <w:lsdException w:name="heading 1" w:uiPriority="9" w:qFormat="1"/>
-    <w:lsdException w:name="heading 2" w:uiPriority="9" w:qFormat="1"/>
-    <w:lsdException w:name="heading 3" w:uiPriority="9" w:qFormat="1"/>
-    <w:lsdException w:name="heading 4" w:uiPriority="9" w:qFormat="1"/>
-    <w:lsdException w:name="heading 5" w:uiPriority="9" w:qFormat="1"/>
-    <w:lsdException w:name="heading 6" w:uiPriority="9" w:qFormat="1"/>
-    <w:lsdException w:name="heading 7" w:uiPriority="9" w:qFormat="1"/>
-    <w:lsdException w:name="heading 8" w:uiPriority="9" w:qFormat="1"/>
-    <w:lsdException w:name="heading 9" w:uiPriority="9" w:qFormat="1"/>
-    <w:lsdException w:name="index 1" w:semiHidden="1" w:unhideWhenUsed="1"/>
-    <w:lsdException w:name="index 2" w:semiHidden="1" w:unhideWhenUsed="1"/>
-    <w:lsdException w:name="index 3" w:semiHidden="1" w:unhideWhenUsed="1"/>
-    <w:lsdException w:name="index 4" w:semiHidden="1" w:unhideWhenUsed="1"/>
-    <w:lsdException w:name="index 5" w:semiHidden="1" w:unhideWhenUsed="1"/>
-    <w:lsdException w:name="index 6" w:semiHidden="1" w:unhideWhenUsed="1"/>
-    <w:lsdException w:name="index 7" w:semiHidden="1" w:unhideWhenUsed="1"/>
-    <w:lsdException w:name="index 8" w:semiHidden="1" w:unhideWhenUsed="1"/>
-    <w:lsdException w:name="index 9" w:semiHidden="1" w:unhideWhenUsed="1"/>
-    <w:lsdException w:name="toc 1" w:semiHidden="1" w:uiPriority="39" w:unhideWhenUsed="1"/>
-    <w:lsdException w:name="toc 2" w:semiHidden="1" w:uiPriority="39" w:unhideWhenUsed="1"/>
-    <w:lsdException w:name="toc 3" w:semiHidden="1" w:uiPriority="39" w:unhideWhenUsed="1"/>
-    <w:lsdException w:name="toc 4" w:semiHidden="1" w:uiPriority="39" w:unhideWhenUsed="1"/>
-    <w:lsdException w:name="toc 5" w:semiHidden="1" w:uiPriority="39" w:unhideWhenUsed="1"/>
-    <w:lsdException w:name="toc 6" w:semiHidden="1" w:uiPriority="39" w:unhideWhenUsed="1"/>
-    <w:lsdException w:name="toc 7" w:semiHidden="1" w:uiPriority="39" w:unhideWhenUsed="1"/>
-    <w:lsdException w:name="toc 8" w:semiHidden="1" w:uiPriority="39" w:unhideWhenUsed="1"/>
-    <w:lsdException w:name="toc 9" w:semiHidden="1" w:uiPriority="39" w:unhideWhenUsed="1"/>
-    <w:lsdException w:name="Normal Indent" w:semiHidden="1" w:unhideWhenUsed="1"/>
-    <w:lsdException w:name="footnote text" w:semiHidden="1" w:unhideWhenUsed="1"/>
-    <w:lsdException w:name="annotation text" w:semiHidden="1" w:unhideWhenUsed="1"/>
-    <w:lsdException w:name="header" w:semiHidden="1" w:unhideWhenUsed="1"/>
-    <w:lsdException w:name="footer" w:semiHidden="1" w:unhideWhenUsed="1"/>
-    <w:lsdException w:name="index heading" w:semiHidden="1" w:unhideWhenUsed="1"/>
-    <w:lsdException w:name="caption" w:uiPriority="35" w:qFormat="1"/>
-    <w:lsdException w:name="table of figures" w:semiHidden="1" w:unhideWhenUsed="1"/>
-    <w:lsdException w:name="envelope address" w:semiHidden="1" w:unhideWhenUsed="1"/>
-    <w:lsdException w:name="envelope return" w:semiHidden="1" w:unhideWhenUsed="1"/>
-    <w:lsdException w:name="footnote reference" w:semiHidden="1" w:unhideWhenUsed="1"/>
-    <w:lsdException w:name="annotation reference" w:semiHidden="1" w:unhideWhenUsed="1"/>
-    <w:lsdException w:name="line number" w:semiHidden="1" w:unhideWhenUsed="1"/>
-    <w:lsdException w:name="page number" w:semiHidden="1" w:unhideWhenUsed="1"/>
-    <w:lsdException w:name="endnote reference" w:semiHidden="1" w:unhideWhenUsed="1"/>
-    <w:lsdException w:name="endnote text" w:semiHidden="1" w:unhideWhenUsed="1"/>
-    <w:lsdException w:name="table of authorities" w:semiHidden="1" w:unhideWhenUsed="1"/>
-    <w:lsdException w:name="macro" w:semiHidden="1" w:unhideWhenUsed="1"/>
-    <w:lsdException w:name="toa heading" w:semiHidden="1" w:unhideWhenUsed="1"/>
-    <w:lsdException w:name="List" w:semiHidden="1" w:unhideWhenUsed="1"/>
-    <w:lsdException w:name="List Bullet" w:semiHidden="1" w:unhideWhenUsed="1"/>
-    <w:lsdException w:name="List Number" w:semiHidden="1" w:unhideWhenUsed="1"/>
-    <w:lsdException w:name="List 2" w:semiHidden="1" w:unhideWhenUsed="1"/>
-    <w:lsdException w:name="List 3" w:semiHidden="1" w:unhideWhenUsed="1"/>
-    <w:lsdException w:name="List 4" w:semiHidden="1" w:unhideWhenUsed="1"/>
-    <w:lsdException w:name="List 5" w:semiHidden="1" w:unhideWhenUsed="1"/>
-    <w:lsdException w:name="List Bullet 2" w:semiHidden="1" w:unhideWhenUsed="1"/>
-    <w:lsdException w:name="List Bullet 3" w:semiHidden="1" w:unhideWhenUsed="1"/>
-    <w:lsdException w:name="List Bullet 4" w:semiHidden="1" w:unhideWhenUsed="1"/>
-    <w:lsdException w:name="List Bullet 5" w:semiHidden="1" w:unhideWhenUsed="1"/>
-    <w:lsdException w:name="List Number 2" w:semiHidden="1" w:unhideWhenUsed="1"/>
-    <w:lsdException w:name="List Number 3" w:semiHidden="1" w:unhideWhenUsed="1"/>
-    <w:lsdException w:name="List Number 4" w:semiHidden="1" w:unhideWhenUsed="1"/>
-    <w:lsdException w:name="List Number 5" w:semiHidden="1" w:unhideWhenUsed="1"/>
-    <w:lsdException w:name="Title" w:uiPriority="10" w:qFormat="1"/>
-    <w:lsdException w:name="Closing" w:semiHidden="1" w:unhideWhenUsed="1"/>
-    <w:lsdException w:name="Signature" w:semiHidden="1" w:unhideWhenUsed="1"/>
-    <w:lsdException w:name="Default Paragraph Font" w:semiHidden="1" w:uiPriority="1" w:unhideWhenUsed="1"/>
-    <w:lsdException w:name="Body Text" w:semiHidden="1" w:unhideWhenUsed="1"/>
-    <w:lsdException w:name="Body Text Indent" w:semiHidden="1" w:unhideWhenUsed="1"/>
-    <w:lsdException w:name="List Continue" w:semiHidden="1" w:unhideWhenUsed="1"/>
-    <w:lsdException w:name="List Continue 2" w:semiHidden="1" w:unhideWhenUsed="1"/>
-    <w:lsdException w:name="List Continue 3" w:semiHidden="1" w:unhideWhenUsed="1"/>
-    <w:lsdException w:name="List Continue 4" w:semiHidden="1" w:unhideWhenUsed="1"/>
-    <w:lsdException w:name="List Continue 5" w:semiHidden="1" w:unhideWhenUsed="1"/>
-    <w:lsdException w:name="Message Header" w:semiHidden="1" w:unhideWhenUsed="1"/>
-    <w:lsdException w:name="Subtitle" w:uiPriority="11" w:qFormat="1"/>
-    <w:lsdException w:name="Salutation" w:semiHidden="1" w:unhideWhenUsed="1"/>
-    <w:lsdException w:name="Date" w:semiHidden="1" w:unhideWhenUsed="1"/>
-    <w:lsdException w:name="Body Text First Indent" w:semiHidden="1" w:unhideWhenUsed="1"/>
-    <w:lsdException w:name="Body Text First Indent 2" w:semiHidden="1" w:unhideWhenUsed="1"/>
-    <w:lsdException w:name="Note Heading" w:semiHidden="1" w:unhideWhenUsed="1"/>
-    <w:lsdException w:name="Body Text 2" w:semiHidden="1" w:unhideWhenUsed="1"/>
-    <w:lsdException w:name="Body Text 3" w:semiHidden="1" w:unhideWhenUsed="1"/>
-    <w:lsdException w:name="Body Text Indent 2" w:semiHidden="1" w:unhideWhenUsed="1"/>
-    <w:lsdException w:name="Body Text Indent 3" w:semiHidden="1" w:unhideWhenUsed="1"/>
-    <w:lsdException w:name="Block Text" w:semiHidden="1" w:unhideWhenUsed="1"/>
-    <w:lsdException w:name="Hyperlink" w:semiHidden="1" w:unhideWhenUsed="1"/>
-    <w:lsdException w:name="FollowedHyperlink" w:semiHidden="1" w:unhideWhenUsed="1"/>
-    <w:lsdException w:name="Strong" w:uiPriority="22" w:qFormat="1"/>
-    <w:lsdException w:name="Emphasis" w:uiPriority="20" w:qFormat="1"/>
-    <w:lsdException w:name="Document Map" w:semiHidden="1" w:unhideWhenUsed="1"/>
-    <w:lsdException w:name="Plain Text" w:semiHidden="1" w:unhideWhenUsed="1"/>
-    <w:lsdException w:name="E-mail Signature" w:semiHidden="1" w:unhideWhenUsed="1"/>
-    <w:lsdException w:name="HTML Top of Form" w:semiHidden="1" w:unhideWhenUsed="1"/>
-    <w:lsdException w:name="HTML Bottom of Form" w:semiHidden="1" w:unhideWhenUsed="1"/>
-    <w:lsdException w:name="Normal (Web)" w:semiHidden="1" w:unhideWhenUsed="1"/>
-    <w:lsdException w:name="HTML Acronym" w:semiHidden="1" w:unhideWhenUsed="1"/>
-    <w:lsdException w:name="HTML Address" w:semiHidden="1" w:unhideWhenUsed="1"/>
-    <w:lsdException w:name="HTML Cite" w:semiHidden="1" w:unhideWhenUsed="1"/>
-    <w:lsdException w:name="HTML Code" w:semiHidden="1" w:unhideWhenUsed="1"/>
-    <w:lsdException w:name="HTML Definition" w:semiHidden="1" w:unhideWhenUsed="1"/>
-    <w:lsdException w:name="HTML Keyboard" w:semiHidden="1" w:unhideWhenUsed="1"/>
-    <w:lsdException w:name="HTML Preformatted" w:semiHidden="1" w:unhideWhenUsed="1"/>
-    <w:lsdException w:name="HTML Sample" w:semiHidden="1" w:unhideWhenUsed="1"/>
-    <w:lsdException w:name="HTML Typewriter" w:semiHidden="1" w:unhideWhenUsed="1"/>
-    <w:lsdException w:name="HTML Variable" w:semiHidden="1" w:unhideWhenUsed="1"/>
-    <w:lsdException w:name="Normal Table" w:semiHidden="1" w:unhideWhenUsed="1"/>
-    <w:lsdException w:name="annotation subject" w:semiHidden="1" w:unhideWhenUsed="1"/>
-    <w:lsdException w:name="No List" w:semiHidden="1" w:unhideWhenUsed="1"/>
-    <w:lsdException w:name="Outline List 1" w:semiHidden="1" w:unhideWhenUsed="1"/>
-    <w:lsdException w:name="Outline List 2" w:semiHidden="1" w:unhideWhenUsed="1"/>
-    <w:lsdException w:name="Outline List 3" w:semiHidden="1" w:unhideWhenUsed="1"/>
-    <w:lsdException w:name="Table Simple 1" w:semiHidden="1" w:unhideWhenUsed="1"/>
-    <w:lsdException w:name="Table Simple 2" w:semiHidden="1" w:unhideWhenUsed="1"/>
-    <w:lsdException w:name="Table Simple 3" w:semiHidden="1" w:unhideWhenUsed="1"/>
-    <w:lsdException w:name="Table Classic 1" w:semiHidden="1" w:unhideWhenUsed="1"/>
-    <w:lsdException w:name="Table Classic 2" w:semiHidden="1" w:unhideWhenUsed="1"/>
-    <w:lsdException w:name="Table Classic 3" w:semiHidden="1" w:unhideWhenUsed="1"/>
-    <w:lsdException w:name="Table Classic 4" w:semiHidden="1" w:unhideWhenUsed="1"/>
-    <w:lsdException w:name="Table Colorful 1" w:semiHidden="1" w:unhideWhenUsed="1"/>
-    <w:lsdException w:name="Table Colorful 2" w:semiHidden="1" w:unhideWhenUsed="1"/>
-    <w:lsdException w:name="Table Colorful 3" w:semiHidden="1" w:unhideWhenUsed="1"/>
-    <w:lsdException w:name="Table Columns 1" w:semiHidden="1" w:unhideWhenUsed="1"/>
-    <w:lsdException w:name="Table Columns 2" w:semiHidden="1" w:unhideWhenUsed="1"/>
-    <w:lsdException w:name="Table Columns 3" w:semiHidden="1" w:unhideWhenUsed="1"/>
-    <w:lsdException w:name="Table Columns 4" w:semiHidden="1" w:unhideWhenUsed="1"/>
-    <w:lsdException w:name="Table Columns 5" w:semiHidden="1" w:unhideWhenUsed="1"/>
-    <w:lsdException w:name="Table Grid 1" w:semiHidden="1" w:unhideWhenUsed="1"/>
-    <w:lsdException w:name="Table Grid 2" w:semiHidden="1" w:unhideWhenUsed="1"/>
-    <w:lsdException w:name="Table Grid 3" w:semiHidden="1" w:unhideWhenUsed="1"/>
-    <w:lsdException w:name="Table Grid 4" w:semiHidden="1" w:unhideWhenUsed="1"/>
-    <w:lsdException w:name="Table Grid 5" w:semiHidden="1" w:unhideWhenUsed="1"/>
-    <w:lsdException w:name="Table Grid 6" w:semiHidden="1" w:unhideWhenUsed="1"/>
-    <w:lsdException w:name="Table Grid 7" w:semiHidden="1" w:unhideWhenUsed="1"/>
-    <w:lsdException w:name="Table Grid 8" w:semiHidden="1" w:unhideWhenUsed="1"/>
-    <w:lsdException w:name="Table List 1" w:semiHidden="1" w:unhideWhenUsed="1"/>
-    <w:lsdException w:name="Table List 2" w:semiHidden="1" w:unhideWhenUsed="1"/>
-    <w:lsdException w:name="Table List 3" w:semiHidden="1" w:unhideWhenUsed="1"/>
-    <w:lsdException w:name="Table List 4" w:semiHidden="1" w:unhideWhenUsed="1"/>
-    <w:lsdException w:name="Table List 5" w:semiHidden="1" w:unhideWhenUsed="1"/>
-    <w:lsdException w:name="Table List 6" w:semiHidden="1" w:unhideWhenUsed="1"/>
-    <w:lsdException w:name="Table List 7" w:semiHidden="1" w:unhideWhenUsed="1"/>
-    <w:lsdException w:name="Table List 8" w:semiHidden="1" w:unhideWhenUsed="1"/>
-    <w:lsdException w:name="Table 3D effects 1" w:semiHidden="1" w:unhideWhenUsed="1"/>
-    <w:lsdException w:name="Table 3D effects 2" w:semiHidden="1" w:unhideWhenUsed="1"/>
-    <w:lsdException w:name="Table 3D effects 3" w:semiHidden="1" w:unhideWhenUsed="1"/>
-    <w:lsdException w:name="Table Contemporary" w:semiHidden="1" w:unhideWhenUsed="1"/>
-    <w:lsdException w:name="Table Elegant" w:semiHidden="1" w:unhideWhenUsed="1"/>
-    <w:lsdException w:name="Table Professional" w:semiHidden="1" w:unhideWhenUsed="1"/>
-    <w:lsdException w:name="Table Subtle 1" w:semiHidden="1" w:unhideWhenUsed="1"/>
-    <w:lsdException w:name="Table Subtle 2" w:semiHidden="1" w:unhideWhenUsed="1"/>
-    <w:lsdException w:name="Table Web 1" w:semiHidden="1" w:unhideWhenUsed="1"/>
-    <w:lsdException w:name="Table Web 2" w:semiHidden="1" w:unhideWhenUsed="1"/>
-    <w:lsdException w:name="Table Web 3" w:semiHidden="1" w:unhideWhenUsed="1"/>
-    <w:lsdException w:name="Balloon Text" w:semiHidden="1" w:unhideWhenUsed="1"/>
-    <w:lsdException w:name="Table Grid" w:uiPriority="59"/>
-    <w:lsdException w:name="Table Theme" w:semiHidden="1" w:unhideWhenUsed="1"/>
-    <w:lsdException w:name="Placeholder Text" w:semiHidden="1"/>
-    <w:lsdException w:name="No Spacing" w:uiPriority="1" w:qFormat="1"/>
-    <w:lsdException w:name="Light Shading" w:uiPriority="60"/>
-    <w:lsdException w:name="Light List" w:uiPriority="61"/>
-    <w:lsdException w:name="Light Grid" w:uiPriority="62"/>
-    <w:lsdException w:name="Medium Shading 1" w:uiPriority="63"/>
-    <w:lsdException w:name="Medium Shading 2" w:uiPriority="64"/>
-    <w:lsdException w:name="Medium List 1" w:uiPriority="65"/>
-    <w:lsdException w:name="Medium List 2" w:uiPriority="66"/>
-    <w:lsdException w:name="Medium Grid 1" w:uiPriority="67"/>
-    <w:lsdException w:name="Medium Grid 2" w:uiPriority="68"/>
-    <w:lsdException w:name="Medium Grid 3" w:uiPriority="69"/>
-    <w:lsdException w:name="Dark List" w:uiPriority="70"/>
-    <w:lsdException w:name="Colorful Shading" w:uiPriority="71"/>
-    <w:lsdException w:name="Colorful List" w:uiPriority="72"/>
-    <w:lsdException w:name="Colorful Grid" w:uiPriority="73"/>
-    <w:lsdException w:name="Light Shading Accent 1" w:uiPriority="60"/>
-    <w:lsdException w:name="Light List Accent 1" w:uiPriority="61"/>
-    <w:lsdException w:name="Light Grid Accent 1" w:uiPriority="62"/>
-    <w:lsdException w:name="Medium Shading 1 Accent 1" w:uiPriority="63"/>
-    <w:lsdException w:name="Medium Shading 2 Accent 1" w:uiPriority="64"/>
-    <w:lsdException w:name="Medium List 1 Accent 1" w:uiPriority="65"/>
-    <w:lsdException w:name="Revision" w:semiHidden="1"/>
-    <w:lsdException w:name="List Paragraph" w:uiPriority="34" w:qFormat="1"/>
-    <w:lsdException w:name="Quote" w:uiPriority="29" w:qFormat="1"/>
-    <w:lsdException w:name="Intense Quote" w:uiPriority="30" w:qFormat="1"/>
-    <w:lsdException w:name="Medium List 2 Accent 1" w:uiPriority="66"/>
-    <w:lsdException w:name="Medium Grid 1 Accent 1" w:uiPriority="67"/>
-    <w:lsdException w:name="Medium Grid 2 Accent 1" w:uiPriority="68"/>
-    <w:lsdException w:name="Medium Grid 3 Accent 1" w:uiPriority="69"/>
-    <w:lsdException w:name="Dark List Accent 1" w:uiPriority="70"/>
-    <w:lsdException w:name="Colorful Shading Accent 1" w:uiPriority="71"/>
-    <w:lsdException w:name="Colorful List Accent 1" w:uiPriority="72"/>
-    <w:lsdException w:name="Colorful Grid Accent 1" w:uiPriority="73"/>
-    <w:lsdException w:name="Light Shading Accent 2" w:uiPriority="60"/>
-    <w:lsdException w:name="Light List Accent 2" w:uiPriority="61"/>
-    <w:lsdException w:name="Light Grid Accent 2" w:uiPriority="62"/>
-    <w:lsdException w:name="Medium Shading 1 Accent 2" w:uiPriority="63"/>
-    <w:lsdException w:name="Medium Shading 2 Accent 2" w:uiPriority="64"/>
-    <w:lsdException w:name="Medium List 1 Accent 2" w:uiPriority="65"/>
-    <w:lsdException w:name="Medium List 2 Accent 2" w:uiPriority="66"/>
-    <w:lsdException w:name="Medium Grid 1 Accent 2" w:uiPriority="67"/>
-    <w:lsdException w:name="Medium Grid 2 Accent 2" w:uiPriority="68"/>
-    <w:lsdException w:name="Medium Grid 3 Accent 2" w:uiPriority="69"/>
-    <w:lsdException w:name="Dark List Accent 2" w:uiPriority="70"/>
-    <w:lsdException w:name="Colorful Shading Accent 2" w:uiPriority="71"/>
-    <w:lsdException w:name="Colorful List Accent 2" w:uiPriority="72"/>
-    <w:lsdException w:name="Colorful Grid Accent 2" w:uiPriority="73"/>
-    <w:lsdException w:name="Light Shading Accent 3" w:uiPriority="60"/>
-    <w:lsdException w:name="Light List Accent 3" w:uiPriority="61"/>
-    <w:lsdException w:name="Light Grid Accent 3" w:uiPriority="62"/>
-    <w:lsdException w:name="Medium Shading 1 Accent 3" w:uiPriority="63"/>
-    <w:lsdException w:name="Medium Shading 2 Accent 3" w:uiPriority="64"/>
-    <w:lsdException w:name="Medium List 1 Accent 3" w:uiPriority="65"/>
-    <w:lsdException w:name="Medium List 2 Accent 3" w:uiPriority="66"/>
-    <w:lsdException w:name="Medium Grid 1 Accent 3" w:uiPriority="67"/>
-    <w:lsdException w:name="Medium Grid 2 Accent 3" w:uiPriority="68"/>
-    <w:lsdException w:name="Medium Grid 3 Accent 3" w:uiPriority="69"/>
-    <w:lsdException w:name="Dark List Accent 3" w:uiPriority="70"/>
-    <w:lsdException w:name="Colorful Shading Accent 3" w:uiPriority="71"/>
-    <w:lsdException w:name="Colorful List Accent 3" w:uiPriority="72"/>
-    <w:lsdException w:name="Colorful Grid Accent 3" w:uiPriority="73"/>
-    <w:lsdException w:name="Light Shading Accent 4" w:uiPriority="60"/>
-    <w:lsdException w:name="Light List Accent 4" w:uiPriority="61"/>
-    <w:lsdException w:name="Light Grid Accent 4" w:uiPriority="62"/>
-    <w:lsdException w:name="Medium Shading 1 Accent 4" w:uiPriority="63"/>
-    <w:lsdException w:name="Medium Shading 2 Accent 4" w:uiPriority="64"/>
-    <w:lsdException w:name="Medium List 1 Accent 4" w:uiPriority="65"/>
-    <w:lsdException w:name="Medium List 2 Accent 4" w:uiPriority="66"/>
-    <w:lsdException w:name="Medium Grid 1 Accent 4" w:uiPriority="67"/>
-    <w:lsdException w:name="Medium Grid 2 Accent 4" w:uiPriority="68"/>
-    <w:lsdException w:name="Medium Grid 3 Accent 4" w:uiPriority="69"/>
-    <w:lsdException w:name="Dark List Accent 4" w:uiPriority="70"/>
-    <w:lsdException w:name="Colorful Shading Accent 4" w:uiPriority="71"/>
-    <w:lsdException w:name="Colorful List Accent 4" w:uiPriority="72"/>
-    <w:lsdException w:name="Colorful Grid Accent 4" w:uiPriority="73"/>
-    <w:lsdException w:name="Light Shading Accent 5" w:uiPriority="60"/>
-    <w:lsdException w:name="Light List Accent 5" w:uiPriority="61"/>
-    <w:lsdException w:name="Light Grid Accent 5" w:uiPriority="62"/>
-    <w:lsdException w:name="Medium Shading 1 Accent 5" w:uiPriority="63"/>
-    <w:lsdException w:name="Medium Shading 2 Accent 5" w:uiPriority="64"/>
-    <w:lsdException w:name="Medium List 1 Accent 5" w:uiPriority="65"/>
-    <w:lsdException w:name="Medium List 2 Accent 5" w:uiPriority="66"/>
-    <w:lsdException w:name="Medium Grid 1 Accent 5" w:uiPriority="67"/>
-    <w:lsdException w:name="Medium Grid 2 Accent 5" w:uiPriority="68"/>
-    <w:lsdException w:name="Medium Grid 3 Accent 5" w:uiPriority="69"/>
-    <w:lsdException w:name="Dark List Accent 5" w:uiPriority="70"/>
-    <w:lsdException w:name="Colorful Shading Accent 5" w:uiPriority="71"/>
-    <w:lsdException w:name="Colorful List Accent 5" w:uiPriority="72"/>
-    <w:lsdException w:name="Colorful Grid Accent 5" w:uiPriority="73"/>
-    <w:lsdException w:name="Light Shading Accent 6" w:uiPriority="60"/>
-    <w:lsdException w:name="Light List Accent 6" w:uiPriority="61"/>
-    <w:lsdException w:name="Light Grid Accent 6" w:uiPriority="62"/>
-    <w:lsdException w:name="Medium Shading 1 Accent 6" w:uiPriority="63"/>
-    <w:lsdException w:name="Medium Shading 2 Accent 6" w:uiPriority="64"/>
-    <w:lsdException w:name="Medium List 1 Accent 6" w:uiPriority="65"/>
-    <w:lsdException w:name="Medium List 2 Accent 6" w:uiPriority="66"/>
-    <w:lsdException w:name="Medium Grid 1 Accent 6" w:uiPriority="67"/>
-    <w:lsdException w:name="Medium Grid 2 Accent 6" w:uiPriority="68"/>
-    <w:lsdException w:name="Medium Grid 3 Accent 6" w:uiPriority="69"/>
-    <w:lsdException w:name="Dark List Accent 6" w:uiPriority="70"/>
-    <w:lsdException w:name="Colorful Shading Accent 6" w:uiPriority="71"/>
-    <w:lsdException w:name="Colorful List Accent 6" w:uiPriority="72"/>
-    <w:lsdException w:name="Colorful Grid Accent 6" w:uiPriority="73"/>
-    <w:lsdException w:name="Subtle Emphasis" w:uiPriority="19" w:qFormat="1"/>
-    <w:lsdException w:name="Intense Emphasis" w:uiPriority="21" w:qFormat="1"/>
-    <w:lsdException w:name="Subtle Reference" w:uiPriority="31" w:qFormat="1"/>
-    <w:lsdException w:name="Intense Reference" w:uiPriority="32" w:qFormat="1"/>
-    <w:lsdException w:name="Book Title" w:uiPriority="33" w:qFormat="1"/>
-    <w:lsdException w:name="Bibliography" w:semiHidden="1" w:uiPriority="37" w:unhideWhenUsed="1"/>
-    <w:lsdException w:name="TOC Heading" w:semiHidden="1" w:uiPriority="39" w:unhideWhenUsed="1" w:qFormat="1"/>
-    <w:lsdException w:name="Plain Table 1" w:uiPriority="41"/>
-    <w:lsdException w:name="Plain Table 2" w:uiPriority="42"/>
-    <w:lsdException w:name="Plain Table 3" w:uiPriority="43"/>
-    <w:lsdException w:name="Plain Table 4" w:uiPriority="44"/>
-    <w:lsdException w:name="Plain Table 5" w:uiPriority="45"/>
-    <w:lsdException w:name="Grid Table Light" w:uiPriority="40"/>
-    <w:lsdException w:name="Grid Table 1 Light" w:uiPriority="46"/>
-    <w:lsdException w:name="Grid Table 2" w:uiPriority="47"/>
-    <w:lsdException w:name="Grid Table 3" w:uiPriority="48"/>
-    <w:lsdException w:name="Grid Table 4" w:uiPriority="49"/>
-    <w:lsdException w:name="Grid Table 5 Dark" w:uiPriority="50"/>
-    <w:lsdException w:name="Grid Table 6 Colorful" w:uiPriority="51"/>
-    <w:lsdException w:name="Grid Table 7 Colorful" w:uiPriority="52"/>
-    <w:lsdException w:name="Grid Table 1 Light Accent 1" w:uiPriority="46"/>
-    <w:lsdException w:name="Grid Table 2 Accent 1" w:uiPriority="47"/>
-    <w:lsdException w:name="Grid Table 3 Accent 1" w:uiPriority="48"/>
-    <w:lsdException w:name="Grid Table 4 Accent 1" w:uiPriority="49"/>
-    <w:lsdException w:name="Grid Table 5 Dark Accent 1" w:uiPriority="50"/>
-    <w:lsdException w:name="Grid Table 6 Colorful Accent 1" w:uiPriority="51"/>
-    <w:lsdException w:name="Grid Table 7 Colorful Accent 1" w:uiPriority="52"/>
-    <w:lsdException w:name="Grid Table 1 Light Accent 2" w:uiPriority="46"/>
-    <w:lsdException w:name="Grid Table 2 Accent 2" w:uiPriority="47"/>
-    <w:lsdException w:name="Grid Table 3 Accent 2" w:uiPriority="48"/>
-    <w:lsdException w:name="Grid Table 4 Accent 2" w:uiPriority="49"/>
-    <w:lsdException w:name="Grid Table 5 Dark Accent 2" w:uiPriority="50"/>
-    <w:lsdException w:name="Grid Table 6 Colorful Accent 2" w:uiPriority="51"/>
-    <w:lsdException w:name="Grid Table 7 Colorful Accent 2" w:uiPriority="52"/>
-    <w:lsdException w:name="Grid Table 1 Light Accent 3" w:uiPriority="46"/>
-    <w:lsdException w:name="Grid Table 2 Accent 3" w:uiPriority="47"/>
-    <w:lsdException w:name="Grid Table 3 Accent 3" w:uiPriority="48"/>
-    <w:lsdException w:name="Grid Table 4 Accent 3" w:uiPriority="49"/>
-    <w:lsdException w:name="Grid Table 5 Dark Accent 3" w:uiPriority="50"/>
-    <w:lsdException w:name="Grid Table 6 Colorful Accent 3" w:uiPriority="51"/>
-    <w:lsdException w:name="Grid Table 7 Colorful Accent 3" w:uiPriority="52"/>
-    <w:lsdException w:name="Grid Table 1 Light Accent 4" w:uiPriority="46"/>
-    <w:lsdException w:name="Grid Table 2 Accent 4" w:uiPriority="47"/>
-    <w:lsdException w:name="Grid Table 3 Accent 4" w:uiPriority="48"/>
-    <w:lsdException w:name="Grid Table 4 Accent 4" w:uiPriority="49"/>
-    <w:lsdException w:name="Grid Table 5 Dark Accent 4" w:uiPriority="50"/>
-    <w:lsdException w:name="Grid Table 6 Colorful Accent 4" w:uiPriority="51"/>
-    <w:lsdException w:name="Grid Table 7 Colorful Accent 4" w:uiPriority="52"/>
-    <w:lsdException w:name="Grid Table 1 Light Accent 5" w:uiPriority="46"/>
-    <w:lsdException w:name="Grid Table 2 Accent 5" w:uiPriority="47"/>
-    <w:lsdException w:name="Grid Table 3 Accent 5" w:uiPriority="48"/>
-    <w:lsdException w:name="Grid Table 4 Accent 5" w:uiPriority="49"/>
-    <w:lsdException w:name="Grid Table 5 Dark Accent 5" w:uiPriority="50"/>
-    <w:lsdException w:name="Grid Table 6 Colorful Accent 5" w:uiPriority="51"/>
-    <w:lsdException w:name="Grid Table 7 Colorful Accent 5" w:uiPriority="52"/>
-    <w:lsdException w:name="Grid Table 1 Light Accent 6" w:uiPriority="46"/>
-    <w:lsdException w:name="Grid Table 2 Accent 6" w:uiPriority="47"/>
-    <w:lsdException w:name="Grid Table 3 Accent 6" w:uiPriority="48"/>
-    <w:lsdException w:name="Grid Table 4 Accent 6" w:uiPriority="49"/>
-    <w:lsdException w:name="Grid Table 5 Dark Accent 6" w:uiPriority="50"/>
-    <w:lsdException w:name="Grid Table 6 Colorful Accent 6" w:uiPriority="51"/>
-    <w:lsdException w:name="Grid Table 7 Colorful Accent 6" w:uiPriority="52"/>
-    <w:lsdException w:name="List Table 1 Light" w:uiPriority="46"/>
-    <w:lsdException w:name="List Table 2" w:uiPriority="47"/>
-    <w:lsdException w:name="List Table 3" w:uiPriority="48"/>
-    <w:lsdException w:name="List Table 4" w:uiPriority="49"/>
-    <w:lsdException w:name="List Table 5 Dark" w:uiPriority="50"/>
-    <w:lsdException w:name="List Table 6 Colorful" w:uiPriority="51"/>
-    <w:lsdException w:name="List Table 7 Colorful" w:uiPriority="52"/>
-    <w:lsdException w:name="List Table 1 Light Accent 1" w:uiPriority="46"/>
-    <w:lsdException w:name="List Table 2 Accent 1" w:uiPriority="47"/>
-    <w:lsdException w:name="List Table 3 Accent 1" w:uiPriority="48"/>
-    <w:lsdException w:name="List Table 4 Accent 1" w:uiPriority="49"/>
-    <w:lsdException w:name="List Table 5 Dark Accent 1" w:uiPriority="50"/>
-    <w:lsdException w:name="List Table 6 Colorful Accent 1" w:uiPriority="51"/>
-    <w:lsdException w:name="List Table 7 Colorful Accent 1" w:uiPriority="52"/>
-    <w:lsdException w:name="List Table 1 Light Accent 2" w:uiPriority="46"/>
-    <w:lsdException w:name="List Table 2 Accent 2" w:uiPriority="47"/>
-    <w:lsdException w:name="List Table 3 Accent 2" w:uiPriority="48"/>
-    <w:lsdException w:name="List Table 4 Accent 2" w:uiPriority="49"/>
-    <w:lsdException w:name="List Table 5 Dark Accent 2" w:uiPriority="50"/>
-    <w:lsdException w:name="List Table 6 Colorful Accent 2" w:uiPriority="51"/>
-    <w:lsdException w:name="List Table 7 Colorful Accent 2" w:uiPriority="52"/>
-    <w:lsdException w:name="List Table 1 Light Accent 3" w:uiPriority="46"/>
-    <w:lsdException w:name="List Table 2 Accent 3" w:uiPriority="47"/>
-    <w:lsdException w:name="List Table 3 Accent 3" w:uiPriority="48"/>
-    <w:lsdException w:name="List Table 4 Accent 3" w:uiPriority="49"/>
-    <w:lsdException w:name="List Table 5 Dark Accent 3" w:uiPriority="50"/>
-    <w:lsdException w:name="List Table 6 Colorful Accent 3" w:uiPriority="51"/>
-    <w:lsdException w:name="List Table 7 Colorful Accent 3" w:uiPriority="52"/>
-    <w:lsdException w:name="List Table 1 Light Accent 4" w:uiPriority="46"/>
-    <w:lsdException w:name="List Table 2 Accent 4" w:uiPriority="47"/>
-    <w:lsdException w:name="List Table 3 Accent 4" w:uiPriority="48"/>
-    <w:lsdException w:name="List Table 4 Accent 4" w:uiPriority="49"/>
-    <w:lsdException w:name="List Table 5 Dark Accent 4" w:uiPriority="50"/>
-    <w:lsdException w:name="List Table 6 Colorful Accent 4" w:uiPriority="51"/>
-    <w:lsdException w:name="List Table 7 Colorful Accent 4" w:uiPriority="52"/>
-    <w:lsdException w:name="List Table 1 Light Accent 5" w:uiPriority="46"/>
-    <w:lsdException w:name="List Table 2 Accent 5" w:uiPriority="47"/>
-    <w:lsdException w:name="List Table 3 Accent 5" w:uiPriority="48"/>
-    <w:lsdException w:name="List Table 4 Accent 5" w:uiPriority="49"/>
-    <w:lsdException w:name="List Table 5 Dark Accent 5" w:uiPriority="50"/>
-    <w:lsdException w:name="List Table 6 Colorful Accent 5" w:uiPriority="51"/>
-    <w:lsdException w:name="List Table 7 Colorful Accent 5" w:uiPriority="52"/>
-    <w:lsdException w:name="List Table 1 Light Accent 6" w:uiPriority="46"/>
-    <w:lsdException w:name="List Table 2 Accent 6" w:uiPriority="47"/>
-    <w:lsdException w:name="List Table 3 Accent 6" w:uiPriority="48"/>
-    <w:lsdException w:name="List Table 4 Accent 6" w:uiPriority="49"/>
-    <w:lsdException w:name="List Table 5 Dark Accent 6" w:uiPriority="50"/>
-    <w:lsdException w:name="List Table 6 Colorful Accent 6" w:uiPriority="51"/>
-    <w:lsdException w:name="List Table 7 Colorful Accent 6" w:uiPriority="52"/>
+  <w:latentStyles w:defLockedState="0" w:defUIPriority="99" w:defSemiHidden="1" w:defUnhideWhenUsed="1" w:defQFormat="0" w:count="267">
+    <w:lsdException w:name="Normal" w:semiHidden="0" w:uiPriority="0" w:unhideWhenUsed="0" w:qFormat="1"/>
+    <w:lsdException w:name="heading 1" w:semiHidden="0" w:uiPriority="9" w:unhideWhenUsed="0" w:qFormat="1"/>
+    <w:lsdException w:name="heading 2" w:semiHidden="0" w:uiPriority="9" w:unhideWhenUsed="0" w:qFormat="1"/>
+    <w:lsdException w:name="heading 3" w:semiHidden="0" w:uiPriority="9" w:unhideWhenUsed="0" w:qFormat="1"/>
+    <w:lsdException w:name="heading 4" w:semiHidden="0" w:uiPriority="9" w:unhideWhenUsed="0" w:qFormat="1"/>
+    <w:lsdException w:name="heading 5" w:semiHidden="0" w:uiPriority="9" w:unhideWhenUsed="0" w:qFormat="1"/>
+    <w:lsdException w:name="heading 6" w:semiHidden="0" w:uiPriority="9" w:unhideWhenUsed="0" w:qFormat="1"/>
+    <w:lsdException w:name="heading 7" w:semiHidden="0" w:uiPriority="9" w:unhideWhenUsed="0" w:qFormat="1"/>
+    <w:lsdException w:name="heading 8" w:semiHidden="0" w:uiPriority="9" w:unhideWhenUsed="0" w:qFormat="1"/>
+    <w:lsdException w:name="heading 9" w:semiHidden="0" w:uiPriority="9" w:unhideWhenUsed="0" w:qFormat="1"/>
+    <w:lsdException w:name="toc 1" w:uiPriority="39"/>
+    <w:lsdException w:name="toc 2" w:uiPriority="39"/>
+    <w:lsdException w:name="toc 3" w:uiPriority="39"/>
+    <w:lsdException w:name="toc 4" w:uiPriority="39"/>
+    <w:lsdException w:name="toc 5" w:uiPriority="39"/>
+    <w:lsdException w:name="toc 6" w:uiPriority="39"/>
+    <w:lsdException w:name="toc 7" w:uiPriority="39"/>
+    <w:lsdException w:name="toc 8" w:uiPriority="39"/>
+    <w:lsdException w:name="toc 9" w:uiPriority="39"/>
+    <w:lsdException w:name="caption" w:semiHidden="0" w:uiPriority="35" w:unhideWhenUsed="0" w:qFormat="1"/>
+    <w:lsdException w:name="Title" w:semiHidden="0" w:uiPriority="10" w:unhideWhenUsed="0" w:qFormat="1"/>
+    <w:lsdException w:name="Default Paragraph Font" w:uiPriority="1"/>
+    <w:lsdException w:name="Subtitle" w:semiHidden="0" w:uiPriority="11" w:unhideWhenUsed="0" w:qFormat="1"/>
+    <w:lsdException w:name="Strong" w:semiHidden="0" w:uiPriority="22" w:unhideWhenUsed="0" w:qFormat="1"/>
+    <w:lsdException w:name="Emphasis" w:semiHidden="0" w:uiPriority="20" w:unhideWhenUsed="0" w:qFormat="1"/>
+    <w:lsdException w:name="Table Grid" w:semiHidden="0" w:uiPriority="59" w:unhideWhenUsed="0"/>
+    <w:lsdException w:name="Placeholder Text" w:unhideWhenUsed="0"/>
+    <w:lsdException w:name="No Spacing" w:semiHidden="0" w:uiPriority="1" w:unhideWhenUsed="0" w:qFormat="1"/>
+    <w:lsdException w:name="Light Shading" w:semiHidden="0" w:uiPriority="60" w:unhideWhenUsed="0"/>
+    <w:lsdException w:name="Light List" w:semiHidden="0" w:uiPriority="61" w:unhideWhenUsed="0"/>
+    <w:lsdException w:name="Light Grid" w:semiHidden="0" w:uiPriority="62" w:unhideWhenUsed="0"/>
+    <w:lsdException w:name="Medium Shading 1" w:semiHidden="0" w:uiPriority="63" w:unhideWhenUsed="0"/>
+    <w:lsdException w:name="Medium Shading 2" w:semiHidden="0" w:uiPriority="64" w:unhideWhenUsed="0"/>
+    <w:lsdException w:name="Medium List 1" w:semiHidden="0" w:uiPriority="65" w:unhideWhenUsed="0"/>
+    <w:lsdException w:name="Medium List 2" w:semiHidden="0" w:uiPriority="66" w:unhideWhenUsed="0"/>
+    <w:lsdException w:name="Medium Grid 1" w:semiHidden="0" w:uiPriority="67" w:unhideWhenUsed="0"/>
+    <w:lsdException w:name="Medium Grid 2" w:semiHidden="0" w:uiPriority="68" w:unhideWhenUsed="0"/>
+    <w:lsdException w:name="Medium Grid 3" w:semiHidden="0" w:uiPriority="69" w:unhideWhenUsed="0"/>
+    <w:lsdException w:name="Dark List" w:semiHidden="0" w:uiPriority="70" w:unhideWhenUsed="0"/>
+    <w:lsdException w:name="Colorful Shading" w:semiHidden="0" w:uiPriority="71" w:unhideWhenUsed="0"/>
+    <w:lsdException w:name="Colorful List" w:semiHidden="0" w:uiPriority="72" w:unhideWhenUsed="0"/>
+    <w:lsdException w:name="Colorful Grid" w:semiHidden="0" w:uiPriority="73" w:unhideWhenUsed="0"/>
+    <w:lsdException w:name="Light Shading Accent 1" w:semiHidden="0" w:uiPriority="60" w:unhideWhenUsed="0"/>
+    <w:lsdException w:name="Light List Accent 1" w:semiHidden="0" w:uiPriority="61" w:unhideWhenUsed="0"/>
+    <w:lsdException w:name="Light Grid Accent 1" w:semiHidden="0" w:uiPriority="62" w:unhideWhenUsed="0"/>
+    <w:lsdException w:name="Medium Shading 1 Accent 1" w:semiHidden="0" w:uiPriority="63" w:unhideWhenUsed="0"/>
+    <w:lsdException w:name="Medium Shading 2 Accent 1" w:semiHidden="0" w:uiPriority="64" w:unhideWhenUsed="0"/>
+    <w:lsdException w:name="Medium List 1 Accent 1" w:semiHidden="0" w:uiPriority="65" w:unhideWhenUsed="0"/>
+    <w:lsdException w:name="Revision" w:unhideWhenUsed="0"/>
+    <w:lsdException w:name="List Paragraph" w:semiHidden="0" w:uiPriority="34" w:unhideWhenUsed="0" w:qFormat="1"/>
+    <w:lsdException w:name="Quote" w:semiHidden="0" w:uiPriority="29" w:unhideWhenUsed="0" w:qFormat="1"/>
+    <w:lsdException w:name="Intense Quote" w:semiHidden="0" w:uiPriority="30" w:unhideWhenUsed="0" w:qFormat="1"/>
+    <w:lsdException w:name="Medium List 2 Accent 1" w:semiHidden="0" w:uiPriority="66" w:unhideWhenUsed="0"/>
+    <w:lsdException w:name="Medium Grid 1 Accent 1" w:semiHidden="0" w:uiPriority="67" w:unhideWhenUsed="0"/>
+    <w:lsdException w:name="Medium Grid 2 Accent 1" w:semiHidden="0" w:uiPriority="68" w:unhideWhenUsed="0"/>
+    <w:lsdException w:name="Medium Grid 3 Accent 1" w:semiHidden="0" w:uiPriority="69" w:unhideWhenUsed="0"/>
+    <w:lsdException w:name="Dark List Accent 1" w:semiHidden="0" w:uiPriority="70" w:unhideWhenUsed="0"/>
+    <w:lsdException w:name="Colorful Shading Accent 1" w:semiHidden="0" w:uiPriority="71" w:unhideWhenUsed="0"/>
+    <w:lsdException w:name="Colorful List Accent 1" w:semiHidden="0" w:uiPriority="72" w:unhideWhenUsed="0"/>
+    <w:lsdException w:name="Colorful Grid Accent 1" w:semiHidden="0" w:uiPriority="73" w:unhideWhenUsed="0"/>
+    <w:lsdException w:name="Light Shading Accent 2" w:semiHidden="0" w:uiPriority="60" w:unhideWhenUsed="0"/>
+    <w:lsdException w:name="Light List Accent 2" w:semiHidden="0" w:uiPriority="61" w:unhideWhenUsed="0"/>
+    <w:lsdException w:name="Light Grid Accent 2" w:semiHidden="0" w:uiPriority="62" w:unhideWhenUsed="0"/>
+    <w:lsdException w:name="Medium Shading 1 Accent 2" w:semiHidden="0" w:uiPriority="63" w:unhideWhenUsed="0"/>
+    <w:lsdException w:name="Medium Shading 2 Accent 2" w:semiHidden="0" w:uiPriority="64" w:unhideWhenUsed="0"/>
+    <w:lsdException w:name="Medium List 1 Accent 2" w:semiHidden="0" w:uiPriority="65" w:unhideWhenUsed="0"/>
+    <w:lsdException w:name="Medium List 2 Accent 2" w:semiHidden="0" w:uiPriority="66" w:unhideWhenUsed="0"/>
+    <w:lsdException w:name="Medium Grid 1 Accent 2" w:semiHidden="0" w:uiPriority="67" w:unhideWhenUsed="0"/>
+    <w:lsdException w:name="Medium Grid 2 Accent 2" w:semiHidden="0" w:uiPriority="68" w:unhideWhenUsed="0"/>
+    <w:lsdException w:name="Medium Grid 3 Accent 2" w:semiHidden="0" w:uiPriority="69" w:unhideWhenUsed="0"/>
+    <w:lsdException w:name="Dark List Accent 2" w:semiHidden="0" w:uiPriority="70" w:unhideWhenUsed="0"/>
+    <w:lsdException w:name="Colorful Shading Accent 2" w:semiHidden="0" w:uiPriority="71" w:unhideWhenUsed="0"/>
+    <w:lsdException w:name="Colorful List Accent 2" w:semiHidden="0" w:uiPriority="72" w:unhideWhenUsed="0"/>
+    <w:lsdException w:name="Colorful Grid Accent 2" w:semiHidden="0" w:uiPriority="73" w:unhideWhenUsed="0"/>
+    <w:lsdException w:name="Light Shading Accent 3" w:semiHidden="0" w:uiPriority="60" w:unhideWhenUsed="0"/>
+    <w:lsdException w:name="Light List Accent 3" w:semiHidden="0" w:uiPriority="61" w:unhideWhenUsed="0"/>
+    <w:lsdException w:name="Light Grid Accent 3" w:semiHidden="0" w:uiPriority="62" w:unhideWhenUsed="0"/>
+    <w:lsdException w:name="Medium Shading 1 Accent 3" w:semiHidden="0" w:uiPriority="63" w:unhideWhenUsed="0"/>
+    <w:lsdException w:name="Medium Shading 2 Accent 3" w:semiHidden="0" w:uiPriority="64" w:unhideWhenUsed="0"/>
+    <w:lsdException w:name="Medium List 1 Accent 3" w:semiHidden="0" w:uiPriority="65" w:unhideWhenUsed="0"/>
+    <w:lsdException w:name="Medium List 2 Accent 3" w:semiHidden="0" w:uiPriority="66" w:unhideWhenUsed="0"/>
+    <w:lsdException w:name="Medium Grid 1 Accent 3" w:semiHidden="0" w:uiPriority="67" w:unhideWhenUsed="0"/>
+    <w:lsdException w:name="Medium Grid 2 Accent 3" w:semiHidden="0" w:uiPriority="68" w:unhideWhenUsed="0"/>
+    <w:lsdException w:name="Medium Grid 3 Accent 3" w:semiHidden="0" w:uiPriority="69" w:unhideWhenUsed="0"/>
+    <w:lsdException w:name="Dark List Accent 3" w:semiHidden="0" w:uiPriority="70" w:unhideWhenUsed="0"/>
+    <w:lsdException w:name="Colorful Shading Accent 3" w:semiHidden="0" w:uiPriority="71" w:unhideWhenUsed="0"/>
+    <w:lsdException w:name="Colorful List Accent 3" w:semiHidden="0" w:uiPriority="72" w:unhideWhenUsed="0"/>
+    <w:lsdException w:name="Colorful Grid Accent 3" w:semiHidden="0" w:uiPriority="73" w:unhideWhenUsed="0"/>
+    <w:lsdException w:name="Light Shading Accent 4" w:semiHidden="0" w:uiPriority="60" w:unhideWhenUsed="0"/>
+    <w:lsdException w:name="Light List Accent 4" w:semiHidden="0" w:uiPriority="61" w:unhideWhenUsed="0"/>
+    <w:lsdException w:name="Light Grid Accent 4" w:semiHidden="0" w:uiPriority="62" w:unhideWhenUsed="0"/>
+    <w:lsdException w:name="Medium Shading 1 Accent 4" w:semiHidden="0" w:uiPriority="63" w:unhideWhenUsed="0"/>
+    <w:lsdException w:name="Medium Shading 2 Accent 4" w:semiHidden="0" w:uiPriority="64" w:unhideWhenUsed="0"/>
+    <w:lsdException w:name="Medium List 1 Accent 4" w:semiHidden="0" w:uiPriority="65" w:unhideWhenUsed="0"/>
+    <w:lsdException w:name="Medium List 2 Accent 4" w:semiHidden="0" w:uiPriority="66" w:unhideWhenUsed="0"/>
+    <w:lsdException w:name="Medium Grid 1 Accent 4" w:semiHidden="0" w:uiPriority="67" w:unhideWhenUsed="0"/>
+    <w:lsdException w:name="Medium Grid 2 Accent 4" w:semiHidden="0" w:uiPriority="68" w:unhideWhenUsed="0"/>
+    <w:lsdException w:name="Medium Grid 3 Accent 4" w:semiHidden="0" w:uiPriority="69" w:unhideWhenUsed="0"/>
+    <w:lsdException w:name="Dark List Accent 4" w:semiHidden="0" w:uiPriority="70" w:unhideWhenUsed="0"/>
+    <w:lsdException w:name="Colorful Shading Accent 4" w:semiHidden="0" w:uiPriority="71" w:unhideWhenUsed="0"/>
+    <w:lsdException w:name="Colorful List Accent 4" w:semiHidden="0" w:uiPriority="72" w:unhideWhenUsed="0"/>
+    <w:lsdException w:name="Colorful Grid Accent 4" w:semiHidden="0" w:uiPriority="73" w:unhideWhenUsed="0"/>
+    <w:lsdException w:name="Light Shading Accent 5" w:semiHidden="0" w:uiPriority="60" w:unhideWhenUsed="0"/>
+    <w:lsdException w:name="Light List Accent 5" w:semiHidden="0" w:uiPriority="61" w:unhideWhenUsed="0"/>
+    <w:lsdException w:name="Light Grid Accent 5" w:semiHidden="0" w:uiPriority="62" w:unhideWhenUsed="0"/>
+    <w:lsdException w:name="Medium Shading 1 Accent 5" w:semiHidden="0" w:uiPriority="63" w:unhideWhenUsed="0"/>
+    <w:lsdException w:name="Medium Shading 2 Accent 5" w:semiHidden="0" w:uiPriority="64" w:unhideWhenUsed="0"/>
+    <w:lsdException w:name="Medium List 1 Accent 5" w:semiHidden="0" w:uiPriority="65" w:unhideWhenUsed="0"/>
+    <w:lsdException w:name="Medium List 2 Accent 5" w:semiHidden="0" w:uiPriority="66" w:unhideWhenUsed="0"/>
+    <w:lsdException w:name="Medium Grid 1 Accent 5" w:semiHidden="0" w:uiPriority="67" w:unhideWhenUsed="0"/>
+    <w:lsdException w:name="Medium Grid 2 Accent 5" w:semiHidden="0" w:uiPriority="68" w:unhideWhenUsed="0"/>
+    <w:lsdException w:name="Medium Grid 3 Accent 5" w:semiHidden="0" w:uiPriority="69" w:unhideWhenUsed="0"/>
+    <w:lsdException w:name="Dark List Accent 5" w:semiHidden="0" w:uiPriority="70" w:unhideWhenUsed="0"/>
+    <w:lsdException w:name="Colorful Shading Accent 5" w:semiHidden="0" w:uiPriority="71" w:unhideWhenUsed="0"/>
+    <w:lsdException w:name="Colorful List Accent 5" w:semiHidden="0" w:uiPriority="72" w:unhideWhenUsed="0"/>
+    <w:lsdException w:name="Colorful Grid Accent 5" w:semiHidden="0" w:uiPriority="73" w:unhideWhenUsed="0"/>
+    <w:lsdException w:name="Light Shading Accent 6" w:semiHidden="0" w:uiPriority="60" w:unhideWhenUsed="0"/>
+    <w:lsdException w:name="Light List Accent 6" w:semiHidden="0" w:uiPriority="61" w:unhideWhenUsed="0"/>
+    <w:lsdException w:name="Light Grid Accent 6" w:semiHidden="0" w:uiPriority="62" w:unhideWhenUsed="0"/>
+    <w:lsdException w:name="Medium Shading 1 Accent 6" w:semiHidden="0" w:uiPriority="63" w:unhideWhenUsed="0"/>
+    <w:lsdException w:name="Medium Shading 2 Accent 6" w:semiHidden="0" w:uiPriority="64" w:unhideWhenUsed="0"/>
+    <w:lsdException w:name="Medium List 1 Accent 6" w:semiHidden="0" w:uiPriority="65" w:unhideWhenUsed="0"/>
+    <w:lsdException w:name="Medium List 2 Accent 6" w:semiHidden="0" w:uiPriority="66" w:unhideWhenUsed="0"/>
+    <w:lsdException w:name="Medium Grid 1 Accent 6" w:semiHidden="0" w:uiPriority="67" w:unhideWhenUsed="0"/>
+    <w:lsdException w:name="Medium Grid 2 Accent 6" w:semiHidden="0" w:uiPriority="68" w:unhideWhenUsed="0"/>
+    <w:lsdException w:name="Medium Grid 3 Accent 6" w:semiHidden="0" w:uiPriority="69" w:unhideWhenUsed="0"/>
+    <w:lsdException w:name="Dark List Accent 6" w:semiHidden="0" w:uiPriority="70" w:unhideWhenUsed="0"/>
+    <w:lsdException w:name="Colorful Shading Accent 6" w:semiHidden="0" w:uiPriority="71" w:unhideWhenUsed="0"/>
+    <w:lsdException w:name="Colorful List Accent 6" w:semiHidden="0" w:uiPriority="72" w:unhideWhenUsed="0"/>
+    <w:lsdException w:name="Colorful Grid Accent 6" w:semiHidden="0" w:uiPriority="73" w:unhideWhenUsed="0"/>
+    <w:lsdException w:name="Subtle Emphasis" w:semiHidden="0" w:uiPriority="19" w:unhideWhenUsed="0" w:qFormat="1"/>
+    <w:lsdException w:name="Intense Emphasis" w:semiHidden="0" w:uiPriority="21" w:unhideWhenUsed="0" w:qFormat="1"/>
+    <w:lsdException w:name="Subtle Reference" w:semiHidden="0" w:uiPriority="31" w:unhideWhenUsed="0" w:qFormat="1"/>
+    <w:lsdException w:name="Intense Reference" w:semiHidden="0" w:uiPriority="32" w:unhideWhenUsed="0" w:qFormat="1"/>
+    <w:lsdException w:name="Book Title" w:semiHidden="0" w:uiPriority="33" w:unhideWhenUsed="0" w:qFormat="1"/>
+    <w:lsdException w:name="Bibliography" w:uiPriority="37"/>
+    <w:lsdException w:name="TOC Heading" w:uiPriority="39" w:qFormat="1"/>
   </w:latentStyles>
   <w:style w:type="paragraph" w:default="1" w:styleId="Norml">
     <w:name w:val="Normal"/>
@@ -20685,6 +18471,7 @@
     <w:uiPriority w:val="99"/>
     <w:semiHidden/>
     <w:unhideWhenUsed/>
+    <w:qFormat/>
     <w:tblPr>
       <w:tblInd w:w="0" w:type="dxa"/>
       <w:tblCellMar>

</xml_diff>

<commit_message>
[#923] Runafluid specification v1.5
</commit_message>
<xml_diff>
--- a/doc/runafluid-specification.docx
+++ b/doc/runafluid-specification.docx
@@ -50,7 +50,7 @@
         <w:t>1.</w:t>
       </w:r>
       <w:r>
-        <w:t>4</w:t>
+        <w:t>5</w:t>
       </w:r>
     </w:p>
     <w:p>
@@ -87,7 +87,10 @@
         </w:sectPr>
       </w:pPr>
       <w:r>
-        <w:t>22</w:t>
+        <w:t>2</w:t>
+      </w:r>
+      <w:r>
+        <w:t>7</w:t>
       </w:r>
       <w:r>
         <w:t xml:space="preserve">. </w:t>
@@ -3387,6 +3390,114 @@
             <w:tcBorders>
               <w:top w:val="single" w:sz="6" w:space="0" w:color="000000"/>
               <w:left w:val="single" w:sz="12" w:space="0" w:color="000000"/>
+              <w:bottom w:val="single" w:sz="6" w:space="0" w:color="000000"/>
+            </w:tcBorders>
+            <w:shd w:val="clear" w:color="auto" w:fill="auto"/>
+          </w:tcPr>
+          <w:p>
+            <w:pPr>
+              <w:snapToGrid w:val="0"/>
+              <w:spacing w:before="40" w:after="40"/>
+            </w:pPr>
+            <w:r>
+              <w:t>AM</w:t>
+            </w:r>
+          </w:p>
+        </w:tc>
+        <w:tc>
+          <w:tcPr>
+            <w:tcW w:w="1353" w:type="dxa"/>
+            <w:tcBorders>
+              <w:top w:val="single" w:sz="6" w:space="0" w:color="000000"/>
+              <w:left w:val="single" w:sz="6" w:space="0" w:color="000000"/>
+              <w:bottom w:val="single" w:sz="6" w:space="0" w:color="000000"/>
+            </w:tcBorders>
+            <w:shd w:val="clear" w:color="auto" w:fill="auto"/>
+          </w:tcPr>
+          <w:p>
+            <w:pPr>
+              <w:snapToGrid w:val="0"/>
+              <w:spacing w:before="40" w:after="40"/>
+            </w:pPr>
+            <w:r>
+              <w:t>2016-07-22</w:t>
+            </w:r>
+          </w:p>
+        </w:tc>
+        <w:tc>
+          <w:tcPr>
+            <w:tcW w:w="4771" w:type="dxa"/>
+            <w:tcBorders>
+              <w:top w:val="single" w:sz="6" w:space="0" w:color="000000"/>
+              <w:left w:val="single" w:sz="6" w:space="0" w:color="000000"/>
+              <w:bottom w:val="single" w:sz="6" w:space="0" w:color="000000"/>
+            </w:tcBorders>
+            <w:shd w:val="clear" w:color="auto" w:fill="auto"/>
+          </w:tcPr>
+          <w:p>
+            <w:pPr>
+              <w:snapToGrid w:val="0"/>
+              <w:spacing w:before="40" w:after="40"/>
+            </w:pPr>
+            <w:r>
+              <w:t>Update to present status, scope corrected</w:t>
+            </w:r>
+            <w:r>
+              <w:t xml:space="preserve">, </w:t>
+            </w:r>
+            <w:r>
+              <w:t>workflow f</w:t>
+            </w:r>
+            <w:r>
+              <w:t>igures added, IOs updated</w:t>
+            </w:r>
+            <w:r>
+              <w:t xml:space="preserve">, </w:t>
+            </w:r>
+            <w:r>
+              <w:br/>
+            </w:r>
+            <w:r>
+              <w:t>Dreicer approximations added</w:t>
+            </w:r>
+            <w:r>
+              <w:t>,</w:t>
+            </w:r>
+            <w:r>
+              <w:br/>
+              <w:t>runafluid_switch added</w:t>
+            </w:r>
+          </w:p>
+        </w:tc>
+        <w:tc>
+          <w:tcPr>
+            <w:tcW w:w="2299" w:type="dxa"/>
+            <w:tcBorders>
+              <w:top w:val="single" w:sz="6" w:space="0" w:color="000000"/>
+              <w:left w:val="single" w:sz="6" w:space="0" w:color="000000"/>
+              <w:bottom w:val="single" w:sz="6" w:space="0" w:color="000000"/>
+              <w:right w:val="single" w:sz="12" w:space="0" w:color="000000"/>
+            </w:tcBorders>
+            <w:shd w:val="clear" w:color="auto" w:fill="auto"/>
+          </w:tcPr>
+          <w:p>
+            <w:pPr>
+              <w:snapToGrid w:val="0"/>
+              <w:spacing w:before="40" w:after="40"/>
+            </w:pPr>
+            <w:r>
+              <w:t>1.4</w:t>
+            </w:r>
+          </w:p>
+        </w:tc>
+      </w:tr>
+      <w:tr>
+        <w:tc>
+          <w:tcPr>
+            <w:tcW w:w="2160" w:type="dxa"/>
+            <w:tcBorders>
+              <w:top w:val="single" w:sz="6" w:space="0" w:color="000000"/>
+              <w:left w:val="single" w:sz="12" w:space="0" w:color="000000"/>
               <w:bottom w:val="single" w:sz="12" w:space="0" w:color="000000"/>
             </w:tcBorders>
             <w:shd w:val="clear" w:color="auto" w:fill="auto"/>
@@ -3417,7 +3528,7 @@
               <w:spacing w:before="40" w:after="40"/>
             </w:pPr>
             <w:r>
-              <w:t>2016-07-22</w:t>
+              <w:t>2016-07-27</w:t>
             </w:r>
           </w:p>
         </w:tc>
@@ -3437,32 +3548,7 @@
               <w:spacing w:before="40" w:after="40"/>
             </w:pPr>
             <w:r>
-              <w:t>Update to present status, scope corrected</w:t>
-            </w:r>
-            <w:r>
-              <w:t xml:space="preserve">, </w:t>
-            </w:r>
-            <w:r>
-              <w:t>workflow f</w:t>
-            </w:r>
-            <w:r>
-              <w:t>igures added, IOs updated</w:t>
-            </w:r>
-            <w:r>
-              <w:t xml:space="preserve">, </w:t>
-            </w:r>
-            <w:r>
-              <w:br/>
-            </w:r>
-            <w:r>
-              <w:t>Dreicer approximations added</w:t>
-            </w:r>
-            <w:r>
-              <w:t>,</w:t>
-            </w:r>
-            <w:r>
-              <w:br/>
-              <w:t>runafluid_switch added</w:t>
+              <w:t>Erratum fixed in S_D,66</w:t>
             </w:r>
           </w:p>
         </w:tc>
@@ -3483,7 +3569,7 @@
               <w:spacing w:before="40" w:after="40"/>
             </w:pPr>
             <w:r>
-              <w:t>1.4</w:t>
+              <w:t>1.5</w:t>
             </w:r>
           </w:p>
         </w:tc>
@@ -6586,15 +6672,7 @@
                 <w:color w:val="000000"/>
                 <w:szCs w:val="24"/>
               </w:rPr>
-              <w:t>Avalanche</w:t>
-            </w:r>
-            <w:r>
-              <w:rPr>
-                <w:rFonts w:ascii="Thorndale" w:hAnsi="Thorndale" w:cs="Thorndale"/>
-                <w:color w:val="000000"/>
-                <w:szCs w:val="24"/>
-              </w:rPr>
-              <w:t xml:space="preserve"> module</w:t>
+              <w:t>Avalanche module</w:t>
             </w:r>
           </w:p>
         </w:tc>
@@ -11884,6 +11962,9 @@
                 </m:sSubPr>
                 <m:e>
                   <m:r>
+                    <m:rPr>
+                      <m:sty m:val="bi"/>
+                    </m:rPr>
                     <w:rPr>
                       <w:rFonts w:ascii="Cambria Math" w:hAnsi="Cambria Math"/>
                     </w:rPr>
@@ -11910,6 +11991,9 @@
                 </m:sub>
               </m:sSub>
               <m:r>
+                <m:rPr>
+                  <m:sty m:val="bi"/>
+                </m:rPr>
                 <w:rPr>
                   <w:rFonts w:ascii="Cambria Math" w:hAnsi="Cambria Math"/>
                 </w:rPr>
@@ -11927,6 +12011,9 @@
                 </m:fPr>
                 <m:num>
                   <m:r>
+                    <m:rPr>
+                      <m:sty m:val="bi"/>
+                    </m:rPr>
                     <w:rPr>
                       <w:rFonts w:ascii="Cambria Math" w:hAnsi="Cambria Math"/>
                     </w:rPr>
@@ -11944,6 +12031,9 @@
                     </m:sSubPr>
                     <m:e>
                       <m:r>
+                        <m:rPr>
+                          <m:sty m:val="bi"/>
+                        </m:rPr>
                         <w:rPr>
                           <w:rFonts w:ascii="Cambria Math" w:hAnsi="Cambria Math"/>
                         </w:rPr>
@@ -11972,6 +12062,9 @@
                 </m:num>
                 <m:den>
                   <m:r>
+                    <m:rPr>
+                      <m:sty m:val="bi"/>
+                    </m:rPr>
                     <w:rPr>
                       <w:rFonts w:ascii="Cambria Math" w:hAnsi="Cambria Math"/>
                     </w:rPr>
@@ -11980,6 +12073,9 @@
                 </m:den>
               </m:f>
               <m:r>
+                <m:rPr>
+                  <m:sty m:val="bi"/>
+                </m:rPr>
                 <w:rPr>
                   <w:rFonts w:ascii="Cambria Math" w:hAnsi="Cambria Math"/>
                 </w:rPr>
@@ -12008,6 +12104,9 @@
                     </m:fPr>
                     <m:num>
                       <m:r>
+                        <m:rPr>
+                          <m:sty m:val="bi"/>
+                        </m:rPr>
                         <w:rPr>
                           <w:rFonts w:ascii="Cambria Math" w:hAnsi="Cambria Math"/>
                         </w:rPr>
@@ -12027,6 +12126,9 @@
                         </m:sSubPr>
                         <m:e>
                           <m:r>
+                            <m:rPr>
+                              <m:sty m:val="bi"/>
+                            </m:rPr>
                             <w:rPr>
                               <w:rFonts w:ascii="Cambria Math" w:hAnsi="Cambria Math"/>
                             </w:rPr>
@@ -12059,6 +12161,9 @@
             </m:e>
             <m:sup>
               <m:r>
+                <m:rPr>
+                  <m:sty m:val="bi"/>
+                </m:rPr>
                 <w:rPr>
                   <w:rFonts w:ascii="Cambria Math" w:hAnsi="Cambria Math"/>
                 </w:rPr>
@@ -12077,6 +12182,9 @@
                 </m:fPr>
                 <m:num>
                   <m:r>
+                    <m:rPr>
+                      <m:sty m:val="bi"/>
+                    </m:rPr>
                     <w:rPr>
                       <w:rFonts w:ascii="Cambria Math" w:hAnsi="Cambria Math"/>
                     </w:rPr>
@@ -12085,6 +12193,9 @@
                 </m:num>
                 <m:den>
                   <m:r>
+                    <m:rPr>
+                      <m:sty m:val="bi"/>
+                    </m:rPr>
                     <w:rPr>
                       <w:rFonts w:ascii="Cambria Math" w:hAnsi="Cambria Math"/>
                     </w:rPr>
@@ -12093,6 +12204,9 @@
                 </m:den>
               </m:f>
               <m:r>
+                <m:rPr>
+                  <m:sty m:val="bi"/>
+                </m:rPr>
                 <w:rPr>
                   <w:rFonts w:ascii="Cambria Math" w:hAnsi="Cambria Math"/>
                 </w:rPr>
@@ -12101,6 +12215,9 @@
             </m:sup>
           </m:sSup>
           <m:r>
+            <m:rPr>
+              <m:sty m:val="bi"/>
+            </m:rPr>
             <w:rPr>
               <w:rFonts w:ascii="Cambria Math" w:hAnsi="Cambria Math"/>
             </w:rPr>
@@ -12354,6 +12471,10 @@
         <w:jc w:val="center"/>
       </w:pPr>
       <w:r>
+        <w:rPr>
+          <w:noProof/>
+          <w:lang w:val="hu-HU" w:eastAsia="hu-HU"/>
+        </w:rPr>
         <w:drawing>
           <wp:inline distT="0" distB="0" distL="0" distR="0">
             <wp:extent cx="5508293" cy="4136949"/>
@@ -12847,12 +12968,6 @@
                                   </m:ctrlPr>
                                 </m:fPr>
                                 <m:num>
-                                  <m:r>
-                                    <w:rPr>
-                                      <w:rFonts w:ascii="Cambria Math" w:hAnsi="Cambria Math"/>
-                                    </w:rPr>
-                                    <m:t>2</m:t>
-                                  </m:r>
                                   <m:sSub>
                                     <m:sSubPr>
                                       <m:ctrlPr>
@@ -13158,15 +13273,12 @@
           <w:b w:val="0"/>
         </w:rPr>
       </w:pPr>
-      <m:r>
-        <m:rPr>
-          <m:sty m:val="p"/>
-        </m:rPr>
+      <w:r>
         <w:rPr>
           <w:rFonts w:ascii="Cambria Math" w:hAnsi="Cambria Math"/>
         </w:rPr>
         <w:br/>
-      </m:r>
+      </w:r>
     </w:p>
     <w:p>
       <w:r>
@@ -15571,7 +15683,7 @@
                     <a:blip r:embed="rId28" cstate="print">
                       <a:extLst>
                         <a:ext uri="{28A0092B-C50C-407E-A947-70E740481C1C}">
-                          <a14:useLocalDpi xmlns="" xmlns:wpc="http://schemas.microsoft.com/office/word/2010/wordprocessingCanvas" xmlns:mc="http://schemas.openxmlformats.org/markup-compatibility/2006" xmlns:o="urn:schemas-microsoft-com:office:office" xmlns:v="urn:schemas-microsoft-com:vml" xmlns:wp14="http://schemas.microsoft.com/office/word/2010/wordprocessingDrawing" xmlns:w10="urn:schemas-microsoft-com:office:word" xmlns:w="http://schemas.openxmlformats.org/wordprocessingml/2006/main" xmlns:w14="http://schemas.microsoft.com/office/word/2010/wordml" xmlns:w15="http://schemas.microsoft.com/office/word/2012/wordml" xmlns:wpg="http://schemas.microsoft.com/office/word/2010/wordprocessingGroup" xmlns:wpi="http://schemas.microsoft.com/office/word/2010/wordprocessingInk" xmlns:wps="http://schemas.microsoft.com/office/word/2010/wordprocessingShape" xmlns:a14="http://schemas.microsoft.com/office/drawing/2010/main" val="0"/>
+                          <a14:useLocalDpi xmlns:a14="http://schemas.microsoft.com/office/drawing/2010/main" xmlns:wps="http://schemas.microsoft.com/office/word/2010/wordprocessingShape" xmlns:wpi="http://schemas.microsoft.com/office/word/2010/wordprocessingInk" xmlns:wpg="http://schemas.microsoft.com/office/word/2010/wordprocessingGroup" xmlns:w15="http://schemas.microsoft.com/office/word/2012/wordml" xmlns:w14="http://schemas.microsoft.com/office/word/2010/wordml" xmlns:w="http://schemas.openxmlformats.org/wordprocessingml/2006/main" xmlns:w10="urn:schemas-microsoft-com:office:word" xmlns:wp14="http://schemas.microsoft.com/office/word/2010/wordprocessingDrawing" xmlns:v="urn:schemas-microsoft-com:vml" xmlns:o="urn:schemas-microsoft-com:office:office" xmlns:mc="http://schemas.openxmlformats.org/markup-compatibility/2006" xmlns:wpc="http://schemas.microsoft.com/office/word/2010/wordprocessingCanvas" xmlns="" val="0"/>
                         </a:ext>
                       </a:extLst>
                     </a:blip>
@@ -15594,14 +15706,14 @@
                     </a:ln>
                     <a:extLst>
                       <a:ext uri="{909E8E84-426E-40DD-AFC4-6F175D3DCCD1}">
-                        <a14:hiddenFill xmlns="" xmlns:wpc="http://schemas.microsoft.com/office/word/2010/wordprocessingCanvas" xmlns:mc="http://schemas.openxmlformats.org/markup-compatibility/2006" xmlns:o="urn:schemas-microsoft-com:office:office" xmlns:v="urn:schemas-microsoft-com:vml" xmlns:wp14="http://schemas.microsoft.com/office/word/2010/wordprocessingDrawing" xmlns:w10="urn:schemas-microsoft-com:office:word" xmlns:w="http://schemas.openxmlformats.org/wordprocessingml/2006/main" xmlns:w14="http://schemas.microsoft.com/office/word/2010/wordml" xmlns:w15="http://schemas.microsoft.com/office/word/2012/wordml" xmlns:wpg="http://schemas.microsoft.com/office/word/2010/wordprocessingGroup" xmlns:wpi="http://schemas.microsoft.com/office/word/2010/wordprocessingInk" xmlns:wps="http://schemas.microsoft.com/office/word/2010/wordprocessingShape" xmlns:a14="http://schemas.microsoft.com/office/drawing/2010/main">
+                        <a14:hiddenFill xmlns:a14="http://schemas.microsoft.com/office/drawing/2010/main" xmlns:wps="http://schemas.microsoft.com/office/word/2010/wordprocessingShape" xmlns:wpi="http://schemas.microsoft.com/office/word/2010/wordprocessingInk" xmlns:wpg="http://schemas.microsoft.com/office/word/2010/wordprocessingGroup" xmlns:w15="http://schemas.microsoft.com/office/word/2012/wordml" xmlns:w14="http://schemas.microsoft.com/office/word/2010/wordml" xmlns:w="http://schemas.openxmlformats.org/wordprocessingml/2006/main" xmlns:w10="urn:schemas-microsoft-com:office:word" xmlns:wp14="http://schemas.microsoft.com/office/word/2010/wordprocessingDrawing" xmlns:v="urn:schemas-microsoft-com:vml" xmlns:o="urn:schemas-microsoft-com:office:office" xmlns:mc="http://schemas.openxmlformats.org/markup-compatibility/2006" xmlns:wpc="http://schemas.microsoft.com/office/word/2010/wordprocessingCanvas" xmlns="">
                           <a:solidFill>
                             <a:schemeClr val="accent1"/>
                           </a:solidFill>
                         </a14:hiddenFill>
                       </a:ext>
                       <a:ext uri="{91240B29-F687-4F45-9708-019B960494DF}">
-                        <a14:hiddenLine xmlns="" xmlns:wpc="http://schemas.microsoft.com/office/word/2010/wordprocessingCanvas" xmlns:mc="http://schemas.openxmlformats.org/markup-compatibility/2006" xmlns:o="urn:schemas-microsoft-com:office:office" xmlns:v="urn:schemas-microsoft-com:vml" xmlns:wp14="http://schemas.microsoft.com/office/word/2010/wordprocessingDrawing" xmlns:w10="urn:schemas-microsoft-com:office:word" xmlns:w="http://schemas.openxmlformats.org/wordprocessingml/2006/main" xmlns:w14="http://schemas.microsoft.com/office/word/2010/wordml" xmlns:w15="http://schemas.microsoft.com/office/word/2012/wordml" xmlns:wpg="http://schemas.microsoft.com/office/word/2010/wordprocessingGroup" xmlns:wpi="http://schemas.microsoft.com/office/word/2010/wordprocessingInk" xmlns:wps="http://schemas.microsoft.com/office/word/2010/wordprocessingShape" xmlns:a14="http://schemas.microsoft.com/office/drawing/2010/main" w="9525">
+                        <a14:hiddenLine xmlns:a14="http://schemas.microsoft.com/office/drawing/2010/main" xmlns:wps="http://schemas.microsoft.com/office/word/2010/wordprocessingShape" xmlns:wpi="http://schemas.microsoft.com/office/word/2010/wordprocessingInk" xmlns:wpg="http://schemas.microsoft.com/office/word/2010/wordprocessingGroup" xmlns:w15="http://schemas.microsoft.com/office/word/2012/wordml" xmlns:w14="http://schemas.microsoft.com/office/word/2010/wordml" xmlns:w="http://schemas.openxmlformats.org/wordprocessingml/2006/main" xmlns:w10="urn:schemas-microsoft-com:office:word" xmlns:wp14="http://schemas.microsoft.com/office/word/2010/wordprocessingDrawing" xmlns:v="urn:schemas-microsoft-com:vml" xmlns:o="urn:schemas-microsoft-com:office:office" xmlns:mc="http://schemas.openxmlformats.org/markup-compatibility/2006" xmlns:wpc="http://schemas.microsoft.com/office/word/2010/wordprocessingCanvas" xmlns="" w="9525">
                           <a:solidFill>
                             <a:schemeClr val="tx1"/>
                           </a:solidFill>
@@ -18608,16 +18720,7 @@
                     <w:rPr>
                       <w:rFonts w:ascii="Cambria Math" w:hAnsi="Cambria Math"/>
                     </w:rPr>
-                    <m:t>A</m:t>
-                  </m:r>
-                  <m:r>
-                    <m:rPr>
-                      <m:nor/>
-                    </m:rPr>
-                    <w:rPr>
-                      <w:rFonts w:ascii="Cambria Math" w:hAnsi="Cambria Math"/>
-                    </w:rPr>
-                    <m:t>, cyl</m:t>
+                    <m:t>A, cyl</m:t>
                   </m:r>
                   <m:ctrlPr>
                     <w:rPr>
@@ -18787,7 +18890,7 @@
                     <a:blip r:embed="rId30" cstate="print">
                       <a:extLst>
                         <a:ext uri="{28A0092B-C50C-407E-A947-70E740481C1C}">
-                          <a14:useLocalDpi xmlns="" xmlns:wpc="http://schemas.microsoft.com/office/word/2010/wordprocessingCanvas" xmlns:mc="http://schemas.openxmlformats.org/markup-compatibility/2006" xmlns:o="urn:schemas-microsoft-com:office:office" xmlns:v="urn:schemas-microsoft-com:vml" xmlns:wp14="http://schemas.microsoft.com/office/word/2010/wordprocessingDrawing" xmlns:w10="urn:schemas-microsoft-com:office:word" xmlns:w="http://schemas.openxmlformats.org/wordprocessingml/2006/main" xmlns:w14="http://schemas.microsoft.com/office/word/2010/wordml" xmlns:w15="http://schemas.microsoft.com/office/word/2012/wordml" xmlns:wpg="http://schemas.microsoft.com/office/word/2010/wordprocessingGroup" xmlns:wpi="http://schemas.microsoft.com/office/word/2010/wordprocessingInk" xmlns:wps="http://schemas.microsoft.com/office/word/2010/wordprocessingShape" xmlns:a14="http://schemas.microsoft.com/office/drawing/2010/main" val="0"/>
+                          <a14:useLocalDpi xmlns:a14="http://schemas.microsoft.com/office/drawing/2010/main" xmlns:wps="http://schemas.microsoft.com/office/word/2010/wordprocessingShape" xmlns:wpi="http://schemas.microsoft.com/office/word/2010/wordprocessingInk" xmlns:wpg="http://schemas.microsoft.com/office/word/2010/wordprocessingGroup" xmlns:w15="http://schemas.microsoft.com/office/word/2012/wordml" xmlns:w14="http://schemas.microsoft.com/office/word/2010/wordml" xmlns:w="http://schemas.openxmlformats.org/wordprocessingml/2006/main" xmlns:w10="urn:schemas-microsoft-com:office:word" xmlns:wp14="http://schemas.microsoft.com/office/word/2010/wordprocessingDrawing" xmlns:v="urn:schemas-microsoft-com:vml" xmlns:o="urn:schemas-microsoft-com:office:office" xmlns:mc="http://schemas.openxmlformats.org/markup-compatibility/2006" xmlns:wpc="http://schemas.microsoft.com/office/word/2010/wordprocessingCanvas" xmlns="" val="0"/>
                         </a:ext>
                       </a:extLst>
                     </a:blip>
@@ -18810,14 +18913,14 @@
                     </a:ln>
                     <a:extLst>
                       <a:ext uri="{909E8E84-426E-40DD-AFC4-6F175D3DCCD1}">
-                        <a14:hiddenFill xmlns="" xmlns:wpc="http://schemas.microsoft.com/office/word/2010/wordprocessingCanvas" xmlns:mc="http://schemas.openxmlformats.org/markup-compatibility/2006" xmlns:o="urn:schemas-microsoft-com:office:office" xmlns:v="urn:schemas-microsoft-com:vml" xmlns:wp14="http://schemas.microsoft.com/office/word/2010/wordprocessingDrawing" xmlns:w10="urn:schemas-microsoft-com:office:word" xmlns:w="http://schemas.openxmlformats.org/wordprocessingml/2006/main" xmlns:w14="http://schemas.microsoft.com/office/word/2010/wordml" xmlns:w15="http://schemas.microsoft.com/office/word/2012/wordml" xmlns:wpg="http://schemas.microsoft.com/office/word/2010/wordprocessingGroup" xmlns:wpi="http://schemas.microsoft.com/office/word/2010/wordprocessingInk" xmlns:wps="http://schemas.microsoft.com/office/word/2010/wordprocessingShape" xmlns:a14="http://schemas.microsoft.com/office/drawing/2010/main">
+                        <a14:hiddenFill xmlns:a14="http://schemas.microsoft.com/office/drawing/2010/main" xmlns:wps="http://schemas.microsoft.com/office/word/2010/wordprocessingShape" xmlns:wpi="http://schemas.microsoft.com/office/word/2010/wordprocessingInk" xmlns:wpg="http://schemas.microsoft.com/office/word/2010/wordprocessingGroup" xmlns:w15="http://schemas.microsoft.com/office/word/2012/wordml" xmlns:w14="http://schemas.microsoft.com/office/word/2010/wordml" xmlns:w="http://schemas.openxmlformats.org/wordprocessingml/2006/main" xmlns:w10="urn:schemas-microsoft-com:office:word" xmlns:wp14="http://schemas.microsoft.com/office/word/2010/wordprocessingDrawing" xmlns:v="urn:schemas-microsoft-com:vml" xmlns:o="urn:schemas-microsoft-com:office:office" xmlns:mc="http://schemas.openxmlformats.org/markup-compatibility/2006" xmlns:wpc="http://schemas.microsoft.com/office/word/2010/wordprocessingCanvas" xmlns="">
                           <a:solidFill>
                             <a:schemeClr val="accent1"/>
                           </a:solidFill>
                         </a14:hiddenFill>
                       </a:ext>
                       <a:ext uri="{91240B29-F687-4F45-9708-019B960494DF}">
-                        <a14:hiddenLine xmlns="" xmlns:wpc="http://schemas.microsoft.com/office/word/2010/wordprocessingCanvas" xmlns:mc="http://schemas.openxmlformats.org/markup-compatibility/2006" xmlns:o="urn:schemas-microsoft-com:office:office" xmlns:v="urn:schemas-microsoft-com:vml" xmlns:wp14="http://schemas.microsoft.com/office/word/2010/wordprocessingDrawing" xmlns:w10="urn:schemas-microsoft-com:office:word" xmlns:w="http://schemas.openxmlformats.org/wordprocessingml/2006/main" xmlns:w14="http://schemas.microsoft.com/office/word/2010/wordml" xmlns:w15="http://schemas.microsoft.com/office/word/2012/wordml" xmlns:wpg="http://schemas.microsoft.com/office/word/2010/wordprocessingGroup" xmlns:wpi="http://schemas.microsoft.com/office/word/2010/wordprocessingInk" xmlns:wps="http://schemas.microsoft.com/office/word/2010/wordprocessingShape" xmlns:a14="http://schemas.microsoft.com/office/drawing/2010/main" w="9525">
+                        <a14:hiddenLine xmlns:a14="http://schemas.microsoft.com/office/drawing/2010/main" xmlns:wps="http://schemas.microsoft.com/office/word/2010/wordprocessingShape" xmlns:wpi="http://schemas.microsoft.com/office/word/2010/wordprocessingInk" xmlns:wpg="http://schemas.microsoft.com/office/word/2010/wordprocessingGroup" xmlns:w15="http://schemas.microsoft.com/office/word/2012/wordml" xmlns:w14="http://schemas.microsoft.com/office/word/2010/wordml" xmlns:w="http://schemas.openxmlformats.org/wordprocessingml/2006/main" xmlns:w10="urn:schemas-microsoft-com:office:word" xmlns:wp14="http://schemas.microsoft.com/office/word/2010/wordprocessingDrawing" xmlns:v="urn:schemas-microsoft-com:vml" xmlns:o="urn:schemas-microsoft-com:office:office" xmlns:mc="http://schemas.openxmlformats.org/markup-compatibility/2006" xmlns:wpc="http://schemas.microsoft.com/office/word/2010/wordprocessingCanvas" xmlns="" w="9525">
                           <a:solidFill>
                             <a:schemeClr val="tx1"/>
                           </a:solidFill>
@@ -21617,7 +21720,7 @@
         <w:rPr>
           <w:noProof/>
         </w:rPr>
-        <w:t>17</w:t>
+        <w:t>11</w:t>
       </w:r>
     </w:fldSimple>
   </w:p>
@@ -22546,6 +22649,7 @@
   <w:style w:type="character" w:default="1" w:styleId="Bekezdsalapbettpusa">
     <w:name w:val="Default Paragraph Font"/>
     <w:uiPriority w:val="1"/>
+    <w:semiHidden/>
     <w:unhideWhenUsed/>
   </w:style>
   <w:style w:type="table" w:default="1" w:styleId="Normltblzat">

</xml_diff>

<commit_message>
[#923] Toroidicity module description is updated in User manual
</commit_message>
<xml_diff>
--- a/doc/runafluid-specification.docx
+++ b/doc/runafluid-specification.docx
@@ -50,7 +50,7 @@
         <w:t>1.</w:t>
       </w:r>
       <w:r>
-        <w:t>7</w:t>
+        <w:t>9</w:t>
       </w:r>
     </w:p>
     <w:p>
@@ -87,10 +87,7 @@
         </w:sectPr>
       </w:pPr>
       <w:r>
-        <w:t>1</w:t>
-      </w:r>
-      <w:r>
-        <w:t>9</w:t>
+        <w:t>25</w:t>
       </w:r>
       <w:r>
         <w:t xml:space="preserve">. </w:t>
@@ -3751,6 +3748,92 @@
             <w:tcBorders>
               <w:top w:val="single" w:sz="6" w:space="0" w:color="000000"/>
               <w:left w:val="single" w:sz="12" w:space="0" w:color="000000"/>
+              <w:bottom w:val="single" w:sz="6" w:space="0" w:color="000000"/>
+            </w:tcBorders>
+            <w:shd w:val="clear" w:color="auto" w:fill="auto"/>
+          </w:tcPr>
+          <w:p>
+            <w:pPr>
+              <w:snapToGrid w:val="0"/>
+              <w:spacing w:before="40" w:after="40"/>
+            </w:pPr>
+            <w:r>
+              <w:t>AM</w:t>
+            </w:r>
+          </w:p>
+        </w:tc>
+        <w:tc>
+          <w:tcPr>
+            <w:tcW w:w="1353" w:type="dxa"/>
+            <w:tcBorders>
+              <w:top w:val="single" w:sz="6" w:space="0" w:color="000000"/>
+              <w:left w:val="single" w:sz="6" w:space="0" w:color="000000"/>
+              <w:bottom w:val="single" w:sz="6" w:space="0" w:color="000000"/>
+            </w:tcBorders>
+            <w:shd w:val="clear" w:color="auto" w:fill="auto"/>
+          </w:tcPr>
+          <w:p>
+            <w:pPr>
+              <w:snapToGrid w:val="0"/>
+              <w:spacing w:before="40" w:after="40"/>
+            </w:pPr>
+            <w:r>
+              <w:t>2016-10-1</w:t>
+            </w:r>
+            <w:r>
+              <w:t>9</w:t>
+            </w:r>
+          </w:p>
+        </w:tc>
+        <w:tc>
+          <w:tcPr>
+            <w:tcW w:w="4771" w:type="dxa"/>
+            <w:tcBorders>
+              <w:top w:val="single" w:sz="6" w:space="0" w:color="000000"/>
+              <w:left w:val="single" w:sz="6" w:space="0" w:color="000000"/>
+              <w:bottom w:val="single" w:sz="6" w:space="0" w:color="000000"/>
+            </w:tcBorders>
+            <w:shd w:val="clear" w:color="auto" w:fill="auto"/>
+          </w:tcPr>
+          <w:p>
+            <w:pPr>
+              <w:snapToGrid w:val="0"/>
+              <w:spacing w:before="40" w:after="40"/>
+            </w:pPr>
+            <w:r>
+              <w:t>Simulation limitation for plasma edge</w:t>
+            </w:r>
+          </w:p>
+        </w:tc>
+        <w:tc>
+          <w:tcPr>
+            <w:tcW w:w="2299" w:type="dxa"/>
+            <w:tcBorders>
+              <w:top w:val="single" w:sz="6" w:space="0" w:color="000000"/>
+              <w:left w:val="single" w:sz="6" w:space="0" w:color="000000"/>
+              <w:bottom w:val="single" w:sz="6" w:space="0" w:color="000000"/>
+              <w:right w:val="single" w:sz="12" w:space="0" w:color="000000"/>
+            </w:tcBorders>
+            <w:shd w:val="clear" w:color="auto" w:fill="auto"/>
+          </w:tcPr>
+          <w:p>
+            <w:pPr>
+              <w:snapToGrid w:val="0"/>
+              <w:spacing w:before="40" w:after="40"/>
+            </w:pPr>
+            <w:r>
+              <w:t>1.8</w:t>
+            </w:r>
+          </w:p>
+        </w:tc>
+      </w:tr>
+      <w:tr>
+        <w:tc>
+          <w:tcPr>
+            <w:tcW w:w="2160" w:type="dxa"/>
+            <w:tcBorders>
+              <w:top w:val="single" w:sz="6" w:space="0" w:color="000000"/>
+              <w:left w:val="single" w:sz="12" w:space="0" w:color="000000"/>
               <w:bottom w:val="single" w:sz="12" w:space="0" w:color="000000"/>
             </w:tcBorders>
             <w:shd w:val="clear" w:color="auto" w:fill="auto"/>
@@ -3781,10 +3864,7 @@
               <w:spacing w:before="40" w:after="40"/>
             </w:pPr>
             <w:r>
-              <w:t>2016-10-1</w:t>
-            </w:r>
-            <w:r>
-              <w:t>9</w:t>
+              <w:t>2016-10-25</w:t>
             </w:r>
           </w:p>
         </w:tc>
@@ -3804,7 +3884,7 @@
               <w:spacing w:before="40" w:after="40"/>
             </w:pPr>
             <w:r>
-              <w:t>Simulation limitation for plasma edge</w:t>
+              <w:t>Toroidicity formulae corrected and toroidicity module added</w:t>
             </w:r>
           </w:p>
         </w:tc>
@@ -3825,7 +3905,7 @@
               <w:spacing w:before="40" w:after="40"/>
             </w:pPr>
             <w:r>
-              <w:t>1.8</w:t>
+              <w:t>1.9</w:t>
             </w:r>
           </w:p>
         </w:tc>
@@ -4412,11 +4492,14 @@
     <w:p>
       <w:pPr>
         <w:pStyle w:val="template"/>
-      </w:pPr>
-      <w:r>
         <w:rPr>
           <w:i w:val="0"/>
         </w:rPr>
+      </w:pPr>
+      <w:r>
+        <w:rPr>
+          <w:i w:val="0"/>
+        </w:rPr>
         <w:t xml:space="preserve">Runaway Fluid module implements an </w:t>
       </w:r>
       <w:r>
@@ -4431,6 +4514,27 @@
         </w:rPr>
         <w:t xml:space="preserve"> Kepler actor.</w:t>
       </w:r>
+    </w:p>
+    <w:p>
+      <w:pPr>
+        <w:suppressAutoHyphens w:val="0"/>
+        <w:spacing w:line="240" w:lineRule="auto"/>
+        <w:rPr>
+          <w:rFonts w:ascii="Arial" w:hAnsi="Arial" w:cs="Arial"/>
+          <w:sz w:val="22"/>
+        </w:rPr>
+      </w:pPr>
+      <w:r>
+        <w:rPr>
+          <w:i/>
+        </w:rPr>
+        <w:br w:type="page"/>
+      </w:r>
+    </w:p>
+    <w:p>
+      <w:pPr>
+        <w:pStyle w:val="template"/>
+      </w:pPr>
     </w:p>
     <w:p>
       <w:pPr>
@@ -4527,7 +4631,6 @@
         <w:rPr>
           <w:i w:val="0"/>
         </w:rPr>
-        <w:lastRenderedPageBreak/>
         <w:t>Indicate if the runaway density exceeds a preset fraction of electron density (currently 1%), that might effect the stability of the workflow.</w:t>
       </w:r>
     </w:p>
@@ -5680,31 +5783,37 @@
           <w:sz w:val="22"/>
           <w:szCs w:val="22"/>
         </w:rPr>
-        <w:t xml:space="preserve">The runafluid_switch is a </w:t>
-      </w:r>
-      <w:r>
+        <w:br w:type="page"/>
+      </w:r>
+    </w:p>
+    <w:p>
+      <w:pPr>
+        <w:suppressAutoHyphens w:val="0"/>
+        <w:spacing w:line="240" w:lineRule="auto"/>
         <w:rPr>
           <w:rFonts w:ascii="Arial" w:hAnsi="Arial" w:cs="Arial"/>
           <w:sz w:val="22"/>
           <w:szCs w:val="22"/>
         </w:rPr>
-        <w:t>four</w:t>
-      </w:r>
-      <w:r>
+      </w:pPr>
+    </w:p>
+    <w:p>
+      <w:pPr>
+        <w:suppressAutoHyphens w:val="0"/>
+        <w:spacing w:line="240" w:lineRule="auto"/>
         <w:rPr>
           <w:rFonts w:ascii="Arial" w:hAnsi="Arial" w:cs="Arial"/>
           <w:sz w:val="22"/>
           <w:szCs w:val="22"/>
         </w:rPr>
-        <w:t>-digit integer (</w:t>
-      </w:r>
+      </w:pPr>
       <w:r>
         <w:rPr>
           <w:rFonts w:ascii="Arial" w:hAnsi="Arial" w:cs="Arial"/>
           <w:sz w:val="22"/>
           <w:szCs w:val="22"/>
         </w:rPr>
-        <w:t>ABC</w:t>
+        <w:t xml:space="preserve">The runafluid_switch is a </w:t>
       </w:r>
       <w:r>
         <w:rPr>
@@ -5712,7 +5821,7 @@
           <w:sz w:val="22"/>
           <w:szCs w:val="22"/>
         </w:rPr>
-        <w:t>D</w:t>
+        <w:t>four</w:t>
       </w:r>
       <w:r>
         <w:rPr>
@@ -5720,7 +5829,7 @@
           <w:sz w:val="22"/>
           <w:szCs w:val="22"/>
         </w:rPr>
-        <w:t>)</w:t>
+        <w:t>-digit integer (</w:t>
       </w:r>
       <w:r>
         <w:rPr>
@@ -5728,129 +5837,32 @@
           <w:sz w:val="22"/>
           <w:szCs w:val="22"/>
         </w:rPr>
-        <w:t xml:space="preserve"> – leave zeroes from the beginning:</w:t>
-      </w:r>
-    </w:p>
-    <w:p>
-      <w:pPr>
-        <w:suppressAutoHyphens w:val="0"/>
-        <w:spacing w:line="240" w:lineRule="auto"/>
+        <w:t>ABC</w:t>
+      </w:r>
+      <w:r>
         <w:rPr>
           <w:rFonts w:ascii="Arial" w:hAnsi="Arial" w:cs="Arial"/>
           <w:sz w:val="22"/>
           <w:szCs w:val="22"/>
         </w:rPr>
-      </w:pPr>
-    </w:p>
-    <w:p>
-      <w:pPr>
-        <w:suppressAutoHyphens w:val="0"/>
-        <w:spacing w:line="240" w:lineRule="auto"/>
+        <w:t>D</w:t>
+      </w:r>
+      <w:r>
         <w:rPr>
           <w:rFonts w:ascii="Arial" w:hAnsi="Arial" w:cs="Arial"/>
           <w:sz w:val="22"/>
           <w:szCs w:val="22"/>
         </w:rPr>
-      </w:pPr>
-    </w:p>
-    <w:p>
-      <w:pPr>
-        <w:suppressAutoHyphens w:val="0"/>
-        <w:spacing w:line="240" w:lineRule="auto"/>
+        <w:t>)</w:t>
+      </w:r>
+      <w:r>
         <w:rPr>
           <w:rFonts w:ascii="Arial" w:hAnsi="Arial" w:cs="Arial"/>
           <w:sz w:val="22"/>
           <w:szCs w:val="22"/>
         </w:rPr>
-      </w:pPr>
-    </w:p>
-    <w:p>
-      <w:pPr>
-        <w:suppressAutoHyphens w:val="0"/>
-        <w:spacing w:line="240" w:lineRule="auto"/>
-        <w:rPr>
-          <w:rFonts w:ascii="Arial" w:hAnsi="Arial" w:cs="Arial"/>
-          <w:sz w:val="22"/>
-          <w:szCs w:val="22"/>
-        </w:rPr>
-      </w:pPr>
-    </w:p>
-    <w:p>
-      <w:pPr>
-        <w:suppressAutoHyphens w:val="0"/>
-        <w:spacing w:line="240" w:lineRule="auto"/>
-        <w:rPr>
-          <w:rFonts w:ascii="Arial" w:hAnsi="Arial" w:cs="Arial"/>
-          <w:sz w:val="22"/>
-          <w:szCs w:val="22"/>
-        </w:rPr>
-      </w:pPr>
-    </w:p>
-    <w:p>
-      <w:pPr>
-        <w:suppressAutoHyphens w:val="0"/>
-        <w:spacing w:line="240" w:lineRule="auto"/>
-        <w:rPr>
-          <w:rFonts w:ascii="Arial" w:hAnsi="Arial" w:cs="Arial"/>
-          <w:sz w:val="22"/>
-          <w:szCs w:val="22"/>
-        </w:rPr>
-      </w:pPr>
-    </w:p>
-    <w:p>
-      <w:pPr>
-        <w:suppressAutoHyphens w:val="0"/>
-        <w:spacing w:line="240" w:lineRule="auto"/>
-        <w:rPr>
-          <w:rFonts w:ascii="Arial" w:hAnsi="Arial" w:cs="Arial"/>
-          <w:sz w:val="22"/>
-          <w:szCs w:val="22"/>
-        </w:rPr>
-      </w:pPr>
-    </w:p>
-    <w:p>
-      <w:pPr>
-        <w:suppressAutoHyphens w:val="0"/>
-        <w:spacing w:line="240" w:lineRule="auto"/>
-        <w:rPr>
-          <w:rFonts w:ascii="Arial" w:hAnsi="Arial" w:cs="Arial"/>
-          <w:sz w:val="22"/>
-          <w:szCs w:val="22"/>
-        </w:rPr>
-      </w:pPr>
-    </w:p>
-    <w:p>
-      <w:pPr>
-        <w:suppressAutoHyphens w:val="0"/>
-        <w:spacing w:line="240" w:lineRule="auto"/>
-        <w:rPr>
-          <w:rFonts w:ascii="Arial" w:hAnsi="Arial" w:cs="Arial"/>
-          <w:sz w:val="22"/>
-          <w:szCs w:val="22"/>
-        </w:rPr>
-      </w:pPr>
-    </w:p>
-    <w:p>
-      <w:pPr>
-        <w:suppressAutoHyphens w:val="0"/>
-        <w:spacing w:line="240" w:lineRule="auto"/>
-        <w:rPr>
-          <w:rFonts w:ascii="Arial" w:hAnsi="Arial" w:cs="Arial"/>
-          <w:sz w:val="22"/>
-          <w:szCs w:val="22"/>
-        </w:rPr>
-      </w:pPr>
-    </w:p>
-    <w:p>
-      <w:pPr>
-        <w:suppressAutoHyphens w:val="0"/>
-        <w:spacing w:line="240" w:lineRule="auto"/>
-        <w:rPr>
-          <w:rFonts w:ascii="Arial" w:hAnsi="Arial" w:cs="Arial"/>
-          <w:sz w:val="22"/>
-          <w:szCs w:val="22"/>
-        </w:rPr>
-      </w:pPr>
+        <w:t xml:space="preserve"> – leave zeroes from the beginning:</w:t>
+      </w:r>
     </w:p>
     <w:p>
       <w:pPr>
@@ -6216,14 +6228,6 @@
                 <w:szCs w:val="24"/>
               </w:rPr>
             </w:pPr>
-            <w:r>
-              <w:rPr>
-                <w:rFonts w:ascii="Thorndale" w:hAnsi="Thorndale" w:cs="Thorndale"/>
-                <w:color w:val="000000"/>
-                <w:szCs w:val="24"/>
-              </w:rPr>
-              <w:t>not yet implemented</w:t>
-            </w:r>
           </w:p>
         </w:tc>
       </w:tr>
@@ -7955,14 +7959,6 @@
                 <w:szCs w:val="24"/>
               </w:rPr>
             </w:pPr>
-            <w:r>
-              <w:rPr>
-                <w:rFonts w:ascii="Thorndale" w:hAnsi="Thorndale" w:cs="Thorndale"/>
-                <w:color w:val="000000"/>
-                <w:szCs w:val="24"/>
-              </w:rPr>
-              <w:t>not yet implemented</w:t>
-            </w:r>
           </w:p>
         </w:tc>
       </w:tr>
@@ -8248,28 +8244,30 @@
         <w:spacing w:line="240" w:lineRule="auto"/>
         <w:rPr>
           <w:rFonts w:ascii="Arial" w:hAnsi="Arial" w:cs="Arial"/>
+          <w:sz w:val="22"/>
+          <w:szCs w:val="22"/>
+        </w:rPr>
+      </w:pPr>
+      <w:r>
+        <w:rPr>
+          <w:rFonts w:ascii="Arial" w:hAnsi="Arial" w:cs="Arial"/>
+          <w:sz w:val="22"/>
+          <w:szCs w:val="22"/>
+        </w:rPr>
+        <w:t xml:space="preserve"> </w:t>
+      </w:r>
+    </w:p>
+    <w:p>
+      <w:pPr>
+        <w:suppressAutoHyphens w:val="0"/>
+        <w:spacing w:line="240" w:lineRule="auto"/>
+        <w:rPr>
+          <w:rFonts w:ascii="Arial" w:hAnsi="Arial" w:cs="Arial"/>
           <w:b/>
           <w:sz w:val="22"/>
           <w:szCs w:val="22"/>
         </w:rPr>
       </w:pPr>
-      <w:r>
-        <w:rPr>
-          <w:rFonts w:ascii="Arial" w:hAnsi="Arial" w:cs="Arial"/>
-          <w:sz w:val="22"/>
-          <w:szCs w:val="22"/>
-        </w:rPr>
-        <w:br w:type="page"/>
-      </w:r>
-      <w:r>
-        <w:rPr>
-          <w:rFonts w:ascii="Arial" w:hAnsi="Arial" w:cs="Arial"/>
-          <w:sz w:val="22"/>
-          <w:szCs w:val="22"/>
-        </w:rPr>
-        <w:lastRenderedPageBreak/>
-        <w:t xml:space="preserve"> </w:t>
-      </w:r>
     </w:p>
     <w:p>
       <w:pPr>
@@ -8291,15 +8289,6 @@
       <w:r>
         <w:t xml:space="preserve"> composite actor</w:t>
       </w:r>
-    </w:p>
-    <w:p>
-      <w:pPr>
-        <w:spacing w:line="240" w:lineRule="auto"/>
-        <w:rPr>
-          <w:noProof/>
-          <w:lang w:val="hu-HU" w:eastAsia="hu-HU"/>
-        </w:rPr>
-      </w:pPr>
     </w:p>
     <w:p>
       <w:pPr>
@@ -8378,6 +8367,15 @@
         </w:rPr>
       </w:pPr>
     </w:p>
+    <w:p>
+      <w:pPr>
+        <w:suppressAutoHyphens w:val="0"/>
+        <w:spacing w:line="240" w:lineRule="auto"/>
+      </w:pPr>
+      <w:r>
+        <w:br w:type="page"/>
+      </w:r>
+    </w:p>
     <w:p/>
     <w:p/>
     <w:p>
@@ -8923,14 +8921,7 @@
         <w:rPr>
           <w:color w:val="999999"/>
         </w:rPr>
-        <w:t xml:space="preserve">&lt;Describe any items or issues that will limit the options available to the developers. These might include: corporate or regulatory policies; hardware limitations (timing requirements, memory requirements); interfaces to other applications; specific technologies, tools, and databases to be used; parallel operations; language requirements; communications protocols; security </w:t>
-      </w:r>
-      <w:r>
-        <w:rPr>
-          <w:color w:val="999999"/>
-        </w:rPr>
-        <w:lastRenderedPageBreak/>
-        <w:t>considerations; design conventions or programming standards (for example, if the customer’s organization will be responsible for maintaining the delivered software).&gt;</w:t>
+        <w:t>&lt;Describe any items or issues that will limit the options available to the developers. These might include: corporate or regulatory policies; hardware limitations (timing requirements, memory requirements); interfaces to other applications; specific technologies, tools, and databases to be used; parallel operations; language requirements; communications protocols; security considerations; design conventions or programming standards (for example, if the customer’s organization will be responsible for maintaining the delivered software).&gt;</w:t>
       </w:r>
     </w:p>
     <w:p>
@@ -9146,9 +9137,23 @@
     </w:p>
     <w:p>
       <w:pPr>
+        <w:suppressAutoHyphens w:val="0"/>
+        <w:spacing w:line="240" w:lineRule="auto"/>
+        <w:rPr>
+          <w:b/>
+          <w:sz w:val="28"/>
+        </w:rPr>
+      </w:pPr>
+      <w:r>
+        <w:br w:type="page"/>
+      </w:r>
+    </w:p>
+    <w:p>
+      <w:pPr>
         <w:pStyle w:val="Cmsor2"/>
       </w:pPr>
       <w:r>
+        <w:lastRenderedPageBreak/>
         <w:t>User Documentation</w:t>
       </w:r>
       <w:bookmarkEnd w:id="45"/>
@@ -9276,7 +9281,13 @@
     </w:p>
     <w:p>
       <w:pPr>
-        <w:pStyle w:val="Cmsor1"/>
+        <w:suppressAutoHyphens w:val="0"/>
+        <w:spacing w:line="240" w:lineRule="auto"/>
+        <w:rPr>
+          <w:b/>
+          <w:kern w:val="1"/>
+          <w:sz w:val="36"/>
+        </w:rPr>
       </w:pPr>
       <w:bookmarkStart w:id="49" w:name="__RefHeading___Toc441230986"/>
       <w:bookmarkStart w:id="50" w:name="__RefHeading__44_1693480392"/>
@@ -9284,6 +9295,15 @@
       <w:bookmarkEnd w:id="49"/>
       <w:bookmarkEnd w:id="50"/>
       <w:r>
+        <w:br w:type="page"/>
+      </w:r>
+    </w:p>
+    <w:p>
+      <w:pPr>
+        <w:pStyle w:val="Cmsor1"/>
+      </w:pPr>
+      <w:r>
+        <w:lastRenderedPageBreak/>
         <w:t>External Interface Requirements</w:t>
       </w:r>
       <w:bookmarkEnd w:id="51"/>
@@ -9310,14 +9330,7 @@
         <w:rPr>
           <w:color w:val="999999"/>
         </w:rPr>
-        <w:t xml:space="preserve">&lt;Describe the logical characteristics of each interface between the software product and the users. This may include sample screen images, any GUI standards or product family style guides that are to be followed, screen layout constraints, standard buttons and functions (e.g., help) that will appear on every screen, keyboard shortcuts, error message display standards, and so on. Define </w:t>
-      </w:r>
-      <w:r>
-        <w:rPr>
-          <w:color w:val="999999"/>
-        </w:rPr>
-        <w:lastRenderedPageBreak/>
-        <w:t>the software components for which a user interface is needed. Details of the user interface design should be documented in a separate user interface specification.&gt;</w:t>
+        <w:t>&lt;Describe the logical characteristics of each interface between the software product and the users. This may include sample screen images, any GUI standards or product family style guides that are to be followed, screen layout constraints, standard buttons and functions (e.g., help) that will appear on every screen, keyboard shortcuts, error message display standards, and so on. Define the software components for which a user interface is needed. Details of the user interface design should be documented in a separate user interface specification.&gt;</w:t>
       </w:r>
     </w:p>
     <w:p>
@@ -10296,6 +10309,7 @@
           <w:rFonts w:ascii="Arial" w:hAnsi="Arial" w:cs="Arial"/>
           <w:sz w:val="22"/>
         </w:rPr>
+        <w:lastRenderedPageBreak/>
         <w:t xml:space="preserve">The </w:t>
       </w:r>
       <w:r>
@@ -10380,12 +10394,6 @@
           <w:sz w:val="22"/>
         </w:rPr>
       </w:pPr>
-      <w:r>
-        <w:rPr>
-          <w:i/>
-        </w:rPr>
-        <w:br w:type="page"/>
-      </w:r>
     </w:p>
     <w:p>
       <w:pPr>
@@ -16968,24 +16976,34 @@
         <w:t>Additional Requirements</w:t>
       </w:r>
       <w:r>
-        <w:t xml:space="preserve"> (not yet implemented)</w:t>
-      </w:r>
-    </w:p>
-    <w:p>
-      <w:r>
-        <w:t xml:space="preserve">Priority level: </w:t>
-      </w:r>
-      <w:r>
-        <w:rPr>
-          <w:rFonts w:ascii="Courier New" w:hAnsi="Courier New" w:cs="Courier New"/>
+        <w:t xml:space="preserve"> </w:t>
+      </w:r>
+    </w:p>
+    <w:p/>
+    <w:p>
+      <w:r>
+        <w:rPr>
           <w:b/>
-          <w:bdr w:val="single" w:sz="4" w:space="0" w:color="auto"/>
-          <w:shd w:val="clear" w:color="auto" w:fill="FFC000"/>
-        </w:rPr>
-        <w:t>2</w:t>
-      </w:r>
-    </w:p>
-    <w:p/>
+          <w:u w:val="single"/>
+        </w:rPr>
+        <w:t>Toroidicity</w:t>
+      </w:r>
+    </w:p>
+    <w:p>
+      <w:pPr>
+        <w:rPr>
+          <w:b/>
+          <w:u w:val="single"/>
+        </w:rPr>
+      </w:pPr>
+      <w:r>
+        <w:rPr>
+          <w:i/>
+          <w:color w:val="FF0000"/>
+        </w:rPr>
+        <w:t>Implemented</w:t>
+      </w:r>
+    </w:p>
     <w:p>
       <w:pPr>
         <w:pStyle w:val="requirement"/>
@@ -17018,7 +17036,13 @@
         <w:t xml:space="preserve"> [</w:t>
       </w:r>
       <w:r>
-        <w:t>8, 13</w:t>
+        <w:t>11</w:t>
+      </w:r>
+      <w:r>
+        <w:t>, 1</w:t>
+      </w:r>
+      <w:r>
+        <w:t>2</w:t>
       </w:r>
       <w:r>
         <w:t>]</w:t>
@@ -17127,6 +17151,12 @@
               <w:rFonts w:ascii="Cambria Math" w:hAnsi="Cambria Math"/>
             </w:rPr>
             <m:t>=1-</m:t>
+          </m:r>
+          <m:r>
+            <w:rPr>
+              <w:rFonts w:ascii="Cambria Math" w:hAnsi="Cambria Math"/>
+            </w:rPr>
+            <m:t>1.2</m:t>
           </m:r>
           <m:rad>
             <m:radPr>
@@ -17229,7 +17259,7 @@
                 <w:rPr>
                   <w:rFonts w:ascii="Cambria Math" w:hAnsi="Cambria Math"/>
                 </w:rPr>
-                <m:t>r</m:t>
+                <m:t>a</m:t>
               </m:r>
             </m:num>
             <m:den>
@@ -17282,7 +17312,7 @@
                     <a:blip r:embed="rId28" cstate="print">
                       <a:extLst>
                         <a:ext uri="{28A0092B-C50C-407E-A947-70E740481C1C}">
-                          <a14:useLocalDpi xmlns="" xmlns:wpc="http://schemas.microsoft.com/office/word/2010/wordprocessingCanvas" xmlns:mc="http://schemas.openxmlformats.org/markup-compatibility/2006" xmlns:o="urn:schemas-microsoft-com:office:office" xmlns:v="urn:schemas-microsoft-com:vml" xmlns:wp14="http://schemas.microsoft.com/office/word/2010/wordprocessingDrawing" xmlns:w10="urn:schemas-microsoft-com:office:word" xmlns:w="http://schemas.openxmlformats.org/wordprocessingml/2006/main" xmlns:w14="http://schemas.microsoft.com/office/word/2010/wordml" xmlns:w15="http://schemas.microsoft.com/office/word/2012/wordml" xmlns:wpg="http://schemas.microsoft.com/office/word/2010/wordprocessingGroup" xmlns:wpi="http://schemas.microsoft.com/office/word/2010/wordprocessingInk" xmlns:wps="http://schemas.microsoft.com/office/word/2010/wordprocessingShape" xmlns:a14="http://schemas.microsoft.com/office/drawing/2010/main" val="0"/>
+                          <a14:useLocalDpi xmlns:a14="http://schemas.microsoft.com/office/drawing/2010/main" xmlns:wps="http://schemas.microsoft.com/office/word/2010/wordprocessingShape" xmlns:wpi="http://schemas.microsoft.com/office/word/2010/wordprocessingInk" xmlns:wpg="http://schemas.microsoft.com/office/word/2010/wordprocessingGroup" xmlns:w15="http://schemas.microsoft.com/office/word/2012/wordml" xmlns:w14="http://schemas.microsoft.com/office/word/2010/wordml" xmlns:w="http://schemas.openxmlformats.org/wordprocessingml/2006/main" xmlns:w10="urn:schemas-microsoft-com:office:word" xmlns:wp14="http://schemas.microsoft.com/office/word/2010/wordprocessingDrawing" xmlns:v="urn:schemas-microsoft-com:vml" xmlns:o="urn:schemas-microsoft-com:office:office" xmlns:mc="http://schemas.openxmlformats.org/markup-compatibility/2006" xmlns:wpc="http://schemas.microsoft.com/office/word/2010/wordprocessingCanvas" xmlns="" val="0"/>
                         </a:ext>
                       </a:extLst>
                     </a:blip>
@@ -17305,14 +17335,14 @@
                     </a:ln>
                     <a:extLst>
                       <a:ext uri="{909E8E84-426E-40DD-AFC4-6F175D3DCCD1}">
-                        <a14:hiddenFill xmlns="" xmlns:wpc="http://schemas.microsoft.com/office/word/2010/wordprocessingCanvas" xmlns:mc="http://schemas.openxmlformats.org/markup-compatibility/2006" xmlns:o="urn:schemas-microsoft-com:office:office" xmlns:v="urn:schemas-microsoft-com:vml" xmlns:wp14="http://schemas.microsoft.com/office/word/2010/wordprocessingDrawing" xmlns:w10="urn:schemas-microsoft-com:office:word" xmlns:w="http://schemas.openxmlformats.org/wordprocessingml/2006/main" xmlns:w14="http://schemas.microsoft.com/office/word/2010/wordml" xmlns:w15="http://schemas.microsoft.com/office/word/2012/wordml" xmlns:wpg="http://schemas.microsoft.com/office/word/2010/wordprocessingGroup" xmlns:wpi="http://schemas.microsoft.com/office/word/2010/wordprocessingInk" xmlns:wps="http://schemas.microsoft.com/office/word/2010/wordprocessingShape" xmlns:a14="http://schemas.microsoft.com/office/drawing/2010/main">
+                        <a14:hiddenFill xmlns:a14="http://schemas.microsoft.com/office/drawing/2010/main" xmlns:wps="http://schemas.microsoft.com/office/word/2010/wordprocessingShape" xmlns:wpi="http://schemas.microsoft.com/office/word/2010/wordprocessingInk" xmlns:wpg="http://schemas.microsoft.com/office/word/2010/wordprocessingGroup" xmlns:w15="http://schemas.microsoft.com/office/word/2012/wordml" xmlns:w14="http://schemas.microsoft.com/office/word/2010/wordml" xmlns:w="http://schemas.openxmlformats.org/wordprocessingml/2006/main" xmlns:w10="urn:schemas-microsoft-com:office:word" xmlns:wp14="http://schemas.microsoft.com/office/word/2010/wordprocessingDrawing" xmlns:v="urn:schemas-microsoft-com:vml" xmlns:o="urn:schemas-microsoft-com:office:office" xmlns:mc="http://schemas.openxmlformats.org/markup-compatibility/2006" xmlns:wpc="http://schemas.microsoft.com/office/word/2010/wordprocessingCanvas" xmlns="">
                           <a:solidFill>
                             <a:schemeClr val="accent1"/>
                           </a:solidFill>
                         </a14:hiddenFill>
                       </a:ext>
                       <a:ext uri="{91240B29-F687-4F45-9708-019B960494DF}">
-                        <a14:hiddenLine xmlns="" xmlns:wpc="http://schemas.microsoft.com/office/word/2010/wordprocessingCanvas" xmlns:mc="http://schemas.openxmlformats.org/markup-compatibility/2006" xmlns:o="urn:schemas-microsoft-com:office:office" xmlns:v="urn:schemas-microsoft-com:vml" xmlns:wp14="http://schemas.microsoft.com/office/word/2010/wordprocessingDrawing" xmlns:w10="urn:schemas-microsoft-com:office:word" xmlns:w="http://schemas.openxmlformats.org/wordprocessingml/2006/main" xmlns:w14="http://schemas.microsoft.com/office/word/2010/wordml" xmlns:w15="http://schemas.microsoft.com/office/word/2012/wordml" xmlns:wpg="http://schemas.microsoft.com/office/word/2010/wordprocessingGroup" xmlns:wpi="http://schemas.microsoft.com/office/word/2010/wordprocessingInk" xmlns:wps="http://schemas.microsoft.com/office/word/2010/wordprocessingShape" xmlns:a14="http://schemas.microsoft.com/office/drawing/2010/main" w="9525">
+                        <a14:hiddenLine xmlns:a14="http://schemas.microsoft.com/office/drawing/2010/main" xmlns:wps="http://schemas.microsoft.com/office/word/2010/wordprocessingShape" xmlns:wpi="http://schemas.microsoft.com/office/word/2010/wordprocessingInk" xmlns:wpg="http://schemas.microsoft.com/office/word/2010/wordprocessingGroup" xmlns:w15="http://schemas.microsoft.com/office/word/2012/wordml" xmlns:w14="http://schemas.microsoft.com/office/word/2010/wordml" xmlns:w="http://schemas.openxmlformats.org/wordprocessingml/2006/main" xmlns:w10="urn:schemas-microsoft-com:office:word" xmlns:wp14="http://schemas.microsoft.com/office/word/2010/wordprocessingDrawing" xmlns:v="urn:schemas-microsoft-com:vml" xmlns:o="urn:schemas-microsoft-com:office:office" xmlns:mc="http://schemas.openxmlformats.org/markup-compatibility/2006" xmlns:wpc="http://schemas.microsoft.com/office/word/2010/wordprocessingCanvas" xmlns="" w="9525">
                           <a:solidFill>
                             <a:schemeClr val="tx1"/>
                           </a:solidFill>
@@ -17395,7 +17425,7 @@
           <w:szCs w:val="24"/>
           <w:lang w:val="hu-HU" w:eastAsia="hu-HU"/>
         </w:rPr>
-        <w:t>Figure 8 of [</w:t>
+        <w:t xml:space="preserve">Figure </w:t>
       </w:r>
       <w:r>
         <w:rPr>
@@ -17405,7 +17435,7 @@
           <w:szCs w:val="24"/>
           <w:lang w:val="hu-HU" w:eastAsia="hu-HU"/>
         </w:rPr>
-        <w:t>8</w:t>
+        <w:t>7</w:t>
       </w:r>
       <w:r>
         <w:rPr>
@@ -17415,7 +17445,7 @@
           <w:szCs w:val="24"/>
           <w:lang w:val="hu-HU" w:eastAsia="hu-HU"/>
         </w:rPr>
-        <w:t>] and Figure 2 of [1</w:t>
+        <w:t xml:space="preserve"> of [</w:t>
       </w:r>
       <w:r>
         <w:rPr>
@@ -17425,7 +17455,7 @@
           <w:szCs w:val="24"/>
           <w:lang w:val="hu-HU" w:eastAsia="hu-HU"/>
         </w:rPr>
-        <w:t>3</w:t>
+        <w:t>11</w:t>
       </w:r>
       <w:r>
         <w:rPr>
@@ -17435,6 +17465,26 @@
           <w:szCs w:val="24"/>
           <w:lang w:val="hu-HU" w:eastAsia="hu-HU"/>
         </w:rPr>
+        <w:t>] and Figure 2 of [1</w:t>
+      </w:r>
+      <w:r>
+        <w:rPr>
+          <w:rFonts w:ascii="Times" w:hAnsi="Times"/>
+          <w:noProof/>
+          <w:sz w:val="24"/>
+          <w:szCs w:val="24"/>
+          <w:lang w:val="hu-HU" w:eastAsia="hu-HU"/>
+        </w:rPr>
+        <w:t>2</w:t>
+      </w:r>
+      <w:r>
+        <w:rPr>
+          <w:rFonts w:ascii="Times" w:hAnsi="Times"/>
+          <w:noProof/>
+          <w:sz w:val="24"/>
+          <w:szCs w:val="24"/>
+          <w:lang w:val="hu-HU" w:eastAsia="hu-HU"/>
+        </w:rPr>
         <w:t>]</w:t>
       </w:r>
     </w:p>
@@ -17444,12 +17494,6 @@
         <w:spacing w:line="240" w:lineRule="auto"/>
         <w:ind w:left="0" w:firstLine="0"/>
         <w:jc w:val="center"/>
-      </w:pPr>
-    </w:p>
-    <w:p>
-      <w:pPr>
-        <w:pStyle w:val="requirement"/>
-        <w:spacing w:line="240" w:lineRule="auto"/>
       </w:pPr>
     </w:p>
     <w:p>
@@ -20848,7 +20892,13 @@
         </m:r>
       </m:oMath>
       <w:r>
-        <w:t>) [10]:</w:t>
+        <w:t>) [</w:t>
+      </w:r>
+      <w:r>
+        <w:t xml:space="preserve">8, </w:t>
+      </w:r>
+      <w:r>
+        <w:t>10]:</w:t>
       </w:r>
     </w:p>
     <w:p>
@@ -21046,10 +21096,68 @@
     </w:p>
     <w:p>
       <w:pPr>
+        <w:pStyle w:val="Cmsor3"/>
+        <w:spacing w:before="0" w:after="0" w:line="240" w:lineRule="auto"/>
+      </w:pPr>
+      <w:r>
+        <w:lastRenderedPageBreak/>
+        <w:t>Additional Requirements (not yet implemented)</w:t>
+      </w:r>
+    </w:p>
+    <w:p>
+      <w:pPr>
+        <w:rPr>
+          <w:b/>
+          <w:u w:val="single"/>
+        </w:rPr>
+      </w:pPr>
+      <w:r>
+        <w:rPr>
+          <w:b/>
+          <w:u w:val="single"/>
+        </w:rPr>
+        <w:t>Toroidicity</w:t>
+      </w:r>
+      <w:r>
+        <w:rPr>
+          <w:b/>
+          <w:u w:val="single"/>
+        </w:rPr>
+        <w:t xml:space="preserve"> </w:t>
+      </w:r>
+    </w:p>
+    <w:p>
+      <w:pPr>
+        <w:rPr>
+          <w:b/>
+          <w:u w:val="single"/>
+        </w:rPr>
+      </w:pPr>
+      <w:r>
+        <w:rPr>
+          <w:i/>
+          <w:color w:val="FF0000"/>
+        </w:rPr>
+        <w:t>Implemented</w:t>
+      </w:r>
+    </w:p>
+    <w:p/>
+    <w:p>
+      <w:pPr>
+        <w:pStyle w:val="requirement"/>
+        <w:spacing w:line="240" w:lineRule="auto"/>
+        <w:ind w:left="1354" w:firstLine="0"/>
+      </w:pPr>
+    </w:p>
+    <w:p>
+      <w:pPr>
         <w:pStyle w:val="requirement"/>
         <w:spacing w:line="240" w:lineRule="auto"/>
         <w:ind w:left="0" w:firstLine="0"/>
       </w:pPr>
+      <w:r>
+        <w:t>REQ-12:toroidicity [ 12 A.4]</w:t>
+      </w:r>
     </w:p>
     <w:p>
       <w:pPr>
@@ -21057,15 +21165,230 @@
         <w:spacing w:line="240" w:lineRule="auto"/>
         <w:ind w:left="0" w:firstLine="0"/>
       </w:pPr>
-    </w:p>
-    <w:p>
-      <w:pPr>
-        <w:pStyle w:val="Cmsor3"/>
-        <w:spacing w:before="0" w:after="0" w:line="240" w:lineRule="auto"/>
-      </w:pPr>
-      <w:r>
-        <w:t>Additional Requirements (not yet implemented)</w:t>
-      </w:r>
+      <m:oMathPara>
+        <m:oMath>
+          <m:f>
+            <m:fPr>
+              <m:ctrlPr>
+                <w:rPr>
+                  <w:rFonts w:ascii="Cambria Math" w:hAnsi="Cambria Math"/>
+                  <w:i/>
+                </w:rPr>
+              </m:ctrlPr>
+            </m:fPr>
+            <m:num>
+              <m:sSub>
+                <m:sSubPr>
+                  <m:ctrlPr>
+                    <w:rPr>
+                      <w:rFonts w:ascii="Cambria Math" w:hAnsi="Cambria Math"/>
+                      <w:i/>
+                    </w:rPr>
+                  </m:ctrlPr>
+                </m:sSubPr>
+                <m:e>
+                  <m:r>
+                    <w:rPr>
+                      <w:rFonts w:ascii="Cambria Math" w:hAnsi="Cambria Math"/>
+                    </w:rPr>
+                    <m:t>S</m:t>
+                  </m:r>
+                </m:e>
+                <m:sub>
+                  <m:r>
+                    <m:rPr>
+                      <m:nor/>
+                    </m:rPr>
+                    <w:rPr>
+                      <w:rFonts w:ascii="Cambria Math" w:hAnsi="Cambria Math"/>
+                    </w:rPr>
+                    <m:t>A</m:t>
+                  </m:r>
+                  <m:ctrlPr>
+                    <w:rPr>
+                      <w:rFonts w:ascii="Cambria Math" w:hAnsi="Cambria Math"/>
+                    </w:rPr>
+                  </m:ctrlPr>
+                </m:sub>
+              </m:sSub>
+              <m:ctrlPr>
+                <w:rPr>
+                  <w:rFonts w:ascii="Cambria Math" w:hAnsi="Cambria Math"/>
+                </w:rPr>
+              </m:ctrlPr>
+            </m:num>
+            <m:den>
+              <m:sSub>
+                <m:sSubPr>
+                  <m:ctrlPr>
+                    <w:rPr>
+                      <w:rFonts w:ascii="Cambria Math" w:hAnsi="Cambria Math"/>
+                      <w:i/>
+                    </w:rPr>
+                  </m:ctrlPr>
+                </m:sSubPr>
+                <m:e>
+                  <m:r>
+                    <w:rPr>
+                      <w:rFonts w:ascii="Cambria Math" w:hAnsi="Cambria Math"/>
+                    </w:rPr>
+                    <m:t>S</m:t>
+                  </m:r>
+                </m:e>
+                <m:sub>
+                  <m:r>
+                    <m:rPr>
+                      <m:nor/>
+                    </m:rPr>
+                    <w:rPr>
+                      <w:rFonts w:ascii="Cambria Math" w:hAnsi="Cambria Math"/>
+                    </w:rPr>
+                    <m:t>A, cyl</m:t>
+                  </m:r>
+                  <m:ctrlPr>
+                    <w:rPr>
+                      <w:rFonts w:ascii="Cambria Math" w:hAnsi="Cambria Math"/>
+                    </w:rPr>
+                  </m:ctrlPr>
+                </m:sub>
+              </m:sSub>
+            </m:den>
+          </m:f>
+          <m:r>
+            <w:rPr>
+              <w:rFonts w:ascii="Cambria Math" w:hAnsi="Cambria Math"/>
+            </w:rPr>
+            <m:t>=</m:t>
+          </m:r>
+          <m:f>
+            <m:fPr>
+              <m:ctrlPr>
+                <w:rPr>
+                  <w:rFonts w:ascii="Cambria Math" w:hAnsi="Cambria Math"/>
+                  <w:i/>
+                </w:rPr>
+              </m:ctrlPr>
+            </m:fPr>
+            <m:num>
+              <m:sSup>
+                <m:sSupPr>
+                  <m:ctrlPr>
+                    <w:rPr>
+                      <w:rFonts w:ascii="Cambria Math" w:hAnsi="Cambria Math"/>
+                      <w:i/>
+                    </w:rPr>
+                  </m:ctrlPr>
+                </m:sSupPr>
+                <m:e>
+                  <m:d>
+                    <m:dPr>
+                      <m:ctrlPr>
+                        <w:rPr>
+                          <w:rFonts w:ascii="Cambria Math" w:hAnsi="Cambria Math"/>
+                          <w:i/>
+                        </w:rPr>
+                      </m:ctrlPr>
+                    </m:dPr>
+                    <m:e>
+                      <m:r>
+                        <w:rPr>
+                          <w:rFonts w:ascii="Cambria Math" w:hAnsi="Cambria Math"/>
+                        </w:rPr>
+                        <m:t>1-ϵ</m:t>
+                      </m:r>
+                    </m:e>
+                  </m:d>
+                </m:e>
+                <m:sup>
+                  <m:r>
+                    <w:rPr>
+                      <w:rFonts w:ascii="Cambria Math" w:hAnsi="Cambria Math"/>
+                    </w:rPr>
+                    <m:t>2</m:t>
+                  </m:r>
+                </m:sup>
+              </m:sSup>
+            </m:num>
+            <m:den>
+              <m:r>
+                <w:rPr>
+                  <w:rFonts w:ascii="Cambria Math" w:hAnsi="Cambria Math"/>
+                </w:rPr>
+                <m:t>π</m:t>
+              </m:r>
+              <m:rad>
+                <m:radPr>
+                  <m:degHide m:val="on"/>
+                  <m:ctrlPr>
+                    <w:rPr>
+                      <w:rFonts w:ascii="Cambria Math" w:hAnsi="Cambria Math"/>
+                      <w:i/>
+                    </w:rPr>
+                  </m:ctrlPr>
+                </m:radPr>
+                <m:deg/>
+                <m:e>
+                  <m:f>
+                    <m:fPr>
+                      <m:type m:val="lin"/>
+                      <m:ctrlPr>
+                        <w:rPr>
+                          <w:rFonts w:ascii="Cambria Math" w:hAnsi="Cambria Math"/>
+                          <w:i/>
+                        </w:rPr>
+                      </m:ctrlPr>
+                    </m:fPr>
+                    <m:num>
+                      <m:r>
+                        <w:rPr>
+                          <w:rFonts w:ascii="Cambria Math" w:hAnsi="Cambria Math"/>
+                        </w:rPr>
+                        <m:t>ϵE</m:t>
+                      </m:r>
+                    </m:num>
+                    <m:den>
+                      <m:sSub>
+                        <m:sSubPr>
+                          <m:ctrlPr>
+                            <w:rPr>
+                              <w:rFonts w:ascii="Cambria Math" w:hAnsi="Cambria Math"/>
+                              <w:i/>
+                            </w:rPr>
+                          </m:ctrlPr>
+                        </m:sSubPr>
+                        <m:e>
+                          <m:r>
+                            <w:rPr>
+                              <w:rFonts w:ascii="Cambria Math" w:hAnsi="Cambria Math"/>
+                            </w:rPr>
+                            <m:t>E</m:t>
+                          </m:r>
+                        </m:e>
+                        <m:sub>
+                          <m:r>
+                            <m:rPr>
+                              <m:nor/>
+                            </m:rPr>
+                            <w:rPr>
+                              <w:rFonts w:ascii="Cambria Math" w:hAnsi="Cambria Math"/>
+                            </w:rPr>
+                            <m:t>c</m:t>
+                          </m:r>
+                          <m:ctrlPr>
+                            <w:rPr>
+                              <w:rFonts w:ascii="Cambria Math" w:hAnsi="Cambria Math"/>
+                            </w:rPr>
+                          </m:ctrlPr>
+                        </m:sub>
+                      </m:sSub>
+                    </m:den>
+                  </m:f>
+                </m:e>
+              </m:rad>
+            </m:den>
+          </m:f>
+        </m:oMath>
+      </m:oMathPara>
     </w:p>
     <w:p>
       <w:pPr>
@@ -21076,6 +21399,343 @@
     </w:p>
     <w:p>
       <w:pPr>
+        <w:pStyle w:val="requirement"/>
+        <w:spacing w:line="240" w:lineRule="auto"/>
+        <w:ind w:left="0" w:firstLine="0"/>
+      </w:pPr>
+      <w:r>
+        <w:t xml:space="preserve">where </w:t>
+      </w:r>
+      <m:oMath>
+        <m:sSub>
+          <m:sSubPr>
+            <m:ctrlPr>
+              <w:rPr>
+                <w:rFonts w:ascii="Cambria Math" w:hAnsi="Cambria Math"/>
+                <w:i/>
+              </w:rPr>
+            </m:ctrlPr>
+          </m:sSubPr>
+          <m:e>
+            <m:r>
+              <w:rPr>
+                <w:rFonts w:ascii="Cambria Math" w:hAnsi="Cambria Math"/>
+              </w:rPr>
+              <m:t>E</m:t>
+            </m:r>
+          </m:e>
+          <m:sub>
+            <m:r>
+              <m:rPr>
+                <m:nor/>
+              </m:rPr>
+              <w:rPr>
+                <w:rFonts w:ascii="Cambria Math" w:hAnsi="Cambria Math"/>
+              </w:rPr>
+              <m:t>c</m:t>
+            </m:r>
+            <m:ctrlPr>
+              <w:rPr>
+                <w:rFonts w:ascii="Cambria Math" w:hAnsi="Cambria Math"/>
+              </w:rPr>
+            </m:ctrlPr>
+          </m:sub>
+        </m:sSub>
+      </m:oMath>
+      <w:r>
+        <w:t xml:space="preserve"> in REQ-2</w:t>
+      </w:r>
+    </w:p>
+    <w:p>
+      <w:pPr>
+        <w:pStyle w:val="requirement"/>
+        <w:spacing w:line="240" w:lineRule="auto"/>
+        <w:ind w:left="0" w:firstLine="0"/>
+      </w:pPr>
+    </w:p>
+    <w:p>
+      <w:pPr>
+        <w:pStyle w:val="requirement"/>
+        <w:spacing w:line="240" w:lineRule="auto"/>
+        <w:ind w:left="0" w:firstLine="0"/>
+      </w:pPr>
+      <w:r>
+        <w:t>REQ-13: inverse aspect ratio</w:t>
+      </w:r>
+    </w:p>
+    <w:p>
+      <w:pPr>
+        <w:pStyle w:val="requirement"/>
+        <w:spacing w:line="240" w:lineRule="auto"/>
+        <w:ind w:left="0" w:firstLine="0"/>
+      </w:pPr>
+      <m:oMathPara>
+        <m:oMath>
+          <m:r>
+            <w:rPr>
+              <w:rFonts w:ascii="Cambria Math" w:hAnsi="Cambria Math"/>
+            </w:rPr>
+            <m:t>ϵ=</m:t>
+          </m:r>
+          <m:f>
+            <m:fPr>
+              <m:ctrlPr>
+                <w:rPr>
+                  <w:rFonts w:ascii="Cambria Math" w:hAnsi="Cambria Math"/>
+                  <w:i/>
+                </w:rPr>
+              </m:ctrlPr>
+            </m:fPr>
+            <m:num>
+              <m:r>
+                <w:rPr>
+                  <w:rFonts w:ascii="Cambria Math" w:hAnsi="Cambria Math"/>
+                </w:rPr>
+                <m:t>a</m:t>
+              </m:r>
+            </m:num>
+            <m:den>
+              <m:r>
+                <w:rPr>
+                  <w:rFonts w:ascii="Cambria Math" w:hAnsi="Cambria Math"/>
+                </w:rPr>
+                <m:t>R</m:t>
+              </m:r>
+            </m:den>
+          </m:f>
+        </m:oMath>
+      </m:oMathPara>
+    </w:p>
+    <w:p>
+      <w:pPr>
+        <w:pStyle w:val="requirement"/>
+        <w:spacing w:line="240" w:lineRule="auto"/>
+        <w:ind w:left="0" w:firstLine="0"/>
+      </w:pPr>
+    </w:p>
+    <w:p>
+      <w:pPr>
+        <w:pStyle w:val="template"/>
+        <w:spacing w:line="240" w:lineRule="auto"/>
+        <w:jc w:val="center"/>
+        <w:rPr>
+          <w:i w:val="0"/>
+          <w:noProof/>
+          <w:lang w:val="hu-HU" w:eastAsia="hu-HU"/>
+        </w:rPr>
+      </w:pPr>
+      <w:r>
+        <w:rPr>
+          <w:i w:val="0"/>
+          <w:noProof/>
+          <w:lang w:val="hu-HU" w:eastAsia="hu-HU"/>
+        </w:rPr>
+        <w:drawing>
+          <wp:inline distT="0" distB="0" distL="0" distR="0">
+            <wp:extent cx="4213155" cy="3328200"/>
+            <wp:effectExtent l="19050" t="0" r="0" b="0"/>
+            <wp:docPr id="4" name="Kép 6"/>
+            <wp:cNvGraphicFramePr/>
+            <a:graphic xmlns:a="http://schemas.openxmlformats.org/drawingml/2006/main">
+              <a:graphicData uri="http://schemas.openxmlformats.org/drawingml/2006/picture">
+                <pic:pic xmlns:pic="http://schemas.openxmlformats.org/drawingml/2006/picture">
+                  <pic:nvPicPr>
+                    <pic:cNvPr id="1033" name="Picture 9"/>
+                    <pic:cNvPicPr>
+                      <a:picLocks noChangeAspect="1" noChangeArrowheads="1"/>
+                    </pic:cNvPicPr>
+                  </pic:nvPicPr>
+                  <pic:blipFill>
+                    <a:blip r:embed="rId30" cstate="print">
+                      <a:extLst>
+                        <a:ext uri="{28A0092B-C50C-407E-A947-70E740481C1C}">
+                          <a14:useLocalDpi xmlns:a14="http://schemas.microsoft.com/office/drawing/2010/main" xmlns:wps="http://schemas.microsoft.com/office/word/2010/wordprocessingShape" xmlns:wpi="http://schemas.microsoft.com/office/word/2010/wordprocessingInk" xmlns:wpg="http://schemas.microsoft.com/office/word/2010/wordprocessingGroup" xmlns:w15="http://schemas.microsoft.com/office/word/2012/wordml" xmlns:w14="http://schemas.microsoft.com/office/word/2010/wordml" xmlns:w="http://schemas.openxmlformats.org/wordprocessingml/2006/main" xmlns:w10="urn:schemas-microsoft-com:office:word" xmlns:wp14="http://schemas.microsoft.com/office/word/2010/wordprocessingDrawing" xmlns:v="urn:schemas-microsoft-com:vml" xmlns:o="urn:schemas-microsoft-com:office:office" xmlns:mc="http://schemas.openxmlformats.org/markup-compatibility/2006" xmlns:wpc="http://schemas.microsoft.com/office/word/2010/wordprocessingCanvas" xmlns="" val="0"/>
+                        </a:ext>
+                      </a:extLst>
+                    </a:blip>
+                    <a:srcRect/>
+                    <a:stretch>
+                      <a:fillRect/>
+                    </a:stretch>
+                  </pic:blipFill>
+                  <pic:spPr bwMode="auto">
+                    <a:xfrm>
+                      <a:off x="0" y="0"/>
+                      <a:ext cx="4213155" cy="3328200"/>
+                    </a:xfrm>
+                    <a:prstGeom prst="rect">
+                      <a:avLst/>
+                    </a:prstGeom>
+                    <a:noFill/>
+                    <a:ln>
+                      <a:noFill/>
+                    </a:ln>
+                    <a:extLst>
+                      <a:ext uri="{909E8E84-426E-40DD-AFC4-6F175D3DCCD1}">
+                        <a14:hiddenFill xmlns:a14="http://schemas.microsoft.com/office/drawing/2010/main" xmlns:wps="http://schemas.microsoft.com/office/word/2010/wordprocessingShape" xmlns:wpi="http://schemas.microsoft.com/office/word/2010/wordprocessingInk" xmlns:wpg="http://schemas.microsoft.com/office/word/2010/wordprocessingGroup" xmlns:w15="http://schemas.microsoft.com/office/word/2012/wordml" xmlns:w14="http://schemas.microsoft.com/office/word/2010/wordml" xmlns:w="http://schemas.openxmlformats.org/wordprocessingml/2006/main" xmlns:w10="urn:schemas-microsoft-com:office:word" xmlns:wp14="http://schemas.microsoft.com/office/word/2010/wordprocessingDrawing" xmlns:v="urn:schemas-microsoft-com:vml" xmlns:o="urn:schemas-microsoft-com:office:office" xmlns:mc="http://schemas.openxmlformats.org/markup-compatibility/2006" xmlns:wpc="http://schemas.microsoft.com/office/word/2010/wordprocessingCanvas" xmlns="">
+                          <a:solidFill>
+                            <a:schemeClr val="accent1"/>
+                          </a:solidFill>
+                        </a14:hiddenFill>
+                      </a:ext>
+                      <a:ext uri="{91240B29-F687-4F45-9708-019B960494DF}">
+                        <a14:hiddenLine xmlns:a14="http://schemas.microsoft.com/office/drawing/2010/main" xmlns:wps="http://schemas.microsoft.com/office/word/2010/wordprocessingShape" xmlns:wpi="http://schemas.microsoft.com/office/word/2010/wordprocessingInk" xmlns:wpg="http://schemas.microsoft.com/office/word/2010/wordprocessingGroup" xmlns:w15="http://schemas.microsoft.com/office/word/2012/wordml" xmlns:w14="http://schemas.microsoft.com/office/word/2010/wordml" xmlns:w="http://schemas.openxmlformats.org/wordprocessingml/2006/main" xmlns:w10="urn:schemas-microsoft-com:office:word" xmlns:wp14="http://schemas.microsoft.com/office/word/2010/wordprocessingDrawing" xmlns:v="urn:schemas-microsoft-com:vml" xmlns:o="urn:schemas-microsoft-com:office:office" xmlns:mc="http://schemas.openxmlformats.org/markup-compatibility/2006" xmlns:wpc="http://schemas.microsoft.com/office/word/2010/wordprocessingCanvas" xmlns="" w="9525">
+                          <a:solidFill>
+                            <a:schemeClr val="tx1"/>
+                          </a:solidFill>
+                          <a:miter lim="800000"/>
+                          <a:headEnd/>
+                          <a:tailEnd/>
+                        </a14:hiddenLine>
+                      </a:ext>
+                    </a:extLst>
+                  </pic:spPr>
+                </pic:pic>
+              </a:graphicData>
+            </a:graphic>
+          </wp:inline>
+        </w:drawing>
+      </w:r>
+    </w:p>
+    <w:p>
+      <w:pPr>
+        <w:pStyle w:val="template"/>
+        <w:spacing w:line="240" w:lineRule="auto"/>
+        <w:jc w:val="center"/>
+        <w:rPr>
+          <w:rFonts w:ascii="Times" w:hAnsi="Times"/>
+          <w:noProof/>
+          <w:sz w:val="24"/>
+          <w:szCs w:val="24"/>
+          <w:lang w:val="hu-HU" w:eastAsia="hu-HU"/>
+        </w:rPr>
+      </w:pPr>
+      <w:r>
+        <w:rPr>
+          <w:rFonts w:ascii="Times" w:hAnsi="Times"/>
+          <w:noProof/>
+          <w:sz w:val="24"/>
+          <w:szCs w:val="24"/>
+          <w:lang w:val="hu-HU" w:eastAsia="hu-HU"/>
+        </w:rPr>
+        <w:t>Reduction of avalanche generation due to toroidicity as calculated by LUKE,</w:t>
+      </w:r>
+    </w:p>
+    <w:p>
+      <w:pPr>
+        <w:pStyle w:val="template"/>
+        <w:spacing w:line="240" w:lineRule="auto"/>
+        <w:jc w:val="center"/>
+        <w:rPr>
+          <w:rFonts w:ascii="Times" w:hAnsi="Times"/>
+          <w:noProof/>
+          <w:sz w:val="24"/>
+          <w:szCs w:val="24"/>
+          <w:lang w:val="hu-HU" w:eastAsia="hu-HU"/>
+        </w:rPr>
+      </w:pPr>
+      <w:r>
+        <w:rPr>
+          <w:rFonts w:ascii="Times" w:hAnsi="Times"/>
+          <w:noProof/>
+          <w:sz w:val="24"/>
+          <w:szCs w:val="24"/>
+          <w:lang w:val="hu-HU" w:eastAsia="hu-HU"/>
+        </w:rPr>
+        <w:t>Figure 8 of [</w:t>
+      </w:r>
+      <w:r>
+        <w:rPr>
+          <w:rFonts w:ascii="Times" w:hAnsi="Times"/>
+          <w:noProof/>
+          <w:sz w:val="24"/>
+          <w:szCs w:val="24"/>
+          <w:lang w:val="hu-HU" w:eastAsia="hu-HU"/>
+        </w:rPr>
+        <w:t>11</w:t>
+      </w:r>
+      <w:r>
+        <w:rPr>
+          <w:rFonts w:ascii="Times" w:hAnsi="Times"/>
+          <w:noProof/>
+          <w:sz w:val="24"/>
+          <w:szCs w:val="24"/>
+          <w:lang w:val="hu-HU" w:eastAsia="hu-HU"/>
+        </w:rPr>
+        <w:t>] and Figure 2 of [1</w:t>
+      </w:r>
+      <w:r>
+        <w:rPr>
+          <w:rFonts w:ascii="Times" w:hAnsi="Times"/>
+          <w:noProof/>
+          <w:sz w:val="24"/>
+          <w:szCs w:val="24"/>
+          <w:lang w:val="hu-HU" w:eastAsia="hu-HU"/>
+        </w:rPr>
+        <w:t>2</w:t>
+      </w:r>
+      <w:r>
+        <w:rPr>
+          <w:rFonts w:ascii="Times" w:hAnsi="Times"/>
+          <w:noProof/>
+          <w:sz w:val="24"/>
+          <w:szCs w:val="24"/>
+          <w:lang w:val="hu-HU" w:eastAsia="hu-HU"/>
+        </w:rPr>
+        <w:t>]</w:t>
+      </w:r>
+    </w:p>
+    <w:p>
+      <w:pPr>
+        <w:pStyle w:val="requirement"/>
+        <w:spacing w:line="240" w:lineRule="auto"/>
+        <w:ind w:left="0" w:firstLine="0"/>
+      </w:pPr>
+    </w:p>
+    <w:p>
+      <w:pPr>
+        <w:suppressAutoHyphens w:val="0"/>
+        <w:spacing w:line="240" w:lineRule="auto"/>
+        <w:rPr>
+          <w:rFonts w:ascii="Times New Roman" w:hAnsi="Times New Roman" w:cs="Times New Roman"/>
+        </w:rPr>
+      </w:pPr>
+      <w:r>
+        <w:br w:type="page"/>
+      </w:r>
+    </w:p>
+    <w:p>
+      <w:pPr>
+        <w:pStyle w:val="requirement"/>
+        <w:spacing w:line="240" w:lineRule="auto"/>
+        <w:ind w:left="0" w:firstLine="0"/>
+      </w:pPr>
+    </w:p>
+    <w:p>
+      <w:pPr>
+        <w:pStyle w:val="requirement"/>
+        <w:spacing w:line="240" w:lineRule="auto"/>
+        <w:ind w:left="0" w:firstLine="0"/>
+      </w:pPr>
+    </w:p>
+    <w:p>
+      <w:pPr>
+        <w:pStyle w:val="Cmsor3"/>
+        <w:spacing w:before="0" w:after="0" w:line="240" w:lineRule="auto"/>
+      </w:pPr>
+      <w:r>
+        <w:t>Additional Requirements (not yet implemented)</w:t>
+      </w:r>
+    </w:p>
+    <w:p>
+      <w:pPr>
+        <w:pStyle w:val="requirement"/>
+        <w:spacing w:line="240" w:lineRule="auto"/>
+        <w:ind w:left="0" w:firstLine="0"/>
+      </w:pPr>
+    </w:p>
+    <w:p>
+      <w:pPr>
         <w:rPr>
           <w:b/>
           <w:u w:val="single"/>
@@ -21111,9 +21771,9 @@
           <w:rFonts w:ascii="Courier New" w:hAnsi="Courier New" w:cs="Courier New"/>
           <w:b/>
           <w:bdr w:val="single" w:sz="4" w:space="0" w:color="auto"/>
-          <w:shd w:val="clear" w:color="auto" w:fill="FF0000"/>
-        </w:rPr>
-        <w:t>1</w:t>
+          <w:shd w:val="clear" w:color="auto" w:fill="FFC000"/>
+        </w:rPr>
+        <w:t>2</w:t>
       </w:r>
     </w:p>
     <w:p>
@@ -21133,7 +21793,7 @@
         <w:t>REQ-1</w:t>
       </w:r>
       <w:r>
-        <w:t>2</w:t>
+        <w:t>4</w:t>
       </w:r>
       <w:r>
         <w:t>:</w:t>
@@ -21907,7 +22567,7 @@
         <w:t>REQ-1</w:t>
       </w:r>
       <w:r>
-        <w:t>3</w:t>
+        <w:t>5</w:t>
       </w:r>
       <w:r>
         <w:t>:  flow velocity</w:t>
@@ -22310,7 +22970,7 @@
         <w:t>REQ-1</w:t>
       </w:r>
       <w:r>
-        <w:t>4</w:t>
+        <w:t>6</w:t>
       </w:r>
       <w:r>
         <w:t>:</w:t>
@@ -22561,7 +23221,7 @@
         <w:t>REQ-1</w:t>
       </w:r>
       <w:r>
-        <w:t>5</w:t>
+        <w:t>7</w:t>
       </w:r>
       <w:r>
         <w:t>:</w:t>
@@ -22750,7 +23410,13 @@
         <w:ind w:left="0" w:firstLine="0"/>
       </w:pPr>
       <w:r>
-        <w:t>REQ-16:</w:t>
+        <w:t>REQ-1</w:t>
+      </w:r>
+      <w:r>
+        <w:t>8</w:t>
+      </w:r>
+      <w:r>
+        <w:t>:</w:t>
       </w:r>
     </w:p>
     <w:p>
@@ -23309,513 +23975,6 @@
           </m:r>
         </m:oMath>
       </m:oMathPara>
-    </w:p>
-    <w:p>
-      <w:pPr>
-        <w:pStyle w:val="requirement"/>
-        <w:spacing w:line="240" w:lineRule="auto"/>
-        <w:ind w:left="0" w:firstLine="0"/>
-      </w:pPr>
-    </w:p>
-    <w:p>
-      <w:pPr>
-        <w:pStyle w:val="requirement"/>
-        <w:spacing w:line="240" w:lineRule="auto"/>
-        <w:ind w:left="0" w:firstLine="0"/>
-      </w:pPr>
-    </w:p>
-    <w:p>
-      <w:pPr>
-        <w:pStyle w:val="requirement"/>
-        <w:spacing w:line="240" w:lineRule="auto"/>
-        <w:ind w:left="0" w:firstLine="0"/>
-      </w:pPr>
-    </w:p>
-    <w:p>
-      <w:pPr>
-        <w:pStyle w:val="Cmsor3"/>
-        <w:spacing w:before="0" w:after="0" w:line="240" w:lineRule="auto"/>
-      </w:pPr>
-      <w:r>
-        <w:t>Additional Requirements (not yet implemented)</w:t>
-      </w:r>
-    </w:p>
-    <w:p>
-      <w:pPr>
-        <w:rPr>
-          <w:b/>
-          <w:u w:val="single"/>
-        </w:rPr>
-      </w:pPr>
-      <w:r>
-        <w:rPr>
-          <w:b/>
-          <w:u w:val="single"/>
-        </w:rPr>
-        <w:t>Toroidicity</w:t>
-      </w:r>
-    </w:p>
-    <w:p>
-      <w:r>
-        <w:t xml:space="preserve">Priority level: </w:t>
-      </w:r>
-      <w:r>
-        <w:rPr>
-          <w:rFonts w:ascii="Courier New" w:hAnsi="Courier New" w:cs="Courier New"/>
-          <w:b/>
-          <w:bdr w:val="single" w:sz="4" w:space="0" w:color="auto"/>
-          <w:shd w:val="clear" w:color="auto" w:fill="FFC000"/>
-        </w:rPr>
-        <w:t>2</w:t>
-      </w:r>
-      <w:r>
-        <w:rPr>
-          <w:rFonts w:ascii="Courier New" w:hAnsi="Courier New" w:cs="Courier New"/>
-          <w:b/>
-          <w:bdr w:val="single" w:sz="4" w:space="0" w:color="auto"/>
-          <w:shd w:val="clear" w:color="auto" w:fill="FFC000"/>
-        </w:rPr>
-        <w:t xml:space="preserve"> </w:t>
-      </w:r>
-    </w:p>
-    <w:p/>
-    <w:p>
-      <w:pPr>
-        <w:pStyle w:val="requirement"/>
-        <w:spacing w:line="240" w:lineRule="auto"/>
-        <w:ind w:left="1354" w:firstLine="0"/>
-      </w:pPr>
-    </w:p>
-    <w:p>
-      <w:pPr>
-        <w:pStyle w:val="requirement"/>
-        <w:spacing w:line="240" w:lineRule="auto"/>
-        <w:ind w:left="0" w:firstLine="0"/>
-      </w:pPr>
-      <w:r>
-        <w:t>REQ-1</w:t>
-      </w:r>
-      <w:r>
-        <w:t>7</w:t>
-      </w:r>
-      <w:r>
-        <w:t>:toroidicity [8, 13]</w:t>
-      </w:r>
-      <w:r>
-        <w:t xml:space="preserve"> </w:t>
-      </w:r>
-      <w:r>
-        <w:rPr>
-          <w:rFonts w:ascii="Thorndale" w:hAnsi="Thorndale" w:cs="Thorndale"/>
-          <w:b/>
-          <w:color w:val="FF0000"/>
-          <w:szCs w:val="24"/>
-        </w:rPr>
-        <w:t>???</w:t>
-      </w:r>
-    </w:p>
-    <w:p>
-      <w:pPr>
-        <w:pStyle w:val="requirement"/>
-        <w:spacing w:line="240" w:lineRule="auto"/>
-        <w:ind w:left="0" w:firstLine="0"/>
-      </w:pPr>
-      <m:oMathPara>
-        <m:oMath>
-          <m:f>
-            <m:fPr>
-              <m:ctrlPr>
-                <w:rPr>
-                  <w:rFonts w:ascii="Cambria Math" w:hAnsi="Cambria Math"/>
-                  <w:i/>
-                </w:rPr>
-              </m:ctrlPr>
-            </m:fPr>
-            <m:num>
-              <m:sSub>
-                <m:sSubPr>
-                  <m:ctrlPr>
-                    <w:rPr>
-                      <w:rFonts w:ascii="Cambria Math" w:hAnsi="Cambria Math"/>
-                      <w:i/>
-                    </w:rPr>
-                  </m:ctrlPr>
-                </m:sSubPr>
-                <m:e>
-                  <m:r>
-                    <w:rPr>
-                      <w:rFonts w:ascii="Cambria Math" w:hAnsi="Cambria Math"/>
-                    </w:rPr>
-                    <m:t>S</m:t>
-                  </m:r>
-                </m:e>
-                <m:sub>
-                  <m:r>
-                    <m:rPr>
-                      <m:nor/>
-                    </m:rPr>
-                    <w:rPr>
-                      <w:rFonts w:ascii="Cambria Math" w:hAnsi="Cambria Math"/>
-                    </w:rPr>
-                    <m:t>A</m:t>
-                  </m:r>
-                  <m:ctrlPr>
-                    <w:rPr>
-                      <w:rFonts w:ascii="Cambria Math" w:hAnsi="Cambria Math"/>
-                    </w:rPr>
-                  </m:ctrlPr>
-                </m:sub>
-              </m:sSub>
-              <m:ctrlPr>
-                <w:rPr>
-                  <w:rFonts w:ascii="Cambria Math" w:hAnsi="Cambria Math"/>
-                </w:rPr>
-              </m:ctrlPr>
-            </m:num>
-            <m:den>
-              <m:sSub>
-                <m:sSubPr>
-                  <m:ctrlPr>
-                    <w:rPr>
-                      <w:rFonts w:ascii="Cambria Math" w:hAnsi="Cambria Math"/>
-                      <w:i/>
-                    </w:rPr>
-                  </m:ctrlPr>
-                </m:sSubPr>
-                <m:e>
-                  <m:r>
-                    <w:rPr>
-                      <w:rFonts w:ascii="Cambria Math" w:hAnsi="Cambria Math"/>
-                    </w:rPr>
-                    <m:t>S</m:t>
-                  </m:r>
-                </m:e>
-                <m:sub>
-                  <m:r>
-                    <m:rPr>
-                      <m:nor/>
-                    </m:rPr>
-                    <w:rPr>
-                      <w:rFonts w:ascii="Cambria Math" w:hAnsi="Cambria Math"/>
-                    </w:rPr>
-                    <m:t>A, cyl</m:t>
-                  </m:r>
-                  <m:ctrlPr>
-                    <w:rPr>
-                      <w:rFonts w:ascii="Cambria Math" w:hAnsi="Cambria Math"/>
-                    </w:rPr>
-                  </m:ctrlPr>
-                </m:sub>
-              </m:sSub>
-            </m:den>
-          </m:f>
-          <m:r>
-            <w:rPr>
-              <w:rFonts w:ascii="Cambria Math" w:hAnsi="Cambria Math"/>
-            </w:rPr>
-            <m:t>=1-</m:t>
-          </m:r>
-          <m:rad>
-            <m:radPr>
-              <m:degHide m:val="on"/>
-              <m:ctrlPr>
-                <w:rPr>
-                  <w:rFonts w:ascii="Cambria Math" w:hAnsi="Cambria Math"/>
-                  <w:i/>
-                </w:rPr>
-              </m:ctrlPr>
-            </m:radPr>
-            <m:deg/>
-            <m:e>
-              <m:f>
-                <m:fPr>
-                  <m:ctrlPr>
-                    <w:rPr>
-                      <w:rFonts w:ascii="Cambria Math" w:hAnsi="Cambria Math"/>
-                      <w:i/>
-                    </w:rPr>
-                  </m:ctrlPr>
-                </m:fPr>
-                <m:num>
-                  <m:r>
-                    <w:rPr>
-                      <w:rFonts w:ascii="Cambria Math" w:hAnsi="Cambria Math"/>
-                    </w:rPr>
-                    <m:t>2ϵ</m:t>
-                  </m:r>
-                </m:num>
-                <m:den>
-                  <m:r>
-                    <w:rPr>
-                      <w:rFonts w:ascii="Cambria Math" w:hAnsi="Cambria Math"/>
-                    </w:rPr>
-                    <m:t>1+ϵ</m:t>
-                  </m:r>
-                </m:den>
-              </m:f>
-            </m:e>
-          </m:rad>
-        </m:oMath>
-      </m:oMathPara>
-    </w:p>
-    <w:p>
-      <w:pPr>
-        <w:pStyle w:val="requirement"/>
-        <w:spacing w:line="240" w:lineRule="auto"/>
-        <w:ind w:left="0" w:firstLine="0"/>
-      </w:pPr>
-    </w:p>
-    <w:p>
-      <w:pPr>
-        <w:pStyle w:val="requirement"/>
-        <w:spacing w:line="240" w:lineRule="auto"/>
-        <w:ind w:left="0" w:firstLine="0"/>
-      </w:pPr>
-    </w:p>
-    <w:p>
-      <w:pPr>
-        <w:pStyle w:val="requirement"/>
-        <w:spacing w:line="240" w:lineRule="auto"/>
-        <w:ind w:left="0" w:firstLine="0"/>
-      </w:pPr>
-      <w:r>
-        <w:t>REQ-1</w:t>
-      </w:r>
-      <w:r>
-        <w:t>8</w:t>
-      </w:r>
-      <w:r>
-        <w:t>: inverse aspect ratio</w:t>
-      </w:r>
-    </w:p>
-    <w:p>
-      <w:pPr>
-        <w:pStyle w:val="requirement"/>
-        <w:spacing w:line="240" w:lineRule="auto"/>
-        <w:ind w:left="0" w:firstLine="0"/>
-      </w:pPr>
-      <m:oMathPara>
-        <m:oMath>
-          <m:r>
-            <w:rPr>
-              <w:rFonts w:ascii="Cambria Math" w:hAnsi="Cambria Math"/>
-            </w:rPr>
-            <m:t>ϵ=</m:t>
-          </m:r>
-          <m:f>
-            <m:fPr>
-              <m:ctrlPr>
-                <w:rPr>
-                  <w:rFonts w:ascii="Cambria Math" w:hAnsi="Cambria Math"/>
-                  <w:i/>
-                </w:rPr>
-              </m:ctrlPr>
-            </m:fPr>
-            <m:num>
-              <m:r>
-                <w:rPr>
-                  <w:rFonts w:ascii="Cambria Math" w:hAnsi="Cambria Math"/>
-                </w:rPr>
-                <m:t>r</m:t>
-              </m:r>
-            </m:num>
-            <m:den>
-              <m:r>
-                <w:rPr>
-                  <w:rFonts w:ascii="Cambria Math" w:hAnsi="Cambria Math"/>
-                </w:rPr>
-                <m:t>R</m:t>
-              </m:r>
-            </m:den>
-          </m:f>
-        </m:oMath>
-      </m:oMathPara>
-    </w:p>
-    <w:p>
-      <w:pPr>
-        <w:pStyle w:val="requirement"/>
-        <w:spacing w:line="240" w:lineRule="auto"/>
-        <w:ind w:left="0" w:firstLine="0"/>
-      </w:pPr>
-    </w:p>
-    <w:p>
-      <w:pPr>
-        <w:pStyle w:val="template"/>
-        <w:spacing w:line="240" w:lineRule="auto"/>
-        <w:jc w:val="center"/>
-        <w:rPr>
-          <w:i w:val="0"/>
-          <w:noProof/>
-          <w:lang w:val="hu-HU" w:eastAsia="hu-HU"/>
-        </w:rPr>
-      </w:pPr>
-      <w:r>
-        <w:rPr>
-          <w:i w:val="0"/>
-          <w:noProof/>
-          <w:lang w:val="hu-HU" w:eastAsia="hu-HU"/>
-        </w:rPr>
-        <w:drawing>
-          <wp:inline distT="0" distB="0" distL="0" distR="0">
-            <wp:extent cx="4213155" cy="3328200"/>
-            <wp:effectExtent l="19050" t="0" r="0" b="0"/>
-            <wp:docPr id="1" name="Kép 6"/>
-            <wp:cNvGraphicFramePr/>
-            <a:graphic xmlns:a="http://schemas.openxmlformats.org/drawingml/2006/main">
-              <a:graphicData uri="http://schemas.openxmlformats.org/drawingml/2006/picture">
-                <pic:pic xmlns:pic="http://schemas.openxmlformats.org/drawingml/2006/picture">
-                  <pic:nvPicPr>
-                    <pic:cNvPr id="1033" name="Picture 9"/>
-                    <pic:cNvPicPr>
-                      <a:picLocks noChangeAspect="1" noChangeArrowheads="1"/>
-                    </pic:cNvPicPr>
-                  </pic:nvPicPr>
-                  <pic:blipFill>
-                    <a:blip r:embed="rId30" cstate="print">
-                      <a:extLst>
-                        <a:ext uri="{28A0092B-C50C-407E-A947-70E740481C1C}">
-                          <a14:useLocalDpi xmlns="" xmlns:wpc="http://schemas.microsoft.com/office/word/2010/wordprocessingCanvas" xmlns:mc="http://schemas.openxmlformats.org/markup-compatibility/2006" xmlns:o="urn:schemas-microsoft-com:office:office" xmlns:v="urn:schemas-microsoft-com:vml" xmlns:wp14="http://schemas.microsoft.com/office/word/2010/wordprocessingDrawing" xmlns:w10="urn:schemas-microsoft-com:office:word" xmlns:w="http://schemas.openxmlformats.org/wordprocessingml/2006/main" xmlns:w14="http://schemas.microsoft.com/office/word/2010/wordml" xmlns:w15="http://schemas.microsoft.com/office/word/2012/wordml" xmlns:wpg="http://schemas.microsoft.com/office/word/2010/wordprocessingGroup" xmlns:wpi="http://schemas.microsoft.com/office/word/2010/wordprocessingInk" xmlns:wps="http://schemas.microsoft.com/office/word/2010/wordprocessingShape" xmlns:a14="http://schemas.microsoft.com/office/drawing/2010/main" val="0"/>
-                        </a:ext>
-                      </a:extLst>
-                    </a:blip>
-                    <a:srcRect/>
-                    <a:stretch>
-                      <a:fillRect/>
-                    </a:stretch>
-                  </pic:blipFill>
-                  <pic:spPr bwMode="auto">
-                    <a:xfrm>
-                      <a:off x="0" y="0"/>
-                      <a:ext cx="4213155" cy="3328200"/>
-                    </a:xfrm>
-                    <a:prstGeom prst="rect">
-                      <a:avLst/>
-                    </a:prstGeom>
-                    <a:noFill/>
-                    <a:ln>
-                      <a:noFill/>
-                    </a:ln>
-                    <a:extLst>
-                      <a:ext uri="{909E8E84-426E-40DD-AFC4-6F175D3DCCD1}">
-                        <a14:hiddenFill xmlns="" xmlns:wpc="http://schemas.microsoft.com/office/word/2010/wordprocessingCanvas" xmlns:mc="http://schemas.openxmlformats.org/markup-compatibility/2006" xmlns:o="urn:schemas-microsoft-com:office:office" xmlns:v="urn:schemas-microsoft-com:vml" xmlns:wp14="http://schemas.microsoft.com/office/word/2010/wordprocessingDrawing" xmlns:w10="urn:schemas-microsoft-com:office:word" xmlns:w="http://schemas.openxmlformats.org/wordprocessingml/2006/main" xmlns:w14="http://schemas.microsoft.com/office/word/2010/wordml" xmlns:w15="http://schemas.microsoft.com/office/word/2012/wordml" xmlns:wpg="http://schemas.microsoft.com/office/word/2010/wordprocessingGroup" xmlns:wpi="http://schemas.microsoft.com/office/word/2010/wordprocessingInk" xmlns:wps="http://schemas.microsoft.com/office/word/2010/wordprocessingShape" xmlns:a14="http://schemas.microsoft.com/office/drawing/2010/main">
-                          <a:solidFill>
-                            <a:schemeClr val="accent1"/>
-                          </a:solidFill>
-                        </a14:hiddenFill>
-                      </a:ext>
-                      <a:ext uri="{91240B29-F687-4F45-9708-019B960494DF}">
-                        <a14:hiddenLine xmlns="" xmlns:wpc="http://schemas.microsoft.com/office/word/2010/wordprocessingCanvas" xmlns:mc="http://schemas.openxmlformats.org/markup-compatibility/2006" xmlns:o="urn:schemas-microsoft-com:office:office" xmlns:v="urn:schemas-microsoft-com:vml" xmlns:wp14="http://schemas.microsoft.com/office/word/2010/wordprocessingDrawing" xmlns:w10="urn:schemas-microsoft-com:office:word" xmlns:w="http://schemas.openxmlformats.org/wordprocessingml/2006/main" xmlns:w14="http://schemas.microsoft.com/office/word/2010/wordml" xmlns:w15="http://schemas.microsoft.com/office/word/2012/wordml" xmlns:wpg="http://schemas.microsoft.com/office/word/2010/wordprocessingGroup" xmlns:wpi="http://schemas.microsoft.com/office/word/2010/wordprocessingInk" xmlns:wps="http://schemas.microsoft.com/office/word/2010/wordprocessingShape" xmlns:a14="http://schemas.microsoft.com/office/drawing/2010/main" w="9525">
-                          <a:solidFill>
-                            <a:schemeClr val="tx1"/>
-                          </a:solidFill>
-                          <a:miter lim="800000"/>
-                          <a:headEnd/>
-                          <a:tailEnd/>
-                        </a14:hiddenLine>
-                      </a:ext>
-                    </a:extLst>
-                  </pic:spPr>
-                </pic:pic>
-              </a:graphicData>
-            </a:graphic>
-          </wp:inline>
-        </w:drawing>
-      </w:r>
-    </w:p>
-    <w:p>
-      <w:pPr>
-        <w:pStyle w:val="template"/>
-        <w:spacing w:line="240" w:lineRule="auto"/>
-        <w:jc w:val="center"/>
-        <w:rPr>
-          <w:rFonts w:ascii="Times" w:hAnsi="Times"/>
-          <w:noProof/>
-          <w:sz w:val="24"/>
-          <w:szCs w:val="24"/>
-          <w:lang w:val="hu-HU" w:eastAsia="hu-HU"/>
-        </w:rPr>
-      </w:pPr>
-      <w:r>
-        <w:rPr>
-          <w:rFonts w:ascii="Times" w:hAnsi="Times"/>
-          <w:noProof/>
-          <w:sz w:val="24"/>
-          <w:szCs w:val="24"/>
-          <w:lang w:val="hu-HU" w:eastAsia="hu-HU"/>
-        </w:rPr>
-        <w:t>Reduction of avalanche generation due to toroidicity as calculated by LUKE,</w:t>
-      </w:r>
-    </w:p>
-    <w:p>
-      <w:pPr>
-        <w:pStyle w:val="template"/>
-        <w:spacing w:line="240" w:lineRule="auto"/>
-        <w:jc w:val="center"/>
-        <w:rPr>
-          <w:rFonts w:ascii="Times" w:hAnsi="Times"/>
-          <w:noProof/>
-          <w:sz w:val="24"/>
-          <w:szCs w:val="24"/>
-          <w:lang w:val="hu-HU" w:eastAsia="hu-HU"/>
-        </w:rPr>
-      </w:pPr>
-      <w:r>
-        <w:rPr>
-          <w:rFonts w:ascii="Times" w:hAnsi="Times"/>
-          <w:noProof/>
-          <w:sz w:val="24"/>
-          <w:szCs w:val="24"/>
-          <w:lang w:val="hu-HU" w:eastAsia="hu-HU"/>
-        </w:rPr>
-        <w:t>Figure 8 of [</w:t>
-      </w:r>
-      <w:r>
-        <w:rPr>
-          <w:rFonts w:ascii="Times" w:hAnsi="Times"/>
-          <w:noProof/>
-          <w:sz w:val="24"/>
-          <w:szCs w:val="24"/>
-          <w:lang w:val="hu-HU" w:eastAsia="hu-HU"/>
-        </w:rPr>
-        <w:t>8</w:t>
-      </w:r>
-      <w:r>
-        <w:rPr>
-          <w:rFonts w:ascii="Times" w:hAnsi="Times"/>
-          <w:noProof/>
-          <w:sz w:val="24"/>
-          <w:szCs w:val="24"/>
-          <w:lang w:val="hu-HU" w:eastAsia="hu-HU"/>
-        </w:rPr>
-        <w:t>] and Figure 2 of [1</w:t>
-      </w:r>
-      <w:r>
-        <w:rPr>
-          <w:rFonts w:ascii="Times" w:hAnsi="Times"/>
-          <w:noProof/>
-          <w:sz w:val="24"/>
-          <w:szCs w:val="24"/>
-          <w:lang w:val="hu-HU" w:eastAsia="hu-HU"/>
-        </w:rPr>
-        <w:t>3</w:t>
-      </w:r>
-      <w:r>
-        <w:rPr>
-          <w:rFonts w:ascii="Times" w:hAnsi="Times"/>
-          <w:noProof/>
-          <w:sz w:val="24"/>
-          <w:szCs w:val="24"/>
-          <w:lang w:val="hu-HU" w:eastAsia="hu-HU"/>
-        </w:rPr>
-        <w:t>]</w:t>
-      </w:r>
-    </w:p>
-    <w:p>
-      <w:pPr>
-        <w:pStyle w:val="requirement"/>
-        <w:spacing w:line="240" w:lineRule="auto"/>
-        <w:ind w:left="0" w:firstLine="0"/>
-      </w:pPr>
     </w:p>
     <w:p>
       <w:pPr>
@@ -26506,7 +26665,7 @@
         <w:rPr>
           <w:noProof/>
         </w:rPr>
-        <w:t>11</w:t>
+        <w:t>19</w:t>
       </w:r>
     </w:fldSimple>
   </w:p>

</xml_diff>